<commit_message>
Added Queue with the help of ryan moore's version
</commit_message>
<xml_diff>
--- a/Code Quest/CodeQuest/CodeQuest/ProblemPacket2018.docx
+++ b/Code Quest/CodeQuest/CodeQuest/ProblemPacket2018.docx
@@ -1,7 +1,16 @@
 
 <file path=word/document.xml><?xml version="1.0" encoding="utf-8"?>
-<w:document xmlns:wpc="http://schemas.microsoft.com/office/word/2010/wordprocessingCanvas" xmlns:mc="http://schemas.openxmlformats.org/markup-compatibility/2006" xmlns:o="urn:schemas-microsoft-com:office:office" xmlns:r="http://schemas.openxmlformats.org/officeDocument/2006/relationships" xmlns:m="http://schemas.openxmlformats.org/officeDocument/2006/math" xmlns:v="urn:schemas-microsoft-com:vml" xmlns:wp14="http://schemas.microsoft.com/office/word/2010/wordprocessingDrawing" xmlns:wp="http://schemas.openxmlformats.org/drawingml/2006/wordprocessingDrawing" xmlns:w10="urn:schemas-microsoft-com:office:word" xmlns:w="http://schemas.openxmlformats.org/wordprocessingml/2006/main" xmlns:w14="http://schemas.microsoft.com/office/word/2010/wordml" xmlns:w15="http://schemas.microsoft.com/office/word/2012/wordml" xmlns:wpg="http://schemas.microsoft.com/office/word/2010/wordprocessingGroup" xmlns:wpi="http://schemas.microsoft.com/office/word/2010/wordprocessingInk" xmlns:wne="http://schemas.microsoft.com/office/word/2006/wordml" xmlns:wps="http://schemas.microsoft.com/office/word/2010/wordprocessingShape" mc:Ignorable="w14 w15 wp14">
+<w:document xmlns:wpc="http://schemas.microsoft.com/office/word/2010/wordprocessingCanvas" xmlns:cx="http://schemas.microsoft.com/office/drawing/2014/chartex" xmlns:cx1="http://schemas.microsoft.com/office/drawing/2015/9/8/chartex" xmlns:mc="http://schemas.openxmlformats.org/markup-compatibility/2006" xmlns:o="urn:schemas-microsoft-com:office:office" xmlns:r="http://schemas.openxmlformats.org/officeDocument/2006/relationships" xmlns:m="http://schemas.openxmlformats.org/officeDocument/2006/math" xmlns:v="urn:schemas-microsoft-com:vml" xmlns:wp14="http://schemas.microsoft.com/office/word/2010/wordprocessingDrawing" xmlns:wp="http://schemas.openxmlformats.org/drawingml/2006/wordprocessingDrawing" xmlns:w10="urn:schemas-microsoft-com:office:word" xmlns:w="http://schemas.openxmlformats.org/wordprocessingml/2006/main" xmlns:w14="http://schemas.microsoft.com/office/word/2010/wordml" xmlns:w15="http://schemas.microsoft.com/office/word/2012/wordml" xmlns:w16se="http://schemas.microsoft.com/office/word/2015/wordml/symex" xmlns:wpg="http://schemas.microsoft.com/office/word/2010/wordprocessingGroup" xmlns:wpi="http://schemas.microsoft.com/office/word/2010/wordprocessingInk" xmlns:wne="http://schemas.microsoft.com/office/word/2006/wordml" xmlns:wps="http://schemas.microsoft.com/office/word/2010/wordprocessingShape" mc:Ignorable="w14 w15 w16se wp14">
   <w:body>
+    <w:p>
+      <w:pPr>
+        <w:pStyle w:val="NoSpacing"/>
+        <w:jc w:val="center"/>
+      </w:pPr>
+      <w:r>
+        <w:t>0</w:t>
+      </w:r>
+    </w:p>
     <w:sdt>
       <w:sdtPr>
         <w:id w:val="-1766918696"/>
@@ -870,6 +879,7 @@
             <w:rPr>
               <w:b/>
             </w:rPr>
+            <w:lastRenderedPageBreak/>
             <w:br w:type="page"/>
           </w:r>
         </w:p>
@@ -1643,7 +1653,12 @@
         <w:pStyle w:val="NoSpacing"/>
       </w:pPr>
       <w:r>
-        <w:t>The English alphabet contains five vowels – A, E, I, O, and U.  The other 21 letters of the alphabet are called consonants.  Vowels are like the glue to the English language – without them, our words would be unpronounceable!  As a result, they are together the most common letters in the English language.</w:t>
+        <w:t>The English alphabet contains five vowels – A, E</w:t>
+      </w:r>
+      <w:bookmarkStart w:id="0" w:name="_GoBack"/>
+      <w:bookmarkEnd w:id="0"/>
+      <w:r>
+        <w:t>, I, O, and U.  The other 21 letters of the alphabet are called consonants.  Vowels are like the glue to the English language – without them, our words would be unpronounceable!  As a result, they are together the most common letters in the English language.</w:t>
       </w:r>
     </w:p>
     <w:p>
@@ -1846,7 +1861,13 @@
         <w:rPr>
           <w:rFonts w:ascii="Courier New" w:hAnsi="Courier New" w:cs="Courier New"/>
         </w:rPr>
-        <w:t>good luck programming today</w:t>
+        <w:t>good</w:t>
+      </w:r>
+      <w:r>
+        <w:rPr>
+          <w:rFonts w:ascii="Courier New" w:hAnsi="Courier New" w:cs="Courier New"/>
+        </w:rPr>
+        <w:t xml:space="preserve"> luck programming today</w:t>
       </w:r>
     </w:p>
     <w:p>
@@ -4019,8 +4040,6 @@
         </w:rPr>
         <w:t>&lt;Start Number&gt;:&lt;Sequence Length&gt;</w:t>
       </w:r>
-      <w:bookmarkStart w:id="0" w:name="_GoBack"/>
-      <w:bookmarkEnd w:id="0"/>
     </w:p>
     <w:p>
       <w:pPr>
@@ -16564,7 +16583,7 @@
 </file>
 
 <file path=word/endnotes.xml><?xml version="1.0" encoding="utf-8"?>
-<w:endnotes xmlns:wpc="http://schemas.microsoft.com/office/word/2010/wordprocessingCanvas" xmlns:mc="http://schemas.openxmlformats.org/markup-compatibility/2006" xmlns:o="urn:schemas-microsoft-com:office:office" xmlns:r="http://schemas.openxmlformats.org/officeDocument/2006/relationships" xmlns:m="http://schemas.openxmlformats.org/officeDocument/2006/math" xmlns:v="urn:schemas-microsoft-com:vml" xmlns:wp14="http://schemas.microsoft.com/office/word/2010/wordprocessingDrawing" xmlns:wp="http://schemas.openxmlformats.org/drawingml/2006/wordprocessingDrawing" xmlns:w10="urn:schemas-microsoft-com:office:word" xmlns:w="http://schemas.openxmlformats.org/wordprocessingml/2006/main" xmlns:w14="http://schemas.microsoft.com/office/word/2010/wordml" xmlns:w15="http://schemas.microsoft.com/office/word/2012/wordml" xmlns:wpg="http://schemas.microsoft.com/office/word/2010/wordprocessingGroup" xmlns:wpi="http://schemas.microsoft.com/office/word/2010/wordprocessingInk" xmlns:wne="http://schemas.microsoft.com/office/word/2006/wordml" xmlns:wps="http://schemas.microsoft.com/office/word/2010/wordprocessingShape" mc:Ignorable="w14 w15 wp14">
+<w:endnotes xmlns:wpc="http://schemas.microsoft.com/office/word/2010/wordprocessingCanvas" xmlns:cx="http://schemas.microsoft.com/office/drawing/2014/chartex" xmlns:cx1="http://schemas.microsoft.com/office/drawing/2015/9/8/chartex" xmlns:mc="http://schemas.openxmlformats.org/markup-compatibility/2006" xmlns:o="urn:schemas-microsoft-com:office:office" xmlns:r="http://schemas.openxmlformats.org/officeDocument/2006/relationships" xmlns:m="http://schemas.openxmlformats.org/officeDocument/2006/math" xmlns:v="urn:schemas-microsoft-com:vml" xmlns:wp14="http://schemas.microsoft.com/office/word/2010/wordprocessingDrawing" xmlns:wp="http://schemas.openxmlformats.org/drawingml/2006/wordprocessingDrawing" xmlns:w10="urn:schemas-microsoft-com:office:word" xmlns:w="http://schemas.openxmlformats.org/wordprocessingml/2006/main" xmlns:w14="http://schemas.microsoft.com/office/word/2010/wordml" xmlns:w15="http://schemas.microsoft.com/office/word/2012/wordml" xmlns:w16se="http://schemas.microsoft.com/office/word/2015/wordml/symex" xmlns:wpg="http://schemas.microsoft.com/office/word/2010/wordprocessingGroup" xmlns:wpi="http://schemas.microsoft.com/office/word/2010/wordprocessingInk" xmlns:wne="http://schemas.microsoft.com/office/word/2006/wordml" xmlns:wps="http://schemas.microsoft.com/office/word/2010/wordprocessingShape" mc:Ignorable="w14 w15 w16se wp14">
   <w:endnote w:type="separator" w:id="-1">
     <w:p>
       <w:pPr>
@@ -16589,7 +16608,7 @@
 </file>
 
 <file path=word/footer1.xml><?xml version="1.0" encoding="utf-8"?>
-<w:ftr xmlns:wpc="http://schemas.microsoft.com/office/word/2010/wordprocessingCanvas" xmlns:mc="http://schemas.openxmlformats.org/markup-compatibility/2006" xmlns:o="urn:schemas-microsoft-com:office:office" xmlns:r="http://schemas.openxmlformats.org/officeDocument/2006/relationships" xmlns:m="http://schemas.openxmlformats.org/officeDocument/2006/math" xmlns:v="urn:schemas-microsoft-com:vml" xmlns:wp14="http://schemas.microsoft.com/office/word/2010/wordprocessingDrawing" xmlns:wp="http://schemas.openxmlformats.org/drawingml/2006/wordprocessingDrawing" xmlns:w10="urn:schemas-microsoft-com:office:word" xmlns:w="http://schemas.openxmlformats.org/wordprocessingml/2006/main" xmlns:w14="http://schemas.microsoft.com/office/word/2010/wordml" xmlns:w15="http://schemas.microsoft.com/office/word/2012/wordml" xmlns:wpg="http://schemas.microsoft.com/office/word/2010/wordprocessingGroup" xmlns:wpi="http://schemas.microsoft.com/office/word/2010/wordprocessingInk" xmlns:wne="http://schemas.microsoft.com/office/word/2006/wordml" xmlns:wps="http://schemas.microsoft.com/office/word/2010/wordprocessingShape" mc:Ignorable="w14 w15 wp14">
+<w:ftr xmlns:wpc="http://schemas.microsoft.com/office/word/2010/wordprocessingCanvas" xmlns:cx="http://schemas.microsoft.com/office/drawing/2014/chartex" xmlns:cx1="http://schemas.microsoft.com/office/drawing/2015/9/8/chartex" xmlns:mc="http://schemas.openxmlformats.org/markup-compatibility/2006" xmlns:o="urn:schemas-microsoft-com:office:office" xmlns:r="http://schemas.openxmlformats.org/officeDocument/2006/relationships" xmlns:m="http://schemas.openxmlformats.org/officeDocument/2006/math" xmlns:v="urn:schemas-microsoft-com:vml" xmlns:wp14="http://schemas.microsoft.com/office/word/2010/wordprocessingDrawing" xmlns:wp="http://schemas.openxmlformats.org/drawingml/2006/wordprocessingDrawing" xmlns:w10="urn:schemas-microsoft-com:office:word" xmlns:w="http://schemas.openxmlformats.org/wordprocessingml/2006/main" xmlns:w14="http://schemas.microsoft.com/office/word/2010/wordml" xmlns:w15="http://schemas.microsoft.com/office/word/2012/wordml" xmlns:w16se="http://schemas.microsoft.com/office/word/2015/wordml/symex" xmlns:wpg="http://schemas.microsoft.com/office/word/2010/wordprocessingGroup" xmlns:wpi="http://schemas.microsoft.com/office/word/2010/wordprocessingInk" xmlns:wne="http://schemas.microsoft.com/office/word/2006/wordml" xmlns:wps="http://schemas.microsoft.com/office/word/2010/wordprocessingShape" mc:Ignorable="w14 w15 w16se wp14">
   <w:p>
     <w:pPr>
       <w:pStyle w:val="Footer"/>
@@ -16611,7 +16630,7 @@
 </file>
 
 <file path=word/footer10.xml><?xml version="1.0" encoding="utf-8"?>
-<w:ftr xmlns:wpc="http://schemas.microsoft.com/office/word/2010/wordprocessingCanvas" xmlns:mc="http://schemas.openxmlformats.org/markup-compatibility/2006" xmlns:o="urn:schemas-microsoft-com:office:office" xmlns:r="http://schemas.openxmlformats.org/officeDocument/2006/relationships" xmlns:m="http://schemas.openxmlformats.org/officeDocument/2006/math" xmlns:v="urn:schemas-microsoft-com:vml" xmlns:wp14="http://schemas.microsoft.com/office/word/2010/wordprocessingDrawing" xmlns:wp="http://schemas.openxmlformats.org/drawingml/2006/wordprocessingDrawing" xmlns:w10="urn:schemas-microsoft-com:office:word" xmlns:w="http://schemas.openxmlformats.org/wordprocessingml/2006/main" xmlns:w14="http://schemas.microsoft.com/office/word/2010/wordml" xmlns:w15="http://schemas.microsoft.com/office/word/2012/wordml" xmlns:wpg="http://schemas.microsoft.com/office/word/2010/wordprocessingGroup" xmlns:wpi="http://schemas.microsoft.com/office/word/2010/wordprocessingInk" xmlns:wne="http://schemas.microsoft.com/office/word/2006/wordml" xmlns:wps="http://schemas.microsoft.com/office/word/2010/wordprocessingShape" mc:Ignorable="w14 w15 wp14">
+<w:ftr xmlns:wpc="http://schemas.microsoft.com/office/word/2010/wordprocessingCanvas" xmlns:cx="http://schemas.microsoft.com/office/drawing/2014/chartex" xmlns:cx1="http://schemas.microsoft.com/office/drawing/2015/9/8/chartex" xmlns:mc="http://schemas.openxmlformats.org/markup-compatibility/2006" xmlns:o="urn:schemas-microsoft-com:office:office" xmlns:r="http://schemas.openxmlformats.org/officeDocument/2006/relationships" xmlns:m="http://schemas.openxmlformats.org/officeDocument/2006/math" xmlns:v="urn:schemas-microsoft-com:vml" xmlns:wp14="http://schemas.microsoft.com/office/word/2010/wordprocessingDrawing" xmlns:wp="http://schemas.openxmlformats.org/drawingml/2006/wordprocessingDrawing" xmlns:w10="urn:schemas-microsoft-com:office:word" xmlns:w="http://schemas.openxmlformats.org/wordprocessingml/2006/main" xmlns:w14="http://schemas.microsoft.com/office/word/2010/wordml" xmlns:w15="http://schemas.microsoft.com/office/word/2012/wordml" xmlns:w16se="http://schemas.microsoft.com/office/word/2015/wordml/symex" xmlns:wpg="http://schemas.microsoft.com/office/word/2010/wordprocessingGroup" xmlns:wpi="http://schemas.microsoft.com/office/word/2010/wordprocessingInk" xmlns:wne="http://schemas.microsoft.com/office/word/2006/wordml" xmlns:wps="http://schemas.microsoft.com/office/word/2010/wordprocessingShape" mc:Ignorable="w14 w15 w16se wp14">
   <w:p>
     <w:pPr>
       <w:pStyle w:val="Footer"/>
@@ -16633,7 +16652,7 @@
 </file>
 
 <file path=word/footer11.xml><?xml version="1.0" encoding="utf-8"?>
-<w:ftr xmlns:wpc="http://schemas.microsoft.com/office/word/2010/wordprocessingCanvas" xmlns:mc="http://schemas.openxmlformats.org/markup-compatibility/2006" xmlns:o="urn:schemas-microsoft-com:office:office" xmlns:r="http://schemas.openxmlformats.org/officeDocument/2006/relationships" xmlns:m="http://schemas.openxmlformats.org/officeDocument/2006/math" xmlns:v="urn:schemas-microsoft-com:vml" xmlns:wp14="http://schemas.microsoft.com/office/word/2010/wordprocessingDrawing" xmlns:wp="http://schemas.openxmlformats.org/drawingml/2006/wordprocessingDrawing" xmlns:w10="urn:schemas-microsoft-com:office:word" xmlns:w="http://schemas.openxmlformats.org/wordprocessingml/2006/main" xmlns:w14="http://schemas.microsoft.com/office/word/2010/wordml" xmlns:w15="http://schemas.microsoft.com/office/word/2012/wordml" xmlns:wpg="http://schemas.microsoft.com/office/word/2010/wordprocessingGroup" xmlns:wpi="http://schemas.microsoft.com/office/word/2010/wordprocessingInk" xmlns:wne="http://schemas.microsoft.com/office/word/2006/wordml" xmlns:wps="http://schemas.microsoft.com/office/word/2010/wordprocessingShape" mc:Ignorable="w14 w15 wp14">
+<w:ftr xmlns:wpc="http://schemas.microsoft.com/office/word/2010/wordprocessingCanvas" xmlns:cx="http://schemas.microsoft.com/office/drawing/2014/chartex" xmlns:cx1="http://schemas.microsoft.com/office/drawing/2015/9/8/chartex" xmlns:mc="http://schemas.openxmlformats.org/markup-compatibility/2006" xmlns:o="urn:schemas-microsoft-com:office:office" xmlns:r="http://schemas.openxmlformats.org/officeDocument/2006/relationships" xmlns:m="http://schemas.openxmlformats.org/officeDocument/2006/math" xmlns:v="urn:schemas-microsoft-com:vml" xmlns:wp14="http://schemas.microsoft.com/office/word/2010/wordprocessingDrawing" xmlns:wp="http://schemas.openxmlformats.org/drawingml/2006/wordprocessingDrawing" xmlns:w10="urn:schemas-microsoft-com:office:word" xmlns:w="http://schemas.openxmlformats.org/wordprocessingml/2006/main" xmlns:w14="http://schemas.microsoft.com/office/word/2010/wordml" xmlns:w15="http://schemas.microsoft.com/office/word/2012/wordml" xmlns:w16se="http://schemas.microsoft.com/office/word/2015/wordml/symex" xmlns:wpg="http://schemas.microsoft.com/office/word/2010/wordprocessingGroup" xmlns:wpi="http://schemas.microsoft.com/office/word/2010/wordprocessingInk" xmlns:wne="http://schemas.microsoft.com/office/word/2006/wordml" xmlns:wps="http://schemas.microsoft.com/office/word/2010/wordprocessingShape" mc:Ignorable="w14 w15 w16se wp14">
   <w:p>
     <w:pPr>
       <w:pStyle w:val="Footer"/>
@@ -16685,7 +16704,7 @@
 </file>
 
 <file path=word/footer12.xml><?xml version="1.0" encoding="utf-8"?>
-<w:ftr xmlns:wpc="http://schemas.microsoft.com/office/word/2010/wordprocessingCanvas" xmlns:mc="http://schemas.openxmlformats.org/markup-compatibility/2006" xmlns:o="urn:schemas-microsoft-com:office:office" xmlns:r="http://schemas.openxmlformats.org/officeDocument/2006/relationships" xmlns:m="http://schemas.openxmlformats.org/officeDocument/2006/math" xmlns:v="urn:schemas-microsoft-com:vml" xmlns:wp14="http://schemas.microsoft.com/office/word/2010/wordprocessingDrawing" xmlns:wp="http://schemas.openxmlformats.org/drawingml/2006/wordprocessingDrawing" xmlns:w10="urn:schemas-microsoft-com:office:word" xmlns:w="http://schemas.openxmlformats.org/wordprocessingml/2006/main" xmlns:w14="http://schemas.microsoft.com/office/word/2010/wordml" xmlns:w15="http://schemas.microsoft.com/office/word/2012/wordml" xmlns:wpg="http://schemas.microsoft.com/office/word/2010/wordprocessingGroup" xmlns:wpi="http://schemas.microsoft.com/office/word/2010/wordprocessingInk" xmlns:wne="http://schemas.microsoft.com/office/word/2006/wordml" xmlns:wps="http://schemas.microsoft.com/office/word/2010/wordprocessingShape" mc:Ignorable="w14 w15 wp14">
+<w:ftr xmlns:wpc="http://schemas.microsoft.com/office/word/2010/wordprocessingCanvas" xmlns:cx="http://schemas.microsoft.com/office/drawing/2014/chartex" xmlns:cx1="http://schemas.microsoft.com/office/drawing/2015/9/8/chartex" xmlns:mc="http://schemas.openxmlformats.org/markup-compatibility/2006" xmlns:o="urn:schemas-microsoft-com:office:office" xmlns:r="http://schemas.openxmlformats.org/officeDocument/2006/relationships" xmlns:m="http://schemas.openxmlformats.org/officeDocument/2006/math" xmlns:v="urn:schemas-microsoft-com:vml" xmlns:wp14="http://schemas.microsoft.com/office/word/2010/wordprocessingDrawing" xmlns:wp="http://schemas.openxmlformats.org/drawingml/2006/wordprocessingDrawing" xmlns:w10="urn:schemas-microsoft-com:office:word" xmlns:w="http://schemas.openxmlformats.org/wordprocessingml/2006/main" xmlns:w14="http://schemas.microsoft.com/office/word/2010/wordml" xmlns:w15="http://schemas.microsoft.com/office/word/2012/wordml" xmlns:w16se="http://schemas.microsoft.com/office/word/2015/wordml/symex" xmlns:wpg="http://schemas.microsoft.com/office/word/2010/wordprocessingGroup" xmlns:wpi="http://schemas.microsoft.com/office/word/2010/wordprocessingInk" xmlns:wne="http://schemas.microsoft.com/office/word/2006/wordml" xmlns:wps="http://schemas.microsoft.com/office/word/2010/wordprocessingShape" mc:Ignorable="w14 w15 w16se wp14">
   <w:p>
     <w:pPr>
       <w:pStyle w:val="Footer"/>
@@ -16707,7 +16726,7 @@
 </file>
 
 <file path=word/footer13.xml><?xml version="1.0" encoding="utf-8"?>
-<w:ftr xmlns:wpc="http://schemas.microsoft.com/office/word/2010/wordprocessingCanvas" xmlns:mc="http://schemas.openxmlformats.org/markup-compatibility/2006" xmlns:o="urn:schemas-microsoft-com:office:office" xmlns:r="http://schemas.openxmlformats.org/officeDocument/2006/relationships" xmlns:m="http://schemas.openxmlformats.org/officeDocument/2006/math" xmlns:v="urn:schemas-microsoft-com:vml" xmlns:wp14="http://schemas.microsoft.com/office/word/2010/wordprocessingDrawing" xmlns:wp="http://schemas.openxmlformats.org/drawingml/2006/wordprocessingDrawing" xmlns:w10="urn:schemas-microsoft-com:office:word" xmlns:w="http://schemas.openxmlformats.org/wordprocessingml/2006/main" xmlns:w14="http://schemas.microsoft.com/office/word/2010/wordml" xmlns:w15="http://schemas.microsoft.com/office/word/2012/wordml" xmlns:wpg="http://schemas.microsoft.com/office/word/2010/wordprocessingGroup" xmlns:wpi="http://schemas.microsoft.com/office/word/2010/wordprocessingInk" xmlns:wne="http://schemas.microsoft.com/office/word/2006/wordml" xmlns:wps="http://schemas.microsoft.com/office/word/2010/wordprocessingShape" mc:Ignorable="w14 w15 wp14">
+<w:ftr xmlns:wpc="http://schemas.microsoft.com/office/word/2010/wordprocessingCanvas" xmlns:cx="http://schemas.microsoft.com/office/drawing/2014/chartex" xmlns:cx1="http://schemas.microsoft.com/office/drawing/2015/9/8/chartex" xmlns:mc="http://schemas.openxmlformats.org/markup-compatibility/2006" xmlns:o="urn:schemas-microsoft-com:office:office" xmlns:r="http://schemas.openxmlformats.org/officeDocument/2006/relationships" xmlns:m="http://schemas.openxmlformats.org/officeDocument/2006/math" xmlns:v="urn:schemas-microsoft-com:vml" xmlns:wp14="http://schemas.microsoft.com/office/word/2010/wordprocessingDrawing" xmlns:wp="http://schemas.openxmlformats.org/drawingml/2006/wordprocessingDrawing" xmlns:w10="urn:schemas-microsoft-com:office:word" xmlns:w="http://schemas.openxmlformats.org/wordprocessingml/2006/main" xmlns:w14="http://schemas.microsoft.com/office/word/2010/wordml" xmlns:w15="http://schemas.microsoft.com/office/word/2012/wordml" xmlns:w16se="http://schemas.microsoft.com/office/word/2015/wordml/symex" xmlns:wpg="http://schemas.microsoft.com/office/word/2010/wordprocessingGroup" xmlns:wpi="http://schemas.microsoft.com/office/word/2010/wordprocessingInk" xmlns:wne="http://schemas.microsoft.com/office/word/2006/wordml" xmlns:wps="http://schemas.microsoft.com/office/word/2010/wordprocessingShape" mc:Ignorable="w14 w15 w16se wp14">
   <w:p>
     <w:pPr>
       <w:pStyle w:val="Footer"/>
@@ -16729,7 +16748,7 @@
 </file>
 
 <file path=word/footer14.xml><?xml version="1.0" encoding="utf-8"?>
-<w:ftr xmlns:wpc="http://schemas.microsoft.com/office/word/2010/wordprocessingCanvas" xmlns:mc="http://schemas.openxmlformats.org/markup-compatibility/2006" xmlns:o="urn:schemas-microsoft-com:office:office" xmlns:r="http://schemas.openxmlformats.org/officeDocument/2006/relationships" xmlns:m="http://schemas.openxmlformats.org/officeDocument/2006/math" xmlns:v="urn:schemas-microsoft-com:vml" xmlns:wp14="http://schemas.microsoft.com/office/word/2010/wordprocessingDrawing" xmlns:wp="http://schemas.openxmlformats.org/drawingml/2006/wordprocessingDrawing" xmlns:w10="urn:schemas-microsoft-com:office:word" xmlns:w="http://schemas.openxmlformats.org/wordprocessingml/2006/main" xmlns:w14="http://schemas.microsoft.com/office/word/2010/wordml" xmlns:w15="http://schemas.microsoft.com/office/word/2012/wordml" xmlns:wpg="http://schemas.microsoft.com/office/word/2010/wordprocessingGroup" xmlns:wpi="http://schemas.microsoft.com/office/word/2010/wordprocessingInk" xmlns:wne="http://schemas.microsoft.com/office/word/2006/wordml" xmlns:wps="http://schemas.microsoft.com/office/word/2010/wordprocessingShape" mc:Ignorable="w14 w15 wp14">
+<w:ftr xmlns:wpc="http://schemas.microsoft.com/office/word/2010/wordprocessingCanvas" xmlns:cx="http://schemas.microsoft.com/office/drawing/2014/chartex" xmlns:cx1="http://schemas.microsoft.com/office/drawing/2015/9/8/chartex" xmlns:mc="http://schemas.openxmlformats.org/markup-compatibility/2006" xmlns:o="urn:schemas-microsoft-com:office:office" xmlns:r="http://schemas.openxmlformats.org/officeDocument/2006/relationships" xmlns:m="http://schemas.openxmlformats.org/officeDocument/2006/math" xmlns:v="urn:schemas-microsoft-com:vml" xmlns:wp14="http://schemas.microsoft.com/office/word/2010/wordprocessingDrawing" xmlns:wp="http://schemas.openxmlformats.org/drawingml/2006/wordprocessingDrawing" xmlns:w10="urn:schemas-microsoft-com:office:word" xmlns:w="http://schemas.openxmlformats.org/wordprocessingml/2006/main" xmlns:w14="http://schemas.microsoft.com/office/word/2010/wordml" xmlns:w15="http://schemas.microsoft.com/office/word/2012/wordml" xmlns:w16se="http://schemas.microsoft.com/office/word/2015/wordml/symex" xmlns:wpg="http://schemas.microsoft.com/office/word/2010/wordprocessingGroup" xmlns:wpi="http://schemas.microsoft.com/office/word/2010/wordprocessingInk" xmlns:wne="http://schemas.microsoft.com/office/word/2006/wordml" xmlns:wps="http://schemas.microsoft.com/office/word/2010/wordprocessingShape" mc:Ignorable="w14 w15 w16se wp14">
   <w:p>
     <w:pPr>
       <w:pStyle w:val="Footer"/>
@@ -16771,7 +16790,7 @@
       <w:rPr>
         <w:noProof/>
       </w:rPr>
-      <w:t>1</w:t>
+      <w:t>2</w:t>
     </w:r>
     <w:r>
       <w:fldChar w:fldCharType="end"/>
@@ -16781,7 +16800,7 @@
 </file>
 
 <file path=word/footer15.xml><?xml version="1.0" encoding="utf-8"?>
-<w:ftr xmlns:wpc="http://schemas.microsoft.com/office/word/2010/wordprocessingCanvas" xmlns:mc="http://schemas.openxmlformats.org/markup-compatibility/2006" xmlns:o="urn:schemas-microsoft-com:office:office" xmlns:r="http://schemas.openxmlformats.org/officeDocument/2006/relationships" xmlns:m="http://schemas.openxmlformats.org/officeDocument/2006/math" xmlns:v="urn:schemas-microsoft-com:vml" xmlns:wp14="http://schemas.microsoft.com/office/word/2010/wordprocessingDrawing" xmlns:wp="http://schemas.openxmlformats.org/drawingml/2006/wordprocessingDrawing" xmlns:w10="urn:schemas-microsoft-com:office:word" xmlns:w="http://schemas.openxmlformats.org/wordprocessingml/2006/main" xmlns:w14="http://schemas.microsoft.com/office/word/2010/wordml" xmlns:w15="http://schemas.microsoft.com/office/word/2012/wordml" xmlns:wpg="http://schemas.microsoft.com/office/word/2010/wordprocessingGroup" xmlns:wpi="http://schemas.microsoft.com/office/word/2010/wordprocessingInk" xmlns:wne="http://schemas.microsoft.com/office/word/2006/wordml" xmlns:wps="http://schemas.microsoft.com/office/word/2010/wordprocessingShape" mc:Ignorable="w14 w15 wp14">
+<w:ftr xmlns:wpc="http://schemas.microsoft.com/office/word/2010/wordprocessingCanvas" xmlns:cx="http://schemas.microsoft.com/office/drawing/2014/chartex" xmlns:cx1="http://schemas.microsoft.com/office/drawing/2015/9/8/chartex" xmlns:mc="http://schemas.openxmlformats.org/markup-compatibility/2006" xmlns:o="urn:schemas-microsoft-com:office:office" xmlns:r="http://schemas.openxmlformats.org/officeDocument/2006/relationships" xmlns:m="http://schemas.openxmlformats.org/officeDocument/2006/math" xmlns:v="urn:schemas-microsoft-com:vml" xmlns:wp14="http://schemas.microsoft.com/office/word/2010/wordprocessingDrawing" xmlns:wp="http://schemas.openxmlformats.org/drawingml/2006/wordprocessingDrawing" xmlns:w10="urn:schemas-microsoft-com:office:word" xmlns:w="http://schemas.openxmlformats.org/wordprocessingml/2006/main" xmlns:w14="http://schemas.microsoft.com/office/word/2010/wordml" xmlns:w15="http://schemas.microsoft.com/office/word/2012/wordml" xmlns:w16se="http://schemas.microsoft.com/office/word/2015/wordml/symex" xmlns:wpg="http://schemas.microsoft.com/office/word/2010/wordprocessingGroup" xmlns:wpi="http://schemas.microsoft.com/office/word/2010/wordprocessingInk" xmlns:wne="http://schemas.microsoft.com/office/word/2006/wordml" xmlns:wps="http://schemas.microsoft.com/office/word/2010/wordprocessingShape" mc:Ignorable="w14 w15 w16se wp14">
   <w:p>
     <w:pPr>
       <w:pStyle w:val="Footer"/>
@@ -16803,7 +16822,7 @@
 </file>
 
 <file path=word/footer16.xml><?xml version="1.0" encoding="utf-8"?>
-<w:ftr xmlns:wpc="http://schemas.microsoft.com/office/word/2010/wordprocessingCanvas" xmlns:mc="http://schemas.openxmlformats.org/markup-compatibility/2006" xmlns:o="urn:schemas-microsoft-com:office:office" xmlns:r="http://schemas.openxmlformats.org/officeDocument/2006/relationships" xmlns:m="http://schemas.openxmlformats.org/officeDocument/2006/math" xmlns:v="urn:schemas-microsoft-com:vml" xmlns:wp14="http://schemas.microsoft.com/office/word/2010/wordprocessingDrawing" xmlns:wp="http://schemas.openxmlformats.org/drawingml/2006/wordprocessingDrawing" xmlns:w10="urn:schemas-microsoft-com:office:word" xmlns:w="http://schemas.openxmlformats.org/wordprocessingml/2006/main" xmlns:w14="http://schemas.microsoft.com/office/word/2010/wordml" xmlns:w15="http://schemas.microsoft.com/office/word/2012/wordml" xmlns:wpg="http://schemas.microsoft.com/office/word/2010/wordprocessingGroup" xmlns:wpi="http://schemas.microsoft.com/office/word/2010/wordprocessingInk" xmlns:wne="http://schemas.microsoft.com/office/word/2006/wordml" xmlns:wps="http://schemas.microsoft.com/office/word/2010/wordprocessingShape" mc:Ignorable="w14 w15 wp14">
+<w:ftr xmlns:wpc="http://schemas.microsoft.com/office/word/2010/wordprocessingCanvas" xmlns:cx="http://schemas.microsoft.com/office/drawing/2014/chartex" xmlns:cx1="http://schemas.microsoft.com/office/drawing/2015/9/8/chartex" xmlns:mc="http://schemas.openxmlformats.org/markup-compatibility/2006" xmlns:o="urn:schemas-microsoft-com:office:office" xmlns:r="http://schemas.openxmlformats.org/officeDocument/2006/relationships" xmlns:m="http://schemas.openxmlformats.org/officeDocument/2006/math" xmlns:v="urn:schemas-microsoft-com:vml" xmlns:wp14="http://schemas.microsoft.com/office/word/2010/wordprocessingDrawing" xmlns:wp="http://schemas.openxmlformats.org/drawingml/2006/wordprocessingDrawing" xmlns:w10="urn:schemas-microsoft-com:office:word" xmlns:w="http://schemas.openxmlformats.org/wordprocessingml/2006/main" xmlns:w14="http://schemas.microsoft.com/office/word/2010/wordml" xmlns:w15="http://schemas.microsoft.com/office/word/2012/wordml" xmlns:w16se="http://schemas.microsoft.com/office/word/2015/wordml/symex" xmlns:wpg="http://schemas.microsoft.com/office/word/2010/wordprocessingGroup" xmlns:wpi="http://schemas.microsoft.com/office/word/2010/wordprocessingInk" xmlns:wne="http://schemas.microsoft.com/office/word/2006/wordml" xmlns:wps="http://schemas.microsoft.com/office/word/2010/wordprocessingShape" mc:Ignorable="w14 w15 w16se wp14">
   <w:p>
     <w:pPr>
       <w:pStyle w:val="Footer"/>
@@ -16825,7 +16844,7 @@
 </file>
 
 <file path=word/footer17.xml><?xml version="1.0" encoding="utf-8"?>
-<w:ftr xmlns:wpc="http://schemas.microsoft.com/office/word/2010/wordprocessingCanvas" xmlns:mc="http://schemas.openxmlformats.org/markup-compatibility/2006" xmlns:o="urn:schemas-microsoft-com:office:office" xmlns:r="http://schemas.openxmlformats.org/officeDocument/2006/relationships" xmlns:m="http://schemas.openxmlformats.org/officeDocument/2006/math" xmlns:v="urn:schemas-microsoft-com:vml" xmlns:wp14="http://schemas.microsoft.com/office/word/2010/wordprocessingDrawing" xmlns:wp="http://schemas.openxmlformats.org/drawingml/2006/wordprocessingDrawing" xmlns:w10="urn:schemas-microsoft-com:office:word" xmlns:w="http://schemas.openxmlformats.org/wordprocessingml/2006/main" xmlns:w14="http://schemas.microsoft.com/office/word/2010/wordml" xmlns:w15="http://schemas.microsoft.com/office/word/2012/wordml" xmlns:wpg="http://schemas.microsoft.com/office/word/2010/wordprocessingGroup" xmlns:wpi="http://schemas.microsoft.com/office/word/2010/wordprocessingInk" xmlns:wne="http://schemas.microsoft.com/office/word/2006/wordml" xmlns:wps="http://schemas.microsoft.com/office/word/2010/wordprocessingShape" mc:Ignorable="w14 w15 wp14">
+<w:ftr xmlns:wpc="http://schemas.microsoft.com/office/word/2010/wordprocessingCanvas" xmlns:cx="http://schemas.microsoft.com/office/drawing/2014/chartex" xmlns:cx1="http://schemas.microsoft.com/office/drawing/2015/9/8/chartex" xmlns:mc="http://schemas.openxmlformats.org/markup-compatibility/2006" xmlns:o="urn:schemas-microsoft-com:office:office" xmlns:r="http://schemas.openxmlformats.org/officeDocument/2006/relationships" xmlns:m="http://schemas.openxmlformats.org/officeDocument/2006/math" xmlns:v="urn:schemas-microsoft-com:vml" xmlns:wp14="http://schemas.microsoft.com/office/word/2010/wordprocessingDrawing" xmlns:wp="http://schemas.openxmlformats.org/drawingml/2006/wordprocessingDrawing" xmlns:w10="urn:schemas-microsoft-com:office:word" xmlns:w="http://schemas.openxmlformats.org/wordprocessingml/2006/main" xmlns:w14="http://schemas.microsoft.com/office/word/2010/wordml" xmlns:w15="http://schemas.microsoft.com/office/word/2012/wordml" xmlns:w16se="http://schemas.microsoft.com/office/word/2015/wordml/symex" xmlns:wpg="http://schemas.microsoft.com/office/word/2010/wordprocessingGroup" xmlns:wpi="http://schemas.microsoft.com/office/word/2010/wordprocessingInk" xmlns:wne="http://schemas.microsoft.com/office/word/2006/wordml" xmlns:wps="http://schemas.microsoft.com/office/word/2010/wordprocessingShape" mc:Ignorable="w14 w15 w16se wp14">
   <w:p>
     <w:pPr>
       <w:pStyle w:val="Footer"/>
@@ -16867,7 +16886,7 @@
       <w:rPr>
         <w:noProof/>
       </w:rPr>
-      <w:t>1</w:t>
+      <w:t>2</w:t>
     </w:r>
     <w:r>
       <w:fldChar w:fldCharType="end"/>
@@ -16877,7 +16896,7 @@
 </file>
 
 <file path=word/footer18.xml><?xml version="1.0" encoding="utf-8"?>
-<w:ftr xmlns:wpc="http://schemas.microsoft.com/office/word/2010/wordprocessingCanvas" xmlns:mc="http://schemas.openxmlformats.org/markup-compatibility/2006" xmlns:o="urn:schemas-microsoft-com:office:office" xmlns:r="http://schemas.openxmlformats.org/officeDocument/2006/relationships" xmlns:m="http://schemas.openxmlformats.org/officeDocument/2006/math" xmlns:v="urn:schemas-microsoft-com:vml" xmlns:wp14="http://schemas.microsoft.com/office/word/2010/wordprocessingDrawing" xmlns:wp="http://schemas.openxmlformats.org/drawingml/2006/wordprocessingDrawing" xmlns:w10="urn:schemas-microsoft-com:office:word" xmlns:w="http://schemas.openxmlformats.org/wordprocessingml/2006/main" xmlns:w14="http://schemas.microsoft.com/office/word/2010/wordml" xmlns:w15="http://schemas.microsoft.com/office/word/2012/wordml" xmlns:wpg="http://schemas.microsoft.com/office/word/2010/wordprocessingGroup" xmlns:wpi="http://schemas.microsoft.com/office/word/2010/wordprocessingInk" xmlns:wne="http://schemas.microsoft.com/office/word/2006/wordml" xmlns:wps="http://schemas.microsoft.com/office/word/2010/wordprocessingShape" mc:Ignorable="w14 w15 wp14">
+<w:ftr xmlns:wpc="http://schemas.microsoft.com/office/word/2010/wordprocessingCanvas" xmlns:cx="http://schemas.microsoft.com/office/drawing/2014/chartex" xmlns:cx1="http://schemas.microsoft.com/office/drawing/2015/9/8/chartex" xmlns:mc="http://schemas.openxmlformats.org/markup-compatibility/2006" xmlns:o="urn:schemas-microsoft-com:office:office" xmlns:r="http://schemas.openxmlformats.org/officeDocument/2006/relationships" xmlns:m="http://schemas.openxmlformats.org/officeDocument/2006/math" xmlns:v="urn:schemas-microsoft-com:vml" xmlns:wp14="http://schemas.microsoft.com/office/word/2010/wordprocessingDrawing" xmlns:wp="http://schemas.openxmlformats.org/drawingml/2006/wordprocessingDrawing" xmlns:w10="urn:schemas-microsoft-com:office:word" xmlns:w="http://schemas.openxmlformats.org/wordprocessingml/2006/main" xmlns:w14="http://schemas.microsoft.com/office/word/2010/wordml" xmlns:w15="http://schemas.microsoft.com/office/word/2012/wordml" xmlns:w16se="http://schemas.microsoft.com/office/word/2015/wordml/symex" xmlns:wpg="http://schemas.microsoft.com/office/word/2010/wordprocessingGroup" xmlns:wpi="http://schemas.microsoft.com/office/word/2010/wordprocessingInk" xmlns:wne="http://schemas.microsoft.com/office/word/2006/wordml" xmlns:wps="http://schemas.microsoft.com/office/word/2010/wordprocessingShape" mc:Ignorable="w14 w15 w16se wp14">
   <w:p>
     <w:pPr>
       <w:pStyle w:val="Footer"/>
@@ -16899,7 +16918,7 @@
 </file>
 
 <file path=word/footer19.xml><?xml version="1.0" encoding="utf-8"?>
-<w:ftr xmlns:wpc="http://schemas.microsoft.com/office/word/2010/wordprocessingCanvas" xmlns:mc="http://schemas.openxmlformats.org/markup-compatibility/2006" xmlns:o="urn:schemas-microsoft-com:office:office" xmlns:r="http://schemas.openxmlformats.org/officeDocument/2006/relationships" xmlns:m="http://schemas.openxmlformats.org/officeDocument/2006/math" xmlns:v="urn:schemas-microsoft-com:vml" xmlns:wp14="http://schemas.microsoft.com/office/word/2010/wordprocessingDrawing" xmlns:wp="http://schemas.openxmlformats.org/drawingml/2006/wordprocessingDrawing" xmlns:w10="urn:schemas-microsoft-com:office:word" xmlns:w="http://schemas.openxmlformats.org/wordprocessingml/2006/main" xmlns:w14="http://schemas.microsoft.com/office/word/2010/wordml" xmlns:w15="http://schemas.microsoft.com/office/word/2012/wordml" xmlns:wpg="http://schemas.microsoft.com/office/word/2010/wordprocessingGroup" xmlns:wpi="http://schemas.microsoft.com/office/word/2010/wordprocessingInk" xmlns:wne="http://schemas.microsoft.com/office/word/2006/wordml" xmlns:wps="http://schemas.microsoft.com/office/word/2010/wordprocessingShape" mc:Ignorable="w14 w15 wp14">
+<w:ftr xmlns:wpc="http://schemas.microsoft.com/office/word/2010/wordprocessingCanvas" xmlns:cx="http://schemas.microsoft.com/office/drawing/2014/chartex" xmlns:cx1="http://schemas.microsoft.com/office/drawing/2015/9/8/chartex" xmlns:mc="http://schemas.openxmlformats.org/markup-compatibility/2006" xmlns:o="urn:schemas-microsoft-com:office:office" xmlns:r="http://schemas.openxmlformats.org/officeDocument/2006/relationships" xmlns:m="http://schemas.openxmlformats.org/officeDocument/2006/math" xmlns:v="urn:schemas-microsoft-com:vml" xmlns:wp14="http://schemas.microsoft.com/office/word/2010/wordprocessingDrawing" xmlns:wp="http://schemas.openxmlformats.org/drawingml/2006/wordprocessingDrawing" xmlns:w10="urn:schemas-microsoft-com:office:word" xmlns:w="http://schemas.openxmlformats.org/wordprocessingml/2006/main" xmlns:w14="http://schemas.microsoft.com/office/word/2010/wordml" xmlns:w15="http://schemas.microsoft.com/office/word/2012/wordml" xmlns:w16se="http://schemas.microsoft.com/office/word/2015/wordml/symex" xmlns:wpg="http://schemas.microsoft.com/office/word/2010/wordprocessingGroup" xmlns:wpi="http://schemas.microsoft.com/office/word/2010/wordprocessingInk" xmlns:wne="http://schemas.microsoft.com/office/word/2006/wordml" xmlns:wps="http://schemas.microsoft.com/office/word/2010/wordprocessingShape" mc:Ignorable="w14 w15 w16se wp14">
   <w:p>
     <w:pPr>
       <w:pStyle w:val="Footer"/>
@@ -16921,7 +16940,7 @@
 </file>
 
 <file path=word/footer2.xml><?xml version="1.0" encoding="utf-8"?>
-<w:ftr xmlns:wpc="http://schemas.microsoft.com/office/word/2010/wordprocessingCanvas" xmlns:mc="http://schemas.openxmlformats.org/markup-compatibility/2006" xmlns:o="urn:schemas-microsoft-com:office:office" xmlns:r="http://schemas.openxmlformats.org/officeDocument/2006/relationships" xmlns:m="http://schemas.openxmlformats.org/officeDocument/2006/math" xmlns:v="urn:schemas-microsoft-com:vml" xmlns:wp14="http://schemas.microsoft.com/office/word/2010/wordprocessingDrawing" xmlns:wp="http://schemas.openxmlformats.org/drawingml/2006/wordprocessingDrawing" xmlns:w10="urn:schemas-microsoft-com:office:word" xmlns:w="http://schemas.openxmlformats.org/wordprocessingml/2006/main" xmlns:w14="http://schemas.microsoft.com/office/word/2010/wordml" xmlns:w15="http://schemas.microsoft.com/office/word/2012/wordml" xmlns:wpg="http://schemas.microsoft.com/office/word/2010/wordprocessingGroup" xmlns:wpi="http://schemas.microsoft.com/office/word/2010/wordprocessingInk" xmlns:wne="http://schemas.microsoft.com/office/word/2006/wordml" xmlns:wps="http://schemas.microsoft.com/office/word/2010/wordprocessingShape" mc:Ignorable="w14 w15 wp14">
+<w:ftr xmlns:wpc="http://schemas.microsoft.com/office/word/2010/wordprocessingCanvas" xmlns:cx="http://schemas.microsoft.com/office/drawing/2014/chartex" xmlns:cx1="http://schemas.microsoft.com/office/drawing/2015/9/8/chartex" xmlns:mc="http://schemas.openxmlformats.org/markup-compatibility/2006" xmlns:o="urn:schemas-microsoft-com:office:office" xmlns:r="http://schemas.openxmlformats.org/officeDocument/2006/relationships" xmlns:m="http://schemas.openxmlformats.org/officeDocument/2006/math" xmlns:v="urn:schemas-microsoft-com:vml" xmlns:wp14="http://schemas.microsoft.com/office/word/2010/wordprocessingDrawing" xmlns:wp="http://schemas.openxmlformats.org/drawingml/2006/wordprocessingDrawing" xmlns:w10="urn:schemas-microsoft-com:office:word" xmlns:w="http://schemas.openxmlformats.org/wordprocessingml/2006/main" xmlns:w14="http://schemas.microsoft.com/office/word/2010/wordml" xmlns:w15="http://schemas.microsoft.com/office/word/2012/wordml" xmlns:w16se="http://schemas.microsoft.com/office/word/2015/wordml/symex" xmlns:wpg="http://schemas.microsoft.com/office/word/2010/wordprocessingGroup" xmlns:wpi="http://schemas.microsoft.com/office/word/2010/wordprocessingInk" xmlns:wne="http://schemas.microsoft.com/office/word/2006/wordml" xmlns:wps="http://schemas.microsoft.com/office/word/2010/wordprocessingShape" mc:Ignorable="w14 w15 w16se wp14">
   <w:p>
     <w:pPr>
       <w:pStyle w:val="Footer"/>
@@ -16963,7 +16982,7 @@
       <w:rPr>
         <w:noProof/>
       </w:rPr>
-      <w:t>1</w:t>
+      <w:t>2</w:t>
     </w:r>
     <w:r>
       <w:fldChar w:fldCharType="end"/>
@@ -16973,7 +16992,7 @@
 </file>
 
 <file path=word/footer20.xml><?xml version="1.0" encoding="utf-8"?>
-<w:ftr xmlns:wpc="http://schemas.microsoft.com/office/word/2010/wordprocessingCanvas" xmlns:mc="http://schemas.openxmlformats.org/markup-compatibility/2006" xmlns:o="urn:schemas-microsoft-com:office:office" xmlns:r="http://schemas.openxmlformats.org/officeDocument/2006/relationships" xmlns:m="http://schemas.openxmlformats.org/officeDocument/2006/math" xmlns:v="urn:schemas-microsoft-com:vml" xmlns:wp14="http://schemas.microsoft.com/office/word/2010/wordprocessingDrawing" xmlns:wp="http://schemas.openxmlformats.org/drawingml/2006/wordprocessingDrawing" xmlns:w10="urn:schemas-microsoft-com:office:word" xmlns:w="http://schemas.openxmlformats.org/wordprocessingml/2006/main" xmlns:w14="http://schemas.microsoft.com/office/word/2010/wordml" xmlns:w15="http://schemas.microsoft.com/office/word/2012/wordml" xmlns:wpg="http://schemas.microsoft.com/office/word/2010/wordprocessingGroup" xmlns:wpi="http://schemas.microsoft.com/office/word/2010/wordprocessingInk" xmlns:wne="http://schemas.microsoft.com/office/word/2006/wordml" xmlns:wps="http://schemas.microsoft.com/office/word/2010/wordprocessingShape" mc:Ignorable="w14 w15 wp14">
+<w:ftr xmlns:wpc="http://schemas.microsoft.com/office/word/2010/wordprocessingCanvas" xmlns:cx="http://schemas.microsoft.com/office/drawing/2014/chartex" xmlns:cx1="http://schemas.microsoft.com/office/drawing/2015/9/8/chartex" xmlns:mc="http://schemas.openxmlformats.org/markup-compatibility/2006" xmlns:o="urn:schemas-microsoft-com:office:office" xmlns:r="http://schemas.openxmlformats.org/officeDocument/2006/relationships" xmlns:m="http://schemas.openxmlformats.org/officeDocument/2006/math" xmlns:v="urn:schemas-microsoft-com:vml" xmlns:wp14="http://schemas.microsoft.com/office/word/2010/wordprocessingDrawing" xmlns:wp="http://schemas.openxmlformats.org/drawingml/2006/wordprocessingDrawing" xmlns:w10="urn:schemas-microsoft-com:office:word" xmlns:w="http://schemas.openxmlformats.org/wordprocessingml/2006/main" xmlns:w14="http://schemas.microsoft.com/office/word/2010/wordml" xmlns:w15="http://schemas.microsoft.com/office/word/2012/wordml" xmlns:w16se="http://schemas.microsoft.com/office/word/2015/wordml/symex" xmlns:wpg="http://schemas.microsoft.com/office/word/2010/wordprocessingGroup" xmlns:wpi="http://schemas.microsoft.com/office/word/2010/wordprocessingInk" xmlns:wne="http://schemas.microsoft.com/office/word/2006/wordml" xmlns:wps="http://schemas.microsoft.com/office/word/2010/wordprocessingShape" mc:Ignorable="w14 w15 w16se wp14">
   <w:p>
     <w:pPr>
       <w:pStyle w:val="Footer"/>
@@ -17025,7 +17044,7 @@
 </file>
 
 <file path=word/footer21.xml><?xml version="1.0" encoding="utf-8"?>
-<w:ftr xmlns:wpc="http://schemas.microsoft.com/office/word/2010/wordprocessingCanvas" xmlns:mc="http://schemas.openxmlformats.org/markup-compatibility/2006" xmlns:o="urn:schemas-microsoft-com:office:office" xmlns:r="http://schemas.openxmlformats.org/officeDocument/2006/relationships" xmlns:m="http://schemas.openxmlformats.org/officeDocument/2006/math" xmlns:v="urn:schemas-microsoft-com:vml" xmlns:wp14="http://schemas.microsoft.com/office/word/2010/wordprocessingDrawing" xmlns:wp="http://schemas.openxmlformats.org/drawingml/2006/wordprocessingDrawing" xmlns:w10="urn:schemas-microsoft-com:office:word" xmlns:w="http://schemas.openxmlformats.org/wordprocessingml/2006/main" xmlns:w14="http://schemas.microsoft.com/office/word/2010/wordml" xmlns:w15="http://schemas.microsoft.com/office/word/2012/wordml" xmlns:wpg="http://schemas.microsoft.com/office/word/2010/wordprocessingGroup" xmlns:wpi="http://schemas.microsoft.com/office/word/2010/wordprocessingInk" xmlns:wne="http://schemas.microsoft.com/office/word/2006/wordml" xmlns:wps="http://schemas.microsoft.com/office/word/2010/wordprocessingShape" mc:Ignorable="w14 w15 wp14">
+<w:ftr xmlns:wpc="http://schemas.microsoft.com/office/word/2010/wordprocessingCanvas" xmlns:cx="http://schemas.microsoft.com/office/drawing/2014/chartex" xmlns:cx1="http://schemas.microsoft.com/office/drawing/2015/9/8/chartex" xmlns:mc="http://schemas.openxmlformats.org/markup-compatibility/2006" xmlns:o="urn:schemas-microsoft-com:office:office" xmlns:r="http://schemas.openxmlformats.org/officeDocument/2006/relationships" xmlns:m="http://schemas.openxmlformats.org/officeDocument/2006/math" xmlns:v="urn:schemas-microsoft-com:vml" xmlns:wp14="http://schemas.microsoft.com/office/word/2010/wordprocessingDrawing" xmlns:wp="http://schemas.openxmlformats.org/drawingml/2006/wordprocessingDrawing" xmlns:w10="urn:schemas-microsoft-com:office:word" xmlns:w="http://schemas.openxmlformats.org/wordprocessingml/2006/main" xmlns:w14="http://schemas.microsoft.com/office/word/2010/wordml" xmlns:w15="http://schemas.microsoft.com/office/word/2012/wordml" xmlns:w16se="http://schemas.microsoft.com/office/word/2015/wordml/symex" xmlns:wpg="http://schemas.microsoft.com/office/word/2010/wordprocessingGroup" xmlns:wpi="http://schemas.microsoft.com/office/word/2010/wordprocessingInk" xmlns:wne="http://schemas.microsoft.com/office/word/2006/wordml" xmlns:wps="http://schemas.microsoft.com/office/word/2010/wordprocessingShape" mc:Ignorable="w14 w15 w16se wp14">
   <w:p>
     <w:pPr>
       <w:pStyle w:val="Footer"/>
@@ -17047,7 +17066,7 @@
 </file>
 
 <file path=word/footer22.xml><?xml version="1.0" encoding="utf-8"?>
-<w:ftr xmlns:wpc="http://schemas.microsoft.com/office/word/2010/wordprocessingCanvas" xmlns:mc="http://schemas.openxmlformats.org/markup-compatibility/2006" xmlns:o="urn:schemas-microsoft-com:office:office" xmlns:r="http://schemas.openxmlformats.org/officeDocument/2006/relationships" xmlns:m="http://schemas.openxmlformats.org/officeDocument/2006/math" xmlns:v="urn:schemas-microsoft-com:vml" xmlns:wp14="http://schemas.microsoft.com/office/word/2010/wordprocessingDrawing" xmlns:wp="http://schemas.openxmlformats.org/drawingml/2006/wordprocessingDrawing" xmlns:w10="urn:schemas-microsoft-com:office:word" xmlns:w="http://schemas.openxmlformats.org/wordprocessingml/2006/main" xmlns:w14="http://schemas.microsoft.com/office/word/2010/wordml" xmlns:w15="http://schemas.microsoft.com/office/word/2012/wordml" xmlns:wpg="http://schemas.microsoft.com/office/word/2010/wordprocessingGroup" xmlns:wpi="http://schemas.microsoft.com/office/word/2010/wordprocessingInk" xmlns:wne="http://schemas.microsoft.com/office/word/2006/wordml" xmlns:wps="http://schemas.microsoft.com/office/word/2010/wordprocessingShape" mc:Ignorable="w14 w15 wp14">
+<w:ftr xmlns:wpc="http://schemas.microsoft.com/office/word/2010/wordprocessingCanvas" xmlns:cx="http://schemas.microsoft.com/office/drawing/2014/chartex" xmlns:cx1="http://schemas.microsoft.com/office/drawing/2015/9/8/chartex" xmlns:mc="http://schemas.openxmlformats.org/markup-compatibility/2006" xmlns:o="urn:schemas-microsoft-com:office:office" xmlns:r="http://schemas.openxmlformats.org/officeDocument/2006/relationships" xmlns:m="http://schemas.openxmlformats.org/officeDocument/2006/math" xmlns:v="urn:schemas-microsoft-com:vml" xmlns:wp14="http://schemas.microsoft.com/office/word/2010/wordprocessingDrawing" xmlns:wp="http://schemas.openxmlformats.org/drawingml/2006/wordprocessingDrawing" xmlns:w10="urn:schemas-microsoft-com:office:word" xmlns:w="http://schemas.openxmlformats.org/wordprocessingml/2006/main" xmlns:w14="http://schemas.microsoft.com/office/word/2010/wordml" xmlns:w15="http://schemas.microsoft.com/office/word/2012/wordml" xmlns:w16se="http://schemas.microsoft.com/office/word/2015/wordml/symex" xmlns:wpg="http://schemas.microsoft.com/office/word/2010/wordprocessingGroup" xmlns:wpi="http://schemas.microsoft.com/office/word/2010/wordprocessingInk" xmlns:wne="http://schemas.microsoft.com/office/word/2006/wordml" xmlns:wps="http://schemas.microsoft.com/office/word/2010/wordprocessingShape" mc:Ignorable="w14 w15 w16se wp14">
   <w:p>
     <w:pPr>
       <w:pStyle w:val="Footer"/>
@@ -17069,7 +17088,7 @@
 </file>
 
 <file path=word/footer23.xml><?xml version="1.0" encoding="utf-8"?>
-<w:ftr xmlns:wpc="http://schemas.microsoft.com/office/word/2010/wordprocessingCanvas" xmlns:mc="http://schemas.openxmlformats.org/markup-compatibility/2006" xmlns:o="urn:schemas-microsoft-com:office:office" xmlns:r="http://schemas.openxmlformats.org/officeDocument/2006/relationships" xmlns:m="http://schemas.openxmlformats.org/officeDocument/2006/math" xmlns:v="urn:schemas-microsoft-com:vml" xmlns:wp14="http://schemas.microsoft.com/office/word/2010/wordprocessingDrawing" xmlns:wp="http://schemas.openxmlformats.org/drawingml/2006/wordprocessingDrawing" xmlns:w10="urn:schemas-microsoft-com:office:word" xmlns:w="http://schemas.openxmlformats.org/wordprocessingml/2006/main" xmlns:w14="http://schemas.microsoft.com/office/word/2010/wordml" xmlns:w15="http://schemas.microsoft.com/office/word/2012/wordml" xmlns:wpg="http://schemas.microsoft.com/office/word/2010/wordprocessingGroup" xmlns:wpi="http://schemas.microsoft.com/office/word/2010/wordprocessingInk" xmlns:wne="http://schemas.microsoft.com/office/word/2006/wordml" xmlns:wps="http://schemas.microsoft.com/office/word/2010/wordprocessingShape" mc:Ignorable="w14 w15 wp14">
+<w:ftr xmlns:wpc="http://schemas.microsoft.com/office/word/2010/wordprocessingCanvas" xmlns:cx="http://schemas.microsoft.com/office/drawing/2014/chartex" xmlns:cx1="http://schemas.microsoft.com/office/drawing/2015/9/8/chartex" xmlns:mc="http://schemas.openxmlformats.org/markup-compatibility/2006" xmlns:o="urn:schemas-microsoft-com:office:office" xmlns:r="http://schemas.openxmlformats.org/officeDocument/2006/relationships" xmlns:m="http://schemas.openxmlformats.org/officeDocument/2006/math" xmlns:v="urn:schemas-microsoft-com:vml" xmlns:wp14="http://schemas.microsoft.com/office/word/2010/wordprocessingDrawing" xmlns:wp="http://schemas.openxmlformats.org/drawingml/2006/wordprocessingDrawing" xmlns:w10="urn:schemas-microsoft-com:office:word" xmlns:w="http://schemas.openxmlformats.org/wordprocessingml/2006/main" xmlns:w14="http://schemas.microsoft.com/office/word/2010/wordml" xmlns:w15="http://schemas.microsoft.com/office/word/2012/wordml" xmlns:w16se="http://schemas.microsoft.com/office/word/2015/wordml/symex" xmlns:wpg="http://schemas.microsoft.com/office/word/2010/wordprocessingGroup" xmlns:wpi="http://schemas.microsoft.com/office/word/2010/wordprocessingInk" xmlns:wne="http://schemas.microsoft.com/office/word/2006/wordml" xmlns:wps="http://schemas.microsoft.com/office/word/2010/wordprocessingShape" mc:Ignorable="w14 w15 w16se wp14">
   <w:p>
     <w:pPr>
       <w:pStyle w:val="Footer"/>
@@ -17121,7 +17140,7 @@
 </file>
 
 <file path=word/footer24.xml><?xml version="1.0" encoding="utf-8"?>
-<w:ftr xmlns:wpc="http://schemas.microsoft.com/office/word/2010/wordprocessingCanvas" xmlns:mc="http://schemas.openxmlformats.org/markup-compatibility/2006" xmlns:o="urn:schemas-microsoft-com:office:office" xmlns:r="http://schemas.openxmlformats.org/officeDocument/2006/relationships" xmlns:m="http://schemas.openxmlformats.org/officeDocument/2006/math" xmlns:v="urn:schemas-microsoft-com:vml" xmlns:wp14="http://schemas.microsoft.com/office/word/2010/wordprocessingDrawing" xmlns:wp="http://schemas.openxmlformats.org/drawingml/2006/wordprocessingDrawing" xmlns:w10="urn:schemas-microsoft-com:office:word" xmlns:w="http://schemas.openxmlformats.org/wordprocessingml/2006/main" xmlns:w14="http://schemas.microsoft.com/office/word/2010/wordml" xmlns:w15="http://schemas.microsoft.com/office/word/2012/wordml" xmlns:wpg="http://schemas.microsoft.com/office/word/2010/wordprocessingGroup" xmlns:wpi="http://schemas.microsoft.com/office/word/2010/wordprocessingInk" xmlns:wne="http://schemas.microsoft.com/office/word/2006/wordml" xmlns:wps="http://schemas.microsoft.com/office/word/2010/wordprocessingShape" mc:Ignorable="w14 w15 wp14">
+<w:ftr xmlns:wpc="http://schemas.microsoft.com/office/word/2010/wordprocessingCanvas" xmlns:cx="http://schemas.microsoft.com/office/drawing/2014/chartex" xmlns:cx1="http://schemas.microsoft.com/office/drawing/2015/9/8/chartex" xmlns:mc="http://schemas.openxmlformats.org/markup-compatibility/2006" xmlns:o="urn:schemas-microsoft-com:office:office" xmlns:r="http://schemas.openxmlformats.org/officeDocument/2006/relationships" xmlns:m="http://schemas.openxmlformats.org/officeDocument/2006/math" xmlns:v="urn:schemas-microsoft-com:vml" xmlns:wp14="http://schemas.microsoft.com/office/word/2010/wordprocessingDrawing" xmlns:wp="http://schemas.openxmlformats.org/drawingml/2006/wordprocessingDrawing" xmlns:w10="urn:schemas-microsoft-com:office:word" xmlns:w="http://schemas.openxmlformats.org/wordprocessingml/2006/main" xmlns:w14="http://schemas.microsoft.com/office/word/2010/wordml" xmlns:w15="http://schemas.microsoft.com/office/word/2012/wordml" xmlns:w16se="http://schemas.microsoft.com/office/word/2015/wordml/symex" xmlns:wpg="http://schemas.microsoft.com/office/word/2010/wordprocessingGroup" xmlns:wpi="http://schemas.microsoft.com/office/word/2010/wordprocessingInk" xmlns:wne="http://schemas.microsoft.com/office/word/2006/wordml" xmlns:wps="http://schemas.microsoft.com/office/word/2010/wordprocessingShape" mc:Ignorable="w14 w15 w16se wp14">
   <w:p>
     <w:pPr>
       <w:pStyle w:val="Footer"/>
@@ -17143,7 +17162,7 @@
 </file>
 
 <file path=word/footer25.xml><?xml version="1.0" encoding="utf-8"?>
-<w:ftr xmlns:wpc="http://schemas.microsoft.com/office/word/2010/wordprocessingCanvas" xmlns:mc="http://schemas.openxmlformats.org/markup-compatibility/2006" xmlns:o="urn:schemas-microsoft-com:office:office" xmlns:r="http://schemas.openxmlformats.org/officeDocument/2006/relationships" xmlns:m="http://schemas.openxmlformats.org/officeDocument/2006/math" xmlns:v="urn:schemas-microsoft-com:vml" xmlns:wp14="http://schemas.microsoft.com/office/word/2010/wordprocessingDrawing" xmlns:wp="http://schemas.openxmlformats.org/drawingml/2006/wordprocessingDrawing" xmlns:w10="urn:schemas-microsoft-com:office:word" xmlns:w="http://schemas.openxmlformats.org/wordprocessingml/2006/main" xmlns:w14="http://schemas.microsoft.com/office/word/2010/wordml" xmlns:w15="http://schemas.microsoft.com/office/word/2012/wordml" xmlns:wpg="http://schemas.microsoft.com/office/word/2010/wordprocessingGroup" xmlns:wpi="http://schemas.microsoft.com/office/word/2010/wordprocessingInk" xmlns:wne="http://schemas.microsoft.com/office/word/2006/wordml" xmlns:wps="http://schemas.microsoft.com/office/word/2010/wordprocessingShape" mc:Ignorable="w14 w15 wp14">
+<w:ftr xmlns:wpc="http://schemas.microsoft.com/office/word/2010/wordprocessingCanvas" xmlns:cx="http://schemas.microsoft.com/office/drawing/2014/chartex" xmlns:cx1="http://schemas.microsoft.com/office/drawing/2015/9/8/chartex" xmlns:mc="http://schemas.openxmlformats.org/markup-compatibility/2006" xmlns:o="urn:schemas-microsoft-com:office:office" xmlns:r="http://schemas.openxmlformats.org/officeDocument/2006/relationships" xmlns:m="http://schemas.openxmlformats.org/officeDocument/2006/math" xmlns:v="urn:schemas-microsoft-com:vml" xmlns:wp14="http://schemas.microsoft.com/office/word/2010/wordprocessingDrawing" xmlns:wp="http://schemas.openxmlformats.org/drawingml/2006/wordprocessingDrawing" xmlns:w10="urn:schemas-microsoft-com:office:word" xmlns:w="http://schemas.openxmlformats.org/wordprocessingml/2006/main" xmlns:w14="http://schemas.microsoft.com/office/word/2010/wordml" xmlns:w15="http://schemas.microsoft.com/office/word/2012/wordml" xmlns:w16se="http://schemas.microsoft.com/office/word/2015/wordml/symex" xmlns:wpg="http://schemas.microsoft.com/office/word/2010/wordprocessingGroup" xmlns:wpi="http://schemas.microsoft.com/office/word/2010/wordprocessingInk" xmlns:wne="http://schemas.microsoft.com/office/word/2006/wordml" xmlns:wps="http://schemas.microsoft.com/office/word/2010/wordprocessingShape" mc:Ignorable="w14 w15 w16se wp14">
   <w:p>
     <w:pPr>
       <w:pStyle w:val="Footer"/>
@@ -17165,7 +17184,7 @@
 </file>
 
 <file path=word/footer26.xml><?xml version="1.0" encoding="utf-8"?>
-<w:ftr xmlns:wpc="http://schemas.microsoft.com/office/word/2010/wordprocessingCanvas" xmlns:mc="http://schemas.openxmlformats.org/markup-compatibility/2006" xmlns:o="urn:schemas-microsoft-com:office:office" xmlns:r="http://schemas.openxmlformats.org/officeDocument/2006/relationships" xmlns:m="http://schemas.openxmlformats.org/officeDocument/2006/math" xmlns:v="urn:schemas-microsoft-com:vml" xmlns:wp14="http://schemas.microsoft.com/office/word/2010/wordprocessingDrawing" xmlns:wp="http://schemas.openxmlformats.org/drawingml/2006/wordprocessingDrawing" xmlns:w10="urn:schemas-microsoft-com:office:word" xmlns:w="http://schemas.openxmlformats.org/wordprocessingml/2006/main" xmlns:w14="http://schemas.microsoft.com/office/word/2010/wordml" xmlns:w15="http://schemas.microsoft.com/office/word/2012/wordml" xmlns:wpg="http://schemas.microsoft.com/office/word/2010/wordprocessingGroup" xmlns:wpi="http://schemas.microsoft.com/office/word/2010/wordprocessingInk" xmlns:wne="http://schemas.microsoft.com/office/word/2006/wordml" xmlns:wps="http://schemas.microsoft.com/office/word/2010/wordprocessingShape" mc:Ignorable="w14 w15 wp14">
+<w:ftr xmlns:wpc="http://schemas.microsoft.com/office/word/2010/wordprocessingCanvas" xmlns:cx="http://schemas.microsoft.com/office/drawing/2014/chartex" xmlns:cx1="http://schemas.microsoft.com/office/drawing/2015/9/8/chartex" xmlns:mc="http://schemas.openxmlformats.org/markup-compatibility/2006" xmlns:o="urn:schemas-microsoft-com:office:office" xmlns:r="http://schemas.openxmlformats.org/officeDocument/2006/relationships" xmlns:m="http://schemas.openxmlformats.org/officeDocument/2006/math" xmlns:v="urn:schemas-microsoft-com:vml" xmlns:wp14="http://schemas.microsoft.com/office/word/2010/wordprocessingDrawing" xmlns:wp="http://schemas.openxmlformats.org/drawingml/2006/wordprocessingDrawing" xmlns:w10="urn:schemas-microsoft-com:office:word" xmlns:w="http://schemas.openxmlformats.org/wordprocessingml/2006/main" xmlns:w14="http://schemas.microsoft.com/office/word/2010/wordml" xmlns:w15="http://schemas.microsoft.com/office/word/2012/wordml" xmlns:w16se="http://schemas.microsoft.com/office/word/2015/wordml/symex" xmlns:wpg="http://schemas.microsoft.com/office/word/2010/wordprocessingGroup" xmlns:wpi="http://schemas.microsoft.com/office/word/2010/wordprocessingInk" xmlns:wne="http://schemas.microsoft.com/office/word/2006/wordml" xmlns:wps="http://schemas.microsoft.com/office/word/2010/wordprocessingShape" mc:Ignorable="w14 w15 w16se wp14">
   <w:p>
     <w:pPr>
       <w:pStyle w:val="Footer"/>
@@ -17217,7 +17236,7 @@
 </file>
 
 <file path=word/footer27.xml><?xml version="1.0" encoding="utf-8"?>
-<w:ftr xmlns:wpc="http://schemas.microsoft.com/office/word/2010/wordprocessingCanvas" xmlns:mc="http://schemas.openxmlformats.org/markup-compatibility/2006" xmlns:o="urn:schemas-microsoft-com:office:office" xmlns:r="http://schemas.openxmlformats.org/officeDocument/2006/relationships" xmlns:m="http://schemas.openxmlformats.org/officeDocument/2006/math" xmlns:v="urn:schemas-microsoft-com:vml" xmlns:wp14="http://schemas.microsoft.com/office/word/2010/wordprocessingDrawing" xmlns:wp="http://schemas.openxmlformats.org/drawingml/2006/wordprocessingDrawing" xmlns:w10="urn:schemas-microsoft-com:office:word" xmlns:w="http://schemas.openxmlformats.org/wordprocessingml/2006/main" xmlns:w14="http://schemas.microsoft.com/office/word/2010/wordml" xmlns:w15="http://schemas.microsoft.com/office/word/2012/wordml" xmlns:wpg="http://schemas.microsoft.com/office/word/2010/wordprocessingGroup" xmlns:wpi="http://schemas.microsoft.com/office/word/2010/wordprocessingInk" xmlns:wne="http://schemas.microsoft.com/office/word/2006/wordml" xmlns:wps="http://schemas.microsoft.com/office/word/2010/wordprocessingShape" mc:Ignorable="w14 w15 wp14">
+<w:ftr xmlns:wpc="http://schemas.microsoft.com/office/word/2010/wordprocessingCanvas" xmlns:cx="http://schemas.microsoft.com/office/drawing/2014/chartex" xmlns:cx1="http://schemas.microsoft.com/office/drawing/2015/9/8/chartex" xmlns:mc="http://schemas.openxmlformats.org/markup-compatibility/2006" xmlns:o="urn:schemas-microsoft-com:office:office" xmlns:r="http://schemas.openxmlformats.org/officeDocument/2006/relationships" xmlns:m="http://schemas.openxmlformats.org/officeDocument/2006/math" xmlns:v="urn:schemas-microsoft-com:vml" xmlns:wp14="http://schemas.microsoft.com/office/word/2010/wordprocessingDrawing" xmlns:wp="http://schemas.openxmlformats.org/drawingml/2006/wordprocessingDrawing" xmlns:w10="urn:schemas-microsoft-com:office:word" xmlns:w="http://schemas.openxmlformats.org/wordprocessingml/2006/main" xmlns:w14="http://schemas.microsoft.com/office/word/2010/wordml" xmlns:w15="http://schemas.microsoft.com/office/word/2012/wordml" xmlns:w16se="http://schemas.microsoft.com/office/word/2015/wordml/symex" xmlns:wpg="http://schemas.microsoft.com/office/word/2010/wordprocessingGroup" xmlns:wpi="http://schemas.microsoft.com/office/word/2010/wordprocessingInk" xmlns:wne="http://schemas.microsoft.com/office/word/2006/wordml" xmlns:wps="http://schemas.microsoft.com/office/word/2010/wordprocessingShape" mc:Ignorable="w14 w15 w16se wp14">
   <w:p>
     <w:pPr>
       <w:pStyle w:val="Footer"/>
@@ -17239,7 +17258,7 @@
 </file>
 
 <file path=word/footer28.xml><?xml version="1.0" encoding="utf-8"?>
-<w:ftr xmlns:wpc="http://schemas.microsoft.com/office/word/2010/wordprocessingCanvas" xmlns:mc="http://schemas.openxmlformats.org/markup-compatibility/2006" xmlns:o="urn:schemas-microsoft-com:office:office" xmlns:r="http://schemas.openxmlformats.org/officeDocument/2006/relationships" xmlns:m="http://schemas.openxmlformats.org/officeDocument/2006/math" xmlns:v="urn:schemas-microsoft-com:vml" xmlns:wp14="http://schemas.microsoft.com/office/word/2010/wordprocessingDrawing" xmlns:wp="http://schemas.openxmlformats.org/drawingml/2006/wordprocessingDrawing" xmlns:w10="urn:schemas-microsoft-com:office:word" xmlns:w="http://schemas.openxmlformats.org/wordprocessingml/2006/main" xmlns:w14="http://schemas.microsoft.com/office/word/2010/wordml" xmlns:w15="http://schemas.microsoft.com/office/word/2012/wordml" xmlns:wpg="http://schemas.microsoft.com/office/word/2010/wordprocessingGroup" xmlns:wpi="http://schemas.microsoft.com/office/word/2010/wordprocessingInk" xmlns:wne="http://schemas.microsoft.com/office/word/2006/wordml" xmlns:wps="http://schemas.microsoft.com/office/word/2010/wordprocessingShape" mc:Ignorable="w14 w15 wp14">
+<w:ftr xmlns:wpc="http://schemas.microsoft.com/office/word/2010/wordprocessingCanvas" xmlns:cx="http://schemas.microsoft.com/office/drawing/2014/chartex" xmlns:cx1="http://schemas.microsoft.com/office/drawing/2015/9/8/chartex" xmlns:mc="http://schemas.openxmlformats.org/markup-compatibility/2006" xmlns:o="urn:schemas-microsoft-com:office:office" xmlns:r="http://schemas.openxmlformats.org/officeDocument/2006/relationships" xmlns:m="http://schemas.openxmlformats.org/officeDocument/2006/math" xmlns:v="urn:schemas-microsoft-com:vml" xmlns:wp14="http://schemas.microsoft.com/office/word/2010/wordprocessingDrawing" xmlns:wp="http://schemas.openxmlformats.org/drawingml/2006/wordprocessingDrawing" xmlns:w10="urn:schemas-microsoft-com:office:word" xmlns:w="http://schemas.openxmlformats.org/wordprocessingml/2006/main" xmlns:w14="http://schemas.microsoft.com/office/word/2010/wordml" xmlns:w15="http://schemas.microsoft.com/office/word/2012/wordml" xmlns:w16se="http://schemas.microsoft.com/office/word/2015/wordml/symex" xmlns:wpg="http://schemas.microsoft.com/office/word/2010/wordprocessingGroup" xmlns:wpi="http://schemas.microsoft.com/office/word/2010/wordprocessingInk" xmlns:wne="http://schemas.microsoft.com/office/word/2006/wordml" xmlns:wps="http://schemas.microsoft.com/office/word/2010/wordprocessingShape" mc:Ignorable="w14 w15 w16se wp14">
   <w:p>
     <w:pPr>
       <w:pStyle w:val="Footer"/>
@@ -17261,7 +17280,7 @@
 </file>
 
 <file path=word/footer29.xml><?xml version="1.0" encoding="utf-8"?>
-<w:ftr xmlns:wpc="http://schemas.microsoft.com/office/word/2010/wordprocessingCanvas" xmlns:mc="http://schemas.openxmlformats.org/markup-compatibility/2006" xmlns:o="urn:schemas-microsoft-com:office:office" xmlns:r="http://schemas.openxmlformats.org/officeDocument/2006/relationships" xmlns:m="http://schemas.openxmlformats.org/officeDocument/2006/math" xmlns:v="urn:schemas-microsoft-com:vml" xmlns:wp14="http://schemas.microsoft.com/office/word/2010/wordprocessingDrawing" xmlns:wp="http://schemas.openxmlformats.org/drawingml/2006/wordprocessingDrawing" xmlns:w10="urn:schemas-microsoft-com:office:word" xmlns:w="http://schemas.openxmlformats.org/wordprocessingml/2006/main" xmlns:w14="http://schemas.microsoft.com/office/word/2010/wordml" xmlns:w15="http://schemas.microsoft.com/office/word/2012/wordml" xmlns:wpg="http://schemas.microsoft.com/office/word/2010/wordprocessingGroup" xmlns:wpi="http://schemas.microsoft.com/office/word/2010/wordprocessingInk" xmlns:wne="http://schemas.microsoft.com/office/word/2006/wordml" xmlns:wps="http://schemas.microsoft.com/office/word/2010/wordprocessingShape" mc:Ignorable="w14 w15 wp14">
+<w:ftr xmlns:wpc="http://schemas.microsoft.com/office/word/2010/wordprocessingCanvas" xmlns:cx="http://schemas.microsoft.com/office/drawing/2014/chartex" xmlns:cx1="http://schemas.microsoft.com/office/drawing/2015/9/8/chartex" xmlns:mc="http://schemas.openxmlformats.org/markup-compatibility/2006" xmlns:o="urn:schemas-microsoft-com:office:office" xmlns:r="http://schemas.openxmlformats.org/officeDocument/2006/relationships" xmlns:m="http://schemas.openxmlformats.org/officeDocument/2006/math" xmlns:v="urn:schemas-microsoft-com:vml" xmlns:wp14="http://schemas.microsoft.com/office/word/2010/wordprocessingDrawing" xmlns:wp="http://schemas.openxmlformats.org/drawingml/2006/wordprocessingDrawing" xmlns:w10="urn:schemas-microsoft-com:office:word" xmlns:w="http://schemas.openxmlformats.org/wordprocessingml/2006/main" xmlns:w14="http://schemas.microsoft.com/office/word/2010/wordml" xmlns:w15="http://schemas.microsoft.com/office/word/2012/wordml" xmlns:w16se="http://schemas.microsoft.com/office/word/2015/wordml/symex" xmlns:wpg="http://schemas.microsoft.com/office/word/2010/wordprocessingGroup" xmlns:wpi="http://schemas.microsoft.com/office/word/2010/wordprocessingInk" xmlns:wne="http://schemas.microsoft.com/office/word/2006/wordml" xmlns:wps="http://schemas.microsoft.com/office/word/2010/wordprocessingShape" mc:Ignorable="w14 w15 w16se wp14">
   <w:p>
     <w:pPr>
       <w:pStyle w:val="Footer"/>
@@ -17313,7 +17332,7 @@
 </file>
 
 <file path=word/footer3.xml><?xml version="1.0" encoding="utf-8"?>
-<w:ftr xmlns:wpc="http://schemas.microsoft.com/office/word/2010/wordprocessingCanvas" xmlns:mc="http://schemas.openxmlformats.org/markup-compatibility/2006" xmlns:o="urn:schemas-microsoft-com:office:office" xmlns:r="http://schemas.openxmlformats.org/officeDocument/2006/relationships" xmlns:m="http://schemas.openxmlformats.org/officeDocument/2006/math" xmlns:v="urn:schemas-microsoft-com:vml" xmlns:wp14="http://schemas.microsoft.com/office/word/2010/wordprocessingDrawing" xmlns:wp="http://schemas.openxmlformats.org/drawingml/2006/wordprocessingDrawing" xmlns:w10="urn:schemas-microsoft-com:office:word" xmlns:w="http://schemas.openxmlformats.org/wordprocessingml/2006/main" xmlns:w14="http://schemas.microsoft.com/office/word/2010/wordml" xmlns:w15="http://schemas.microsoft.com/office/word/2012/wordml" xmlns:wpg="http://schemas.microsoft.com/office/word/2010/wordprocessingGroup" xmlns:wpi="http://schemas.microsoft.com/office/word/2010/wordprocessingInk" xmlns:wne="http://schemas.microsoft.com/office/word/2006/wordml" xmlns:wps="http://schemas.microsoft.com/office/word/2010/wordprocessingShape" mc:Ignorable="w14 w15 wp14">
+<w:ftr xmlns:wpc="http://schemas.microsoft.com/office/word/2010/wordprocessingCanvas" xmlns:cx="http://schemas.microsoft.com/office/drawing/2014/chartex" xmlns:cx1="http://schemas.microsoft.com/office/drawing/2015/9/8/chartex" xmlns:mc="http://schemas.openxmlformats.org/markup-compatibility/2006" xmlns:o="urn:schemas-microsoft-com:office:office" xmlns:r="http://schemas.openxmlformats.org/officeDocument/2006/relationships" xmlns:m="http://schemas.openxmlformats.org/officeDocument/2006/math" xmlns:v="urn:schemas-microsoft-com:vml" xmlns:wp14="http://schemas.microsoft.com/office/word/2010/wordprocessingDrawing" xmlns:wp="http://schemas.openxmlformats.org/drawingml/2006/wordprocessingDrawing" xmlns:w10="urn:schemas-microsoft-com:office:word" xmlns:w="http://schemas.openxmlformats.org/wordprocessingml/2006/main" xmlns:w14="http://schemas.microsoft.com/office/word/2010/wordml" xmlns:w15="http://schemas.microsoft.com/office/word/2012/wordml" xmlns:w16se="http://schemas.microsoft.com/office/word/2015/wordml/symex" xmlns:wpg="http://schemas.microsoft.com/office/word/2010/wordprocessingGroup" xmlns:wpi="http://schemas.microsoft.com/office/word/2010/wordprocessingInk" xmlns:wne="http://schemas.microsoft.com/office/word/2006/wordml" xmlns:wps="http://schemas.microsoft.com/office/word/2010/wordprocessingShape" mc:Ignorable="w14 w15 w16se wp14">
   <w:p>
     <w:pPr>
       <w:pStyle w:val="Footer"/>
@@ -17335,7 +17354,7 @@
 </file>
 
 <file path=word/footer30.xml><?xml version="1.0" encoding="utf-8"?>
-<w:ftr xmlns:wpc="http://schemas.microsoft.com/office/word/2010/wordprocessingCanvas" xmlns:mc="http://schemas.openxmlformats.org/markup-compatibility/2006" xmlns:o="urn:schemas-microsoft-com:office:office" xmlns:r="http://schemas.openxmlformats.org/officeDocument/2006/relationships" xmlns:m="http://schemas.openxmlformats.org/officeDocument/2006/math" xmlns:v="urn:schemas-microsoft-com:vml" xmlns:wp14="http://schemas.microsoft.com/office/word/2010/wordprocessingDrawing" xmlns:wp="http://schemas.openxmlformats.org/drawingml/2006/wordprocessingDrawing" xmlns:w10="urn:schemas-microsoft-com:office:word" xmlns:w="http://schemas.openxmlformats.org/wordprocessingml/2006/main" xmlns:w14="http://schemas.microsoft.com/office/word/2010/wordml" xmlns:w15="http://schemas.microsoft.com/office/word/2012/wordml" xmlns:wpg="http://schemas.microsoft.com/office/word/2010/wordprocessingGroup" xmlns:wpi="http://schemas.microsoft.com/office/word/2010/wordprocessingInk" xmlns:wne="http://schemas.microsoft.com/office/word/2006/wordml" xmlns:wps="http://schemas.microsoft.com/office/word/2010/wordprocessingShape" mc:Ignorable="w14 w15 wp14">
+<w:ftr xmlns:wpc="http://schemas.microsoft.com/office/word/2010/wordprocessingCanvas" xmlns:cx="http://schemas.microsoft.com/office/drawing/2014/chartex" xmlns:cx1="http://schemas.microsoft.com/office/drawing/2015/9/8/chartex" xmlns:mc="http://schemas.openxmlformats.org/markup-compatibility/2006" xmlns:o="urn:schemas-microsoft-com:office:office" xmlns:r="http://schemas.openxmlformats.org/officeDocument/2006/relationships" xmlns:m="http://schemas.openxmlformats.org/officeDocument/2006/math" xmlns:v="urn:schemas-microsoft-com:vml" xmlns:wp14="http://schemas.microsoft.com/office/word/2010/wordprocessingDrawing" xmlns:wp="http://schemas.openxmlformats.org/drawingml/2006/wordprocessingDrawing" xmlns:w10="urn:schemas-microsoft-com:office:word" xmlns:w="http://schemas.openxmlformats.org/wordprocessingml/2006/main" xmlns:w14="http://schemas.microsoft.com/office/word/2010/wordml" xmlns:w15="http://schemas.microsoft.com/office/word/2012/wordml" xmlns:w16se="http://schemas.microsoft.com/office/word/2015/wordml/symex" xmlns:wpg="http://schemas.microsoft.com/office/word/2010/wordprocessingGroup" xmlns:wpi="http://schemas.microsoft.com/office/word/2010/wordprocessingInk" xmlns:wne="http://schemas.microsoft.com/office/word/2006/wordml" xmlns:wps="http://schemas.microsoft.com/office/word/2010/wordprocessingShape" mc:Ignorable="w14 w15 w16se wp14">
   <w:p>
     <w:pPr>
       <w:pStyle w:val="Footer"/>
@@ -17357,7 +17376,7 @@
 </file>
 
 <file path=word/footer31.xml><?xml version="1.0" encoding="utf-8"?>
-<w:ftr xmlns:wpc="http://schemas.microsoft.com/office/word/2010/wordprocessingCanvas" xmlns:mc="http://schemas.openxmlformats.org/markup-compatibility/2006" xmlns:o="urn:schemas-microsoft-com:office:office" xmlns:r="http://schemas.openxmlformats.org/officeDocument/2006/relationships" xmlns:m="http://schemas.openxmlformats.org/officeDocument/2006/math" xmlns:v="urn:schemas-microsoft-com:vml" xmlns:wp14="http://schemas.microsoft.com/office/word/2010/wordprocessingDrawing" xmlns:wp="http://schemas.openxmlformats.org/drawingml/2006/wordprocessingDrawing" xmlns:w10="urn:schemas-microsoft-com:office:word" xmlns:w="http://schemas.openxmlformats.org/wordprocessingml/2006/main" xmlns:w14="http://schemas.microsoft.com/office/word/2010/wordml" xmlns:w15="http://schemas.microsoft.com/office/word/2012/wordml" xmlns:wpg="http://schemas.microsoft.com/office/word/2010/wordprocessingGroup" xmlns:wpi="http://schemas.microsoft.com/office/word/2010/wordprocessingInk" xmlns:wne="http://schemas.microsoft.com/office/word/2006/wordml" xmlns:wps="http://schemas.microsoft.com/office/word/2010/wordprocessingShape" mc:Ignorable="w14 w15 wp14">
+<w:ftr xmlns:wpc="http://schemas.microsoft.com/office/word/2010/wordprocessingCanvas" xmlns:cx="http://schemas.microsoft.com/office/drawing/2014/chartex" xmlns:cx1="http://schemas.microsoft.com/office/drawing/2015/9/8/chartex" xmlns:mc="http://schemas.openxmlformats.org/markup-compatibility/2006" xmlns:o="urn:schemas-microsoft-com:office:office" xmlns:r="http://schemas.openxmlformats.org/officeDocument/2006/relationships" xmlns:m="http://schemas.openxmlformats.org/officeDocument/2006/math" xmlns:v="urn:schemas-microsoft-com:vml" xmlns:wp14="http://schemas.microsoft.com/office/word/2010/wordprocessingDrawing" xmlns:wp="http://schemas.openxmlformats.org/drawingml/2006/wordprocessingDrawing" xmlns:w10="urn:schemas-microsoft-com:office:word" xmlns:w="http://schemas.openxmlformats.org/wordprocessingml/2006/main" xmlns:w14="http://schemas.microsoft.com/office/word/2010/wordml" xmlns:w15="http://schemas.microsoft.com/office/word/2012/wordml" xmlns:w16se="http://schemas.microsoft.com/office/word/2015/wordml/symex" xmlns:wpg="http://schemas.microsoft.com/office/word/2010/wordprocessingGroup" xmlns:wpi="http://schemas.microsoft.com/office/word/2010/wordprocessingInk" xmlns:wne="http://schemas.microsoft.com/office/word/2006/wordml" xmlns:wps="http://schemas.microsoft.com/office/word/2010/wordprocessingShape" mc:Ignorable="w14 w15 w16se wp14">
   <w:p>
     <w:pPr>
       <w:pStyle w:val="Footer"/>
@@ -17379,7 +17398,7 @@
 </file>
 
 <file path=word/footer32.xml><?xml version="1.0" encoding="utf-8"?>
-<w:ftr xmlns:wpc="http://schemas.microsoft.com/office/word/2010/wordprocessingCanvas" xmlns:mc="http://schemas.openxmlformats.org/markup-compatibility/2006" xmlns:o="urn:schemas-microsoft-com:office:office" xmlns:r="http://schemas.openxmlformats.org/officeDocument/2006/relationships" xmlns:m="http://schemas.openxmlformats.org/officeDocument/2006/math" xmlns:v="urn:schemas-microsoft-com:vml" xmlns:wp14="http://schemas.microsoft.com/office/word/2010/wordprocessingDrawing" xmlns:wp="http://schemas.openxmlformats.org/drawingml/2006/wordprocessingDrawing" xmlns:w10="urn:schemas-microsoft-com:office:word" xmlns:w="http://schemas.openxmlformats.org/wordprocessingml/2006/main" xmlns:w14="http://schemas.microsoft.com/office/word/2010/wordml" xmlns:w15="http://schemas.microsoft.com/office/word/2012/wordml" xmlns:wpg="http://schemas.microsoft.com/office/word/2010/wordprocessingGroup" xmlns:wpi="http://schemas.microsoft.com/office/word/2010/wordprocessingInk" xmlns:wne="http://schemas.microsoft.com/office/word/2006/wordml" xmlns:wps="http://schemas.microsoft.com/office/word/2010/wordprocessingShape" mc:Ignorable="w14 w15 wp14">
+<w:ftr xmlns:wpc="http://schemas.microsoft.com/office/word/2010/wordprocessingCanvas" xmlns:cx="http://schemas.microsoft.com/office/drawing/2014/chartex" xmlns:cx1="http://schemas.microsoft.com/office/drawing/2015/9/8/chartex" xmlns:mc="http://schemas.openxmlformats.org/markup-compatibility/2006" xmlns:o="urn:schemas-microsoft-com:office:office" xmlns:r="http://schemas.openxmlformats.org/officeDocument/2006/relationships" xmlns:m="http://schemas.openxmlformats.org/officeDocument/2006/math" xmlns:v="urn:schemas-microsoft-com:vml" xmlns:wp14="http://schemas.microsoft.com/office/word/2010/wordprocessingDrawing" xmlns:wp="http://schemas.openxmlformats.org/drawingml/2006/wordprocessingDrawing" xmlns:w10="urn:schemas-microsoft-com:office:word" xmlns:w="http://schemas.openxmlformats.org/wordprocessingml/2006/main" xmlns:w14="http://schemas.microsoft.com/office/word/2010/wordml" xmlns:w15="http://schemas.microsoft.com/office/word/2012/wordml" xmlns:w16se="http://schemas.microsoft.com/office/word/2015/wordml/symex" xmlns:wpg="http://schemas.microsoft.com/office/word/2010/wordprocessingGroup" xmlns:wpi="http://schemas.microsoft.com/office/word/2010/wordprocessingInk" xmlns:wne="http://schemas.microsoft.com/office/word/2006/wordml" xmlns:wps="http://schemas.microsoft.com/office/word/2010/wordprocessingShape" mc:Ignorable="w14 w15 w16se wp14">
   <w:p>
     <w:pPr>
       <w:pStyle w:val="Footer"/>
@@ -17421,7 +17440,7 @@
       <w:rPr>
         <w:noProof/>
       </w:rPr>
-      <w:t>3</w:t>
+      <w:t>2</w:t>
     </w:r>
     <w:r>
       <w:fldChar w:fldCharType="end"/>
@@ -17431,7 +17450,7 @@
 </file>
 
 <file path=word/footer33.xml><?xml version="1.0" encoding="utf-8"?>
-<w:ftr xmlns:wpc="http://schemas.microsoft.com/office/word/2010/wordprocessingCanvas" xmlns:mc="http://schemas.openxmlformats.org/markup-compatibility/2006" xmlns:o="urn:schemas-microsoft-com:office:office" xmlns:r="http://schemas.openxmlformats.org/officeDocument/2006/relationships" xmlns:m="http://schemas.openxmlformats.org/officeDocument/2006/math" xmlns:v="urn:schemas-microsoft-com:vml" xmlns:wp14="http://schemas.microsoft.com/office/word/2010/wordprocessingDrawing" xmlns:wp="http://schemas.openxmlformats.org/drawingml/2006/wordprocessingDrawing" xmlns:w10="urn:schemas-microsoft-com:office:word" xmlns:w="http://schemas.openxmlformats.org/wordprocessingml/2006/main" xmlns:w14="http://schemas.microsoft.com/office/word/2010/wordml" xmlns:w15="http://schemas.microsoft.com/office/word/2012/wordml" xmlns:wpg="http://schemas.microsoft.com/office/word/2010/wordprocessingGroup" xmlns:wpi="http://schemas.microsoft.com/office/word/2010/wordprocessingInk" xmlns:wne="http://schemas.microsoft.com/office/word/2006/wordml" xmlns:wps="http://schemas.microsoft.com/office/word/2010/wordprocessingShape" mc:Ignorable="w14 w15 wp14">
+<w:ftr xmlns:wpc="http://schemas.microsoft.com/office/word/2010/wordprocessingCanvas" xmlns:cx="http://schemas.microsoft.com/office/drawing/2014/chartex" xmlns:cx1="http://schemas.microsoft.com/office/drawing/2015/9/8/chartex" xmlns:mc="http://schemas.openxmlformats.org/markup-compatibility/2006" xmlns:o="urn:schemas-microsoft-com:office:office" xmlns:r="http://schemas.openxmlformats.org/officeDocument/2006/relationships" xmlns:m="http://schemas.openxmlformats.org/officeDocument/2006/math" xmlns:v="urn:schemas-microsoft-com:vml" xmlns:wp14="http://schemas.microsoft.com/office/word/2010/wordprocessingDrawing" xmlns:wp="http://schemas.openxmlformats.org/drawingml/2006/wordprocessingDrawing" xmlns:w10="urn:schemas-microsoft-com:office:word" xmlns:w="http://schemas.openxmlformats.org/wordprocessingml/2006/main" xmlns:w14="http://schemas.microsoft.com/office/word/2010/wordml" xmlns:w15="http://schemas.microsoft.com/office/word/2012/wordml" xmlns:w16se="http://schemas.microsoft.com/office/word/2015/wordml/symex" xmlns:wpg="http://schemas.microsoft.com/office/word/2010/wordprocessingGroup" xmlns:wpi="http://schemas.microsoft.com/office/word/2010/wordprocessingInk" xmlns:wne="http://schemas.microsoft.com/office/word/2006/wordml" xmlns:wps="http://schemas.microsoft.com/office/word/2010/wordprocessingShape" mc:Ignorable="w14 w15 w16se wp14">
   <w:p>
     <w:pPr>
       <w:pStyle w:val="Footer"/>
@@ -17453,7 +17472,7 @@
 </file>
 
 <file path=word/footer34.xml><?xml version="1.0" encoding="utf-8"?>
-<w:ftr xmlns:wpc="http://schemas.microsoft.com/office/word/2010/wordprocessingCanvas" xmlns:mc="http://schemas.openxmlformats.org/markup-compatibility/2006" xmlns:o="urn:schemas-microsoft-com:office:office" xmlns:r="http://schemas.openxmlformats.org/officeDocument/2006/relationships" xmlns:m="http://schemas.openxmlformats.org/officeDocument/2006/math" xmlns:v="urn:schemas-microsoft-com:vml" xmlns:wp14="http://schemas.microsoft.com/office/word/2010/wordprocessingDrawing" xmlns:wp="http://schemas.openxmlformats.org/drawingml/2006/wordprocessingDrawing" xmlns:w10="urn:schemas-microsoft-com:office:word" xmlns:w="http://schemas.openxmlformats.org/wordprocessingml/2006/main" xmlns:w14="http://schemas.microsoft.com/office/word/2010/wordml" xmlns:w15="http://schemas.microsoft.com/office/word/2012/wordml" xmlns:wpg="http://schemas.microsoft.com/office/word/2010/wordprocessingGroup" xmlns:wpi="http://schemas.microsoft.com/office/word/2010/wordprocessingInk" xmlns:wne="http://schemas.microsoft.com/office/word/2006/wordml" xmlns:wps="http://schemas.microsoft.com/office/word/2010/wordprocessingShape" mc:Ignorable="w14 w15 wp14">
+<w:ftr xmlns:wpc="http://schemas.microsoft.com/office/word/2010/wordprocessingCanvas" xmlns:cx="http://schemas.microsoft.com/office/drawing/2014/chartex" xmlns:cx1="http://schemas.microsoft.com/office/drawing/2015/9/8/chartex" xmlns:mc="http://schemas.openxmlformats.org/markup-compatibility/2006" xmlns:o="urn:schemas-microsoft-com:office:office" xmlns:r="http://schemas.openxmlformats.org/officeDocument/2006/relationships" xmlns:m="http://schemas.openxmlformats.org/officeDocument/2006/math" xmlns:v="urn:schemas-microsoft-com:vml" xmlns:wp14="http://schemas.microsoft.com/office/word/2010/wordprocessingDrawing" xmlns:wp="http://schemas.openxmlformats.org/drawingml/2006/wordprocessingDrawing" xmlns:w10="urn:schemas-microsoft-com:office:word" xmlns:w="http://schemas.openxmlformats.org/wordprocessingml/2006/main" xmlns:w14="http://schemas.microsoft.com/office/word/2010/wordml" xmlns:w15="http://schemas.microsoft.com/office/word/2012/wordml" xmlns:w16se="http://schemas.microsoft.com/office/word/2015/wordml/symex" xmlns:wpg="http://schemas.microsoft.com/office/word/2010/wordprocessingGroup" xmlns:wpi="http://schemas.microsoft.com/office/word/2010/wordprocessingInk" xmlns:wne="http://schemas.microsoft.com/office/word/2006/wordml" xmlns:wps="http://schemas.microsoft.com/office/word/2010/wordprocessingShape" mc:Ignorable="w14 w15 w16se wp14">
   <w:p>
     <w:pPr>
       <w:pStyle w:val="Footer"/>
@@ -17475,7 +17494,7 @@
 </file>
 
 <file path=word/footer35.xml><?xml version="1.0" encoding="utf-8"?>
-<w:ftr xmlns:wpc="http://schemas.microsoft.com/office/word/2010/wordprocessingCanvas" xmlns:mc="http://schemas.openxmlformats.org/markup-compatibility/2006" xmlns:o="urn:schemas-microsoft-com:office:office" xmlns:r="http://schemas.openxmlformats.org/officeDocument/2006/relationships" xmlns:m="http://schemas.openxmlformats.org/officeDocument/2006/math" xmlns:v="urn:schemas-microsoft-com:vml" xmlns:wp14="http://schemas.microsoft.com/office/word/2010/wordprocessingDrawing" xmlns:wp="http://schemas.openxmlformats.org/drawingml/2006/wordprocessingDrawing" xmlns:w10="urn:schemas-microsoft-com:office:word" xmlns:w="http://schemas.openxmlformats.org/wordprocessingml/2006/main" xmlns:w14="http://schemas.microsoft.com/office/word/2010/wordml" xmlns:w15="http://schemas.microsoft.com/office/word/2012/wordml" xmlns:wpg="http://schemas.microsoft.com/office/word/2010/wordprocessingGroup" xmlns:wpi="http://schemas.microsoft.com/office/word/2010/wordprocessingInk" xmlns:wne="http://schemas.microsoft.com/office/word/2006/wordml" xmlns:wps="http://schemas.microsoft.com/office/word/2010/wordprocessingShape" mc:Ignorable="w14 w15 wp14">
+<w:ftr xmlns:wpc="http://schemas.microsoft.com/office/word/2010/wordprocessingCanvas" xmlns:cx="http://schemas.microsoft.com/office/drawing/2014/chartex" xmlns:cx1="http://schemas.microsoft.com/office/drawing/2015/9/8/chartex" xmlns:mc="http://schemas.openxmlformats.org/markup-compatibility/2006" xmlns:o="urn:schemas-microsoft-com:office:office" xmlns:r="http://schemas.openxmlformats.org/officeDocument/2006/relationships" xmlns:m="http://schemas.openxmlformats.org/officeDocument/2006/math" xmlns:v="urn:schemas-microsoft-com:vml" xmlns:wp14="http://schemas.microsoft.com/office/word/2010/wordprocessingDrawing" xmlns:wp="http://schemas.openxmlformats.org/drawingml/2006/wordprocessingDrawing" xmlns:w10="urn:schemas-microsoft-com:office:word" xmlns:w="http://schemas.openxmlformats.org/wordprocessingml/2006/main" xmlns:w14="http://schemas.microsoft.com/office/word/2010/wordml" xmlns:w15="http://schemas.microsoft.com/office/word/2012/wordml" xmlns:w16se="http://schemas.microsoft.com/office/word/2015/wordml/symex" xmlns:wpg="http://schemas.microsoft.com/office/word/2010/wordprocessingGroup" xmlns:wpi="http://schemas.microsoft.com/office/word/2010/wordprocessingInk" xmlns:wne="http://schemas.microsoft.com/office/word/2006/wordml" xmlns:wps="http://schemas.microsoft.com/office/word/2010/wordprocessingShape" mc:Ignorable="w14 w15 w16se wp14">
   <w:p>
     <w:pPr>
       <w:pStyle w:val="Footer"/>
@@ -17517,7 +17536,7 @@
       <w:rPr>
         <w:noProof/>
       </w:rPr>
-      <w:t>1</w:t>
+      <w:t>2</w:t>
     </w:r>
     <w:r>
       <w:fldChar w:fldCharType="end"/>
@@ -17527,7 +17546,7 @@
 </file>
 
 <file path=word/footer36.xml><?xml version="1.0" encoding="utf-8"?>
-<w:ftr xmlns:wpc="http://schemas.microsoft.com/office/word/2010/wordprocessingCanvas" xmlns:mc="http://schemas.openxmlformats.org/markup-compatibility/2006" xmlns:o="urn:schemas-microsoft-com:office:office" xmlns:r="http://schemas.openxmlformats.org/officeDocument/2006/relationships" xmlns:m="http://schemas.openxmlformats.org/officeDocument/2006/math" xmlns:v="urn:schemas-microsoft-com:vml" xmlns:wp14="http://schemas.microsoft.com/office/word/2010/wordprocessingDrawing" xmlns:wp="http://schemas.openxmlformats.org/drawingml/2006/wordprocessingDrawing" xmlns:w10="urn:schemas-microsoft-com:office:word" xmlns:w="http://schemas.openxmlformats.org/wordprocessingml/2006/main" xmlns:w14="http://schemas.microsoft.com/office/word/2010/wordml" xmlns:w15="http://schemas.microsoft.com/office/word/2012/wordml" xmlns:wpg="http://schemas.microsoft.com/office/word/2010/wordprocessingGroup" xmlns:wpi="http://schemas.microsoft.com/office/word/2010/wordprocessingInk" xmlns:wne="http://schemas.microsoft.com/office/word/2006/wordml" xmlns:wps="http://schemas.microsoft.com/office/word/2010/wordprocessingShape" mc:Ignorable="w14 w15 wp14">
+<w:ftr xmlns:wpc="http://schemas.microsoft.com/office/word/2010/wordprocessingCanvas" xmlns:cx="http://schemas.microsoft.com/office/drawing/2014/chartex" xmlns:cx1="http://schemas.microsoft.com/office/drawing/2015/9/8/chartex" xmlns:mc="http://schemas.openxmlformats.org/markup-compatibility/2006" xmlns:o="urn:schemas-microsoft-com:office:office" xmlns:r="http://schemas.openxmlformats.org/officeDocument/2006/relationships" xmlns:m="http://schemas.openxmlformats.org/officeDocument/2006/math" xmlns:v="urn:schemas-microsoft-com:vml" xmlns:wp14="http://schemas.microsoft.com/office/word/2010/wordprocessingDrawing" xmlns:wp="http://schemas.openxmlformats.org/drawingml/2006/wordprocessingDrawing" xmlns:w10="urn:schemas-microsoft-com:office:word" xmlns:w="http://schemas.openxmlformats.org/wordprocessingml/2006/main" xmlns:w14="http://schemas.microsoft.com/office/word/2010/wordml" xmlns:w15="http://schemas.microsoft.com/office/word/2012/wordml" xmlns:w16se="http://schemas.microsoft.com/office/word/2015/wordml/symex" xmlns:wpg="http://schemas.microsoft.com/office/word/2010/wordprocessingGroup" xmlns:wpi="http://schemas.microsoft.com/office/word/2010/wordprocessingInk" xmlns:wne="http://schemas.microsoft.com/office/word/2006/wordml" xmlns:wps="http://schemas.microsoft.com/office/word/2010/wordprocessingShape" mc:Ignorable="w14 w15 w16se wp14">
   <w:p>
     <w:pPr>
       <w:pStyle w:val="Footer"/>
@@ -17549,7 +17568,7 @@
 </file>
 
 <file path=word/footer37.xml><?xml version="1.0" encoding="utf-8"?>
-<w:ftr xmlns:wpc="http://schemas.microsoft.com/office/word/2010/wordprocessingCanvas" xmlns:mc="http://schemas.openxmlformats.org/markup-compatibility/2006" xmlns:o="urn:schemas-microsoft-com:office:office" xmlns:r="http://schemas.openxmlformats.org/officeDocument/2006/relationships" xmlns:m="http://schemas.openxmlformats.org/officeDocument/2006/math" xmlns:v="urn:schemas-microsoft-com:vml" xmlns:wp14="http://schemas.microsoft.com/office/word/2010/wordprocessingDrawing" xmlns:wp="http://schemas.openxmlformats.org/drawingml/2006/wordprocessingDrawing" xmlns:w10="urn:schemas-microsoft-com:office:word" xmlns:w="http://schemas.openxmlformats.org/wordprocessingml/2006/main" xmlns:w14="http://schemas.microsoft.com/office/word/2010/wordml" xmlns:w15="http://schemas.microsoft.com/office/word/2012/wordml" xmlns:wpg="http://schemas.microsoft.com/office/word/2010/wordprocessingGroup" xmlns:wpi="http://schemas.microsoft.com/office/word/2010/wordprocessingInk" xmlns:wne="http://schemas.microsoft.com/office/word/2006/wordml" xmlns:wps="http://schemas.microsoft.com/office/word/2010/wordprocessingShape" mc:Ignorable="w14 w15 wp14">
+<w:ftr xmlns:wpc="http://schemas.microsoft.com/office/word/2010/wordprocessingCanvas" xmlns:cx="http://schemas.microsoft.com/office/drawing/2014/chartex" xmlns:cx1="http://schemas.microsoft.com/office/drawing/2015/9/8/chartex" xmlns:mc="http://schemas.openxmlformats.org/markup-compatibility/2006" xmlns:o="urn:schemas-microsoft-com:office:office" xmlns:r="http://schemas.openxmlformats.org/officeDocument/2006/relationships" xmlns:m="http://schemas.openxmlformats.org/officeDocument/2006/math" xmlns:v="urn:schemas-microsoft-com:vml" xmlns:wp14="http://schemas.microsoft.com/office/word/2010/wordprocessingDrawing" xmlns:wp="http://schemas.openxmlformats.org/drawingml/2006/wordprocessingDrawing" xmlns:w10="urn:schemas-microsoft-com:office:word" xmlns:w="http://schemas.openxmlformats.org/wordprocessingml/2006/main" xmlns:w14="http://schemas.microsoft.com/office/word/2010/wordml" xmlns:w15="http://schemas.microsoft.com/office/word/2012/wordml" xmlns:w16se="http://schemas.microsoft.com/office/word/2015/wordml/symex" xmlns:wpg="http://schemas.microsoft.com/office/word/2010/wordprocessingGroup" xmlns:wpi="http://schemas.microsoft.com/office/word/2010/wordprocessingInk" xmlns:wne="http://schemas.microsoft.com/office/word/2006/wordml" xmlns:wps="http://schemas.microsoft.com/office/word/2010/wordprocessingShape" mc:Ignorable="w14 w15 w16se wp14">
   <w:p>
     <w:pPr>
       <w:pStyle w:val="Footer"/>
@@ -17571,7 +17590,7 @@
 </file>
 
 <file path=word/footer38.xml><?xml version="1.0" encoding="utf-8"?>
-<w:ftr xmlns:wpc="http://schemas.microsoft.com/office/word/2010/wordprocessingCanvas" xmlns:mc="http://schemas.openxmlformats.org/markup-compatibility/2006" xmlns:o="urn:schemas-microsoft-com:office:office" xmlns:r="http://schemas.openxmlformats.org/officeDocument/2006/relationships" xmlns:m="http://schemas.openxmlformats.org/officeDocument/2006/math" xmlns:v="urn:schemas-microsoft-com:vml" xmlns:wp14="http://schemas.microsoft.com/office/word/2010/wordprocessingDrawing" xmlns:wp="http://schemas.openxmlformats.org/drawingml/2006/wordprocessingDrawing" xmlns:w10="urn:schemas-microsoft-com:office:word" xmlns:w="http://schemas.openxmlformats.org/wordprocessingml/2006/main" xmlns:w14="http://schemas.microsoft.com/office/word/2010/wordml" xmlns:w15="http://schemas.microsoft.com/office/word/2012/wordml" xmlns:wpg="http://schemas.microsoft.com/office/word/2010/wordprocessingGroup" xmlns:wpi="http://schemas.microsoft.com/office/word/2010/wordprocessingInk" xmlns:wne="http://schemas.microsoft.com/office/word/2006/wordml" xmlns:wps="http://schemas.microsoft.com/office/word/2010/wordprocessingShape" mc:Ignorable="w14 w15 wp14">
+<w:ftr xmlns:wpc="http://schemas.microsoft.com/office/word/2010/wordprocessingCanvas" xmlns:cx="http://schemas.microsoft.com/office/drawing/2014/chartex" xmlns:cx1="http://schemas.microsoft.com/office/drawing/2015/9/8/chartex" xmlns:mc="http://schemas.openxmlformats.org/markup-compatibility/2006" xmlns:o="urn:schemas-microsoft-com:office:office" xmlns:r="http://schemas.openxmlformats.org/officeDocument/2006/relationships" xmlns:m="http://schemas.openxmlformats.org/officeDocument/2006/math" xmlns:v="urn:schemas-microsoft-com:vml" xmlns:wp14="http://schemas.microsoft.com/office/word/2010/wordprocessingDrawing" xmlns:wp="http://schemas.openxmlformats.org/drawingml/2006/wordprocessingDrawing" xmlns:w10="urn:schemas-microsoft-com:office:word" xmlns:w="http://schemas.openxmlformats.org/wordprocessingml/2006/main" xmlns:w14="http://schemas.microsoft.com/office/word/2010/wordml" xmlns:w15="http://schemas.microsoft.com/office/word/2012/wordml" xmlns:w16se="http://schemas.microsoft.com/office/word/2015/wordml/symex" xmlns:wpg="http://schemas.microsoft.com/office/word/2010/wordprocessingGroup" xmlns:wpi="http://schemas.microsoft.com/office/word/2010/wordprocessingInk" xmlns:wne="http://schemas.microsoft.com/office/word/2006/wordml" xmlns:wps="http://schemas.microsoft.com/office/word/2010/wordprocessingShape" mc:Ignorable="w14 w15 w16se wp14">
   <w:p>
     <w:pPr>
       <w:pStyle w:val="Footer"/>
@@ -17623,7 +17642,7 @@
 </file>
 
 <file path=word/footer39.xml><?xml version="1.0" encoding="utf-8"?>
-<w:ftr xmlns:wpc="http://schemas.microsoft.com/office/word/2010/wordprocessingCanvas" xmlns:mc="http://schemas.openxmlformats.org/markup-compatibility/2006" xmlns:o="urn:schemas-microsoft-com:office:office" xmlns:r="http://schemas.openxmlformats.org/officeDocument/2006/relationships" xmlns:m="http://schemas.openxmlformats.org/officeDocument/2006/math" xmlns:v="urn:schemas-microsoft-com:vml" xmlns:wp14="http://schemas.microsoft.com/office/word/2010/wordprocessingDrawing" xmlns:wp="http://schemas.openxmlformats.org/drawingml/2006/wordprocessingDrawing" xmlns:w10="urn:schemas-microsoft-com:office:word" xmlns:w="http://schemas.openxmlformats.org/wordprocessingml/2006/main" xmlns:w14="http://schemas.microsoft.com/office/word/2010/wordml" xmlns:w15="http://schemas.microsoft.com/office/word/2012/wordml" xmlns:wpg="http://schemas.microsoft.com/office/word/2010/wordprocessingGroup" xmlns:wpi="http://schemas.microsoft.com/office/word/2010/wordprocessingInk" xmlns:wne="http://schemas.microsoft.com/office/word/2006/wordml" xmlns:wps="http://schemas.microsoft.com/office/word/2010/wordprocessingShape" mc:Ignorable="w14 w15 wp14">
+<w:ftr xmlns:wpc="http://schemas.microsoft.com/office/word/2010/wordprocessingCanvas" xmlns:cx="http://schemas.microsoft.com/office/drawing/2014/chartex" xmlns:cx1="http://schemas.microsoft.com/office/drawing/2015/9/8/chartex" xmlns:mc="http://schemas.openxmlformats.org/markup-compatibility/2006" xmlns:o="urn:schemas-microsoft-com:office:office" xmlns:r="http://schemas.openxmlformats.org/officeDocument/2006/relationships" xmlns:m="http://schemas.openxmlformats.org/officeDocument/2006/math" xmlns:v="urn:schemas-microsoft-com:vml" xmlns:wp14="http://schemas.microsoft.com/office/word/2010/wordprocessingDrawing" xmlns:wp="http://schemas.openxmlformats.org/drawingml/2006/wordprocessingDrawing" xmlns:w10="urn:schemas-microsoft-com:office:word" xmlns:w="http://schemas.openxmlformats.org/wordprocessingml/2006/main" xmlns:w14="http://schemas.microsoft.com/office/word/2010/wordml" xmlns:w15="http://schemas.microsoft.com/office/word/2012/wordml" xmlns:w16se="http://schemas.microsoft.com/office/word/2015/wordml/symex" xmlns:wpg="http://schemas.microsoft.com/office/word/2010/wordprocessingGroup" xmlns:wpi="http://schemas.microsoft.com/office/word/2010/wordprocessingInk" xmlns:wne="http://schemas.microsoft.com/office/word/2006/wordml" xmlns:wps="http://schemas.microsoft.com/office/word/2010/wordprocessingShape" mc:Ignorable="w14 w15 w16se wp14">
   <w:p>
     <w:pPr>
       <w:pStyle w:val="Footer"/>
@@ -17645,7 +17664,7 @@
 </file>
 
 <file path=word/footer4.xml><?xml version="1.0" encoding="utf-8"?>
-<w:ftr xmlns:wpc="http://schemas.microsoft.com/office/word/2010/wordprocessingCanvas" xmlns:mc="http://schemas.openxmlformats.org/markup-compatibility/2006" xmlns:o="urn:schemas-microsoft-com:office:office" xmlns:r="http://schemas.openxmlformats.org/officeDocument/2006/relationships" xmlns:m="http://schemas.openxmlformats.org/officeDocument/2006/math" xmlns:v="urn:schemas-microsoft-com:vml" xmlns:wp14="http://schemas.microsoft.com/office/word/2010/wordprocessingDrawing" xmlns:wp="http://schemas.openxmlformats.org/drawingml/2006/wordprocessingDrawing" xmlns:w10="urn:schemas-microsoft-com:office:word" xmlns:w="http://schemas.openxmlformats.org/wordprocessingml/2006/main" xmlns:w14="http://schemas.microsoft.com/office/word/2010/wordml" xmlns:w15="http://schemas.microsoft.com/office/word/2012/wordml" xmlns:wpg="http://schemas.microsoft.com/office/word/2010/wordprocessingGroup" xmlns:wpi="http://schemas.microsoft.com/office/word/2010/wordprocessingInk" xmlns:wne="http://schemas.microsoft.com/office/word/2006/wordml" xmlns:wps="http://schemas.microsoft.com/office/word/2010/wordprocessingShape" mc:Ignorable="w14 w15 wp14">
+<w:ftr xmlns:wpc="http://schemas.microsoft.com/office/word/2010/wordprocessingCanvas" xmlns:cx="http://schemas.microsoft.com/office/drawing/2014/chartex" xmlns:cx1="http://schemas.microsoft.com/office/drawing/2015/9/8/chartex" xmlns:mc="http://schemas.openxmlformats.org/markup-compatibility/2006" xmlns:o="urn:schemas-microsoft-com:office:office" xmlns:r="http://schemas.openxmlformats.org/officeDocument/2006/relationships" xmlns:m="http://schemas.openxmlformats.org/officeDocument/2006/math" xmlns:v="urn:schemas-microsoft-com:vml" xmlns:wp14="http://schemas.microsoft.com/office/word/2010/wordprocessingDrawing" xmlns:wp="http://schemas.openxmlformats.org/drawingml/2006/wordprocessingDrawing" xmlns:w10="urn:schemas-microsoft-com:office:word" xmlns:w="http://schemas.openxmlformats.org/wordprocessingml/2006/main" xmlns:w14="http://schemas.microsoft.com/office/word/2010/wordml" xmlns:w15="http://schemas.microsoft.com/office/word/2012/wordml" xmlns:w16se="http://schemas.microsoft.com/office/word/2015/wordml/symex" xmlns:wpg="http://schemas.microsoft.com/office/word/2010/wordprocessingGroup" xmlns:wpi="http://schemas.microsoft.com/office/word/2010/wordprocessingInk" xmlns:wne="http://schemas.microsoft.com/office/word/2006/wordml" xmlns:wps="http://schemas.microsoft.com/office/word/2010/wordprocessingShape" mc:Ignorable="w14 w15 w16se wp14">
   <w:p>
     <w:pPr>
       <w:pStyle w:val="Footer"/>
@@ -17667,7 +17686,7 @@
 </file>
 
 <file path=word/footer40.xml><?xml version="1.0" encoding="utf-8"?>
-<w:ftr xmlns:wpc="http://schemas.microsoft.com/office/word/2010/wordprocessingCanvas" xmlns:mc="http://schemas.openxmlformats.org/markup-compatibility/2006" xmlns:o="urn:schemas-microsoft-com:office:office" xmlns:r="http://schemas.openxmlformats.org/officeDocument/2006/relationships" xmlns:m="http://schemas.openxmlformats.org/officeDocument/2006/math" xmlns:v="urn:schemas-microsoft-com:vml" xmlns:wp14="http://schemas.microsoft.com/office/word/2010/wordprocessingDrawing" xmlns:wp="http://schemas.openxmlformats.org/drawingml/2006/wordprocessingDrawing" xmlns:w10="urn:schemas-microsoft-com:office:word" xmlns:w="http://schemas.openxmlformats.org/wordprocessingml/2006/main" xmlns:w14="http://schemas.microsoft.com/office/word/2010/wordml" xmlns:w15="http://schemas.microsoft.com/office/word/2012/wordml" xmlns:wpg="http://schemas.microsoft.com/office/word/2010/wordprocessingGroup" xmlns:wpi="http://schemas.microsoft.com/office/word/2010/wordprocessingInk" xmlns:wne="http://schemas.microsoft.com/office/word/2006/wordml" xmlns:wps="http://schemas.microsoft.com/office/word/2010/wordprocessingShape" mc:Ignorable="w14 w15 wp14">
+<w:ftr xmlns:wpc="http://schemas.microsoft.com/office/word/2010/wordprocessingCanvas" xmlns:cx="http://schemas.microsoft.com/office/drawing/2014/chartex" xmlns:cx1="http://schemas.microsoft.com/office/drawing/2015/9/8/chartex" xmlns:mc="http://schemas.openxmlformats.org/markup-compatibility/2006" xmlns:o="urn:schemas-microsoft-com:office:office" xmlns:r="http://schemas.openxmlformats.org/officeDocument/2006/relationships" xmlns:m="http://schemas.openxmlformats.org/officeDocument/2006/math" xmlns:v="urn:schemas-microsoft-com:vml" xmlns:wp14="http://schemas.microsoft.com/office/word/2010/wordprocessingDrawing" xmlns:wp="http://schemas.openxmlformats.org/drawingml/2006/wordprocessingDrawing" xmlns:w10="urn:schemas-microsoft-com:office:word" xmlns:w="http://schemas.openxmlformats.org/wordprocessingml/2006/main" xmlns:w14="http://schemas.microsoft.com/office/word/2010/wordml" xmlns:w15="http://schemas.microsoft.com/office/word/2012/wordml" xmlns:w16se="http://schemas.microsoft.com/office/word/2015/wordml/symex" xmlns:wpg="http://schemas.microsoft.com/office/word/2010/wordprocessingGroup" xmlns:wpi="http://schemas.microsoft.com/office/word/2010/wordprocessingInk" xmlns:wne="http://schemas.microsoft.com/office/word/2006/wordml" xmlns:wps="http://schemas.microsoft.com/office/word/2010/wordprocessingShape" mc:Ignorable="w14 w15 w16se wp14">
   <w:p>
     <w:pPr>
       <w:pStyle w:val="Footer"/>
@@ -17689,7 +17708,7 @@
 </file>
 
 <file path=word/footer41.xml><?xml version="1.0" encoding="utf-8"?>
-<w:ftr xmlns:wpc="http://schemas.microsoft.com/office/word/2010/wordprocessingCanvas" xmlns:mc="http://schemas.openxmlformats.org/markup-compatibility/2006" xmlns:o="urn:schemas-microsoft-com:office:office" xmlns:r="http://schemas.openxmlformats.org/officeDocument/2006/relationships" xmlns:m="http://schemas.openxmlformats.org/officeDocument/2006/math" xmlns:v="urn:schemas-microsoft-com:vml" xmlns:wp14="http://schemas.microsoft.com/office/word/2010/wordprocessingDrawing" xmlns:wp="http://schemas.openxmlformats.org/drawingml/2006/wordprocessingDrawing" xmlns:w10="urn:schemas-microsoft-com:office:word" xmlns:w="http://schemas.openxmlformats.org/wordprocessingml/2006/main" xmlns:w14="http://schemas.microsoft.com/office/word/2010/wordml" xmlns:w15="http://schemas.microsoft.com/office/word/2012/wordml" xmlns:wpg="http://schemas.microsoft.com/office/word/2010/wordprocessingGroup" xmlns:wpi="http://schemas.microsoft.com/office/word/2010/wordprocessingInk" xmlns:wne="http://schemas.microsoft.com/office/word/2006/wordml" xmlns:wps="http://schemas.microsoft.com/office/word/2010/wordprocessingShape" mc:Ignorable="w14 w15 wp14">
+<w:ftr xmlns:wpc="http://schemas.microsoft.com/office/word/2010/wordprocessingCanvas" xmlns:cx="http://schemas.microsoft.com/office/drawing/2014/chartex" xmlns:cx1="http://schemas.microsoft.com/office/drawing/2015/9/8/chartex" xmlns:mc="http://schemas.openxmlformats.org/markup-compatibility/2006" xmlns:o="urn:schemas-microsoft-com:office:office" xmlns:r="http://schemas.openxmlformats.org/officeDocument/2006/relationships" xmlns:m="http://schemas.openxmlformats.org/officeDocument/2006/math" xmlns:v="urn:schemas-microsoft-com:vml" xmlns:wp14="http://schemas.microsoft.com/office/word/2010/wordprocessingDrawing" xmlns:wp="http://schemas.openxmlformats.org/drawingml/2006/wordprocessingDrawing" xmlns:w10="urn:schemas-microsoft-com:office:word" xmlns:w="http://schemas.openxmlformats.org/wordprocessingml/2006/main" xmlns:w14="http://schemas.microsoft.com/office/word/2010/wordml" xmlns:w15="http://schemas.microsoft.com/office/word/2012/wordml" xmlns:w16se="http://schemas.microsoft.com/office/word/2015/wordml/symex" xmlns:wpg="http://schemas.microsoft.com/office/word/2010/wordprocessingGroup" xmlns:wpi="http://schemas.microsoft.com/office/word/2010/wordprocessingInk" xmlns:wne="http://schemas.microsoft.com/office/word/2006/wordml" xmlns:wps="http://schemas.microsoft.com/office/word/2010/wordprocessingShape" mc:Ignorable="w14 w15 w16se wp14">
   <w:p>
     <w:pPr>
       <w:pStyle w:val="Footer"/>
@@ -17741,7 +17760,7 @@
 </file>
 
 <file path=word/footer42.xml><?xml version="1.0" encoding="utf-8"?>
-<w:ftr xmlns:wpc="http://schemas.microsoft.com/office/word/2010/wordprocessingCanvas" xmlns:mc="http://schemas.openxmlformats.org/markup-compatibility/2006" xmlns:o="urn:schemas-microsoft-com:office:office" xmlns:r="http://schemas.openxmlformats.org/officeDocument/2006/relationships" xmlns:m="http://schemas.openxmlformats.org/officeDocument/2006/math" xmlns:v="urn:schemas-microsoft-com:vml" xmlns:wp14="http://schemas.microsoft.com/office/word/2010/wordprocessingDrawing" xmlns:wp="http://schemas.openxmlformats.org/drawingml/2006/wordprocessingDrawing" xmlns:w10="urn:schemas-microsoft-com:office:word" xmlns:w="http://schemas.openxmlformats.org/wordprocessingml/2006/main" xmlns:w14="http://schemas.microsoft.com/office/word/2010/wordml" xmlns:w15="http://schemas.microsoft.com/office/word/2012/wordml" xmlns:wpg="http://schemas.microsoft.com/office/word/2010/wordprocessingGroup" xmlns:wpi="http://schemas.microsoft.com/office/word/2010/wordprocessingInk" xmlns:wne="http://schemas.microsoft.com/office/word/2006/wordml" xmlns:wps="http://schemas.microsoft.com/office/word/2010/wordprocessingShape" mc:Ignorable="w14 w15 wp14">
+<w:ftr xmlns:wpc="http://schemas.microsoft.com/office/word/2010/wordprocessingCanvas" xmlns:cx="http://schemas.microsoft.com/office/drawing/2014/chartex" xmlns:cx1="http://schemas.microsoft.com/office/drawing/2015/9/8/chartex" xmlns:mc="http://schemas.openxmlformats.org/markup-compatibility/2006" xmlns:o="urn:schemas-microsoft-com:office:office" xmlns:r="http://schemas.openxmlformats.org/officeDocument/2006/relationships" xmlns:m="http://schemas.openxmlformats.org/officeDocument/2006/math" xmlns:v="urn:schemas-microsoft-com:vml" xmlns:wp14="http://schemas.microsoft.com/office/word/2010/wordprocessingDrawing" xmlns:wp="http://schemas.openxmlformats.org/drawingml/2006/wordprocessingDrawing" xmlns:w10="urn:schemas-microsoft-com:office:word" xmlns:w="http://schemas.openxmlformats.org/wordprocessingml/2006/main" xmlns:w14="http://schemas.microsoft.com/office/word/2010/wordml" xmlns:w15="http://schemas.microsoft.com/office/word/2012/wordml" xmlns:w16se="http://schemas.microsoft.com/office/word/2015/wordml/symex" xmlns:wpg="http://schemas.microsoft.com/office/word/2010/wordprocessingGroup" xmlns:wpi="http://schemas.microsoft.com/office/word/2010/wordprocessingInk" xmlns:wne="http://schemas.microsoft.com/office/word/2006/wordml" xmlns:wps="http://schemas.microsoft.com/office/word/2010/wordprocessingShape" mc:Ignorable="w14 w15 w16se wp14">
   <w:p>
     <w:pPr>
       <w:pStyle w:val="Footer"/>
@@ -17763,7 +17782,7 @@
 </file>
 
 <file path=word/footer43.xml><?xml version="1.0" encoding="utf-8"?>
-<w:ftr xmlns:wpc="http://schemas.microsoft.com/office/word/2010/wordprocessingCanvas" xmlns:mc="http://schemas.openxmlformats.org/markup-compatibility/2006" xmlns:o="urn:schemas-microsoft-com:office:office" xmlns:r="http://schemas.openxmlformats.org/officeDocument/2006/relationships" xmlns:m="http://schemas.openxmlformats.org/officeDocument/2006/math" xmlns:v="urn:schemas-microsoft-com:vml" xmlns:wp14="http://schemas.microsoft.com/office/word/2010/wordprocessingDrawing" xmlns:wp="http://schemas.openxmlformats.org/drawingml/2006/wordprocessingDrawing" xmlns:w10="urn:schemas-microsoft-com:office:word" xmlns:w="http://schemas.openxmlformats.org/wordprocessingml/2006/main" xmlns:w14="http://schemas.microsoft.com/office/word/2010/wordml" xmlns:w15="http://schemas.microsoft.com/office/word/2012/wordml" xmlns:wpg="http://schemas.microsoft.com/office/word/2010/wordprocessingGroup" xmlns:wpi="http://schemas.microsoft.com/office/word/2010/wordprocessingInk" xmlns:wne="http://schemas.microsoft.com/office/word/2006/wordml" xmlns:wps="http://schemas.microsoft.com/office/word/2010/wordprocessingShape" mc:Ignorable="w14 w15 wp14">
+<w:ftr xmlns:wpc="http://schemas.microsoft.com/office/word/2010/wordprocessingCanvas" xmlns:cx="http://schemas.microsoft.com/office/drawing/2014/chartex" xmlns:cx1="http://schemas.microsoft.com/office/drawing/2015/9/8/chartex" xmlns:mc="http://schemas.openxmlformats.org/markup-compatibility/2006" xmlns:o="urn:schemas-microsoft-com:office:office" xmlns:r="http://schemas.openxmlformats.org/officeDocument/2006/relationships" xmlns:m="http://schemas.openxmlformats.org/officeDocument/2006/math" xmlns:v="urn:schemas-microsoft-com:vml" xmlns:wp14="http://schemas.microsoft.com/office/word/2010/wordprocessingDrawing" xmlns:wp="http://schemas.openxmlformats.org/drawingml/2006/wordprocessingDrawing" xmlns:w10="urn:schemas-microsoft-com:office:word" xmlns:w="http://schemas.openxmlformats.org/wordprocessingml/2006/main" xmlns:w14="http://schemas.microsoft.com/office/word/2010/wordml" xmlns:w15="http://schemas.microsoft.com/office/word/2012/wordml" xmlns:w16se="http://schemas.microsoft.com/office/word/2015/wordml/symex" xmlns:wpg="http://schemas.microsoft.com/office/word/2010/wordprocessingGroup" xmlns:wpi="http://schemas.microsoft.com/office/word/2010/wordprocessingInk" xmlns:wne="http://schemas.microsoft.com/office/word/2006/wordml" xmlns:wps="http://schemas.microsoft.com/office/word/2010/wordprocessingShape" mc:Ignorable="w14 w15 w16se wp14">
   <w:p>
     <w:pPr>
       <w:pStyle w:val="Footer"/>
@@ -17786,7 +17805,7 @@
 </file>
 
 <file path=word/footer44.xml><?xml version="1.0" encoding="utf-8"?>
-<w:ftr xmlns:wpc="http://schemas.microsoft.com/office/word/2010/wordprocessingCanvas" xmlns:mc="http://schemas.openxmlformats.org/markup-compatibility/2006" xmlns:o="urn:schemas-microsoft-com:office:office" xmlns:r="http://schemas.openxmlformats.org/officeDocument/2006/relationships" xmlns:m="http://schemas.openxmlformats.org/officeDocument/2006/math" xmlns:v="urn:schemas-microsoft-com:vml" xmlns:wp14="http://schemas.microsoft.com/office/word/2010/wordprocessingDrawing" xmlns:wp="http://schemas.openxmlformats.org/drawingml/2006/wordprocessingDrawing" xmlns:w10="urn:schemas-microsoft-com:office:word" xmlns:w="http://schemas.openxmlformats.org/wordprocessingml/2006/main" xmlns:w14="http://schemas.microsoft.com/office/word/2010/wordml" xmlns:w15="http://schemas.microsoft.com/office/word/2012/wordml" xmlns:wpg="http://schemas.microsoft.com/office/word/2010/wordprocessingGroup" xmlns:wpi="http://schemas.microsoft.com/office/word/2010/wordprocessingInk" xmlns:wne="http://schemas.microsoft.com/office/word/2006/wordml" xmlns:wps="http://schemas.microsoft.com/office/word/2010/wordprocessingShape" mc:Ignorable="w14 w15 wp14">
+<w:ftr xmlns:wpc="http://schemas.microsoft.com/office/word/2010/wordprocessingCanvas" xmlns:cx="http://schemas.microsoft.com/office/drawing/2014/chartex" xmlns:cx1="http://schemas.microsoft.com/office/drawing/2015/9/8/chartex" xmlns:mc="http://schemas.openxmlformats.org/markup-compatibility/2006" xmlns:o="urn:schemas-microsoft-com:office:office" xmlns:r="http://schemas.openxmlformats.org/officeDocument/2006/relationships" xmlns:m="http://schemas.openxmlformats.org/officeDocument/2006/math" xmlns:v="urn:schemas-microsoft-com:vml" xmlns:wp14="http://schemas.microsoft.com/office/word/2010/wordprocessingDrawing" xmlns:wp="http://schemas.openxmlformats.org/drawingml/2006/wordprocessingDrawing" xmlns:w10="urn:schemas-microsoft-com:office:word" xmlns:w="http://schemas.openxmlformats.org/wordprocessingml/2006/main" xmlns:w14="http://schemas.microsoft.com/office/word/2010/wordml" xmlns:w15="http://schemas.microsoft.com/office/word/2012/wordml" xmlns:w16se="http://schemas.microsoft.com/office/word/2015/wordml/symex" xmlns:wpg="http://schemas.microsoft.com/office/word/2010/wordprocessingGroup" xmlns:wpi="http://schemas.microsoft.com/office/word/2010/wordprocessingInk" xmlns:wne="http://schemas.microsoft.com/office/word/2006/wordml" xmlns:wps="http://schemas.microsoft.com/office/word/2010/wordprocessingShape" mc:Ignorable="w14 w15 w16se wp14">
   <w:p>
     <w:pPr>
       <w:pStyle w:val="Footer"/>
@@ -17839,7 +17858,7 @@
 </file>
 
 <file path=word/footer45.xml><?xml version="1.0" encoding="utf-8"?>
-<w:ftr xmlns:wpc="http://schemas.microsoft.com/office/word/2010/wordprocessingCanvas" xmlns:mc="http://schemas.openxmlformats.org/markup-compatibility/2006" xmlns:o="urn:schemas-microsoft-com:office:office" xmlns:r="http://schemas.openxmlformats.org/officeDocument/2006/relationships" xmlns:m="http://schemas.openxmlformats.org/officeDocument/2006/math" xmlns:v="urn:schemas-microsoft-com:vml" xmlns:wp14="http://schemas.microsoft.com/office/word/2010/wordprocessingDrawing" xmlns:wp="http://schemas.openxmlformats.org/drawingml/2006/wordprocessingDrawing" xmlns:w10="urn:schemas-microsoft-com:office:word" xmlns:w="http://schemas.openxmlformats.org/wordprocessingml/2006/main" xmlns:w14="http://schemas.microsoft.com/office/word/2010/wordml" xmlns:w15="http://schemas.microsoft.com/office/word/2012/wordml" xmlns:wpg="http://schemas.microsoft.com/office/word/2010/wordprocessingGroup" xmlns:wpi="http://schemas.microsoft.com/office/word/2010/wordprocessingInk" xmlns:wne="http://schemas.microsoft.com/office/word/2006/wordml" xmlns:wps="http://schemas.microsoft.com/office/word/2010/wordprocessingShape" mc:Ignorable="w14 w15 wp14">
+<w:ftr xmlns:wpc="http://schemas.microsoft.com/office/word/2010/wordprocessingCanvas" xmlns:cx="http://schemas.microsoft.com/office/drawing/2014/chartex" xmlns:cx1="http://schemas.microsoft.com/office/drawing/2015/9/8/chartex" xmlns:mc="http://schemas.openxmlformats.org/markup-compatibility/2006" xmlns:o="urn:schemas-microsoft-com:office:office" xmlns:r="http://schemas.openxmlformats.org/officeDocument/2006/relationships" xmlns:m="http://schemas.openxmlformats.org/officeDocument/2006/math" xmlns:v="urn:schemas-microsoft-com:vml" xmlns:wp14="http://schemas.microsoft.com/office/word/2010/wordprocessingDrawing" xmlns:wp="http://schemas.openxmlformats.org/drawingml/2006/wordprocessingDrawing" xmlns:w10="urn:schemas-microsoft-com:office:word" xmlns:w="http://schemas.openxmlformats.org/wordprocessingml/2006/main" xmlns:w14="http://schemas.microsoft.com/office/word/2010/wordml" xmlns:w15="http://schemas.microsoft.com/office/word/2012/wordml" xmlns:w16se="http://schemas.microsoft.com/office/word/2015/wordml/symex" xmlns:wpg="http://schemas.microsoft.com/office/word/2010/wordprocessingGroup" xmlns:wpi="http://schemas.microsoft.com/office/word/2010/wordprocessingInk" xmlns:wne="http://schemas.microsoft.com/office/word/2006/wordml" xmlns:wps="http://schemas.microsoft.com/office/word/2010/wordprocessingShape" mc:Ignorable="w14 w15 w16se wp14">
   <w:p>
     <w:pPr>
       <w:pStyle w:val="Footer"/>
@@ -17861,7 +17880,7 @@
 </file>
 
 <file path=word/footer46.xml><?xml version="1.0" encoding="utf-8"?>
-<w:ftr xmlns:wpc="http://schemas.microsoft.com/office/word/2010/wordprocessingCanvas" xmlns:mc="http://schemas.openxmlformats.org/markup-compatibility/2006" xmlns:o="urn:schemas-microsoft-com:office:office" xmlns:r="http://schemas.openxmlformats.org/officeDocument/2006/relationships" xmlns:m="http://schemas.openxmlformats.org/officeDocument/2006/math" xmlns:v="urn:schemas-microsoft-com:vml" xmlns:wp14="http://schemas.microsoft.com/office/word/2010/wordprocessingDrawing" xmlns:wp="http://schemas.openxmlformats.org/drawingml/2006/wordprocessingDrawing" xmlns:w10="urn:schemas-microsoft-com:office:word" xmlns:w="http://schemas.openxmlformats.org/wordprocessingml/2006/main" xmlns:w14="http://schemas.microsoft.com/office/word/2010/wordml" xmlns:w15="http://schemas.microsoft.com/office/word/2012/wordml" xmlns:wpg="http://schemas.microsoft.com/office/word/2010/wordprocessingGroup" xmlns:wpi="http://schemas.microsoft.com/office/word/2010/wordprocessingInk" xmlns:wne="http://schemas.microsoft.com/office/word/2006/wordml" xmlns:wps="http://schemas.microsoft.com/office/word/2010/wordprocessingShape" mc:Ignorable="w14 w15 wp14">
+<w:ftr xmlns:wpc="http://schemas.microsoft.com/office/word/2010/wordprocessingCanvas" xmlns:cx="http://schemas.microsoft.com/office/drawing/2014/chartex" xmlns:cx1="http://schemas.microsoft.com/office/drawing/2015/9/8/chartex" xmlns:mc="http://schemas.openxmlformats.org/markup-compatibility/2006" xmlns:o="urn:schemas-microsoft-com:office:office" xmlns:r="http://schemas.openxmlformats.org/officeDocument/2006/relationships" xmlns:m="http://schemas.openxmlformats.org/officeDocument/2006/math" xmlns:v="urn:schemas-microsoft-com:vml" xmlns:wp14="http://schemas.microsoft.com/office/word/2010/wordprocessingDrawing" xmlns:wp="http://schemas.openxmlformats.org/drawingml/2006/wordprocessingDrawing" xmlns:w10="urn:schemas-microsoft-com:office:word" xmlns:w="http://schemas.openxmlformats.org/wordprocessingml/2006/main" xmlns:w14="http://schemas.microsoft.com/office/word/2010/wordml" xmlns:w15="http://schemas.microsoft.com/office/word/2012/wordml" xmlns:w16se="http://schemas.microsoft.com/office/word/2015/wordml/symex" xmlns:wpg="http://schemas.microsoft.com/office/word/2010/wordprocessingGroup" xmlns:wpi="http://schemas.microsoft.com/office/word/2010/wordprocessingInk" xmlns:wne="http://schemas.microsoft.com/office/word/2006/wordml" xmlns:wps="http://schemas.microsoft.com/office/word/2010/wordprocessingShape" mc:Ignorable="w14 w15 w16se wp14">
   <w:p>
     <w:pPr>
       <w:pStyle w:val="Footer"/>
@@ -17884,7 +17903,7 @@
 </file>
 
 <file path=word/footer47.xml><?xml version="1.0" encoding="utf-8"?>
-<w:ftr xmlns:wpc="http://schemas.microsoft.com/office/word/2010/wordprocessingCanvas" xmlns:mc="http://schemas.openxmlformats.org/markup-compatibility/2006" xmlns:o="urn:schemas-microsoft-com:office:office" xmlns:r="http://schemas.openxmlformats.org/officeDocument/2006/relationships" xmlns:m="http://schemas.openxmlformats.org/officeDocument/2006/math" xmlns:v="urn:schemas-microsoft-com:vml" xmlns:wp14="http://schemas.microsoft.com/office/word/2010/wordprocessingDrawing" xmlns:wp="http://schemas.openxmlformats.org/drawingml/2006/wordprocessingDrawing" xmlns:w10="urn:schemas-microsoft-com:office:word" xmlns:w="http://schemas.openxmlformats.org/wordprocessingml/2006/main" xmlns:w14="http://schemas.microsoft.com/office/word/2010/wordml" xmlns:w15="http://schemas.microsoft.com/office/word/2012/wordml" xmlns:wpg="http://schemas.microsoft.com/office/word/2010/wordprocessingGroup" xmlns:wpi="http://schemas.microsoft.com/office/word/2010/wordprocessingInk" xmlns:wne="http://schemas.microsoft.com/office/word/2006/wordml" xmlns:wps="http://schemas.microsoft.com/office/word/2010/wordprocessingShape" mc:Ignorable="w14 w15 wp14">
+<w:ftr xmlns:wpc="http://schemas.microsoft.com/office/word/2010/wordprocessingCanvas" xmlns:cx="http://schemas.microsoft.com/office/drawing/2014/chartex" xmlns:cx1="http://schemas.microsoft.com/office/drawing/2015/9/8/chartex" xmlns:mc="http://schemas.openxmlformats.org/markup-compatibility/2006" xmlns:o="urn:schemas-microsoft-com:office:office" xmlns:r="http://schemas.openxmlformats.org/officeDocument/2006/relationships" xmlns:m="http://schemas.openxmlformats.org/officeDocument/2006/math" xmlns:v="urn:schemas-microsoft-com:vml" xmlns:wp14="http://schemas.microsoft.com/office/word/2010/wordprocessingDrawing" xmlns:wp="http://schemas.openxmlformats.org/drawingml/2006/wordprocessingDrawing" xmlns:w10="urn:schemas-microsoft-com:office:word" xmlns:w="http://schemas.openxmlformats.org/wordprocessingml/2006/main" xmlns:w14="http://schemas.microsoft.com/office/word/2010/wordml" xmlns:w15="http://schemas.microsoft.com/office/word/2012/wordml" xmlns:w16se="http://schemas.microsoft.com/office/word/2015/wordml/symex" xmlns:wpg="http://schemas.microsoft.com/office/word/2010/wordprocessingGroup" xmlns:wpi="http://schemas.microsoft.com/office/word/2010/wordprocessingInk" xmlns:wne="http://schemas.microsoft.com/office/word/2006/wordml" xmlns:wps="http://schemas.microsoft.com/office/word/2010/wordprocessingShape" mc:Ignorable="w14 w15 w16se wp14">
   <w:p>
     <w:pPr>
       <w:pStyle w:val="Footer"/>
@@ -17937,7 +17956,7 @@
 </file>
 
 <file path=word/footer48.xml><?xml version="1.0" encoding="utf-8"?>
-<w:ftr xmlns:wpc="http://schemas.microsoft.com/office/word/2010/wordprocessingCanvas" xmlns:mc="http://schemas.openxmlformats.org/markup-compatibility/2006" xmlns:o="urn:schemas-microsoft-com:office:office" xmlns:r="http://schemas.openxmlformats.org/officeDocument/2006/relationships" xmlns:m="http://schemas.openxmlformats.org/officeDocument/2006/math" xmlns:v="urn:schemas-microsoft-com:vml" xmlns:wp14="http://schemas.microsoft.com/office/word/2010/wordprocessingDrawing" xmlns:wp="http://schemas.openxmlformats.org/drawingml/2006/wordprocessingDrawing" xmlns:w10="urn:schemas-microsoft-com:office:word" xmlns:w="http://schemas.openxmlformats.org/wordprocessingml/2006/main" xmlns:w14="http://schemas.microsoft.com/office/word/2010/wordml" xmlns:w15="http://schemas.microsoft.com/office/word/2012/wordml" xmlns:wpg="http://schemas.microsoft.com/office/word/2010/wordprocessingGroup" xmlns:wpi="http://schemas.microsoft.com/office/word/2010/wordprocessingInk" xmlns:wne="http://schemas.microsoft.com/office/word/2006/wordml" xmlns:wps="http://schemas.microsoft.com/office/word/2010/wordprocessingShape" mc:Ignorable="w14 w15 wp14">
+<w:ftr xmlns:wpc="http://schemas.microsoft.com/office/word/2010/wordprocessingCanvas" xmlns:cx="http://schemas.microsoft.com/office/drawing/2014/chartex" xmlns:cx1="http://schemas.microsoft.com/office/drawing/2015/9/8/chartex" xmlns:mc="http://schemas.openxmlformats.org/markup-compatibility/2006" xmlns:o="urn:schemas-microsoft-com:office:office" xmlns:r="http://schemas.openxmlformats.org/officeDocument/2006/relationships" xmlns:m="http://schemas.openxmlformats.org/officeDocument/2006/math" xmlns:v="urn:schemas-microsoft-com:vml" xmlns:wp14="http://schemas.microsoft.com/office/word/2010/wordprocessingDrawing" xmlns:wp="http://schemas.openxmlformats.org/drawingml/2006/wordprocessingDrawing" xmlns:w10="urn:schemas-microsoft-com:office:word" xmlns:w="http://schemas.openxmlformats.org/wordprocessingml/2006/main" xmlns:w14="http://schemas.microsoft.com/office/word/2010/wordml" xmlns:w15="http://schemas.microsoft.com/office/word/2012/wordml" xmlns:w16se="http://schemas.microsoft.com/office/word/2015/wordml/symex" xmlns:wpg="http://schemas.microsoft.com/office/word/2010/wordprocessingGroup" xmlns:wpi="http://schemas.microsoft.com/office/word/2010/wordprocessingInk" xmlns:wne="http://schemas.microsoft.com/office/word/2006/wordml" xmlns:wps="http://schemas.microsoft.com/office/word/2010/wordprocessingShape" mc:Ignorable="w14 w15 w16se wp14">
   <w:p>
     <w:pPr>
       <w:pStyle w:val="Footer"/>
@@ -17959,7 +17978,7 @@
 </file>
 
 <file path=word/footer49.xml><?xml version="1.0" encoding="utf-8"?>
-<w:ftr xmlns:wpc="http://schemas.microsoft.com/office/word/2010/wordprocessingCanvas" xmlns:mc="http://schemas.openxmlformats.org/markup-compatibility/2006" xmlns:o="urn:schemas-microsoft-com:office:office" xmlns:r="http://schemas.openxmlformats.org/officeDocument/2006/relationships" xmlns:m="http://schemas.openxmlformats.org/officeDocument/2006/math" xmlns:v="urn:schemas-microsoft-com:vml" xmlns:wp14="http://schemas.microsoft.com/office/word/2010/wordprocessingDrawing" xmlns:wp="http://schemas.openxmlformats.org/drawingml/2006/wordprocessingDrawing" xmlns:w10="urn:schemas-microsoft-com:office:word" xmlns:w="http://schemas.openxmlformats.org/wordprocessingml/2006/main" xmlns:w14="http://schemas.microsoft.com/office/word/2010/wordml" xmlns:w15="http://schemas.microsoft.com/office/word/2012/wordml" xmlns:wpg="http://schemas.microsoft.com/office/word/2010/wordprocessingGroup" xmlns:wpi="http://schemas.microsoft.com/office/word/2010/wordprocessingInk" xmlns:wne="http://schemas.microsoft.com/office/word/2006/wordml" xmlns:wps="http://schemas.microsoft.com/office/word/2010/wordprocessingShape" mc:Ignorable="w14 w15 wp14">
+<w:ftr xmlns:wpc="http://schemas.microsoft.com/office/word/2010/wordprocessingCanvas" xmlns:cx="http://schemas.microsoft.com/office/drawing/2014/chartex" xmlns:cx1="http://schemas.microsoft.com/office/drawing/2015/9/8/chartex" xmlns:mc="http://schemas.openxmlformats.org/markup-compatibility/2006" xmlns:o="urn:schemas-microsoft-com:office:office" xmlns:r="http://schemas.openxmlformats.org/officeDocument/2006/relationships" xmlns:m="http://schemas.openxmlformats.org/officeDocument/2006/math" xmlns:v="urn:schemas-microsoft-com:vml" xmlns:wp14="http://schemas.microsoft.com/office/word/2010/wordprocessingDrawing" xmlns:wp="http://schemas.openxmlformats.org/drawingml/2006/wordprocessingDrawing" xmlns:w10="urn:schemas-microsoft-com:office:word" xmlns:w="http://schemas.openxmlformats.org/wordprocessingml/2006/main" xmlns:w14="http://schemas.microsoft.com/office/word/2010/wordml" xmlns:w15="http://schemas.microsoft.com/office/word/2012/wordml" xmlns:w16se="http://schemas.microsoft.com/office/word/2015/wordml/symex" xmlns:wpg="http://schemas.microsoft.com/office/word/2010/wordprocessingGroup" xmlns:wpi="http://schemas.microsoft.com/office/word/2010/wordprocessingInk" xmlns:wne="http://schemas.microsoft.com/office/word/2006/wordml" xmlns:wps="http://schemas.microsoft.com/office/word/2010/wordprocessingShape" mc:Ignorable="w14 w15 w16se wp14">
   <w:p>
     <w:pPr>
       <w:pStyle w:val="Footer"/>
@@ -17982,7 +18001,7 @@
 </file>
 
 <file path=word/footer5.xml><?xml version="1.0" encoding="utf-8"?>
-<w:ftr xmlns:wpc="http://schemas.microsoft.com/office/word/2010/wordprocessingCanvas" xmlns:mc="http://schemas.openxmlformats.org/markup-compatibility/2006" xmlns:o="urn:schemas-microsoft-com:office:office" xmlns:r="http://schemas.openxmlformats.org/officeDocument/2006/relationships" xmlns:m="http://schemas.openxmlformats.org/officeDocument/2006/math" xmlns:v="urn:schemas-microsoft-com:vml" xmlns:wp14="http://schemas.microsoft.com/office/word/2010/wordprocessingDrawing" xmlns:wp="http://schemas.openxmlformats.org/drawingml/2006/wordprocessingDrawing" xmlns:w10="urn:schemas-microsoft-com:office:word" xmlns:w="http://schemas.openxmlformats.org/wordprocessingml/2006/main" xmlns:w14="http://schemas.microsoft.com/office/word/2010/wordml" xmlns:w15="http://schemas.microsoft.com/office/word/2012/wordml" xmlns:wpg="http://schemas.microsoft.com/office/word/2010/wordprocessingGroup" xmlns:wpi="http://schemas.microsoft.com/office/word/2010/wordprocessingInk" xmlns:wne="http://schemas.microsoft.com/office/word/2006/wordml" xmlns:wps="http://schemas.microsoft.com/office/word/2010/wordprocessingShape" mc:Ignorable="w14 w15 wp14">
+<w:ftr xmlns:wpc="http://schemas.microsoft.com/office/word/2010/wordprocessingCanvas" xmlns:cx="http://schemas.microsoft.com/office/drawing/2014/chartex" xmlns:cx1="http://schemas.microsoft.com/office/drawing/2015/9/8/chartex" xmlns:mc="http://schemas.openxmlformats.org/markup-compatibility/2006" xmlns:o="urn:schemas-microsoft-com:office:office" xmlns:r="http://schemas.openxmlformats.org/officeDocument/2006/relationships" xmlns:m="http://schemas.openxmlformats.org/officeDocument/2006/math" xmlns:v="urn:schemas-microsoft-com:vml" xmlns:wp14="http://schemas.microsoft.com/office/word/2010/wordprocessingDrawing" xmlns:wp="http://schemas.openxmlformats.org/drawingml/2006/wordprocessingDrawing" xmlns:w10="urn:schemas-microsoft-com:office:word" xmlns:w="http://schemas.openxmlformats.org/wordprocessingml/2006/main" xmlns:w14="http://schemas.microsoft.com/office/word/2010/wordml" xmlns:w15="http://schemas.microsoft.com/office/word/2012/wordml" xmlns:w16se="http://schemas.microsoft.com/office/word/2015/wordml/symex" xmlns:wpg="http://schemas.microsoft.com/office/word/2010/wordprocessingGroup" xmlns:wpi="http://schemas.microsoft.com/office/word/2010/wordprocessingInk" xmlns:wne="http://schemas.microsoft.com/office/word/2006/wordml" xmlns:wps="http://schemas.microsoft.com/office/word/2010/wordprocessingShape" mc:Ignorable="w14 w15 w16se wp14">
   <w:p>
     <w:pPr>
       <w:pStyle w:val="Footer"/>
@@ -18034,7 +18053,7 @@
 </file>
 
 <file path=word/footer50.xml><?xml version="1.0" encoding="utf-8"?>
-<w:ftr xmlns:wpc="http://schemas.microsoft.com/office/word/2010/wordprocessingCanvas" xmlns:mc="http://schemas.openxmlformats.org/markup-compatibility/2006" xmlns:o="urn:schemas-microsoft-com:office:office" xmlns:r="http://schemas.openxmlformats.org/officeDocument/2006/relationships" xmlns:m="http://schemas.openxmlformats.org/officeDocument/2006/math" xmlns:v="urn:schemas-microsoft-com:vml" xmlns:wp14="http://schemas.microsoft.com/office/word/2010/wordprocessingDrawing" xmlns:wp="http://schemas.openxmlformats.org/drawingml/2006/wordprocessingDrawing" xmlns:w10="urn:schemas-microsoft-com:office:word" xmlns:w="http://schemas.openxmlformats.org/wordprocessingml/2006/main" xmlns:w14="http://schemas.microsoft.com/office/word/2010/wordml" xmlns:w15="http://schemas.microsoft.com/office/word/2012/wordml" xmlns:wpg="http://schemas.microsoft.com/office/word/2010/wordprocessingGroup" xmlns:wpi="http://schemas.microsoft.com/office/word/2010/wordprocessingInk" xmlns:wne="http://schemas.microsoft.com/office/word/2006/wordml" xmlns:wps="http://schemas.microsoft.com/office/word/2010/wordprocessingShape" mc:Ignorable="w14 w15 wp14">
+<w:ftr xmlns:wpc="http://schemas.microsoft.com/office/word/2010/wordprocessingCanvas" xmlns:cx="http://schemas.microsoft.com/office/drawing/2014/chartex" xmlns:cx1="http://schemas.microsoft.com/office/drawing/2015/9/8/chartex" xmlns:mc="http://schemas.openxmlformats.org/markup-compatibility/2006" xmlns:o="urn:schemas-microsoft-com:office:office" xmlns:r="http://schemas.openxmlformats.org/officeDocument/2006/relationships" xmlns:m="http://schemas.openxmlformats.org/officeDocument/2006/math" xmlns:v="urn:schemas-microsoft-com:vml" xmlns:wp14="http://schemas.microsoft.com/office/word/2010/wordprocessingDrawing" xmlns:wp="http://schemas.openxmlformats.org/drawingml/2006/wordprocessingDrawing" xmlns:w10="urn:schemas-microsoft-com:office:word" xmlns:w="http://schemas.openxmlformats.org/wordprocessingml/2006/main" xmlns:w14="http://schemas.microsoft.com/office/word/2010/wordml" xmlns:w15="http://schemas.microsoft.com/office/word/2012/wordml" xmlns:w16se="http://schemas.microsoft.com/office/word/2015/wordml/symex" xmlns:wpg="http://schemas.microsoft.com/office/word/2010/wordprocessingGroup" xmlns:wpi="http://schemas.microsoft.com/office/word/2010/wordprocessingInk" xmlns:wne="http://schemas.microsoft.com/office/word/2006/wordml" xmlns:wps="http://schemas.microsoft.com/office/word/2010/wordprocessingShape" mc:Ignorable="w14 w15 w16se wp14">
   <w:p>
     <w:pPr>
       <w:pStyle w:val="Footer"/>
@@ -18049,21 +18068,11 @@
     <w:r>
       <w:t xml:space="preserve">Problem </w:t>
     </w:r>
-    <w:r>
-      <w:fldChar w:fldCharType="begin"/>
-    </w:r>
-    <w:r>
-      <w:instrText xml:space="preserve"> SECTION   \* MERGEFORMAT </w:instrText>
-    </w:r>
-    <w:r>
-      <w:fldChar w:fldCharType="separate"/>
-    </w:r>
-    <w:r>
-      <w:t>17</w:t>
-    </w:r>
-    <w:r>
-      <w:fldChar w:fldCharType="end"/>
-    </w:r>
+    <w:fldSimple w:instr=" SECTION   \* MERGEFORMAT ">
+      <w:r>
+        <w:t>17</w:t>
+      </w:r>
+    </w:fldSimple>
   </w:p>
   <w:p>
     <w:pPr>
@@ -18097,7 +18106,7 @@
 </file>
 
 <file path=word/footer51.xml><?xml version="1.0" encoding="utf-8"?>
-<w:ftr xmlns:wpc="http://schemas.microsoft.com/office/word/2010/wordprocessingCanvas" xmlns:mc="http://schemas.openxmlformats.org/markup-compatibility/2006" xmlns:o="urn:schemas-microsoft-com:office:office" xmlns:r="http://schemas.openxmlformats.org/officeDocument/2006/relationships" xmlns:m="http://schemas.openxmlformats.org/officeDocument/2006/math" xmlns:v="urn:schemas-microsoft-com:vml" xmlns:wp14="http://schemas.microsoft.com/office/word/2010/wordprocessingDrawing" xmlns:wp="http://schemas.openxmlformats.org/drawingml/2006/wordprocessingDrawing" xmlns:w10="urn:schemas-microsoft-com:office:word" xmlns:w="http://schemas.openxmlformats.org/wordprocessingml/2006/main" xmlns:w14="http://schemas.microsoft.com/office/word/2010/wordml" xmlns:w15="http://schemas.microsoft.com/office/word/2012/wordml" xmlns:wpg="http://schemas.microsoft.com/office/word/2010/wordprocessingGroup" xmlns:wpi="http://schemas.microsoft.com/office/word/2010/wordprocessingInk" xmlns:wne="http://schemas.microsoft.com/office/word/2006/wordml" xmlns:wps="http://schemas.microsoft.com/office/word/2010/wordprocessingShape" mc:Ignorable="w14 w15 wp14">
+<w:ftr xmlns:wpc="http://schemas.microsoft.com/office/word/2010/wordprocessingCanvas" xmlns:cx="http://schemas.microsoft.com/office/drawing/2014/chartex" xmlns:cx1="http://schemas.microsoft.com/office/drawing/2015/9/8/chartex" xmlns:mc="http://schemas.openxmlformats.org/markup-compatibility/2006" xmlns:o="urn:schemas-microsoft-com:office:office" xmlns:r="http://schemas.openxmlformats.org/officeDocument/2006/relationships" xmlns:m="http://schemas.openxmlformats.org/officeDocument/2006/math" xmlns:v="urn:schemas-microsoft-com:vml" xmlns:wp14="http://schemas.microsoft.com/office/word/2010/wordprocessingDrawing" xmlns:wp="http://schemas.openxmlformats.org/drawingml/2006/wordprocessingDrawing" xmlns:w10="urn:schemas-microsoft-com:office:word" xmlns:w="http://schemas.openxmlformats.org/wordprocessingml/2006/main" xmlns:w14="http://schemas.microsoft.com/office/word/2010/wordml" xmlns:w15="http://schemas.microsoft.com/office/word/2012/wordml" xmlns:w16se="http://schemas.microsoft.com/office/word/2015/wordml/symex" xmlns:wpg="http://schemas.microsoft.com/office/word/2010/wordprocessingGroup" xmlns:wpi="http://schemas.microsoft.com/office/word/2010/wordprocessingInk" xmlns:wne="http://schemas.microsoft.com/office/word/2006/wordml" xmlns:wps="http://schemas.microsoft.com/office/word/2010/wordprocessingShape" mc:Ignorable="w14 w15 w16se wp14">
   <w:p>
     <w:pPr>
       <w:pStyle w:val="Footer"/>
@@ -18119,7 +18128,7 @@
 </file>
 
 <file path=word/footer52.xml><?xml version="1.0" encoding="utf-8"?>
-<w:ftr xmlns:wpc="http://schemas.microsoft.com/office/word/2010/wordprocessingCanvas" xmlns:mc="http://schemas.openxmlformats.org/markup-compatibility/2006" xmlns:o="urn:schemas-microsoft-com:office:office" xmlns:r="http://schemas.openxmlformats.org/officeDocument/2006/relationships" xmlns:m="http://schemas.openxmlformats.org/officeDocument/2006/math" xmlns:v="urn:schemas-microsoft-com:vml" xmlns:wp14="http://schemas.microsoft.com/office/word/2010/wordprocessingDrawing" xmlns:wp="http://schemas.openxmlformats.org/drawingml/2006/wordprocessingDrawing" xmlns:w10="urn:schemas-microsoft-com:office:word" xmlns:w="http://schemas.openxmlformats.org/wordprocessingml/2006/main" xmlns:w14="http://schemas.microsoft.com/office/word/2010/wordml" xmlns:w15="http://schemas.microsoft.com/office/word/2012/wordml" xmlns:wpg="http://schemas.microsoft.com/office/word/2010/wordprocessingGroup" xmlns:wpi="http://schemas.microsoft.com/office/word/2010/wordprocessingInk" xmlns:wne="http://schemas.microsoft.com/office/word/2006/wordml" xmlns:wps="http://schemas.microsoft.com/office/word/2010/wordprocessingShape" mc:Ignorable="w14 w15 wp14">
+<w:ftr xmlns:wpc="http://schemas.microsoft.com/office/word/2010/wordprocessingCanvas" xmlns:cx="http://schemas.microsoft.com/office/drawing/2014/chartex" xmlns:cx1="http://schemas.microsoft.com/office/drawing/2015/9/8/chartex" xmlns:mc="http://schemas.openxmlformats.org/markup-compatibility/2006" xmlns:o="urn:schemas-microsoft-com:office:office" xmlns:r="http://schemas.openxmlformats.org/officeDocument/2006/relationships" xmlns:m="http://schemas.openxmlformats.org/officeDocument/2006/math" xmlns:v="urn:schemas-microsoft-com:vml" xmlns:wp14="http://schemas.microsoft.com/office/word/2010/wordprocessingDrawing" xmlns:wp="http://schemas.openxmlformats.org/drawingml/2006/wordprocessingDrawing" xmlns:w10="urn:schemas-microsoft-com:office:word" xmlns:w="http://schemas.openxmlformats.org/wordprocessingml/2006/main" xmlns:w14="http://schemas.microsoft.com/office/word/2010/wordml" xmlns:w15="http://schemas.microsoft.com/office/word/2012/wordml" xmlns:w16se="http://schemas.microsoft.com/office/word/2015/wordml/symex" xmlns:wpg="http://schemas.microsoft.com/office/word/2010/wordprocessingGroup" xmlns:wpi="http://schemas.microsoft.com/office/word/2010/wordprocessingInk" xmlns:wne="http://schemas.microsoft.com/office/word/2006/wordml" xmlns:wps="http://schemas.microsoft.com/office/word/2010/wordprocessingShape" mc:Ignorable="w14 w15 w16se wp14">
   <w:p>
     <w:pPr>
       <w:pStyle w:val="Footer"/>
@@ -18142,7 +18151,7 @@
 </file>
 
 <file path=word/footer53.xml><?xml version="1.0" encoding="utf-8"?>
-<w:ftr xmlns:wpc="http://schemas.microsoft.com/office/word/2010/wordprocessingCanvas" xmlns:mc="http://schemas.openxmlformats.org/markup-compatibility/2006" xmlns:o="urn:schemas-microsoft-com:office:office" xmlns:r="http://schemas.openxmlformats.org/officeDocument/2006/relationships" xmlns:m="http://schemas.openxmlformats.org/officeDocument/2006/math" xmlns:v="urn:schemas-microsoft-com:vml" xmlns:wp14="http://schemas.microsoft.com/office/word/2010/wordprocessingDrawing" xmlns:wp="http://schemas.openxmlformats.org/drawingml/2006/wordprocessingDrawing" xmlns:w10="urn:schemas-microsoft-com:office:word" xmlns:w="http://schemas.openxmlformats.org/wordprocessingml/2006/main" xmlns:w14="http://schemas.microsoft.com/office/word/2010/wordml" xmlns:w15="http://schemas.microsoft.com/office/word/2012/wordml" xmlns:wpg="http://schemas.microsoft.com/office/word/2010/wordprocessingGroup" xmlns:wpi="http://schemas.microsoft.com/office/word/2010/wordprocessingInk" xmlns:wne="http://schemas.microsoft.com/office/word/2006/wordml" xmlns:wps="http://schemas.microsoft.com/office/word/2010/wordprocessingShape" mc:Ignorable="w14 w15 wp14">
+<w:ftr xmlns:wpc="http://schemas.microsoft.com/office/word/2010/wordprocessingCanvas" xmlns:cx="http://schemas.microsoft.com/office/drawing/2014/chartex" xmlns:cx1="http://schemas.microsoft.com/office/drawing/2015/9/8/chartex" xmlns:mc="http://schemas.openxmlformats.org/markup-compatibility/2006" xmlns:o="urn:schemas-microsoft-com:office:office" xmlns:r="http://schemas.openxmlformats.org/officeDocument/2006/relationships" xmlns:m="http://schemas.openxmlformats.org/officeDocument/2006/math" xmlns:v="urn:schemas-microsoft-com:vml" xmlns:wp14="http://schemas.microsoft.com/office/word/2010/wordprocessingDrawing" xmlns:wp="http://schemas.openxmlformats.org/drawingml/2006/wordprocessingDrawing" xmlns:w10="urn:schemas-microsoft-com:office:word" xmlns:w="http://schemas.openxmlformats.org/wordprocessingml/2006/main" xmlns:w14="http://schemas.microsoft.com/office/word/2010/wordml" xmlns:w15="http://schemas.microsoft.com/office/word/2012/wordml" xmlns:w16se="http://schemas.microsoft.com/office/word/2015/wordml/symex" xmlns:wpg="http://schemas.microsoft.com/office/word/2010/wordprocessingGroup" xmlns:wpi="http://schemas.microsoft.com/office/word/2010/wordprocessingInk" xmlns:wne="http://schemas.microsoft.com/office/word/2006/wordml" xmlns:wps="http://schemas.microsoft.com/office/word/2010/wordprocessingShape" mc:Ignorable="w14 w15 w16se wp14">
   <w:p>
     <w:pPr>
       <w:pStyle w:val="Footer"/>
@@ -18157,21 +18166,11 @@
     <w:r>
       <w:t xml:space="preserve">Problem </w:t>
     </w:r>
-    <w:r>
-      <w:fldChar w:fldCharType="begin"/>
-    </w:r>
-    <w:r>
-      <w:instrText xml:space="preserve"> SECTION   \* MERGEFORMAT </w:instrText>
-    </w:r>
-    <w:r>
-      <w:fldChar w:fldCharType="separate"/>
-    </w:r>
-    <w:r>
-      <w:t>18</w:t>
-    </w:r>
-    <w:r>
-      <w:fldChar w:fldCharType="end"/>
-    </w:r>
+    <w:fldSimple w:instr=" SECTION   \* MERGEFORMAT ">
+      <w:r>
+        <w:t>18</w:t>
+      </w:r>
+    </w:fldSimple>
   </w:p>
   <w:p>
     <w:pPr>
@@ -18205,7 +18204,7 @@
 </file>
 
 <file path=word/footer54.xml><?xml version="1.0" encoding="utf-8"?>
-<w:ftr xmlns:wpc="http://schemas.microsoft.com/office/word/2010/wordprocessingCanvas" xmlns:mc="http://schemas.openxmlformats.org/markup-compatibility/2006" xmlns:o="urn:schemas-microsoft-com:office:office" xmlns:r="http://schemas.openxmlformats.org/officeDocument/2006/relationships" xmlns:m="http://schemas.openxmlformats.org/officeDocument/2006/math" xmlns:v="urn:schemas-microsoft-com:vml" xmlns:wp14="http://schemas.microsoft.com/office/word/2010/wordprocessingDrawing" xmlns:wp="http://schemas.openxmlformats.org/drawingml/2006/wordprocessingDrawing" xmlns:w10="urn:schemas-microsoft-com:office:word" xmlns:w="http://schemas.openxmlformats.org/wordprocessingml/2006/main" xmlns:w14="http://schemas.microsoft.com/office/word/2010/wordml" xmlns:w15="http://schemas.microsoft.com/office/word/2012/wordml" xmlns:wpg="http://schemas.microsoft.com/office/word/2010/wordprocessingGroup" xmlns:wpi="http://schemas.microsoft.com/office/word/2010/wordprocessingInk" xmlns:wne="http://schemas.microsoft.com/office/word/2006/wordml" xmlns:wps="http://schemas.microsoft.com/office/word/2010/wordprocessingShape" mc:Ignorable="w14 w15 wp14">
+<w:ftr xmlns:wpc="http://schemas.microsoft.com/office/word/2010/wordprocessingCanvas" xmlns:cx="http://schemas.microsoft.com/office/drawing/2014/chartex" xmlns:cx1="http://schemas.microsoft.com/office/drawing/2015/9/8/chartex" xmlns:mc="http://schemas.openxmlformats.org/markup-compatibility/2006" xmlns:o="urn:schemas-microsoft-com:office:office" xmlns:r="http://schemas.openxmlformats.org/officeDocument/2006/relationships" xmlns:m="http://schemas.openxmlformats.org/officeDocument/2006/math" xmlns:v="urn:schemas-microsoft-com:vml" xmlns:wp14="http://schemas.microsoft.com/office/word/2010/wordprocessingDrawing" xmlns:wp="http://schemas.openxmlformats.org/drawingml/2006/wordprocessingDrawing" xmlns:w10="urn:schemas-microsoft-com:office:word" xmlns:w="http://schemas.openxmlformats.org/wordprocessingml/2006/main" xmlns:w14="http://schemas.microsoft.com/office/word/2010/wordml" xmlns:w15="http://schemas.microsoft.com/office/word/2012/wordml" xmlns:w16se="http://schemas.microsoft.com/office/word/2015/wordml/symex" xmlns:wpg="http://schemas.microsoft.com/office/word/2010/wordprocessingGroup" xmlns:wpi="http://schemas.microsoft.com/office/word/2010/wordprocessingInk" xmlns:wne="http://schemas.microsoft.com/office/word/2006/wordml" xmlns:wps="http://schemas.microsoft.com/office/word/2010/wordprocessingShape" mc:Ignorable="w14 w15 w16se wp14">
   <w:p>
     <w:pPr>
       <w:pStyle w:val="Footer"/>
@@ -18227,7 +18226,7 @@
 </file>
 
 <file path=word/footer55.xml><?xml version="1.0" encoding="utf-8"?>
-<w:ftr xmlns:wpc="http://schemas.microsoft.com/office/word/2010/wordprocessingCanvas" xmlns:mc="http://schemas.openxmlformats.org/markup-compatibility/2006" xmlns:o="urn:schemas-microsoft-com:office:office" xmlns:r="http://schemas.openxmlformats.org/officeDocument/2006/relationships" xmlns:m="http://schemas.openxmlformats.org/officeDocument/2006/math" xmlns:v="urn:schemas-microsoft-com:vml" xmlns:wp14="http://schemas.microsoft.com/office/word/2010/wordprocessingDrawing" xmlns:wp="http://schemas.openxmlformats.org/drawingml/2006/wordprocessingDrawing" xmlns:w10="urn:schemas-microsoft-com:office:word" xmlns:w="http://schemas.openxmlformats.org/wordprocessingml/2006/main" xmlns:w14="http://schemas.microsoft.com/office/word/2010/wordml" xmlns:w15="http://schemas.microsoft.com/office/word/2012/wordml" xmlns:wpg="http://schemas.microsoft.com/office/word/2010/wordprocessingGroup" xmlns:wpi="http://schemas.microsoft.com/office/word/2010/wordprocessingInk" xmlns:wne="http://schemas.microsoft.com/office/word/2006/wordml" xmlns:wps="http://schemas.microsoft.com/office/word/2010/wordprocessingShape" mc:Ignorable="w14 w15 wp14">
+<w:ftr xmlns:wpc="http://schemas.microsoft.com/office/word/2010/wordprocessingCanvas" xmlns:cx="http://schemas.microsoft.com/office/drawing/2014/chartex" xmlns:cx1="http://schemas.microsoft.com/office/drawing/2015/9/8/chartex" xmlns:mc="http://schemas.openxmlformats.org/markup-compatibility/2006" xmlns:o="urn:schemas-microsoft-com:office:office" xmlns:r="http://schemas.openxmlformats.org/officeDocument/2006/relationships" xmlns:m="http://schemas.openxmlformats.org/officeDocument/2006/math" xmlns:v="urn:schemas-microsoft-com:vml" xmlns:wp14="http://schemas.microsoft.com/office/word/2010/wordprocessingDrawing" xmlns:wp="http://schemas.openxmlformats.org/drawingml/2006/wordprocessingDrawing" xmlns:w10="urn:schemas-microsoft-com:office:word" xmlns:w="http://schemas.openxmlformats.org/wordprocessingml/2006/main" xmlns:w14="http://schemas.microsoft.com/office/word/2010/wordml" xmlns:w15="http://schemas.microsoft.com/office/word/2012/wordml" xmlns:w16se="http://schemas.microsoft.com/office/word/2015/wordml/symex" xmlns:wpg="http://schemas.microsoft.com/office/word/2010/wordprocessingGroup" xmlns:wpi="http://schemas.microsoft.com/office/word/2010/wordprocessingInk" xmlns:wne="http://schemas.microsoft.com/office/word/2006/wordml" xmlns:wps="http://schemas.microsoft.com/office/word/2010/wordprocessingShape" mc:Ignorable="w14 w15 w16se wp14">
   <w:p>
     <w:pPr>
       <w:pStyle w:val="Footer"/>
@@ -18250,7 +18249,7 @@
 </file>
 
 <file path=word/footer56.xml><?xml version="1.0" encoding="utf-8"?>
-<w:ftr xmlns:wpc="http://schemas.microsoft.com/office/word/2010/wordprocessingCanvas" xmlns:mc="http://schemas.openxmlformats.org/markup-compatibility/2006" xmlns:o="urn:schemas-microsoft-com:office:office" xmlns:r="http://schemas.openxmlformats.org/officeDocument/2006/relationships" xmlns:m="http://schemas.openxmlformats.org/officeDocument/2006/math" xmlns:v="urn:schemas-microsoft-com:vml" xmlns:wp14="http://schemas.microsoft.com/office/word/2010/wordprocessingDrawing" xmlns:wp="http://schemas.openxmlformats.org/drawingml/2006/wordprocessingDrawing" xmlns:w10="urn:schemas-microsoft-com:office:word" xmlns:w="http://schemas.openxmlformats.org/wordprocessingml/2006/main" xmlns:w14="http://schemas.microsoft.com/office/word/2010/wordml" xmlns:w15="http://schemas.microsoft.com/office/word/2012/wordml" xmlns:wpg="http://schemas.microsoft.com/office/word/2010/wordprocessingGroup" xmlns:wpi="http://schemas.microsoft.com/office/word/2010/wordprocessingInk" xmlns:wne="http://schemas.microsoft.com/office/word/2006/wordml" xmlns:wps="http://schemas.microsoft.com/office/word/2010/wordprocessingShape" mc:Ignorable="w14 w15 wp14">
+<w:ftr xmlns:wpc="http://schemas.microsoft.com/office/word/2010/wordprocessingCanvas" xmlns:cx="http://schemas.microsoft.com/office/drawing/2014/chartex" xmlns:cx1="http://schemas.microsoft.com/office/drawing/2015/9/8/chartex" xmlns:mc="http://schemas.openxmlformats.org/markup-compatibility/2006" xmlns:o="urn:schemas-microsoft-com:office:office" xmlns:r="http://schemas.openxmlformats.org/officeDocument/2006/relationships" xmlns:m="http://schemas.openxmlformats.org/officeDocument/2006/math" xmlns:v="urn:schemas-microsoft-com:vml" xmlns:wp14="http://schemas.microsoft.com/office/word/2010/wordprocessingDrawing" xmlns:wp="http://schemas.openxmlformats.org/drawingml/2006/wordprocessingDrawing" xmlns:w10="urn:schemas-microsoft-com:office:word" xmlns:w="http://schemas.openxmlformats.org/wordprocessingml/2006/main" xmlns:w14="http://schemas.microsoft.com/office/word/2010/wordml" xmlns:w15="http://schemas.microsoft.com/office/word/2012/wordml" xmlns:w16se="http://schemas.microsoft.com/office/word/2015/wordml/symex" xmlns:wpg="http://schemas.microsoft.com/office/word/2010/wordprocessingGroup" xmlns:wpi="http://schemas.microsoft.com/office/word/2010/wordprocessingInk" xmlns:wne="http://schemas.microsoft.com/office/word/2006/wordml" xmlns:wps="http://schemas.microsoft.com/office/word/2010/wordprocessingShape" mc:Ignorable="w14 w15 w16se wp14">
   <w:p>
     <w:pPr>
       <w:pStyle w:val="Footer"/>
@@ -18265,21 +18264,11 @@
     <w:r>
       <w:t xml:space="preserve">Problem </w:t>
     </w:r>
-    <w:r>
-      <w:fldChar w:fldCharType="begin"/>
-    </w:r>
-    <w:r>
-      <w:instrText xml:space="preserve"> SECTION   \* MERGEFORMAT </w:instrText>
-    </w:r>
-    <w:r>
-      <w:fldChar w:fldCharType="separate"/>
-    </w:r>
-    <w:r>
-      <w:t>19</w:t>
-    </w:r>
-    <w:r>
-      <w:fldChar w:fldCharType="end"/>
-    </w:r>
+    <w:fldSimple w:instr=" SECTION   \* MERGEFORMAT ">
+      <w:r>
+        <w:t>19</w:t>
+      </w:r>
+    </w:fldSimple>
   </w:p>
   <w:p>
     <w:pPr>
@@ -18313,7 +18302,7 @@
 </file>
 
 <file path=word/footer57.xml><?xml version="1.0" encoding="utf-8"?>
-<w:ftr xmlns:wpc="http://schemas.microsoft.com/office/word/2010/wordprocessingCanvas" xmlns:mc="http://schemas.openxmlformats.org/markup-compatibility/2006" xmlns:o="urn:schemas-microsoft-com:office:office" xmlns:r="http://schemas.openxmlformats.org/officeDocument/2006/relationships" xmlns:m="http://schemas.openxmlformats.org/officeDocument/2006/math" xmlns:v="urn:schemas-microsoft-com:vml" xmlns:wp14="http://schemas.microsoft.com/office/word/2010/wordprocessingDrawing" xmlns:wp="http://schemas.openxmlformats.org/drawingml/2006/wordprocessingDrawing" xmlns:w10="urn:schemas-microsoft-com:office:word" xmlns:w="http://schemas.openxmlformats.org/wordprocessingml/2006/main" xmlns:w14="http://schemas.microsoft.com/office/word/2010/wordml" xmlns:w15="http://schemas.microsoft.com/office/word/2012/wordml" xmlns:wpg="http://schemas.microsoft.com/office/word/2010/wordprocessingGroup" xmlns:wpi="http://schemas.microsoft.com/office/word/2010/wordprocessingInk" xmlns:wne="http://schemas.microsoft.com/office/word/2006/wordml" xmlns:wps="http://schemas.microsoft.com/office/word/2010/wordprocessingShape" mc:Ignorable="w14 w15 wp14">
+<w:ftr xmlns:wpc="http://schemas.microsoft.com/office/word/2010/wordprocessingCanvas" xmlns:cx="http://schemas.microsoft.com/office/drawing/2014/chartex" xmlns:cx1="http://schemas.microsoft.com/office/drawing/2015/9/8/chartex" xmlns:mc="http://schemas.openxmlformats.org/markup-compatibility/2006" xmlns:o="urn:schemas-microsoft-com:office:office" xmlns:r="http://schemas.openxmlformats.org/officeDocument/2006/relationships" xmlns:m="http://schemas.openxmlformats.org/officeDocument/2006/math" xmlns:v="urn:schemas-microsoft-com:vml" xmlns:wp14="http://schemas.microsoft.com/office/word/2010/wordprocessingDrawing" xmlns:wp="http://schemas.openxmlformats.org/drawingml/2006/wordprocessingDrawing" xmlns:w10="urn:schemas-microsoft-com:office:word" xmlns:w="http://schemas.openxmlformats.org/wordprocessingml/2006/main" xmlns:w14="http://schemas.microsoft.com/office/word/2010/wordml" xmlns:w15="http://schemas.microsoft.com/office/word/2012/wordml" xmlns:w16se="http://schemas.microsoft.com/office/word/2015/wordml/symex" xmlns:wpg="http://schemas.microsoft.com/office/word/2010/wordprocessingGroup" xmlns:wpi="http://schemas.microsoft.com/office/word/2010/wordprocessingInk" xmlns:wne="http://schemas.microsoft.com/office/word/2006/wordml" xmlns:wps="http://schemas.microsoft.com/office/word/2010/wordprocessingShape" mc:Ignorable="w14 w15 w16se wp14">
   <w:p>
     <w:pPr>
       <w:pStyle w:val="Footer"/>
@@ -18335,7 +18324,7 @@
 </file>
 
 <file path=word/footer58.xml><?xml version="1.0" encoding="utf-8"?>
-<w:ftr xmlns:wpc="http://schemas.microsoft.com/office/word/2010/wordprocessingCanvas" xmlns:mc="http://schemas.openxmlformats.org/markup-compatibility/2006" xmlns:o="urn:schemas-microsoft-com:office:office" xmlns:r="http://schemas.openxmlformats.org/officeDocument/2006/relationships" xmlns:m="http://schemas.openxmlformats.org/officeDocument/2006/math" xmlns:v="urn:schemas-microsoft-com:vml" xmlns:wp14="http://schemas.microsoft.com/office/word/2010/wordprocessingDrawing" xmlns:wp="http://schemas.openxmlformats.org/drawingml/2006/wordprocessingDrawing" xmlns:w10="urn:schemas-microsoft-com:office:word" xmlns:w="http://schemas.openxmlformats.org/wordprocessingml/2006/main" xmlns:w14="http://schemas.microsoft.com/office/word/2010/wordml" xmlns:w15="http://schemas.microsoft.com/office/word/2012/wordml" xmlns:wpg="http://schemas.microsoft.com/office/word/2010/wordprocessingGroup" xmlns:wpi="http://schemas.microsoft.com/office/word/2010/wordprocessingInk" xmlns:wne="http://schemas.microsoft.com/office/word/2006/wordml" xmlns:wps="http://schemas.microsoft.com/office/word/2010/wordprocessingShape" mc:Ignorable="w14 w15 wp14">
+<w:ftr xmlns:wpc="http://schemas.microsoft.com/office/word/2010/wordprocessingCanvas" xmlns:cx="http://schemas.microsoft.com/office/drawing/2014/chartex" xmlns:cx1="http://schemas.microsoft.com/office/drawing/2015/9/8/chartex" xmlns:mc="http://schemas.openxmlformats.org/markup-compatibility/2006" xmlns:o="urn:schemas-microsoft-com:office:office" xmlns:r="http://schemas.openxmlformats.org/officeDocument/2006/relationships" xmlns:m="http://schemas.openxmlformats.org/officeDocument/2006/math" xmlns:v="urn:schemas-microsoft-com:vml" xmlns:wp14="http://schemas.microsoft.com/office/word/2010/wordprocessingDrawing" xmlns:wp="http://schemas.openxmlformats.org/drawingml/2006/wordprocessingDrawing" xmlns:w10="urn:schemas-microsoft-com:office:word" xmlns:w="http://schemas.openxmlformats.org/wordprocessingml/2006/main" xmlns:w14="http://schemas.microsoft.com/office/word/2010/wordml" xmlns:w15="http://schemas.microsoft.com/office/word/2012/wordml" xmlns:w16se="http://schemas.microsoft.com/office/word/2015/wordml/symex" xmlns:wpg="http://schemas.microsoft.com/office/word/2010/wordprocessingGroup" xmlns:wpi="http://schemas.microsoft.com/office/word/2010/wordprocessingInk" xmlns:wne="http://schemas.microsoft.com/office/word/2006/wordml" xmlns:wps="http://schemas.microsoft.com/office/word/2010/wordprocessingShape" mc:Ignorable="w14 w15 w16se wp14">
   <w:p>
     <w:pPr>
       <w:pStyle w:val="Footer"/>
@@ -18365,7 +18354,7 @@
 </file>
 
 <file path=word/footer6.xml><?xml version="1.0" encoding="utf-8"?>
-<w:ftr xmlns:wpc="http://schemas.microsoft.com/office/word/2010/wordprocessingCanvas" xmlns:mc="http://schemas.openxmlformats.org/markup-compatibility/2006" xmlns:o="urn:schemas-microsoft-com:office:office" xmlns:r="http://schemas.openxmlformats.org/officeDocument/2006/relationships" xmlns:m="http://schemas.openxmlformats.org/officeDocument/2006/math" xmlns:v="urn:schemas-microsoft-com:vml" xmlns:wp14="http://schemas.microsoft.com/office/word/2010/wordprocessingDrawing" xmlns:wp="http://schemas.openxmlformats.org/drawingml/2006/wordprocessingDrawing" xmlns:w10="urn:schemas-microsoft-com:office:word" xmlns:w="http://schemas.openxmlformats.org/wordprocessingml/2006/main" xmlns:w14="http://schemas.microsoft.com/office/word/2010/wordml" xmlns:w15="http://schemas.microsoft.com/office/word/2012/wordml" xmlns:wpg="http://schemas.microsoft.com/office/word/2010/wordprocessingGroup" xmlns:wpi="http://schemas.microsoft.com/office/word/2010/wordprocessingInk" xmlns:wne="http://schemas.microsoft.com/office/word/2006/wordml" xmlns:wps="http://schemas.microsoft.com/office/word/2010/wordprocessingShape" mc:Ignorable="w14 w15 wp14">
+<w:ftr xmlns:wpc="http://schemas.microsoft.com/office/word/2010/wordprocessingCanvas" xmlns:cx="http://schemas.microsoft.com/office/drawing/2014/chartex" xmlns:cx1="http://schemas.microsoft.com/office/drawing/2015/9/8/chartex" xmlns:mc="http://schemas.openxmlformats.org/markup-compatibility/2006" xmlns:o="urn:schemas-microsoft-com:office:office" xmlns:r="http://schemas.openxmlformats.org/officeDocument/2006/relationships" xmlns:m="http://schemas.openxmlformats.org/officeDocument/2006/math" xmlns:v="urn:schemas-microsoft-com:vml" xmlns:wp14="http://schemas.microsoft.com/office/word/2010/wordprocessingDrawing" xmlns:wp="http://schemas.openxmlformats.org/drawingml/2006/wordprocessingDrawing" xmlns:w10="urn:schemas-microsoft-com:office:word" xmlns:w="http://schemas.openxmlformats.org/wordprocessingml/2006/main" xmlns:w14="http://schemas.microsoft.com/office/word/2010/wordml" xmlns:w15="http://schemas.microsoft.com/office/word/2012/wordml" xmlns:w16se="http://schemas.microsoft.com/office/word/2015/wordml/symex" xmlns:wpg="http://schemas.microsoft.com/office/word/2010/wordprocessingGroup" xmlns:wpi="http://schemas.microsoft.com/office/word/2010/wordprocessingInk" xmlns:wne="http://schemas.microsoft.com/office/word/2006/wordml" xmlns:wps="http://schemas.microsoft.com/office/word/2010/wordprocessingShape" mc:Ignorable="w14 w15 w16se wp14">
   <w:p>
     <w:pPr>
       <w:pStyle w:val="Footer"/>
@@ -18387,7 +18376,7 @@
 </file>
 
 <file path=word/footer7.xml><?xml version="1.0" encoding="utf-8"?>
-<w:ftr xmlns:wpc="http://schemas.microsoft.com/office/word/2010/wordprocessingCanvas" xmlns:mc="http://schemas.openxmlformats.org/markup-compatibility/2006" xmlns:o="urn:schemas-microsoft-com:office:office" xmlns:r="http://schemas.openxmlformats.org/officeDocument/2006/relationships" xmlns:m="http://schemas.openxmlformats.org/officeDocument/2006/math" xmlns:v="urn:schemas-microsoft-com:vml" xmlns:wp14="http://schemas.microsoft.com/office/word/2010/wordprocessingDrawing" xmlns:wp="http://schemas.openxmlformats.org/drawingml/2006/wordprocessingDrawing" xmlns:w10="urn:schemas-microsoft-com:office:word" xmlns:w="http://schemas.openxmlformats.org/wordprocessingml/2006/main" xmlns:w14="http://schemas.microsoft.com/office/word/2010/wordml" xmlns:w15="http://schemas.microsoft.com/office/word/2012/wordml" xmlns:wpg="http://schemas.microsoft.com/office/word/2010/wordprocessingGroup" xmlns:wpi="http://schemas.microsoft.com/office/word/2010/wordprocessingInk" xmlns:wne="http://schemas.microsoft.com/office/word/2006/wordml" xmlns:wps="http://schemas.microsoft.com/office/word/2010/wordprocessingShape" mc:Ignorable="w14 w15 wp14">
+<w:ftr xmlns:wpc="http://schemas.microsoft.com/office/word/2010/wordprocessingCanvas" xmlns:cx="http://schemas.microsoft.com/office/drawing/2014/chartex" xmlns:cx1="http://schemas.microsoft.com/office/drawing/2015/9/8/chartex" xmlns:mc="http://schemas.openxmlformats.org/markup-compatibility/2006" xmlns:o="urn:schemas-microsoft-com:office:office" xmlns:r="http://schemas.openxmlformats.org/officeDocument/2006/relationships" xmlns:m="http://schemas.openxmlformats.org/officeDocument/2006/math" xmlns:v="urn:schemas-microsoft-com:vml" xmlns:wp14="http://schemas.microsoft.com/office/word/2010/wordprocessingDrawing" xmlns:wp="http://schemas.openxmlformats.org/drawingml/2006/wordprocessingDrawing" xmlns:w10="urn:schemas-microsoft-com:office:word" xmlns:w="http://schemas.openxmlformats.org/wordprocessingml/2006/main" xmlns:w14="http://schemas.microsoft.com/office/word/2010/wordml" xmlns:w15="http://schemas.microsoft.com/office/word/2012/wordml" xmlns:w16se="http://schemas.microsoft.com/office/word/2015/wordml/symex" xmlns:wpg="http://schemas.microsoft.com/office/word/2010/wordprocessingGroup" xmlns:wpi="http://schemas.microsoft.com/office/word/2010/wordprocessingInk" xmlns:wne="http://schemas.microsoft.com/office/word/2006/wordml" xmlns:wps="http://schemas.microsoft.com/office/word/2010/wordprocessingShape" mc:Ignorable="w14 w15 w16se wp14">
   <w:p>
     <w:pPr>
       <w:pStyle w:val="Footer"/>
@@ -18409,7 +18398,7 @@
 </file>
 
 <file path=word/footer8.xml><?xml version="1.0" encoding="utf-8"?>
-<w:ftr xmlns:wpc="http://schemas.microsoft.com/office/word/2010/wordprocessingCanvas" xmlns:mc="http://schemas.openxmlformats.org/markup-compatibility/2006" xmlns:o="urn:schemas-microsoft-com:office:office" xmlns:r="http://schemas.openxmlformats.org/officeDocument/2006/relationships" xmlns:m="http://schemas.openxmlformats.org/officeDocument/2006/math" xmlns:v="urn:schemas-microsoft-com:vml" xmlns:wp14="http://schemas.microsoft.com/office/word/2010/wordprocessingDrawing" xmlns:wp="http://schemas.openxmlformats.org/drawingml/2006/wordprocessingDrawing" xmlns:w10="urn:schemas-microsoft-com:office:word" xmlns:w="http://schemas.openxmlformats.org/wordprocessingml/2006/main" xmlns:w14="http://schemas.microsoft.com/office/word/2010/wordml" xmlns:w15="http://schemas.microsoft.com/office/word/2012/wordml" xmlns:wpg="http://schemas.microsoft.com/office/word/2010/wordprocessingGroup" xmlns:wpi="http://schemas.microsoft.com/office/word/2010/wordprocessingInk" xmlns:wne="http://schemas.microsoft.com/office/word/2006/wordml" xmlns:wps="http://schemas.microsoft.com/office/word/2010/wordprocessingShape" mc:Ignorable="w14 w15 wp14">
+<w:ftr xmlns:wpc="http://schemas.microsoft.com/office/word/2010/wordprocessingCanvas" xmlns:cx="http://schemas.microsoft.com/office/drawing/2014/chartex" xmlns:cx1="http://schemas.microsoft.com/office/drawing/2015/9/8/chartex" xmlns:mc="http://schemas.openxmlformats.org/markup-compatibility/2006" xmlns:o="urn:schemas-microsoft-com:office:office" xmlns:r="http://schemas.openxmlformats.org/officeDocument/2006/relationships" xmlns:m="http://schemas.openxmlformats.org/officeDocument/2006/math" xmlns:v="urn:schemas-microsoft-com:vml" xmlns:wp14="http://schemas.microsoft.com/office/word/2010/wordprocessingDrawing" xmlns:wp="http://schemas.openxmlformats.org/drawingml/2006/wordprocessingDrawing" xmlns:w10="urn:schemas-microsoft-com:office:word" xmlns:w="http://schemas.openxmlformats.org/wordprocessingml/2006/main" xmlns:w14="http://schemas.microsoft.com/office/word/2010/wordml" xmlns:w15="http://schemas.microsoft.com/office/word/2012/wordml" xmlns:w16se="http://schemas.microsoft.com/office/word/2015/wordml/symex" xmlns:wpg="http://schemas.microsoft.com/office/word/2010/wordprocessingGroup" xmlns:wpi="http://schemas.microsoft.com/office/word/2010/wordprocessingInk" xmlns:wne="http://schemas.microsoft.com/office/word/2006/wordml" xmlns:wps="http://schemas.microsoft.com/office/word/2010/wordprocessingShape" mc:Ignorable="w14 w15 w16se wp14">
   <w:p>
     <w:pPr>
       <w:pStyle w:val="Footer"/>
@@ -18461,7 +18450,7 @@
 </file>
 
 <file path=word/footer9.xml><?xml version="1.0" encoding="utf-8"?>
-<w:ftr xmlns:wpc="http://schemas.microsoft.com/office/word/2010/wordprocessingCanvas" xmlns:mc="http://schemas.openxmlformats.org/markup-compatibility/2006" xmlns:o="urn:schemas-microsoft-com:office:office" xmlns:r="http://schemas.openxmlformats.org/officeDocument/2006/relationships" xmlns:m="http://schemas.openxmlformats.org/officeDocument/2006/math" xmlns:v="urn:schemas-microsoft-com:vml" xmlns:wp14="http://schemas.microsoft.com/office/word/2010/wordprocessingDrawing" xmlns:wp="http://schemas.openxmlformats.org/drawingml/2006/wordprocessingDrawing" xmlns:w10="urn:schemas-microsoft-com:office:word" xmlns:w="http://schemas.openxmlformats.org/wordprocessingml/2006/main" xmlns:w14="http://schemas.microsoft.com/office/word/2010/wordml" xmlns:w15="http://schemas.microsoft.com/office/word/2012/wordml" xmlns:wpg="http://schemas.microsoft.com/office/word/2010/wordprocessingGroup" xmlns:wpi="http://schemas.microsoft.com/office/word/2010/wordprocessingInk" xmlns:wne="http://schemas.microsoft.com/office/word/2006/wordml" xmlns:wps="http://schemas.microsoft.com/office/word/2010/wordprocessingShape" mc:Ignorable="w14 w15 wp14">
+<w:ftr xmlns:wpc="http://schemas.microsoft.com/office/word/2010/wordprocessingCanvas" xmlns:cx="http://schemas.microsoft.com/office/drawing/2014/chartex" xmlns:cx1="http://schemas.microsoft.com/office/drawing/2015/9/8/chartex" xmlns:mc="http://schemas.openxmlformats.org/markup-compatibility/2006" xmlns:o="urn:schemas-microsoft-com:office:office" xmlns:r="http://schemas.openxmlformats.org/officeDocument/2006/relationships" xmlns:m="http://schemas.openxmlformats.org/officeDocument/2006/math" xmlns:v="urn:schemas-microsoft-com:vml" xmlns:wp14="http://schemas.microsoft.com/office/word/2010/wordprocessingDrawing" xmlns:wp="http://schemas.openxmlformats.org/drawingml/2006/wordprocessingDrawing" xmlns:w10="urn:schemas-microsoft-com:office:word" xmlns:w="http://schemas.openxmlformats.org/wordprocessingml/2006/main" xmlns:w14="http://schemas.microsoft.com/office/word/2010/wordml" xmlns:w15="http://schemas.microsoft.com/office/word/2012/wordml" xmlns:w16se="http://schemas.microsoft.com/office/word/2015/wordml/symex" xmlns:wpg="http://schemas.microsoft.com/office/word/2010/wordprocessingGroup" xmlns:wpi="http://schemas.microsoft.com/office/word/2010/wordprocessingInk" xmlns:wne="http://schemas.microsoft.com/office/word/2006/wordml" xmlns:wps="http://schemas.microsoft.com/office/word/2010/wordprocessingShape" mc:Ignorable="w14 w15 w16se wp14">
   <w:p>
     <w:pPr>
       <w:pStyle w:val="Footer"/>
@@ -18483,7 +18472,7 @@
 </file>
 
 <file path=word/footnotes.xml><?xml version="1.0" encoding="utf-8"?>
-<w:footnotes xmlns:wpc="http://schemas.microsoft.com/office/word/2010/wordprocessingCanvas" xmlns:mc="http://schemas.openxmlformats.org/markup-compatibility/2006" xmlns:o="urn:schemas-microsoft-com:office:office" xmlns:r="http://schemas.openxmlformats.org/officeDocument/2006/relationships" xmlns:m="http://schemas.openxmlformats.org/officeDocument/2006/math" xmlns:v="urn:schemas-microsoft-com:vml" xmlns:wp14="http://schemas.microsoft.com/office/word/2010/wordprocessingDrawing" xmlns:wp="http://schemas.openxmlformats.org/drawingml/2006/wordprocessingDrawing" xmlns:w10="urn:schemas-microsoft-com:office:word" xmlns:w="http://schemas.openxmlformats.org/wordprocessingml/2006/main" xmlns:w14="http://schemas.microsoft.com/office/word/2010/wordml" xmlns:w15="http://schemas.microsoft.com/office/word/2012/wordml" xmlns:wpg="http://schemas.microsoft.com/office/word/2010/wordprocessingGroup" xmlns:wpi="http://schemas.microsoft.com/office/word/2010/wordprocessingInk" xmlns:wne="http://schemas.microsoft.com/office/word/2006/wordml" xmlns:wps="http://schemas.microsoft.com/office/word/2010/wordprocessingShape" mc:Ignorable="w14 w15 wp14">
+<w:footnotes xmlns:wpc="http://schemas.microsoft.com/office/word/2010/wordprocessingCanvas" xmlns:cx="http://schemas.microsoft.com/office/drawing/2014/chartex" xmlns:cx1="http://schemas.microsoft.com/office/drawing/2015/9/8/chartex" xmlns:mc="http://schemas.openxmlformats.org/markup-compatibility/2006" xmlns:o="urn:schemas-microsoft-com:office:office" xmlns:r="http://schemas.openxmlformats.org/officeDocument/2006/relationships" xmlns:m="http://schemas.openxmlformats.org/officeDocument/2006/math" xmlns:v="urn:schemas-microsoft-com:vml" xmlns:wp14="http://schemas.microsoft.com/office/word/2010/wordprocessingDrawing" xmlns:wp="http://schemas.openxmlformats.org/drawingml/2006/wordprocessingDrawing" xmlns:w10="urn:schemas-microsoft-com:office:word" xmlns:w="http://schemas.openxmlformats.org/wordprocessingml/2006/main" xmlns:w14="http://schemas.microsoft.com/office/word/2010/wordml" xmlns:w15="http://schemas.microsoft.com/office/word/2012/wordml" xmlns:w16se="http://schemas.microsoft.com/office/word/2015/wordml/symex" xmlns:wpg="http://schemas.microsoft.com/office/word/2010/wordprocessingGroup" xmlns:wpi="http://schemas.microsoft.com/office/word/2010/wordprocessingInk" xmlns:wne="http://schemas.microsoft.com/office/word/2006/wordml" xmlns:wps="http://schemas.microsoft.com/office/word/2010/wordprocessingShape" mc:Ignorable="w14 w15 w16se wp14">
   <w:footnote w:type="separator" w:id="-1">
     <w:p>
       <w:pPr>
@@ -18508,7 +18497,7 @@
 </file>
 
 <file path=word/header1.xml><?xml version="1.0" encoding="utf-8"?>
-<w:hdr xmlns:wpc="http://schemas.microsoft.com/office/word/2010/wordprocessingCanvas" xmlns:mc="http://schemas.openxmlformats.org/markup-compatibility/2006" xmlns:o="urn:schemas-microsoft-com:office:office" xmlns:r="http://schemas.openxmlformats.org/officeDocument/2006/relationships" xmlns:m="http://schemas.openxmlformats.org/officeDocument/2006/math" xmlns:v="urn:schemas-microsoft-com:vml" xmlns:wp14="http://schemas.microsoft.com/office/word/2010/wordprocessingDrawing" xmlns:wp="http://schemas.openxmlformats.org/drawingml/2006/wordprocessingDrawing" xmlns:w10="urn:schemas-microsoft-com:office:word" xmlns:w="http://schemas.openxmlformats.org/wordprocessingml/2006/main" xmlns:w14="http://schemas.microsoft.com/office/word/2010/wordml" xmlns:w15="http://schemas.microsoft.com/office/word/2012/wordml" xmlns:wpg="http://schemas.microsoft.com/office/word/2010/wordprocessingGroup" xmlns:wpi="http://schemas.microsoft.com/office/word/2010/wordprocessingInk" xmlns:wne="http://schemas.microsoft.com/office/word/2006/wordml" xmlns:wps="http://schemas.microsoft.com/office/word/2010/wordprocessingShape" mc:Ignorable="w14 w15 wp14">
+<w:hdr xmlns:wpc="http://schemas.microsoft.com/office/word/2010/wordprocessingCanvas" xmlns:cx="http://schemas.microsoft.com/office/drawing/2014/chartex" xmlns:cx1="http://schemas.microsoft.com/office/drawing/2015/9/8/chartex" xmlns:mc="http://schemas.openxmlformats.org/markup-compatibility/2006" xmlns:o="urn:schemas-microsoft-com:office:office" xmlns:r="http://schemas.openxmlformats.org/officeDocument/2006/relationships" xmlns:m="http://schemas.openxmlformats.org/officeDocument/2006/math" xmlns:v="urn:schemas-microsoft-com:vml" xmlns:wp14="http://schemas.microsoft.com/office/word/2010/wordprocessingDrawing" xmlns:wp="http://schemas.openxmlformats.org/drawingml/2006/wordprocessingDrawing" xmlns:w10="urn:schemas-microsoft-com:office:word" xmlns:w="http://schemas.openxmlformats.org/wordprocessingml/2006/main" xmlns:w14="http://schemas.microsoft.com/office/word/2010/wordml" xmlns:w15="http://schemas.microsoft.com/office/word/2012/wordml" xmlns:w16se="http://schemas.microsoft.com/office/word/2015/wordml/symex" xmlns:wpg="http://schemas.microsoft.com/office/word/2010/wordprocessingGroup" xmlns:wpi="http://schemas.microsoft.com/office/word/2010/wordprocessingInk" xmlns:wne="http://schemas.microsoft.com/office/word/2006/wordml" xmlns:wps="http://schemas.microsoft.com/office/word/2010/wordprocessingShape" mc:Ignorable="w14 w15 w16se wp14">
   <w:p>
     <w:pPr>
       <w:pStyle w:val="Header"/>
@@ -18530,7 +18519,7 @@
 </file>
 
 <file path=word/header10.xml><?xml version="1.0" encoding="utf-8"?>
-<w:hdr xmlns:wpc="http://schemas.microsoft.com/office/word/2010/wordprocessingCanvas" xmlns:mc="http://schemas.openxmlformats.org/markup-compatibility/2006" xmlns:o="urn:schemas-microsoft-com:office:office" xmlns:r="http://schemas.openxmlformats.org/officeDocument/2006/relationships" xmlns:m="http://schemas.openxmlformats.org/officeDocument/2006/math" xmlns:v="urn:schemas-microsoft-com:vml" xmlns:wp14="http://schemas.microsoft.com/office/word/2010/wordprocessingDrawing" xmlns:wp="http://schemas.openxmlformats.org/drawingml/2006/wordprocessingDrawing" xmlns:w10="urn:schemas-microsoft-com:office:word" xmlns:w="http://schemas.openxmlformats.org/wordprocessingml/2006/main" xmlns:w14="http://schemas.microsoft.com/office/word/2010/wordml" xmlns:w15="http://schemas.microsoft.com/office/word/2012/wordml" xmlns:wpg="http://schemas.microsoft.com/office/word/2010/wordprocessingGroup" xmlns:wpi="http://schemas.microsoft.com/office/word/2010/wordprocessingInk" xmlns:wne="http://schemas.microsoft.com/office/word/2006/wordml" xmlns:wps="http://schemas.microsoft.com/office/word/2010/wordprocessingShape" mc:Ignorable="w14 w15 wp14">
+<w:hdr xmlns:wpc="http://schemas.microsoft.com/office/word/2010/wordprocessingCanvas" xmlns:cx="http://schemas.microsoft.com/office/drawing/2014/chartex" xmlns:cx1="http://schemas.microsoft.com/office/drawing/2015/9/8/chartex" xmlns:mc="http://schemas.openxmlformats.org/markup-compatibility/2006" xmlns:o="urn:schemas-microsoft-com:office:office" xmlns:r="http://schemas.openxmlformats.org/officeDocument/2006/relationships" xmlns:m="http://schemas.openxmlformats.org/officeDocument/2006/math" xmlns:v="urn:schemas-microsoft-com:vml" xmlns:wp14="http://schemas.microsoft.com/office/word/2010/wordprocessingDrawing" xmlns:wp="http://schemas.openxmlformats.org/drawingml/2006/wordprocessingDrawing" xmlns:w10="urn:schemas-microsoft-com:office:word" xmlns:w="http://schemas.openxmlformats.org/wordprocessingml/2006/main" xmlns:w14="http://schemas.microsoft.com/office/word/2010/wordml" xmlns:w15="http://schemas.microsoft.com/office/word/2012/wordml" xmlns:w16se="http://schemas.microsoft.com/office/word/2015/wordml/symex" xmlns:wpg="http://schemas.microsoft.com/office/word/2010/wordprocessingGroup" xmlns:wpi="http://schemas.microsoft.com/office/word/2010/wordprocessingInk" xmlns:wne="http://schemas.microsoft.com/office/word/2006/wordml" xmlns:wps="http://schemas.microsoft.com/office/word/2010/wordprocessingShape" mc:Ignorable="w14 w15 w16se wp14">
   <w:p>
     <w:pPr>
       <w:pStyle w:val="Header"/>
@@ -18552,7 +18541,7 @@
 </file>
 
 <file path=word/header11.xml><?xml version="1.0" encoding="utf-8"?>
-<w:hdr xmlns:wpc="http://schemas.microsoft.com/office/word/2010/wordprocessingCanvas" xmlns:mc="http://schemas.openxmlformats.org/markup-compatibility/2006" xmlns:o="urn:schemas-microsoft-com:office:office" xmlns:r="http://schemas.openxmlformats.org/officeDocument/2006/relationships" xmlns:m="http://schemas.openxmlformats.org/officeDocument/2006/math" xmlns:v="urn:schemas-microsoft-com:vml" xmlns:wp14="http://schemas.microsoft.com/office/word/2010/wordprocessingDrawing" xmlns:wp="http://schemas.openxmlformats.org/drawingml/2006/wordprocessingDrawing" xmlns:w10="urn:schemas-microsoft-com:office:word" xmlns:w="http://schemas.openxmlformats.org/wordprocessingml/2006/main" xmlns:w14="http://schemas.microsoft.com/office/word/2010/wordml" xmlns:w15="http://schemas.microsoft.com/office/word/2012/wordml" xmlns:wpg="http://schemas.microsoft.com/office/word/2010/wordprocessingGroup" xmlns:wpi="http://schemas.microsoft.com/office/word/2010/wordprocessingInk" xmlns:wne="http://schemas.microsoft.com/office/word/2006/wordml" xmlns:wps="http://schemas.microsoft.com/office/word/2010/wordprocessingShape" mc:Ignorable="w14 w15 wp14">
+<w:hdr xmlns:wpc="http://schemas.microsoft.com/office/word/2010/wordprocessingCanvas" xmlns:cx="http://schemas.microsoft.com/office/drawing/2014/chartex" xmlns:cx1="http://schemas.microsoft.com/office/drawing/2015/9/8/chartex" xmlns:mc="http://schemas.openxmlformats.org/markup-compatibility/2006" xmlns:o="urn:schemas-microsoft-com:office:office" xmlns:r="http://schemas.openxmlformats.org/officeDocument/2006/relationships" xmlns:m="http://schemas.openxmlformats.org/officeDocument/2006/math" xmlns:v="urn:schemas-microsoft-com:vml" xmlns:wp14="http://schemas.microsoft.com/office/word/2010/wordprocessingDrawing" xmlns:wp="http://schemas.openxmlformats.org/drawingml/2006/wordprocessingDrawing" xmlns:w10="urn:schemas-microsoft-com:office:word" xmlns:w="http://schemas.openxmlformats.org/wordprocessingml/2006/main" xmlns:w14="http://schemas.microsoft.com/office/word/2010/wordml" xmlns:w15="http://schemas.microsoft.com/office/word/2012/wordml" xmlns:w16se="http://schemas.microsoft.com/office/word/2015/wordml/symex" xmlns:wpg="http://schemas.microsoft.com/office/word/2010/wordprocessingGroup" xmlns:wpi="http://schemas.microsoft.com/office/word/2010/wordprocessingInk" xmlns:wne="http://schemas.microsoft.com/office/word/2006/wordml" xmlns:wps="http://schemas.microsoft.com/office/word/2010/wordprocessingShape" mc:Ignorable="w14 w15 w16se wp14">
   <w:p>
     <w:pPr>
       <w:pStyle w:val="Header"/>
@@ -18647,18 +18636,56 @@
       </w:rPr>
       <w:t xml:space="preserve">Problem </w:t>
     </w:r>
-    <w:fldSimple w:instr=" SECTION   \* MERGEFORMAT ">
-      <w:r>
-        <w:rPr>
-          <w:rFonts w:ascii="Times New Roman" w:hAnsi="Times New Roman" w:cs="Times New Roman"/>
-          <w:b/>
-          <w:noProof/>
-          <w:sz w:val="32"/>
-          <w:szCs w:val="32"/>
-        </w:rPr>
-        <w:t>4</w:t>
-      </w:r>
-    </w:fldSimple>
+    <w:r>
+      <w:rPr>
+        <w:rFonts w:ascii="Times New Roman" w:hAnsi="Times New Roman" w:cs="Times New Roman"/>
+        <w:b/>
+        <w:noProof/>
+        <w:sz w:val="32"/>
+        <w:szCs w:val="32"/>
+      </w:rPr>
+      <w:fldChar w:fldCharType="begin"/>
+    </w:r>
+    <w:r>
+      <w:rPr>
+        <w:rFonts w:ascii="Times New Roman" w:hAnsi="Times New Roman" w:cs="Times New Roman"/>
+        <w:b/>
+        <w:noProof/>
+        <w:sz w:val="32"/>
+        <w:szCs w:val="32"/>
+      </w:rPr>
+      <w:instrText xml:space="preserve"> SECTION   \* MERGEFORMAT </w:instrText>
+    </w:r>
+    <w:r>
+      <w:rPr>
+        <w:rFonts w:ascii="Times New Roman" w:hAnsi="Times New Roman" w:cs="Times New Roman"/>
+        <w:b/>
+        <w:noProof/>
+        <w:sz w:val="32"/>
+        <w:szCs w:val="32"/>
+      </w:rPr>
+      <w:fldChar w:fldCharType="separate"/>
+    </w:r>
+    <w:r>
+      <w:rPr>
+        <w:rFonts w:ascii="Times New Roman" w:hAnsi="Times New Roman" w:cs="Times New Roman"/>
+        <w:b/>
+        <w:noProof/>
+        <w:sz w:val="32"/>
+        <w:szCs w:val="32"/>
+      </w:rPr>
+      <w:t>4</w:t>
+    </w:r>
+    <w:r>
+      <w:rPr>
+        <w:rFonts w:ascii="Times New Roman" w:hAnsi="Times New Roman" w:cs="Times New Roman"/>
+        <w:b/>
+        <w:noProof/>
+        <w:sz w:val="32"/>
+        <w:szCs w:val="32"/>
+      </w:rPr>
+      <w:fldChar w:fldCharType="end"/>
+    </w:r>
     <w:r>
       <w:rPr>
         <w:rFonts w:ascii="Times New Roman" w:hAnsi="Times New Roman" w:cs="Times New Roman"/>
@@ -18769,7 +18796,7 @@
 </file>
 
 <file path=word/header12.xml><?xml version="1.0" encoding="utf-8"?>
-<w:hdr xmlns:wpc="http://schemas.microsoft.com/office/word/2010/wordprocessingCanvas" xmlns:mc="http://schemas.openxmlformats.org/markup-compatibility/2006" xmlns:o="urn:schemas-microsoft-com:office:office" xmlns:r="http://schemas.openxmlformats.org/officeDocument/2006/relationships" xmlns:m="http://schemas.openxmlformats.org/officeDocument/2006/math" xmlns:v="urn:schemas-microsoft-com:vml" xmlns:wp14="http://schemas.microsoft.com/office/word/2010/wordprocessingDrawing" xmlns:wp="http://schemas.openxmlformats.org/drawingml/2006/wordprocessingDrawing" xmlns:w10="urn:schemas-microsoft-com:office:word" xmlns:w="http://schemas.openxmlformats.org/wordprocessingml/2006/main" xmlns:w14="http://schemas.microsoft.com/office/word/2010/wordml" xmlns:w15="http://schemas.microsoft.com/office/word/2012/wordml" xmlns:wpg="http://schemas.microsoft.com/office/word/2010/wordprocessingGroup" xmlns:wpi="http://schemas.microsoft.com/office/word/2010/wordprocessingInk" xmlns:wne="http://schemas.microsoft.com/office/word/2006/wordml" xmlns:wps="http://schemas.microsoft.com/office/word/2010/wordprocessingShape" mc:Ignorable="w14 w15 wp14">
+<w:hdr xmlns:wpc="http://schemas.microsoft.com/office/word/2010/wordprocessingCanvas" xmlns:cx="http://schemas.microsoft.com/office/drawing/2014/chartex" xmlns:cx1="http://schemas.microsoft.com/office/drawing/2015/9/8/chartex" xmlns:mc="http://schemas.openxmlformats.org/markup-compatibility/2006" xmlns:o="urn:schemas-microsoft-com:office:office" xmlns:r="http://schemas.openxmlformats.org/officeDocument/2006/relationships" xmlns:m="http://schemas.openxmlformats.org/officeDocument/2006/math" xmlns:v="urn:schemas-microsoft-com:vml" xmlns:wp14="http://schemas.microsoft.com/office/word/2010/wordprocessingDrawing" xmlns:wp="http://schemas.openxmlformats.org/drawingml/2006/wordprocessingDrawing" xmlns:w10="urn:schemas-microsoft-com:office:word" xmlns:w="http://schemas.openxmlformats.org/wordprocessingml/2006/main" xmlns:w14="http://schemas.microsoft.com/office/word/2010/wordml" xmlns:w15="http://schemas.microsoft.com/office/word/2012/wordml" xmlns:w16se="http://schemas.microsoft.com/office/word/2015/wordml/symex" xmlns:wpg="http://schemas.microsoft.com/office/word/2010/wordprocessingGroup" xmlns:wpi="http://schemas.microsoft.com/office/word/2010/wordprocessingInk" xmlns:wne="http://schemas.microsoft.com/office/word/2006/wordml" xmlns:wps="http://schemas.microsoft.com/office/word/2010/wordprocessingShape" mc:Ignorable="w14 w15 w16se wp14">
   <w:p>
     <w:pPr>
       <w:pStyle w:val="Header"/>
@@ -18791,7 +18818,7 @@
 </file>
 
 <file path=word/header13.xml><?xml version="1.0" encoding="utf-8"?>
-<w:hdr xmlns:wpc="http://schemas.microsoft.com/office/word/2010/wordprocessingCanvas" xmlns:mc="http://schemas.openxmlformats.org/markup-compatibility/2006" xmlns:o="urn:schemas-microsoft-com:office:office" xmlns:r="http://schemas.openxmlformats.org/officeDocument/2006/relationships" xmlns:m="http://schemas.openxmlformats.org/officeDocument/2006/math" xmlns:v="urn:schemas-microsoft-com:vml" xmlns:wp14="http://schemas.microsoft.com/office/word/2010/wordprocessingDrawing" xmlns:wp="http://schemas.openxmlformats.org/drawingml/2006/wordprocessingDrawing" xmlns:w10="urn:schemas-microsoft-com:office:word" xmlns:w="http://schemas.openxmlformats.org/wordprocessingml/2006/main" xmlns:w14="http://schemas.microsoft.com/office/word/2010/wordml" xmlns:w15="http://schemas.microsoft.com/office/word/2012/wordml" xmlns:wpg="http://schemas.microsoft.com/office/word/2010/wordprocessingGroup" xmlns:wpi="http://schemas.microsoft.com/office/word/2010/wordprocessingInk" xmlns:wne="http://schemas.microsoft.com/office/word/2006/wordml" xmlns:wps="http://schemas.microsoft.com/office/word/2010/wordprocessingShape" mc:Ignorable="w14 w15 wp14">
+<w:hdr xmlns:wpc="http://schemas.microsoft.com/office/word/2010/wordprocessingCanvas" xmlns:cx="http://schemas.microsoft.com/office/drawing/2014/chartex" xmlns:cx1="http://schemas.microsoft.com/office/drawing/2015/9/8/chartex" xmlns:mc="http://schemas.openxmlformats.org/markup-compatibility/2006" xmlns:o="urn:schemas-microsoft-com:office:office" xmlns:r="http://schemas.openxmlformats.org/officeDocument/2006/relationships" xmlns:m="http://schemas.openxmlformats.org/officeDocument/2006/math" xmlns:v="urn:schemas-microsoft-com:vml" xmlns:wp14="http://schemas.microsoft.com/office/word/2010/wordprocessingDrawing" xmlns:wp="http://schemas.openxmlformats.org/drawingml/2006/wordprocessingDrawing" xmlns:w10="urn:schemas-microsoft-com:office:word" xmlns:w="http://schemas.openxmlformats.org/wordprocessingml/2006/main" xmlns:w14="http://schemas.microsoft.com/office/word/2010/wordml" xmlns:w15="http://schemas.microsoft.com/office/word/2012/wordml" xmlns:w16se="http://schemas.microsoft.com/office/word/2015/wordml/symex" xmlns:wpg="http://schemas.microsoft.com/office/word/2010/wordprocessingGroup" xmlns:wpi="http://schemas.microsoft.com/office/word/2010/wordprocessingInk" xmlns:wne="http://schemas.microsoft.com/office/word/2006/wordml" xmlns:wps="http://schemas.microsoft.com/office/word/2010/wordprocessingShape" mc:Ignorable="w14 w15 w16se wp14">
   <w:p>
     <w:pPr>
       <w:pStyle w:val="Header"/>
@@ -18813,7 +18840,7 @@
 </file>
 
 <file path=word/header14.xml><?xml version="1.0" encoding="utf-8"?>
-<w:hdr xmlns:wpc="http://schemas.microsoft.com/office/word/2010/wordprocessingCanvas" xmlns:mc="http://schemas.openxmlformats.org/markup-compatibility/2006" xmlns:o="urn:schemas-microsoft-com:office:office" xmlns:r="http://schemas.openxmlformats.org/officeDocument/2006/relationships" xmlns:m="http://schemas.openxmlformats.org/officeDocument/2006/math" xmlns:v="urn:schemas-microsoft-com:vml" xmlns:wp14="http://schemas.microsoft.com/office/word/2010/wordprocessingDrawing" xmlns:wp="http://schemas.openxmlformats.org/drawingml/2006/wordprocessingDrawing" xmlns:w10="urn:schemas-microsoft-com:office:word" xmlns:w="http://schemas.openxmlformats.org/wordprocessingml/2006/main" xmlns:w14="http://schemas.microsoft.com/office/word/2010/wordml" xmlns:w15="http://schemas.microsoft.com/office/word/2012/wordml" xmlns:wpg="http://schemas.microsoft.com/office/word/2010/wordprocessingGroup" xmlns:wpi="http://schemas.microsoft.com/office/word/2010/wordprocessingInk" xmlns:wne="http://schemas.microsoft.com/office/word/2006/wordml" xmlns:wps="http://schemas.microsoft.com/office/word/2010/wordprocessingShape" mc:Ignorable="w14 w15 wp14">
+<w:hdr xmlns:wpc="http://schemas.microsoft.com/office/word/2010/wordprocessingCanvas" xmlns:cx="http://schemas.microsoft.com/office/drawing/2014/chartex" xmlns:cx1="http://schemas.microsoft.com/office/drawing/2015/9/8/chartex" xmlns:mc="http://schemas.openxmlformats.org/markup-compatibility/2006" xmlns:o="urn:schemas-microsoft-com:office:office" xmlns:r="http://schemas.openxmlformats.org/officeDocument/2006/relationships" xmlns:m="http://schemas.openxmlformats.org/officeDocument/2006/math" xmlns:v="urn:schemas-microsoft-com:vml" xmlns:wp14="http://schemas.microsoft.com/office/word/2010/wordprocessingDrawing" xmlns:wp="http://schemas.openxmlformats.org/drawingml/2006/wordprocessingDrawing" xmlns:w10="urn:schemas-microsoft-com:office:word" xmlns:w="http://schemas.openxmlformats.org/wordprocessingml/2006/main" xmlns:w14="http://schemas.microsoft.com/office/word/2010/wordml" xmlns:w15="http://schemas.microsoft.com/office/word/2012/wordml" xmlns:w16se="http://schemas.microsoft.com/office/word/2015/wordml/symex" xmlns:wpg="http://schemas.microsoft.com/office/word/2010/wordprocessingGroup" xmlns:wpi="http://schemas.microsoft.com/office/word/2010/wordprocessingInk" xmlns:wne="http://schemas.microsoft.com/office/word/2006/wordml" xmlns:wps="http://schemas.microsoft.com/office/word/2010/wordprocessingShape" mc:Ignorable="w14 w15 w16se wp14">
   <w:p>
     <w:pPr>
       <w:pStyle w:val="Header"/>
@@ -18908,18 +18935,56 @@
       </w:rPr>
       <w:t xml:space="preserve">Problem </w:t>
     </w:r>
-    <w:fldSimple w:instr=" SECTION   \* MERGEFORMAT ">
-      <w:r>
-        <w:rPr>
-          <w:rFonts w:ascii="Times New Roman" w:hAnsi="Times New Roman" w:cs="Times New Roman"/>
-          <w:b/>
-          <w:noProof/>
-          <w:sz w:val="32"/>
-          <w:szCs w:val="32"/>
-        </w:rPr>
-        <w:t>5</w:t>
-      </w:r>
-    </w:fldSimple>
+    <w:r>
+      <w:rPr>
+        <w:rFonts w:ascii="Times New Roman" w:hAnsi="Times New Roman" w:cs="Times New Roman"/>
+        <w:b/>
+        <w:noProof/>
+        <w:sz w:val="32"/>
+        <w:szCs w:val="32"/>
+      </w:rPr>
+      <w:fldChar w:fldCharType="begin"/>
+    </w:r>
+    <w:r>
+      <w:rPr>
+        <w:rFonts w:ascii="Times New Roman" w:hAnsi="Times New Roman" w:cs="Times New Roman"/>
+        <w:b/>
+        <w:noProof/>
+        <w:sz w:val="32"/>
+        <w:szCs w:val="32"/>
+      </w:rPr>
+      <w:instrText xml:space="preserve"> SECTION   \* MERGEFORMAT </w:instrText>
+    </w:r>
+    <w:r>
+      <w:rPr>
+        <w:rFonts w:ascii="Times New Roman" w:hAnsi="Times New Roman" w:cs="Times New Roman"/>
+        <w:b/>
+        <w:noProof/>
+        <w:sz w:val="32"/>
+        <w:szCs w:val="32"/>
+      </w:rPr>
+      <w:fldChar w:fldCharType="separate"/>
+    </w:r>
+    <w:r>
+      <w:rPr>
+        <w:rFonts w:ascii="Times New Roman" w:hAnsi="Times New Roman" w:cs="Times New Roman"/>
+        <w:b/>
+        <w:noProof/>
+        <w:sz w:val="32"/>
+        <w:szCs w:val="32"/>
+      </w:rPr>
+      <w:t>5</w:t>
+    </w:r>
+    <w:r>
+      <w:rPr>
+        <w:rFonts w:ascii="Times New Roman" w:hAnsi="Times New Roman" w:cs="Times New Roman"/>
+        <w:b/>
+        <w:noProof/>
+        <w:sz w:val="32"/>
+        <w:szCs w:val="32"/>
+      </w:rPr>
+      <w:fldChar w:fldCharType="end"/>
+    </w:r>
     <w:r>
       <w:rPr>
         <w:rFonts w:ascii="Times New Roman" w:hAnsi="Times New Roman" w:cs="Times New Roman"/>
@@ -19030,7 +19095,7 @@
 </file>
 
 <file path=word/header15.xml><?xml version="1.0" encoding="utf-8"?>
-<w:hdr xmlns:wpc="http://schemas.microsoft.com/office/word/2010/wordprocessingCanvas" xmlns:mc="http://schemas.openxmlformats.org/markup-compatibility/2006" xmlns:o="urn:schemas-microsoft-com:office:office" xmlns:r="http://schemas.openxmlformats.org/officeDocument/2006/relationships" xmlns:m="http://schemas.openxmlformats.org/officeDocument/2006/math" xmlns:v="urn:schemas-microsoft-com:vml" xmlns:wp14="http://schemas.microsoft.com/office/word/2010/wordprocessingDrawing" xmlns:wp="http://schemas.openxmlformats.org/drawingml/2006/wordprocessingDrawing" xmlns:w10="urn:schemas-microsoft-com:office:word" xmlns:w="http://schemas.openxmlformats.org/wordprocessingml/2006/main" xmlns:w14="http://schemas.microsoft.com/office/word/2010/wordml" xmlns:w15="http://schemas.microsoft.com/office/word/2012/wordml" xmlns:wpg="http://schemas.microsoft.com/office/word/2010/wordprocessingGroup" xmlns:wpi="http://schemas.microsoft.com/office/word/2010/wordprocessingInk" xmlns:wne="http://schemas.microsoft.com/office/word/2006/wordml" xmlns:wps="http://schemas.microsoft.com/office/word/2010/wordprocessingShape" mc:Ignorable="w14 w15 wp14">
+<w:hdr xmlns:wpc="http://schemas.microsoft.com/office/word/2010/wordprocessingCanvas" xmlns:cx="http://schemas.microsoft.com/office/drawing/2014/chartex" xmlns:cx1="http://schemas.microsoft.com/office/drawing/2015/9/8/chartex" xmlns:mc="http://schemas.openxmlformats.org/markup-compatibility/2006" xmlns:o="urn:schemas-microsoft-com:office:office" xmlns:r="http://schemas.openxmlformats.org/officeDocument/2006/relationships" xmlns:m="http://schemas.openxmlformats.org/officeDocument/2006/math" xmlns:v="urn:schemas-microsoft-com:vml" xmlns:wp14="http://schemas.microsoft.com/office/word/2010/wordprocessingDrawing" xmlns:wp="http://schemas.openxmlformats.org/drawingml/2006/wordprocessingDrawing" xmlns:w10="urn:schemas-microsoft-com:office:word" xmlns:w="http://schemas.openxmlformats.org/wordprocessingml/2006/main" xmlns:w14="http://schemas.microsoft.com/office/word/2010/wordml" xmlns:w15="http://schemas.microsoft.com/office/word/2012/wordml" xmlns:w16se="http://schemas.microsoft.com/office/word/2015/wordml/symex" xmlns:wpg="http://schemas.microsoft.com/office/word/2010/wordprocessingGroup" xmlns:wpi="http://schemas.microsoft.com/office/word/2010/wordprocessingInk" xmlns:wne="http://schemas.microsoft.com/office/word/2006/wordml" xmlns:wps="http://schemas.microsoft.com/office/word/2010/wordprocessingShape" mc:Ignorable="w14 w15 w16se wp14">
   <w:p>
     <w:pPr>
       <w:pStyle w:val="Header"/>
@@ -19052,7 +19117,7 @@
 </file>
 
 <file path=word/header16.xml><?xml version="1.0" encoding="utf-8"?>
-<w:hdr xmlns:wpc="http://schemas.microsoft.com/office/word/2010/wordprocessingCanvas" xmlns:mc="http://schemas.openxmlformats.org/markup-compatibility/2006" xmlns:o="urn:schemas-microsoft-com:office:office" xmlns:r="http://schemas.openxmlformats.org/officeDocument/2006/relationships" xmlns:m="http://schemas.openxmlformats.org/officeDocument/2006/math" xmlns:v="urn:schemas-microsoft-com:vml" xmlns:wp14="http://schemas.microsoft.com/office/word/2010/wordprocessingDrawing" xmlns:wp="http://schemas.openxmlformats.org/drawingml/2006/wordprocessingDrawing" xmlns:w10="urn:schemas-microsoft-com:office:word" xmlns:w="http://schemas.openxmlformats.org/wordprocessingml/2006/main" xmlns:w14="http://schemas.microsoft.com/office/word/2010/wordml" xmlns:w15="http://schemas.microsoft.com/office/word/2012/wordml" xmlns:wpg="http://schemas.microsoft.com/office/word/2010/wordprocessingGroup" xmlns:wpi="http://schemas.microsoft.com/office/word/2010/wordprocessingInk" xmlns:wne="http://schemas.microsoft.com/office/word/2006/wordml" xmlns:wps="http://schemas.microsoft.com/office/word/2010/wordprocessingShape" mc:Ignorable="w14 w15 wp14">
+<w:hdr xmlns:wpc="http://schemas.microsoft.com/office/word/2010/wordprocessingCanvas" xmlns:cx="http://schemas.microsoft.com/office/drawing/2014/chartex" xmlns:cx1="http://schemas.microsoft.com/office/drawing/2015/9/8/chartex" xmlns:mc="http://schemas.openxmlformats.org/markup-compatibility/2006" xmlns:o="urn:schemas-microsoft-com:office:office" xmlns:r="http://schemas.openxmlformats.org/officeDocument/2006/relationships" xmlns:m="http://schemas.openxmlformats.org/officeDocument/2006/math" xmlns:v="urn:schemas-microsoft-com:vml" xmlns:wp14="http://schemas.microsoft.com/office/word/2010/wordprocessingDrawing" xmlns:wp="http://schemas.openxmlformats.org/drawingml/2006/wordprocessingDrawing" xmlns:w10="urn:schemas-microsoft-com:office:word" xmlns:w="http://schemas.openxmlformats.org/wordprocessingml/2006/main" xmlns:w14="http://schemas.microsoft.com/office/word/2010/wordml" xmlns:w15="http://schemas.microsoft.com/office/word/2012/wordml" xmlns:w16se="http://schemas.microsoft.com/office/word/2015/wordml/symex" xmlns:wpg="http://schemas.microsoft.com/office/word/2010/wordprocessingGroup" xmlns:wpi="http://schemas.microsoft.com/office/word/2010/wordprocessingInk" xmlns:wne="http://schemas.microsoft.com/office/word/2006/wordml" xmlns:wps="http://schemas.microsoft.com/office/word/2010/wordprocessingShape" mc:Ignorable="w14 w15 w16se wp14">
   <w:p>
     <w:pPr>
       <w:pStyle w:val="Header"/>
@@ -19074,7 +19139,7 @@
 </file>
 
 <file path=word/header17.xml><?xml version="1.0" encoding="utf-8"?>
-<w:hdr xmlns:wpc="http://schemas.microsoft.com/office/word/2010/wordprocessingCanvas" xmlns:mc="http://schemas.openxmlformats.org/markup-compatibility/2006" xmlns:o="urn:schemas-microsoft-com:office:office" xmlns:r="http://schemas.openxmlformats.org/officeDocument/2006/relationships" xmlns:m="http://schemas.openxmlformats.org/officeDocument/2006/math" xmlns:v="urn:schemas-microsoft-com:vml" xmlns:wp14="http://schemas.microsoft.com/office/word/2010/wordprocessingDrawing" xmlns:wp="http://schemas.openxmlformats.org/drawingml/2006/wordprocessingDrawing" xmlns:w10="urn:schemas-microsoft-com:office:word" xmlns:w="http://schemas.openxmlformats.org/wordprocessingml/2006/main" xmlns:w14="http://schemas.microsoft.com/office/word/2010/wordml" xmlns:w15="http://schemas.microsoft.com/office/word/2012/wordml" xmlns:wpg="http://schemas.microsoft.com/office/word/2010/wordprocessingGroup" xmlns:wpi="http://schemas.microsoft.com/office/word/2010/wordprocessingInk" xmlns:wne="http://schemas.microsoft.com/office/word/2006/wordml" xmlns:wps="http://schemas.microsoft.com/office/word/2010/wordprocessingShape" mc:Ignorable="w14 w15 wp14">
+<w:hdr xmlns:wpc="http://schemas.microsoft.com/office/word/2010/wordprocessingCanvas" xmlns:cx="http://schemas.microsoft.com/office/drawing/2014/chartex" xmlns:cx1="http://schemas.microsoft.com/office/drawing/2015/9/8/chartex" xmlns:mc="http://schemas.openxmlformats.org/markup-compatibility/2006" xmlns:o="urn:schemas-microsoft-com:office:office" xmlns:r="http://schemas.openxmlformats.org/officeDocument/2006/relationships" xmlns:m="http://schemas.openxmlformats.org/officeDocument/2006/math" xmlns:v="urn:schemas-microsoft-com:vml" xmlns:wp14="http://schemas.microsoft.com/office/word/2010/wordprocessingDrawing" xmlns:wp="http://schemas.openxmlformats.org/drawingml/2006/wordprocessingDrawing" xmlns:w10="urn:schemas-microsoft-com:office:word" xmlns:w="http://schemas.openxmlformats.org/wordprocessingml/2006/main" xmlns:w14="http://schemas.microsoft.com/office/word/2010/wordml" xmlns:w15="http://schemas.microsoft.com/office/word/2012/wordml" xmlns:w16se="http://schemas.microsoft.com/office/word/2015/wordml/symex" xmlns:wpg="http://schemas.microsoft.com/office/word/2010/wordprocessingGroup" xmlns:wpi="http://schemas.microsoft.com/office/word/2010/wordprocessingInk" xmlns:wne="http://schemas.microsoft.com/office/word/2006/wordml" xmlns:wps="http://schemas.microsoft.com/office/word/2010/wordprocessingShape" mc:Ignorable="w14 w15 w16se wp14">
   <w:p>
     <w:pPr>
       <w:pStyle w:val="Header"/>
@@ -19169,18 +19234,56 @@
       </w:rPr>
       <w:t xml:space="preserve">Problem </w:t>
     </w:r>
-    <w:fldSimple w:instr=" SECTION   \* MERGEFORMAT ">
-      <w:r>
-        <w:rPr>
-          <w:rFonts w:ascii="Times New Roman" w:hAnsi="Times New Roman" w:cs="Times New Roman"/>
-          <w:b/>
-          <w:noProof/>
-          <w:sz w:val="32"/>
-          <w:szCs w:val="32"/>
-        </w:rPr>
-        <w:t>6</w:t>
-      </w:r>
-    </w:fldSimple>
+    <w:r>
+      <w:rPr>
+        <w:rFonts w:ascii="Times New Roman" w:hAnsi="Times New Roman" w:cs="Times New Roman"/>
+        <w:b/>
+        <w:noProof/>
+        <w:sz w:val="32"/>
+        <w:szCs w:val="32"/>
+      </w:rPr>
+      <w:fldChar w:fldCharType="begin"/>
+    </w:r>
+    <w:r>
+      <w:rPr>
+        <w:rFonts w:ascii="Times New Roman" w:hAnsi="Times New Roman" w:cs="Times New Roman"/>
+        <w:b/>
+        <w:noProof/>
+        <w:sz w:val="32"/>
+        <w:szCs w:val="32"/>
+      </w:rPr>
+      <w:instrText xml:space="preserve"> SECTION   \* MERGEFORMAT </w:instrText>
+    </w:r>
+    <w:r>
+      <w:rPr>
+        <w:rFonts w:ascii="Times New Roman" w:hAnsi="Times New Roman" w:cs="Times New Roman"/>
+        <w:b/>
+        <w:noProof/>
+        <w:sz w:val="32"/>
+        <w:szCs w:val="32"/>
+      </w:rPr>
+      <w:fldChar w:fldCharType="separate"/>
+    </w:r>
+    <w:r>
+      <w:rPr>
+        <w:rFonts w:ascii="Times New Roman" w:hAnsi="Times New Roman" w:cs="Times New Roman"/>
+        <w:b/>
+        <w:noProof/>
+        <w:sz w:val="32"/>
+        <w:szCs w:val="32"/>
+      </w:rPr>
+      <w:t>6</w:t>
+    </w:r>
+    <w:r>
+      <w:rPr>
+        <w:rFonts w:ascii="Times New Roman" w:hAnsi="Times New Roman" w:cs="Times New Roman"/>
+        <w:b/>
+        <w:noProof/>
+        <w:sz w:val="32"/>
+        <w:szCs w:val="32"/>
+      </w:rPr>
+      <w:fldChar w:fldCharType="end"/>
+    </w:r>
     <w:r>
       <w:rPr>
         <w:rFonts w:ascii="Times New Roman" w:hAnsi="Times New Roman" w:cs="Times New Roman"/>
@@ -19291,7 +19394,7 @@
 </file>
 
 <file path=word/header18.xml><?xml version="1.0" encoding="utf-8"?>
-<w:hdr xmlns:wpc="http://schemas.microsoft.com/office/word/2010/wordprocessingCanvas" xmlns:mc="http://schemas.openxmlformats.org/markup-compatibility/2006" xmlns:o="urn:schemas-microsoft-com:office:office" xmlns:r="http://schemas.openxmlformats.org/officeDocument/2006/relationships" xmlns:m="http://schemas.openxmlformats.org/officeDocument/2006/math" xmlns:v="urn:schemas-microsoft-com:vml" xmlns:wp14="http://schemas.microsoft.com/office/word/2010/wordprocessingDrawing" xmlns:wp="http://schemas.openxmlformats.org/drawingml/2006/wordprocessingDrawing" xmlns:w10="urn:schemas-microsoft-com:office:word" xmlns:w="http://schemas.openxmlformats.org/wordprocessingml/2006/main" xmlns:w14="http://schemas.microsoft.com/office/word/2010/wordml" xmlns:w15="http://schemas.microsoft.com/office/word/2012/wordml" xmlns:wpg="http://schemas.microsoft.com/office/word/2010/wordprocessingGroup" xmlns:wpi="http://schemas.microsoft.com/office/word/2010/wordprocessingInk" xmlns:wne="http://schemas.microsoft.com/office/word/2006/wordml" xmlns:wps="http://schemas.microsoft.com/office/word/2010/wordprocessingShape" mc:Ignorable="w14 w15 wp14">
+<w:hdr xmlns:wpc="http://schemas.microsoft.com/office/word/2010/wordprocessingCanvas" xmlns:cx="http://schemas.microsoft.com/office/drawing/2014/chartex" xmlns:cx1="http://schemas.microsoft.com/office/drawing/2015/9/8/chartex" xmlns:mc="http://schemas.openxmlformats.org/markup-compatibility/2006" xmlns:o="urn:schemas-microsoft-com:office:office" xmlns:r="http://schemas.openxmlformats.org/officeDocument/2006/relationships" xmlns:m="http://schemas.openxmlformats.org/officeDocument/2006/math" xmlns:v="urn:schemas-microsoft-com:vml" xmlns:wp14="http://schemas.microsoft.com/office/word/2010/wordprocessingDrawing" xmlns:wp="http://schemas.openxmlformats.org/drawingml/2006/wordprocessingDrawing" xmlns:w10="urn:schemas-microsoft-com:office:word" xmlns:w="http://schemas.openxmlformats.org/wordprocessingml/2006/main" xmlns:w14="http://schemas.microsoft.com/office/word/2010/wordml" xmlns:w15="http://schemas.microsoft.com/office/word/2012/wordml" xmlns:w16se="http://schemas.microsoft.com/office/word/2015/wordml/symex" xmlns:wpg="http://schemas.microsoft.com/office/word/2010/wordprocessingGroup" xmlns:wpi="http://schemas.microsoft.com/office/word/2010/wordprocessingInk" xmlns:wne="http://schemas.microsoft.com/office/word/2006/wordml" xmlns:wps="http://schemas.microsoft.com/office/word/2010/wordprocessingShape" mc:Ignorable="w14 w15 w16se wp14">
   <w:p>
     <w:pPr>
       <w:pStyle w:val="Header"/>
@@ -19313,7 +19416,7 @@
 </file>
 
 <file path=word/header19.xml><?xml version="1.0" encoding="utf-8"?>
-<w:hdr xmlns:wpc="http://schemas.microsoft.com/office/word/2010/wordprocessingCanvas" xmlns:mc="http://schemas.openxmlformats.org/markup-compatibility/2006" xmlns:o="urn:schemas-microsoft-com:office:office" xmlns:r="http://schemas.openxmlformats.org/officeDocument/2006/relationships" xmlns:m="http://schemas.openxmlformats.org/officeDocument/2006/math" xmlns:v="urn:schemas-microsoft-com:vml" xmlns:wp14="http://schemas.microsoft.com/office/word/2010/wordprocessingDrawing" xmlns:wp="http://schemas.openxmlformats.org/drawingml/2006/wordprocessingDrawing" xmlns:w10="urn:schemas-microsoft-com:office:word" xmlns:w="http://schemas.openxmlformats.org/wordprocessingml/2006/main" xmlns:w14="http://schemas.microsoft.com/office/word/2010/wordml" xmlns:w15="http://schemas.microsoft.com/office/word/2012/wordml" xmlns:wpg="http://schemas.microsoft.com/office/word/2010/wordprocessingGroup" xmlns:wpi="http://schemas.microsoft.com/office/word/2010/wordprocessingInk" xmlns:wne="http://schemas.microsoft.com/office/word/2006/wordml" xmlns:wps="http://schemas.microsoft.com/office/word/2010/wordprocessingShape" mc:Ignorable="w14 w15 wp14">
+<w:hdr xmlns:wpc="http://schemas.microsoft.com/office/word/2010/wordprocessingCanvas" xmlns:cx="http://schemas.microsoft.com/office/drawing/2014/chartex" xmlns:cx1="http://schemas.microsoft.com/office/drawing/2015/9/8/chartex" xmlns:mc="http://schemas.openxmlformats.org/markup-compatibility/2006" xmlns:o="urn:schemas-microsoft-com:office:office" xmlns:r="http://schemas.openxmlformats.org/officeDocument/2006/relationships" xmlns:m="http://schemas.openxmlformats.org/officeDocument/2006/math" xmlns:v="urn:schemas-microsoft-com:vml" xmlns:wp14="http://schemas.microsoft.com/office/word/2010/wordprocessingDrawing" xmlns:wp="http://schemas.openxmlformats.org/drawingml/2006/wordprocessingDrawing" xmlns:w10="urn:schemas-microsoft-com:office:word" xmlns:w="http://schemas.openxmlformats.org/wordprocessingml/2006/main" xmlns:w14="http://schemas.microsoft.com/office/word/2010/wordml" xmlns:w15="http://schemas.microsoft.com/office/word/2012/wordml" xmlns:w16se="http://schemas.microsoft.com/office/word/2015/wordml/symex" xmlns:wpg="http://schemas.microsoft.com/office/word/2010/wordprocessingGroup" xmlns:wpi="http://schemas.microsoft.com/office/word/2010/wordprocessingInk" xmlns:wne="http://schemas.microsoft.com/office/word/2006/wordml" xmlns:wps="http://schemas.microsoft.com/office/word/2010/wordprocessingShape" mc:Ignorable="w14 w15 w16se wp14">
   <w:p>
     <w:pPr>
       <w:pStyle w:val="Header"/>
@@ -19335,7 +19438,7 @@
 </file>
 
 <file path=word/header2.xml><?xml version="1.0" encoding="utf-8"?>
-<w:hdr xmlns:wpc="http://schemas.microsoft.com/office/word/2010/wordprocessingCanvas" xmlns:mc="http://schemas.openxmlformats.org/markup-compatibility/2006" xmlns:o="urn:schemas-microsoft-com:office:office" xmlns:r="http://schemas.openxmlformats.org/officeDocument/2006/relationships" xmlns:m="http://schemas.openxmlformats.org/officeDocument/2006/math" xmlns:v="urn:schemas-microsoft-com:vml" xmlns:wp14="http://schemas.microsoft.com/office/word/2010/wordprocessingDrawing" xmlns:wp="http://schemas.openxmlformats.org/drawingml/2006/wordprocessingDrawing" xmlns:w10="urn:schemas-microsoft-com:office:word" xmlns:w="http://schemas.openxmlformats.org/wordprocessingml/2006/main" xmlns:w14="http://schemas.microsoft.com/office/word/2010/wordml" xmlns:w15="http://schemas.microsoft.com/office/word/2012/wordml" xmlns:wpg="http://schemas.microsoft.com/office/word/2010/wordprocessingGroup" xmlns:wpi="http://schemas.microsoft.com/office/word/2010/wordprocessingInk" xmlns:wne="http://schemas.microsoft.com/office/word/2006/wordml" xmlns:wps="http://schemas.microsoft.com/office/word/2010/wordprocessingShape" mc:Ignorable="w14 w15 wp14">
+<w:hdr xmlns:wpc="http://schemas.microsoft.com/office/word/2010/wordprocessingCanvas" xmlns:cx="http://schemas.microsoft.com/office/drawing/2014/chartex" xmlns:cx1="http://schemas.microsoft.com/office/drawing/2015/9/8/chartex" xmlns:mc="http://schemas.openxmlformats.org/markup-compatibility/2006" xmlns:o="urn:schemas-microsoft-com:office:office" xmlns:r="http://schemas.openxmlformats.org/officeDocument/2006/relationships" xmlns:m="http://schemas.openxmlformats.org/officeDocument/2006/math" xmlns:v="urn:schemas-microsoft-com:vml" xmlns:wp14="http://schemas.microsoft.com/office/word/2010/wordprocessingDrawing" xmlns:wp="http://schemas.openxmlformats.org/drawingml/2006/wordprocessingDrawing" xmlns:w10="urn:schemas-microsoft-com:office:word" xmlns:w="http://schemas.openxmlformats.org/wordprocessingml/2006/main" xmlns:w14="http://schemas.microsoft.com/office/word/2010/wordml" xmlns:w15="http://schemas.microsoft.com/office/word/2012/wordml" xmlns:w16se="http://schemas.microsoft.com/office/word/2015/wordml/symex" xmlns:wpg="http://schemas.microsoft.com/office/word/2010/wordprocessingGroup" xmlns:wpi="http://schemas.microsoft.com/office/word/2010/wordprocessingInk" xmlns:wne="http://schemas.microsoft.com/office/word/2006/wordml" xmlns:wps="http://schemas.microsoft.com/office/word/2010/wordprocessingShape" mc:Ignorable="w14 w15 w16se wp14">
   <w:p>
     <w:pPr>
       <w:pStyle w:val="Header"/>
@@ -19430,18 +19533,56 @@
       </w:rPr>
       <w:t xml:space="preserve">Problem </w:t>
     </w:r>
-    <w:fldSimple w:instr=" SECTION   \* MERGEFORMAT ">
-      <w:r>
-        <w:rPr>
-          <w:rFonts w:ascii="Times New Roman" w:hAnsi="Times New Roman" w:cs="Times New Roman"/>
-          <w:b/>
-          <w:noProof/>
-          <w:sz w:val="32"/>
-          <w:szCs w:val="32"/>
-        </w:rPr>
-        <w:t>1</w:t>
-      </w:r>
-    </w:fldSimple>
+    <w:r>
+      <w:rPr>
+        <w:rFonts w:ascii="Times New Roman" w:hAnsi="Times New Roman" w:cs="Times New Roman"/>
+        <w:b/>
+        <w:noProof/>
+        <w:sz w:val="32"/>
+        <w:szCs w:val="32"/>
+      </w:rPr>
+      <w:fldChar w:fldCharType="begin"/>
+    </w:r>
+    <w:r>
+      <w:rPr>
+        <w:rFonts w:ascii="Times New Roman" w:hAnsi="Times New Roman" w:cs="Times New Roman"/>
+        <w:b/>
+        <w:noProof/>
+        <w:sz w:val="32"/>
+        <w:szCs w:val="32"/>
+      </w:rPr>
+      <w:instrText xml:space="preserve"> SECTION   \* MERGEFORMAT </w:instrText>
+    </w:r>
+    <w:r>
+      <w:rPr>
+        <w:rFonts w:ascii="Times New Roman" w:hAnsi="Times New Roman" w:cs="Times New Roman"/>
+        <w:b/>
+        <w:noProof/>
+        <w:sz w:val="32"/>
+        <w:szCs w:val="32"/>
+      </w:rPr>
+      <w:fldChar w:fldCharType="separate"/>
+    </w:r>
+    <w:r>
+      <w:rPr>
+        <w:rFonts w:ascii="Times New Roman" w:hAnsi="Times New Roman" w:cs="Times New Roman"/>
+        <w:b/>
+        <w:noProof/>
+        <w:sz w:val="32"/>
+        <w:szCs w:val="32"/>
+      </w:rPr>
+      <w:t>1</w:t>
+    </w:r>
+    <w:r>
+      <w:rPr>
+        <w:rFonts w:ascii="Times New Roman" w:hAnsi="Times New Roman" w:cs="Times New Roman"/>
+        <w:b/>
+        <w:noProof/>
+        <w:sz w:val="32"/>
+        <w:szCs w:val="32"/>
+      </w:rPr>
+      <w:fldChar w:fldCharType="end"/>
+    </w:r>
     <w:r>
       <w:rPr>
         <w:rFonts w:ascii="Times New Roman" w:hAnsi="Times New Roman" w:cs="Times New Roman"/>
@@ -19552,7 +19693,7 @@
 </file>
 
 <file path=word/header20.xml><?xml version="1.0" encoding="utf-8"?>
-<w:hdr xmlns:wpc="http://schemas.microsoft.com/office/word/2010/wordprocessingCanvas" xmlns:mc="http://schemas.openxmlformats.org/markup-compatibility/2006" xmlns:o="urn:schemas-microsoft-com:office:office" xmlns:r="http://schemas.openxmlformats.org/officeDocument/2006/relationships" xmlns:m="http://schemas.openxmlformats.org/officeDocument/2006/math" xmlns:v="urn:schemas-microsoft-com:vml" xmlns:wp14="http://schemas.microsoft.com/office/word/2010/wordprocessingDrawing" xmlns:wp="http://schemas.openxmlformats.org/drawingml/2006/wordprocessingDrawing" xmlns:w10="urn:schemas-microsoft-com:office:word" xmlns:w="http://schemas.openxmlformats.org/wordprocessingml/2006/main" xmlns:w14="http://schemas.microsoft.com/office/word/2010/wordml" xmlns:w15="http://schemas.microsoft.com/office/word/2012/wordml" xmlns:wpg="http://schemas.microsoft.com/office/word/2010/wordprocessingGroup" xmlns:wpi="http://schemas.microsoft.com/office/word/2010/wordprocessingInk" xmlns:wne="http://schemas.microsoft.com/office/word/2006/wordml" xmlns:wps="http://schemas.microsoft.com/office/word/2010/wordprocessingShape" mc:Ignorable="w14 w15 wp14">
+<w:hdr xmlns:wpc="http://schemas.microsoft.com/office/word/2010/wordprocessingCanvas" xmlns:cx="http://schemas.microsoft.com/office/drawing/2014/chartex" xmlns:cx1="http://schemas.microsoft.com/office/drawing/2015/9/8/chartex" xmlns:mc="http://schemas.openxmlformats.org/markup-compatibility/2006" xmlns:o="urn:schemas-microsoft-com:office:office" xmlns:r="http://schemas.openxmlformats.org/officeDocument/2006/relationships" xmlns:m="http://schemas.openxmlformats.org/officeDocument/2006/math" xmlns:v="urn:schemas-microsoft-com:vml" xmlns:wp14="http://schemas.microsoft.com/office/word/2010/wordprocessingDrawing" xmlns:wp="http://schemas.openxmlformats.org/drawingml/2006/wordprocessingDrawing" xmlns:w10="urn:schemas-microsoft-com:office:word" xmlns:w="http://schemas.openxmlformats.org/wordprocessingml/2006/main" xmlns:w14="http://schemas.microsoft.com/office/word/2010/wordml" xmlns:w15="http://schemas.microsoft.com/office/word/2012/wordml" xmlns:w16se="http://schemas.microsoft.com/office/word/2015/wordml/symex" xmlns:wpg="http://schemas.microsoft.com/office/word/2010/wordprocessingGroup" xmlns:wpi="http://schemas.microsoft.com/office/word/2010/wordprocessingInk" xmlns:wne="http://schemas.microsoft.com/office/word/2006/wordml" xmlns:wps="http://schemas.microsoft.com/office/word/2010/wordprocessingShape" mc:Ignorable="w14 w15 w16se wp14">
   <w:p>
     <w:pPr>
       <w:pStyle w:val="Header"/>
@@ -19647,18 +19788,56 @@
       </w:rPr>
       <w:t xml:space="preserve">Problem </w:t>
     </w:r>
-    <w:fldSimple w:instr=" SECTION   \* MERGEFORMAT ">
-      <w:r>
-        <w:rPr>
-          <w:rFonts w:ascii="Times New Roman" w:hAnsi="Times New Roman" w:cs="Times New Roman"/>
-          <w:b/>
-          <w:noProof/>
-          <w:sz w:val="32"/>
-          <w:szCs w:val="32"/>
-        </w:rPr>
-        <w:t>7</w:t>
-      </w:r>
-    </w:fldSimple>
+    <w:r>
+      <w:rPr>
+        <w:rFonts w:ascii="Times New Roman" w:hAnsi="Times New Roman" w:cs="Times New Roman"/>
+        <w:b/>
+        <w:noProof/>
+        <w:sz w:val="32"/>
+        <w:szCs w:val="32"/>
+      </w:rPr>
+      <w:fldChar w:fldCharType="begin"/>
+    </w:r>
+    <w:r>
+      <w:rPr>
+        <w:rFonts w:ascii="Times New Roman" w:hAnsi="Times New Roman" w:cs="Times New Roman"/>
+        <w:b/>
+        <w:noProof/>
+        <w:sz w:val="32"/>
+        <w:szCs w:val="32"/>
+      </w:rPr>
+      <w:instrText xml:space="preserve"> SECTION   \* MERGEFORMAT </w:instrText>
+    </w:r>
+    <w:r>
+      <w:rPr>
+        <w:rFonts w:ascii="Times New Roman" w:hAnsi="Times New Roman" w:cs="Times New Roman"/>
+        <w:b/>
+        <w:noProof/>
+        <w:sz w:val="32"/>
+        <w:szCs w:val="32"/>
+      </w:rPr>
+      <w:fldChar w:fldCharType="separate"/>
+    </w:r>
+    <w:r>
+      <w:rPr>
+        <w:rFonts w:ascii="Times New Roman" w:hAnsi="Times New Roman" w:cs="Times New Roman"/>
+        <w:b/>
+        <w:noProof/>
+        <w:sz w:val="32"/>
+        <w:szCs w:val="32"/>
+      </w:rPr>
+      <w:t>7</w:t>
+    </w:r>
+    <w:r>
+      <w:rPr>
+        <w:rFonts w:ascii="Times New Roman" w:hAnsi="Times New Roman" w:cs="Times New Roman"/>
+        <w:b/>
+        <w:noProof/>
+        <w:sz w:val="32"/>
+        <w:szCs w:val="32"/>
+      </w:rPr>
+      <w:fldChar w:fldCharType="end"/>
+    </w:r>
     <w:r>
       <w:rPr>
         <w:rFonts w:ascii="Times New Roman" w:hAnsi="Times New Roman" w:cs="Times New Roman"/>
@@ -19769,7 +19948,7 @@
 </file>
 
 <file path=word/header21.xml><?xml version="1.0" encoding="utf-8"?>
-<w:hdr xmlns:wpc="http://schemas.microsoft.com/office/word/2010/wordprocessingCanvas" xmlns:mc="http://schemas.openxmlformats.org/markup-compatibility/2006" xmlns:o="urn:schemas-microsoft-com:office:office" xmlns:r="http://schemas.openxmlformats.org/officeDocument/2006/relationships" xmlns:m="http://schemas.openxmlformats.org/officeDocument/2006/math" xmlns:v="urn:schemas-microsoft-com:vml" xmlns:wp14="http://schemas.microsoft.com/office/word/2010/wordprocessingDrawing" xmlns:wp="http://schemas.openxmlformats.org/drawingml/2006/wordprocessingDrawing" xmlns:w10="urn:schemas-microsoft-com:office:word" xmlns:w="http://schemas.openxmlformats.org/wordprocessingml/2006/main" xmlns:w14="http://schemas.microsoft.com/office/word/2010/wordml" xmlns:w15="http://schemas.microsoft.com/office/word/2012/wordml" xmlns:wpg="http://schemas.microsoft.com/office/word/2010/wordprocessingGroup" xmlns:wpi="http://schemas.microsoft.com/office/word/2010/wordprocessingInk" xmlns:wne="http://schemas.microsoft.com/office/word/2006/wordml" xmlns:wps="http://schemas.microsoft.com/office/word/2010/wordprocessingShape" mc:Ignorable="w14 w15 wp14">
+<w:hdr xmlns:wpc="http://schemas.microsoft.com/office/word/2010/wordprocessingCanvas" xmlns:cx="http://schemas.microsoft.com/office/drawing/2014/chartex" xmlns:cx1="http://schemas.microsoft.com/office/drawing/2015/9/8/chartex" xmlns:mc="http://schemas.openxmlformats.org/markup-compatibility/2006" xmlns:o="urn:schemas-microsoft-com:office:office" xmlns:r="http://schemas.openxmlformats.org/officeDocument/2006/relationships" xmlns:m="http://schemas.openxmlformats.org/officeDocument/2006/math" xmlns:v="urn:schemas-microsoft-com:vml" xmlns:wp14="http://schemas.microsoft.com/office/word/2010/wordprocessingDrawing" xmlns:wp="http://schemas.openxmlformats.org/drawingml/2006/wordprocessingDrawing" xmlns:w10="urn:schemas-microsoft-com:office:word" xmlns:w="http://schemas.openxmlformats.org/wordprocessingml/2006/main" xmlns:w14="http://schemas.microsoft.com/office/word/2010/wordml" xmlns:w15="http://schemas.microsoft.com/office/word/2012/wordml" xmlns:w16se="http://schemas.microsoft.com/office/word/2015/wordml/symex" xmlns:wpg="http://schemas.microsoft.com/office/word/2010/wordprocessingGroup" xmlns:wpi="http://schemas.microsoft.com/office/word/2010/wordprocessingInk" xmlns:wne="http://schemas.microsoft.com/office/word/2006/wordml" xmlns:wps="http://schemas.microsoft.com/office/word/2010/wordprocessingShape" mc:Ignorable="w14 w15 w16se wp14">
   <w:p>
     <w:pPr>
       <w:pStyle w:val="Header"/>
@@ -19791,7 +19970,7 @@
 </file>
 
 <file path=word/header22.xml><?xml version="1.0" encoding="utf-8"?>
-<w:hdr xmlns:wpc="http://schemas.microsoft.com/office/word/2010/wordprocessingCanvas" xmlns:mc="http://schemas.openxmlformats.org/markup-compatibility/2006" xmlns:o="urn:schemas-microsoft-com:office:office" xmlns:r="http://schemas.openxmlformats.org/officeDocument/2006/relationships" xmlns:m="http://schemas.openxmlformats.org/officeDocument/2006/math" xmlns:v="urn:schemas-microsoft-com:vml" xmlns:wp14="http://schemas.microsoft.com/office/word/2010/wordprocessingDrawing" xmlns:wp="http://schemas.openxmlformats.org/drawingml/2006/wordprocessingDrawing" xmlns:w10="urn:schemas-microsoft-com:office:word" xmlns:w="http://schemas.openxmlformats.org/wordprocessingml/2006/main" xmlns:w14="http://schemas.microsoft.com/office/word/2010/wordml" xmlns:w15="http://schemas.microsoft.com/office/word/2012/wordml" xmlns:wpg="http://schemas.microsoft.com/office/word/2010/wordprocessingGroup" xmlns:wpi="http://schemas.microsoft.com/office/word/2010/wordprocessingInk" xmlns:wne="http://schemas.microsoft.com/office/word/2006/wordml" xmlns:wps="http://schemas.microsoft.com/office/word/2010/wordprocessingShape" mc:Ignorable="w14 w15 wp14">
+<w:hdr xmlns:wpc="http://schemas.microsoft.com/office/word/2010/wordprocessingCanvas" xmlns:cx="http://schemas.microsoft.com/office/drawing/2014/chartex" xmlns:cx1="http://schemas.microsoft.com/office/drawing/2015/9/8/chartex" xmlns:mc="http://schemas.openxmlformats.org/markup-compatibility/2006" xmlns:o="urn:schemas-microsoft-com:office:office" xmlns:r="http://schemas.openxmlformats.org/officeDocument/2006/relationships" xmlns:m="http://schemas.openxmlformats.org/officeDocument/2006/math" xmlns:v="urn:schemas-microsoft-com:vml" xmlns:wp14="http://schemas.microsoft.com/office/word/2010/wordprocessingDrawing" xmlns:wp="http://schemas.openxmlformats.org/drawingml/2006/wordprocessingDrawing" xmlns:w10="urn:schemas-microsoft-com:office:word" xmlns:w="http://schemas.openxmlformats.org/wordprocessingml/2006/main" xmlns:w14="http://schemas.microsoft.com/office/word/2010/wordml" xmlns:w15="http://schemas.microsoft.com/office/word/2012/wordml" xmlns:w16se="http://schemas.microsoft.com/office/word/2015/wordml/symex" xmlns:wpg="http://schemas.microsoft.com/office/word/2010/wordprocessingGroup" xmlns:wpi="http://schemas.microsoft.com/office/word/2010/wordprocessingInk" xmlns:wne="http://schemas.microsoft.com/office/word/2006/wordml" xmlns:wps="http://schemas.microsoft.com/office/word/2010/wordprocessingShape" mc:Ignorable="w14 w15 w16se wp14">
   <w:p>
     <w:pPr>
       <w:pStyle w:val="Header"/>
@@ -19813,7 +19992,7 @@
 </file>
 
 <file path=word/header23.xml><?xml version="1.0" encoding="utf-8"?>
-<w:hdr xmlns:wpc="http://schemas.microsoft.com/office/word/2010/wordprocessingCanvas" xmlns:mc="http://schemas.openxmlformats.org/markup-compatibility/2006" xmlns:o="urn:schemas-microsoft-com:office:office" xmlns:r="http://schemas.openxmlformats.org/officeDocument/2006/relationships" xmlns:m="http://schemas.openxmlformats.org/officeDocument/2006/math" xmlns:v="urn:schemas-microsoft-com:vml" xmlns:wp14="http://schemas.microsoft.com/office/word/2010/wordprocessingDrawing" xmlns:wp="http://schemas.openxmlformats.org/drawingml/2006/wordprocessingDrawing" xmlns:w10="urn:schemas-microsoft-com:office:word" xmlns:w="http://schemas.openxmlformats.org/wordprocessingml/2006/main" xmlns:w14="http://schemas.microsoft.com/office/word/2010/wordml" xmlns:w15="http://schemas.microsoft.com/office/word/2012/wordml" xmlns:wpg="http://schemas.microsoft.com/office/word/2010/wordprocessingGroup" xmlns:wpi="http://schemas.microsoft.com/office/word/2010/wordprocessingInk" xmlns:wne="http://schemas.microsoft.com/office/word/2006/wordml" xmlns:wps="http://schemas.microsoft.com/office/word/2010/wordprocessingShape" mc:Ignorable="w14 w15 wp14">
+<w:hdr xmlns:wpc="http://schemas.microsoft.com/office/word/2010/wordprocessingCanvas" xmlns:cx="http://schemas.microsoft.com/office/drawing/2014/chartex" xmlns:cx1="http://schemas.microsoft.com/office/drawing/2015/9/8/chartex" xmlns:mc="http://schemas.openxmlformats.org/markup-compatibility/2006" xmlns:o="urn:schemas-microsoft-com:office:office" xmlns:r="http://schemas.openxmlformats.org/officeDocument/2006/relationships" xmlns:m="http://schemas.openxmlformats.org/officeDocument/2006/math" xmlns:v="urn:schemas-microsoft-com:vml" xmlns:wp14="http://schemas.microsoft.com/office/word/2010/wordprocessingDrawing" xmlns:wp="http://schemas.openxmlformats.org/drawingml/2006/wordprocessingDrawing" xmlns:w10="urn:schemas-microsoft-com:office:word" xmlns:w="http://schemas.openxmlformats.org/wordprocessingml/2006/main" xmlns:w14="http://schemas.microsoft.com/office/word/2010/wordml" xmlns:w15="http://schemas.microsoft.com/office/word/2012/wordml" xmlns:w16se="http://schemas.microsoft.com/office/word/2015/wordml/symex" xmlns:wpg="http://schemas.microsoft.com/office/word/2010/wordprocessingGroup" xmlns:wpi="http://schemas.microsoft.com/office/word/2010/wordprocessingInk" xmlns:wne="http://schemas.microsoft.com/office/word/2006/wordml" xmlns:wps="http://schemas.microsoft.com/office/word/2010/wordprocessingShape" mc:Ignorable="w14 w15 w16se wp14">
   <w:p>
     <w:pPr>
       <w:pStyle w:val="Header"/>
@@ -19908,18 +20087,56 @@
       </w:rPr>
       <w:t xml:space="preserve">Problem </w:t>
     </w:r>
-    <w:fldSimple w:instr=" SECTION   \* MERGEFORMAT ">
-      <w:r>
-        <w:rPr>
-          <w:rFonts w:ascii="Times New Roman" w:hAnsi="Times New Roman" w:cs="Times New Roman"/>
-          <w:b/>
-          <w:noProof/>
-          <w:sz w:val="32"/>
-          <w:szCs w:val="32"/>
-        </w:rPr>
-        <w:t>8</w:t>
-      </w:r>
-    </w:fldSimple>
+    <w:r>
+      <w:rPr>
+        <w:rFonts w:ascii="Times New Roman" w:hAnsi="Times New Roman" w:cs="Times New Roman"/>
+        <w:b/>
+        <w:noProof/>
+        <w:sz w:val="32"/>
+        <w:szCs w:val="32"/>
+      </w:rPr>
+      <w:fldChar w:fldCharType="begin"/>
+    </w:r>
+    <w:r>
+      <w:rPr>
+        <w:rFonts w:ascii="Times New Roman" w:hAnsi="Times New Roman" w:cs="Times New Roman"/>
+        <w:b/>
+        <w:noProof/>
+        <w:sz w:val="32"/>
+        <w:szCs w:val="32"/>
+      </w:rPr>
+      <w:instrText xml:space="preserve"> SECTION   \* MERGEFORMAT </w:instrText>
+    </w:r>
+    <w:r>
+      <w:rPr>
+        <w:rFonts w:ascii="Times New Roman" w:hAnsi="Times New Roman" w:cs="Times New Roman"/>
+        <w:b/>
+        <w:noProof/>
+        <w:sz w:val="32"/>
+        <w:szCs w:val="32"/>
+      </w:rPr>
+      <w:fldChar w:fldCharType="separate"/>
+    </w:r>
+    <w:r>
+      <w:rPr>
+        <w:rFonts w:ascii="Times New Roman" w:hAnsi="Times New Roman" w:cs="Times New Roman"/>
+        <w:b/>
+        <w:noProof/>
+        <w:sz w:val="32"/>
+        <w:szCs w:val="32"/>
+      </w:rPr>
+      <w:t>8</w:t>
+    </w:r>
+    <w:r>
+      <w:rPr>
+        <w:rFonts w:ascii="Times New Roman" w:hAnsi="Times New Roman" w:cs="Times New Roman"/>
+        <w:b/>
+        <w:noProof/>
+        <w:sz w:val="32"/>
+        <w:szCs w:val="32"/>
+      </w:rPr>
+      <w:fldChar w:fldCharType="end"/>
+    </w:r>
     <w:r>
       <w:rPr>
         <w:rFonts w:ascii="Times New Roman" w:hAnsi="Times New Roman" w:cs="Times New Roman"/>
@@ -20030,7 +20247,7 @@
 </file>
 
 <file path=word/header24.xml><?xml version="1.0" encoding="utf-8"?>
-<w:hdr xmlns:wpc="http://schemas.microsoft.com/office/word/2010/wordprocessingCanvas" xmlns:mc="http://schemas.openxmlformats.org/markup-compatibility/2006" xmlns:o="urn:schemas-microsoft-com:office:office" xmlns:r="http://schemas.openxmlformats.org/officeDocument/2006/relationships" xmlns:m="http://schemas.openxmlformats.org/officeDocument/2006/math" xmlns:v="urn:schemas-microsoft-com:vml" xmlns:wp14="http://schemas.microsoft.com/office/word/2010/wordprocessingDrawing" xmlns:wp="http://schemas.openxmlformats.org/drawingml/2006/wordprocessingDrawing" xmlns:w10="urn:schemas-microsoft-com:office:word" xmlns:w="http://schemas.openxmlformats.org/wordprocessingml/2006/main" xmlns:w14="http://schemas.microsoft.com/office/word/2010/wordml" xmlns:w15="http://schemas.microsoft.com/office/word/2012/wordml" xmlns:wpg="http://schemas.microsoft.com/office/word/2010/wordprocessingGroup" xmlns:wpi="http://schemas.microsoft.com/office/word/2010/wordprocessingInk" xmlns:wne="http://schemas.microsoft.com/office/word/2006/wordml" xmlns:wps="http://schemas.microsoft.com/office/word/2010/wordprocessingShape" mc:Ignorable="w14 w15 wp14">
+<w:hdr xmlns:wpc="http://schemas.microsoft.com/office/word/2010/wordprocessingCanvas" xmlns:cx="http://schemas.microsoft.com/office/drawing/2014/chartex" xmlns:cx1="http://schemas.microsoft.com/office/drawing/2015/9/8/chartex" xmlns:mc="http://schemas.openxmlformats.org/markup-compatibility/2006" xmlns:o="urn:schemas-microsoft-com:office:office" xmlns:r="http://schemas.openxmlformats.org/officeDocument/2006/relationships" xmlns:m="http://schemas.openxmlformats.org/officeDocument/2006/math" xmlns:v="urn:schemas-microsoft-com:vml" xmlns:wp14="http://schemas.microsoft.com/office/word/2010/wordprocessingDrawing" xmlns:wp="http://schemas.openxmlformats.org/drawingml/2006/wordprocessingDrawing" xmlns:w10="urn:schemas-microsoft-com:office:word" xmlns:w="http://schemas.openxmlformats.org/wordprocessingml/2006/main" xmlns:w14="http://schemas.microsoft.com/office/word/2010/wordml" xmlns:w15="http://schemas.microsoft.com/office/word/2012/wordml" xmlns:w16se="http://schemas.microsoft.com/office/word/2015/wordml/symex" xmlns:wpg="http://schemas.microsoft.com/office/word/2010/wordprocessingGroup" xmlns:wpi="http://schemas.microsoft.com/office/word/2010/wordprocessingInk" xmlns:wne="http://schemas.microsoft.com/office/word/2006/wordml" xmlns:wps="http://schemas.microsoft.com/office/word/2010/wordprocessingShape" mc:Ignorable="w14 w15 w16se wp14">
   <w:p>
     <w:pPr>
       <w:pStyle w:val="Header"/>
@@ -20052,7 +20269,7 @@
 </file>
 
 <file path=word/header25.xml><?xml version="1.0" encoding="utf-8"?>
-<w:hdr xmlns:wpc="http://schemas.microsoft.com/office/word/2010/wordprocessingCanvas" xmlns:mc="http://schemas.openxmlformats.org/markup-compatibility/2006" xmlns:o="urn:schemas-microsoft-com:office:office" xmlns:r="http://schemas.openxmlformats.org/officeDocument/2006/relationships" xmlns:m="http://schemas.openxmlformats.org/officeDocument/2006/math" xmlns:v="urn:schemas-microsoft-com:vml" xmlns:wp14="http://schemas.microsoft.com/office/word/2010/wordprocessingDrawing" xmlns:wp="http://schemas.openxmlformats.org/drawingml/2006/wordprocessingDrawing" xmlns:w10="urn:schemas-microsoft-com:office:word" xmlns:w="http://schemas.openxmlformats.org/wordprocessingml/2006/main" xmlns:w14="http://schemas.microsoft.com/office/word/2010/wordml" xmlns:w15="http://schemas.microsoft.com/office/word/2012/wordml" xmlns:wpg="http://schemas.microsoft.com/office/word/2010/wordprocessingGroup" xmlns:wpi="http://schemas.microsoft.com/office/word/2010/wordprocessingInk" xmlns:wne="http://schemas.microsoft.com/office/word/2006/wordml" xmlns:wps="http://schemas.microsoft.com/office/word/2010/wordprocessingShape" mc:Ignorable="w14 w15 wp14">
+<w:hdr xmlns:wpc="http://schemas.microsoft.com/office/word/2010/wordprocessingCanvas" xmlns:cx="http://schemas.microsoft.com/office/drawing/2014/chartex" xmlns:cx1="http://schemas.microsoft.com/office/drawing/2015/9/8/chartex" xmlns:mc="http://schemas.openxmlformats.org/markup-compatibility/2006" xmlns:o="urn:schemas-microsoft-com:office:office" xmlns:r="http://schemas.openxmlformats.org/officeDocument/2006/relationships" xmlns:m="http://schemas.openxmlformats.org/officeDocument/2006/math" xmlns:v="urn:schemas-microsoft-com:vml" xmlns:wp14="http://schemas.microsoft.com/office/word/2010/wordprocessingDrawing" xmlns:wp="http://schemas.openxmlformats.org/drawingml/2006/wordprocessingDrawing" xmlns:w10="urn:schemas-microsoft-com:office:word" xmlns:w="http://schemas.openxmlformats.org/wordprocessingml/2006/main" xmlns:w14="http://schemas.microsoft.com/office/word/2010/wordml" xmlns:w15="http://schemas.microsoft.com/office/word/2012/wordml" xmlns:w16se="http://schemas.microsoft.com/office/word/2015/wordml/symex" xmlns:wpg="http://schemas.microsoft.com/office/word/2010/wordprocessingGroup" xmlns:wpi="http://schemas.microsoft.com/office/word/2010/wordprocessingInk" xmlns:wne="http://schemas.microsoft.com/office/word/2006/wordml" xmlns:wps="http://schemas.microsoft.com/office/word/2010/wordprocessingShape" mc:Ignorable="w14 w15 w16se wp14">
   <w:p>
     <w:pPr>
       <w:pStyle w:val="Header"/>
@@ -20074,7 +20291,7 @@
 </file>
 
 <file path=word/header26.xml><?xml version="1.0" encoding="utf-8"?>
-<w:hdr xmlns:wpc="http://schemas.microsoft.com/office/word/2010/wordprocessingCanvas" xmlns:mc="http://schemas.openxmlformats.org/markup-compatibility/2006" xmlns:o="urn:schemas-microsoft-com:office:office" xmlns:r="http://schemas.openxmlformats.org/officeDocument/2006/relationships" xmlns:m="http://schemas.openxmlformats.org/officeDocument/2006/math" xmlns:v="urn:schemas-microsoft-com:vml" xmlns:wp14="http://schemas.microsoft.com/office/word/2010/wordprocessingDrawing" xmlns:wp="http://schemas.openxmlformats.org/drawingml/2006/wordprocessingDrawing" xmlns:w10="urn:schemas-microsoft-com:office:word" xmlns:w="http://schemas.openxmlformats.org/wordprocessingml/2006/main" xmlns:w14="http://schemas.microsoft.com/office/word/2010/wordml" xmlns:w15="http://schemas.microsoft.com/office/word/2012/wordml" xmlns:wpg="http://schemas.microsoft.com/office/word/2010/wordprocessingGroup" xmlns:wpi="http://schemas.microsoft.com/office/word/2010/wordprocessingInk" xmlns:wne="http://schemas.microsoft.com/office/word/2006/wordml" xmlns:wps="http://schemas.microsoft.com/office/word/2010/wordprocessingShape" mc:Ignorable="w14 w15 wp14">
+<w:hdr xmlns:wpc="http://schemas.microsoft.com/office/word/2010/wordprocessingCanvas" xmlns:cx="http://schemas.microsoft.com/office/drawing/2014/chartex" xmlns:cx1="http://schemas.microsoft.com/office/drawing/2015/9/8/chartex" xmlns:mc="http://schemas.openxmlformats.org/markup-compatibility/2006" xmlns:o="urn:schemas-microsoft-com:office:office" xmlns:r="http://schemas.openxmlformats.org/officeDocument/2006/relationships" xmlns:m="http://schemas.openxmlformats.org/officeDocument/2006/math" xmlns:v="urn:schemas-microsoft-com:vml" xmlns:wp14="http://schemas.microsoft.com/office/word/2010/wordprocessingDrawing" xmlns:wp="http://schemas.openxmlformats.org/drawingml/2006/wordprocessingDrawing" xmlns:w10="urn:schemas-microsoft-com:office:word" xmlns:w="http://schemas.openxmlformats.org/wordprocessingml/2006/main" xmlns:w14="http://schemas.microsoft.com/office/word/2010/wordml" xmlns:w15="http://schemas.microsoft.com/office/word/2012/wordml" xmlns:w16se="http://schemas.microsoft.com/office/word/2015/wordml/symex" xmlns:wpg="http://schemas.microsoft.com/office/word/2010/wordprocessingGroup" xmlns:wpi="http://schemas.microsoft.com/office/word/2010/wordprocessingInk" xmlns:wne="http://schemas.microsoft.com/office/word/2006/wordml" xmlns:wps="http://schemas.microsoft.com/office/word/2010/wordprocessingShape" mc:Ignorable="w14 w15 w16se wp14">
   <w:p>
     <w:pPr>
       <w:pStyle w:val="Header"/>
@@ -20169,18 +20386,56 @@
       </w:rPr>
       <w:t xml:space="preserve">Problem </w:t>
     </w:r>
-    <w:fldSimple w:instr=" SECTION   \* MERGEFORMAT ">
-      <w:r>
-        <w:rPr>
-          <w:rFonts w:ascii="Times New Roman" w:hAnsi="Times New Roman" w:cs="Times New Roman"/>
-          <w:b/>
-          <w:noProof/>
-          <w:sz w:val="32"/>
-          <w:szCs w:val="32"/>
-        </w:rPr>
-        <w:t>9</w:t>
-      </w:r>
-    </w:fldSimple>
+    <w:r>
+      <w:rPr>
+        <w:rFonts w:ascii="Times New Roman" w:hAnsi="Times New Roman" w:cs="Times New Roman"/>
+        <w:b/>
+        <w:noProof/>
+        <w:sz w:val="32"/>
+        <w:szCs w:val="32"/>
+      </w:rPr>
+      <w:fldChar w:fldCharType="begin"/>
+    </w:r>
+    <w:r>
+      <w:rPr>
+        <w:rFonts w:ascii="Times New Roman" w:hAnsi="Times New Roman" w:cs="Times New Roman"/>
+        <w:b/>
+        <w:noProof/>
+        <w:sz w:val="32"/>
+        <w:szCs w:val="32"/>
+      </w:rPr>
+      <w:instrText xml:space="preserve"> SECTION   \* MERGEFORMAT </w:instrText>
+    </w:r>
+    <w:r>
+      <w:rPr>
+        <w:rFonts w:ascii="Times New Roman" w:hAnsi="Times New Roman" w:cs="Times New Roman"/>
+        <w:b/>
+        <w:noProof/>
+        <w:sz w:val="32"/>
+        <w:szCs w:val="32"/>
+      </w:rPr>
+      <w:fldChar w:fldCharType="separate"/>
+    </w:r>
+    <w:r>
+      <w:rPr>
+        <w:rFonts w:ascii="Times New Roman" w:hAnsi="Times New Roman" w:cs="Times New Roman"/>
+        <w:b/>
+        <w:noProof/>
+        <w:sz w:val="32"/>
+        <w:szCs w:val="32"/>
+      </w:rPr>
+      <w:t>9</w:t>
+    </w:r>
+    <w:r>
+      <w:rPr>
+        <w:rFonts w:ascii="Times New Roman" w:hAnsi="Times New Roman" w:cs="Times New Roman"/>
+        <w:b/>
+        <w:noProof/>
+        <w:sz w:val="32"/>
+        <w:szCs w:val="32"/>
+      </w:rPr>
+      <w:fldChar w:fldCharType="end"/>
+    </w:r>
     <w:r>
       <w:rPr>
         <w:rFonts w:ascii="Times New Roman" w:hAnsi="Times New Roman" w:cs="Times New Roman"/>
@@ -20291,7 +20546,7 @@
 </file>
 
 <file path=word/header27.xml><?xml version="1.0" encoding="utf-8"?>
-<w:hdr xmlns:wpc="http://schemas.microsoft.com/office/word/2010/wordprocessingCanvas" xmlns:mc="http://schemas.openxmlformats.org/markup-compatibility/2006" xmlns:o="urn:schemas-microsoft-com:office:office" xmlns:r="http://schemas.openxmlformats.org/officeDocument/2006/relationships" xmlns:m="http://schemas.openxmlformats.org/officeDocument/2006/math" xmlns:v="urn:schemas-microsoft-com:vml" xmlns:wp14="http://schemas.microsoft.com/office/word/2010/wordprocessingDrawing" xmlns:wp="http://schemas.openxmlformats.org/drawingml/2006/wordprocessingDrawing" xmlns:w10="urn:schemas-microsoft-com:office:word" xmlns:w="http://schemas.openxmlformats.org/wordprocessingml/2006/main" xmlns:w14="http://schemas.microsoft.com/office/word/2010/wordml" xmlns:w15="http://schemas.microsoft.com/office/word/2012/wordml" xmlns:wpg="http://schemas.microsoft.com/office/word/2010/wordprocessingGroup" xmlns:wpi="http://schemas.microsoft.com/office/word/2010/wordprocessingInk" xmlns:wne="http://schemas.microsoft.com/office/word/2006/wordml" xmlns:wps="http://schemas.microsoft.com/office/word/2010/wordprocessingShape" mc:Ignorable="w14 w15 wp14">
+<w:hdr xmlns:wpc="http://schemas.microsoft.com/office/word/2010/wordprocessingCanvas" xmlns:cx="http://schemas.microsoft.com/office/drawing/2014/chartex" xmlns:cx1="http://schemas.microsoft.com/office/drawing/2015/9/8/chartex" xmlns:mc="http://schemas.openxmlformats.org/markup-compatibility/2006" xmlns:o="urn:schemas-microsoft-com:office:office" xmlns:r="http://schemas.openxmlformats.org/officeDocument/2006/relationships" xmlns:m="http://schemas.openxmlformats.org/officeDocument/2006/math" xmlns:v="urn:schemas-microsoft-com:vml" xmlns:wp14="http://schemas.microsoft.com/office/word/2010/wordprocessingDrawing" xmlns:wp="http://schemas.openxmlformats.org/drawingml/2006/wordprocessingDrawing" xmlns:w10="urn:schemas-microsoft-com:office:word" xmlns:w="http://schemas.openxmlformats.org/wordprocessingml/2006/main" xmlns:w14="http://schemas.microsoft.com/office/word/2010/wordml" xmlns:w15="http://schemas.microsoft.com/office/word/2012/wordml" xmlns:w16se="http://schemas.microsoft.com/office/word/2015/wordml/symex" xmlns:wpg="http://schemas.microsoft.com/office/word/2010/wordprocessingGroup" xmlns:wpi="http://schemas.microsoft.com/office/word/2010/wordprocessingInk" xmlns:wne="http://schemas.microsoft.com/office/word/2006/wordml" xmlns:wps="http://schemas.microsoft.com/office/word/2010/wordprocessingShape" mc:Ignorable="w14 w15 w16se wp14">
   <w:p>
     <w:pPr>
       <w:pStyle w:val="Header"/>
@@ -20313,7 +20568,7 @@
 </file>
 
 <file path=word/header28.xml><?xml version="1.0" encoding="utf-8"?>
-<w:hdr xmlns:wpc="http://schemas.microsoft.com/office/word/2010/wordprocessingCanvas" xmlns:mc="http://schemas.openxmlformats.org/markup-compatibility/2006" xmlns:o="urn:schemas-microsoft-com:office:office" xmlns:r="http://schemas.openxmlformats.org/officeDocument/2006/relationships" xmlns:m="http://schemas.openxmlformats.org/officeDocument/2006/math" xmlns:v="urn:schemas-microsoft-com:vml" xmlns:wp14="http://schemas.microsoft.com/office/word/2010/wordprocessingDrawing" xmlns:wp="http://schemas.openxmlformats.org/drawingml/2006/wordprocessingDrawing" xmlns:w10="urn:schemas-microsoft-com:office:word" xmlns:w="http://schemas.openxmlformats.org/wordprocessingml/2006/main" xmlns:w14="http://schemas.microsoft.com/office/word/2010/wordml" xmlns:w15="http://schemas.microsoft.com/office/word/2012/wordml" xmlns:wpg="http://schemas.microsoft.com/office/word/2010/wordprocessingGroup" xmlns:wpi="http://schemas.microsoft.com/office/word/2010/wordprocessingInk" xmlns:wne="http://schemas.microsoft.com/office/word/2006/wordml" xmlns:wps="http://schemas.microsoft.com/office/word/2010/wordprocessingShape" mc:Ignorable="w14 w15 wp14">
+<w:hdr xmlns:wpc="http://schemas.microsoft.com/office/word/2010/wordprocessingCanvas" xmlns:cx="http://schemas.microsoft.com/office/drawing/2014/chartex" xmlns:cx1="http://schemas.microsoft.com/office/drawing/2015/9/8/chartex" xmlns:mc="http://schemas.openxmlformats.org/markup-compatibility/2006" xmlns:o="urn:schemas-microsoft-com:office:office" xmlns:r="http://schemas.openxmlformats.org/officeDocument/2006/relationships" xmlns:m="http://schemas.openxmlformats.org/officeDocument/2006/math" xmlns:v="urn:schemas-microsoft-com:vml" xmlns:wp14="http://schemas.microsoft.com/office/word/2010/wordprocessingDrawing" xmlns:wp="http://schemas.openxmlformats.org/drawingml/2006/wordprocessingDrawing" xmlns:w10="urn:schemas-microsoft-com:office:word" xmlns:w="http://schemas.openxmlformats.org/wordprocessingml/2006/main" xmlns:w14="http://schemas.microsoft.com/office/word/2010/wordml" xmlns:w15="http://schemas.microsoft.com/office/word/2012/wordml" xmlns:w16se="http://schemas.microsoft.com/office/word/2015/wordml/symex" xmlns:wpg="http://schemas.microsoft.com/office/word/2010/wordprocessingGroup" xmlns:wpi="http://schemas.microsoft.com/office/word/2010/wordprocessingInk" xmlns:wne="http://schemas.microsoft.com/office/word/2006/wordml" xmlns:wps="http://schemas.microsoft.com/office/word/2010/wordprocessingShape" mc:Ignorable="w14 w15 w16se wp14">
   <w:p>
     <w:pPr>
       <w:pStyle w:val="Header"/>
@@ -20335,7 +20590,7 @@
 </file>
 
 <file path=word/header29.xml><?xml version="1.0" encoding="utf-8"?>
-<w:hdr xmlns:wpc="http://schemas.microsoft.com/office/word/2010/wordprocessingCanvas" xmlns:mc="http://schemas.openxmlformats.org/markup-compatibility/2006" xmlns:o="urn:schemas-microsoft-com:office:office" xmlns:r="http://schemas.openxmlformats.org/officeDocument/2006/relationships" xmlns:m="http://schemas.openxmlformats.org/officeDocument/2006/math" xmlns:v="urn:schemas-microsoft-com:vml" xmlns:wp14="http://schemas.microsoft.com/office/word/2010/wordprocessingDrawing" xmlns:wp="http://schemas.openxmlformats.org/drawingml/2006/wordprocessingDrawing" xmlns:w10="urn:schemas-microsoft-com:office:word" xmlns:w="http://schemas.openxmlformats.org/wordprocessingml/2006/main" xmlns:w14="http://schemas.microsoft.com/office/word/2010/wordml" xmlns:w15="http://schemas.microsoft.com/office/word/2012/wordml" xmlns:wpg="http://schemas.microsoft.com/office/word/2010/wordprocessingGroup" xmlns:wpi="http://schemas.microsoft.com/office/word/2010/wordprocessingInk" xmlns:wne="http://schemas.microsoft.com/office/word/2006/wordml" xmlns:wps="http://schemas.microsoft.com/office/word/2010/wordprocessingShape" mc:Ignorable="w14 w15 wp14">
+<w:hdr xmlns:wpc="http://schemas.microsoft.com/office/word/2010/wordprocessingCanvas" xmlns:cx="http://schemas.microsoft.com/office/drawing/2014/chartex" xmlns:cx1="http://schemas.microsoft.com/office/drawing/2015/9/8/chartex" xmlns:mc="http://schemas.openxmlformats.org/markup-compatibility/2006" xmlns:o="urn:schemas-microsoft-com:office:office" xmlns:r="http://schemas.openxmlformats.org/officeDocument/2006/relationships" xmlns:m="http://schemas.openxmlformats.org/officeDocument/2006/math" xmlns:v="urn:schemas-microsoft-com:vml" xmlns:wp14="http://schemas.microsoft.com/office/word/2010/wordprocessingDrawing" xmlns:wp="http://schemas.openxmlformats.org/drawingml/2006/wordprocessingDrawing" xmlns:w10="urn:schemas-microsoft-com:office:word" xmlns:w="http://schemas.openxmlformats.org/wordprocessingml/2006/main" xmlns:w14="http://schemas.microsoft.com/office/word/2010/wordml" xmlns:w15="http://schemas.microsoft.com/office/word/2012/wordml" xmlns:w16se="http://schemas.microsoft.com/office/word/2015/wordml/symex" xmlns:wpg="http://schemas.microsoft.com/office/word/2010/wordprocessingGroup" xmlns:wpi="http://schemas.microsoft.com/office/word/2010/wordprocessingInk" xmlns:wne="http://schemas.microsoft.com/office/word/2006/wordml" xmlns:wps="http://schemas.microsoft.com/office/word/2010/wordprocessingShape" mc:Ignorable="w14 w15 w16se wp14">
   <w:p>
     <w:pPr>
       <w:pStyle w:val="Header"/>
@@ -20430,18 +20685,56 @@
       </w:rPr>
       <w:t xml:space="preserve">Problem </w:t>
     </w:r>
-    <w:fldSimple w:instr=" SECTION   \* MERGEFORMAT ">
-      <w:r>
-        <w:rPr>
-          <w:rFonts w:ascii="Times New Roman" w:hAnsi="Times New Roman" w:cs="Times New Roman"/>
-          <w:b/>
-          <w:noProof/>
-          <w:sz w:val="32"/>
-          <w:szCs w:val="32"/>
-        </w:rPr>
-        <w:t>10</w:t>
-      </w:r>
-    </w:fldSimple>
+    <w:r>
+      <w:rPr>
+        <w:rFonts w:ascii="Times New Roman" w:hAnsi="Times New Roman" w:cs="Times New Roman"/>
+        <w:b/>
+        <w:noProof/>
+        <w:sz w:val="32"/>
+        <w:szCs w:val="32"/>
+      </w:rPr>
+      <w:fldChar w:fldCharType="begin"/>
+    </w:r>
+    <w:r>
+      <w:rPr>
+        <w:rFonts w:ascii="Times New Roman" w:hAnsi="Times New Roman" w:cs="Times New Roman"/>
+        <w:b/>
+        <w:noProof/>
+        <w:sz w:val="32"/>
+        <w:szCs w:val="32"/>
+      </w:rPr>
+      <w:instrText xml:space="preserve"> SECTION   \* MERGEFORMAT </w:instrText>
+    </w:r>
+    <w:r>
+      <w:rPr>
+        <w:rFonts w:ascii="Times New Roman" w:hAnsi="Times New Roman" w:cs="Times New Roman"/>
+        <w:b/>
+        <w:noProof/>
+        <w:sz w:val="32"/>
+        <w:szCs w:val="32"/>
+      </w:rPr>
+      <w:fldChar w:fldCharType="separate"/>
+    </w:r>
+    <w:r>
+      <w:rPr>
+        <w:rFonts w:ascii="Times New Roman" w:hAnsi="Times New Roman" w:cs="Times New Roman"/>
+        <w:b/>
+        <w:noProof/>
+        <w:sz w:val="32"/>
+        <w:szCs w:val="32"/>
+      </w:rPr>
+      <w:t>10</w:t>
+    </w:r>
+    <w:r>
+      <w:rPr>
+        <w:rFonts w:ascii="Times New Roman" w:hAnsi="Times New Roman" w:cs="Times New Roman"/>
+        <w:b/>
+        <w:noProof/>
+        <w:sz w:val="32"/>
+        <w:szCs w:val="32"/>
+      </w:rPr>
+      <w:fldChar w:fldCharType="end"/>
+    </w:r>
     <w:r>
       <w:rPr>
         <w:rFonts w:ascii="Times New Roman" w:hAnsi="Times New Roman" w:cs="Times New Roman"/>
@@ -20552,7 +20845,7 @@
 </file>
 
 <file path=word/header3.xml><?xml version="1.0" encoding="utf-8"?>
-<w:hdr xmlns:wpc="http://schemas.microsoft.com/office/word/2010/wordprocessingCanvas" xmlns:mc="http://schemas.openxmlformats.org/markup-compatibility/2006" xmlns:o="urn:schemas-microsoft-com:office:office" xmlns:r="http://schemas.openxmlformats.org/officeDocument/2006/relationships" xmlns:m="http://schemas.openxmlformats.org/officeDocument/2006/math" xmlns:v="urn:schemas-microsoft-com:vml" xmlns:wp14="http://schemas.microsoft.com/office/word/2010/wordprocessingDrawing" xmlns:wp="http://schemas.openxmlformats.org/drawingml/2006/wordprocessingDrawing" xmlns:w10="urn:schemas-microsoft-com:office:word" xmlns:w="http://schemas.openxmlformats.org/wordprocessingml/2006/main" xmlns:w14="http://schemas.microsoft.com/office/word/2010/wordml" xmlns:w15="http://schemas.microsoft.com/office/word/2012/wordml" xmlns:wpg="http://schemas.microsoft.com/office/word/2010/wordprocessingGroup" xmlns:wpi="http://schemas.microsoft.com/office/word/2010/wordprocessingInk" xmlns:wne="http://schemas.microsoft.com/office/word/2006/wordml" xmlns:wps="http://schemas.microsoft.com/office/word/2010/wordprocessingShape" mc:Ignorable="w14 w15 wp14">
+<w:hdr xmlns:wpc="http://schemas.microsoft.com/office/word/2010/wordprocessingCanvas" xmlns:cx="http://schemas.microsoft.com/office/drawing/2014/chartex" xmlns:cx1="http://schemas.microsoft.com/office/drawing/2015/9/8/chartex" xmlns:mc="http://schemas.openxmlformats.org/markup-compatibility/2006" xmlns:o="urn:schemas-microsoft-com:office:office" xmlns:r="http://schemas.openxmlformats.org/officeDocument/2006/relationships" xmlns:m="http://schemas.openxmlformats.org/officeDocument/2006/math" xmlns:v="urn:schemas-microsoft-com:vml" xmlns:wp14="http://schemas.microsoft.com/office/word/2010/wordprocessingDrawing" xmlns:wp="http://schemas.openxmlformats.org/drawingml/2006/wordprocessingDrawing" xmlns:w10="urn:schemas-microsoft-com:office:word" xmlns:w="http://schemas.openxmlformats.org/wordprocessingml/2006/main" xmlns:w14="http://schemas.microsoft.com/office/word/2010/wordml" xmlns:w15="http://schemas.microsoft.com/office/word/2012/wordml" xmlns:w16se="http://schemas.microsoft.com/office/word/2015/wordml/symex" xmlns:wpg="http://schemas.microsoft.com/office/word/2010/wordprocessingGroup" xmlns:wpi="http://schemas.microsoft.com/office/word/2010/wordprocessingInk" xmlns:wne="http://schemas.microsoft.com/office/word/2006/wordml" xmlns:wps="http://schemas.microsoft.com/office/word/2010/wordprocessingShape" mc:Ignorable="w14 w15 w16se wp14">
   <w:p>
     <w:pPr>
       <w:pStyle w:val="Header"/>
@@ -20574,7 +20867,7 @@
 </file>
 
 <file path=word/header30.xml><?xml version="1.0" encoding="utf-8"?>
-<w:hdr xmlns:wpc="http://schemas.microsoft.com/office/word/2010/wordprocessingCanvas" xmlns:mc="http://schemas.openxmlformats.org/markup-compatibility/2006" xmlns:o="urn:schemas-microsoft-com:office:office" xmlns:r="http://schemas.openxmlformats.org/officeDocument/2006/relationships" xmlns:m="http://schemas.openxmlformats.org/officeDocument/2006/math" xmlns:v="urn:schemas-microsoft-com:vml" xmlns:wp14="http://schemas.microsoft.com/office/word/2010/wordprocessingDrawing" xmlns:wp="http://schemas.openxmlformats.org/drawingml/2006/wordprocessingDrawing" xmlns:w10="urn:schemas-microsoft-com:office:word" xmlns:w="http://schemas.openxmlformats.org/wordprocessingml/2006/main" xmlns:w14="http://schemas.microsoft.com/office/word/2010/wordml" xmlns:w15="http://schemas.microsoft.com/office/word/2012/wordml" xmlns:wpg="http://schemas.microsoft.com/office/word/2010/wordprocessingGroup" xmlns:wpi="http://schemas.microsoft.com/office/word/2010/wordprocessingInk" xmlns:wne="http://schemas.microsoft.com/office/word/2006/wordml" xmlns:wps="http://schemas.microsoft.com/office/word/2010/wordprocessingShape" mc:Ignorable="w14 w15 wp14">
+<w:hdr xmlns:wpc="http://schemas.microsoft.com/office/word/2010/wordprocessingCanvas" xmlns:cx="http://schemas.microsoft.com/office/drawing/2014/chartex" xmlns:cx1="http://schemas.microsoft.com/office/drawing/2015/9/8/chartex" xmlns:mc="http://schemas.openxmlformats.org/markup-compatibility/2006" xmlns:o="urn:schemas-microsoft-com:office:office" xmlns:r="http://schemas.openxmlformats.org/officeDocument/2006/relationships" xmlns:m="http://schemas.openxmlformats.org/officeDocument/2006/math" xmlns:v="urn:schemas-microsoft-com:vml" xmlns:wp14="http://schemas.microsoft.com/office/word/2010/wordprocessingDrawing" xmlns:wp="http://schemas.openxmlformats.org/drawingml/2006/wordprocessingDrawing" xmlns:w10="urn:schemas-microsoft-com:office:word" xmlns:w="http://schemas.openxmlformats.org/wordprocessingml/2006/main" xmlns:w14="http://schemas.microsoft.com/office/word/2010/wordml" xmlns:w15="http://schemas.microsoft.com/office/word/2012/wordml" xmlns:w16se="http://schemas.microsoft.com/office/word/2015/wordml/symex" xmlns:wpg="http://schemas.microsoft.com/office/word/2010/wordprocessingGroup" xmlns:wpi="http://schemas.microsoft.com/office/word/2010/wordprocessingInk" xmlns:wne="http://schemas.microsoft.com/office/word/2006/wordml" xmlns:wps="http://schemas.microsoft.com/office/word/2010/wordprocessingShape" mc:Ignorable="w14 w15 w16se wp14">
   <w:p>
     <w:pPr>
       <w:pStyle w:val="Header"/>
@@ -20596,7 +20889,7 @@
 </file>
 
 <file path=word/header31.xml><?xml version="1.0" encoding="utf-8"?>
-<w:hdr xmlns:wpc="http://schemas.microsoft.com/office/word/2010/wordprocessingCanvas" xmlns:mc="http://schemas.openxmlformats.org/markup-compatibility/2006" xmlns:o="urn:schemas-microsoft-com:office:office" xmlns:r="http://schemas.openxmlformats.org/officeDocument/2006/relationships" xmlns:m="http://schemas.openxmlformats.org/officeDocument/2006/math" xmlns:v="urn:schemas-microsoft-com:vml" xmlns:wp14="http://schemas.microsoft.com/office/word/2010/wordprocessingDrawing" xmlns:wp="http://schemas.openxmlformats.org/drawingml/2006/wordprocessingDrawing" xmlns:w10="urn:schemas-microsoft-com:office:word" xmlns:w="http://schemas.openxmlformats.org/wordprocessingml/2006/main" xmlns:w14="http://schemas.microsoft.com/office/word/2010/wordml" xmlns:w15="http://schemas.microsoft.com/office/word/2012/wordml" xmlns:wpg="http://schemas.microsoft.com/office/word/2010/wordprocessingGroup" xmlns:wpi="http://schemas.microsoft.com/office/word/2010/wordprocessingInk" xmlns:wne="http://schemas.microsoft.com/office/word/2006/wordml" xmlns:wps="http://schemas.microsoft.com/office/word/2010/wordprocessingShape" mc:Ignorable="w14 w15 wp14">
+<w:hdr xmlns:wpc="http://schemas.microsoft.com/office/word/2010/wordprocessingCanvas" xmlns:cx="http://schemas.microsoft.com/office/drawing/2014/chartex" xmlns:cx1="http://schemas.microsoft.com/office/drawing/2015/9/8/chartex" xmlns:mc="http://schemas.openxmlformats.org/markup-compatibility/2006" xmlns:o="urn:schemas-microsoft-com:office:office" xmlns:r="http://schemas.openxmlformats.org/officeDocument/2006/relationships" xmlns:m="http://schemas.openxmlformats.org/officeDocument/2006/math" xmlns:v="urn:schemas-microsoft-com:vml" xmlns:wp14="http://schemas.microsoft.com/office/word/2010/wordprocessingDrawing" xmlns:wp="http://schemas.openxmlformats.org/drawingml/2006/wordprocessingDrawing" xmlns:w10="urn:schemas-microsoft-com:office:word" xmlns:w="http://schemas.openxmlformats.org/wordprocessingml/2006/main" xmlns:w14="http://schemas.microsoft.com/office/word/2010/wordml" xmlns:w15="http://schemas.microsoft.com/office/word/2012/wordml" xmlns:w16se="http://schemas.microsoft.com/office/word/2015/wordml/symex" xmlns:wpg="http://schemas.microsoft.com/office/word/2010/wordprocessingGroup" xmlns:wpi="http://schemas.microsoft.com/office/word/2010/wordprocessingInk" xmlns:wne="http://schemas.microsoft.com/office/word/2006/wordml" xmlns:wps="http://schemas.microsoft.com/office/word/2010/wordprocessingShape" mc:Ignorable="w14 w15 w16se wp14">
   <w:p>
     <w:pPr>
       <w:pStyle w:val="Header"/>
@@ -20618,7 +20911,7 @@
 </file>
 
 <file path=word/header32.xml><?xml version="1.0" encoding="utf-8"?>
-<w:hdr xmlns:wpc="http://schemas.microsoft.com/office/word/2010/wordprocessingCanvas" xmlns:mc="http://schemas.openxmlformats.org/markup-compatibility/2006" xmlns:o="urn:schemas-microsoft-com:office:office" xmlns:r="http://schemas.openxmlformats.org/officeDocument/2006/relationships" xmlns:m="http://schemas.openxmlformats.org/officeDocument/2006/math" xmlns:v="urn:schemas-microsoft-com:vml" xmlns:wp14="http://schemas.microsoft.com/office/word/2010/wordprocessingDrawing" xmlns:wp="http://schemas.openxmlformats.org/drawingml/2006/wordprocessingDrawing" xmlns:w10="urn:schemas-microsoft-com:office:word" xmlns:w="http://schemas.openxmlformats.org/wordprocessingml/2006/main" xmlns:w14="http://schemas.microsoft.com/office/word/2010/wordml" xmlns:w15="http://schemas.microsoft.com/office/word/2012/wordml" xmlns:wpg="http://schemas.microsoft.com/office/word/2010/wordprocessingGroup" xmlns:wpi="http://schemas.microsoft.com/office/word/2010/wordprocessingInk" xmlns:wne="http://schemas.microsoft.com/office/word/2006/wordml" xmlns:wps="http://schemas.microsoft.com/office/word/2010/wordprocessingShape" mc:Ignorable="w14 w15 wp14">
+<w:hdr xmlns:wpc="http://schemas.microsoft.com/office/word/2010/wordprocessingCanvas" xmlns:cx="http://schemas.microsoft.com/office/drawing/2014/chartex" xmlns:cx1="http://schemas.microsoft.com/office/drawing/2015/9/8/chartex" xmlns:mc="http://schemas.openxmlformats.org/markup-compatibility/2006" xmlns:o="urn:schemas-microsoft-com:office:office" xmlns:r="http://schemas.openxmlformats.org/officeDocument/2006/relationships" xmlns:m="http://schemas.openxmlformats.org/officeDocument/2006/math" xmlns:v="urn:schemas-microsoft-com:vml" xmlns:wp14="http://schemas.microsoft.com/office/word/2010/wordprocessingDrawing" xmlns:wp="http://schemas.openxmlformats.org/drawingml/2006/wordprocessingDrawing" xmlns:w10="urn:schemas-microsoft-com:office:word" xmlns:w="http://schemas.openxmlformats.org/wordprocessingml/2006/main" xmlns:w14="http://schemas.microsoft.com/office/word/2010/wordml" xmlns:w15="http://schemas.microsoft.com/office/word/2012/wordml" xmlns:w16se="http://schemas.microsoft.com/office/word/2015/wordml/symex" xmlns:wpg="http://schemas.microsoft.com/office/word/2010/wordprocessingGroup" xmlns:wpi="http://schemas.microsoft.com/office/word/2010/wordprocessingInk" xmlns:wne="http://schemas.microsoft.com/office/word/2006/wordml" xmlns:wps="http://schemas.microsoft.com/office/word/2010/wordprocessingShape" mc:Ignorable="w14 w15 w16se wp14">
   <w:p>
     <w:pPr>
       <w:pStyle w:val="Header"/>
@@ -20713,18 +21006,56 @@
       </w:rPr>
       <w:t xml:space="preserve">Problem </w:t>
     </w:r>
-    <w:fldSimple w:instr=" SECTION   \* MERGEFORMAT ">
-      <w:r>
-        <w:rPr>
-          <w:rFonts w:ascii="Times New Roman" w:hAnsi="Times New Roman" w:cs="Times New Roman"/>
-          <w:b/>
-          <w:noProof/>
-          <w:sz w:val="32"/>
-          <w:szCs w:val="32"/>
-        </w:rPr>
-        <w:t>11</w:t>
-      </w:r>
-    </w:fldSimple>
+    <w:r>
+      <w:rPr>
+        <w:rFonts w:ascii="Times New Roman" w:hAnsi="Times New Roman" w:cs="Times New Roman"/>
+        <w:b/>
+        <w:noProof/>
+        <w:sz w:val="32"/>
+        <w:szCs w:val="32"/>
+      </w:rPr>
+      <w:fldChar w:fldCharType="begin"/>
+    </w:r>
+    <w:r>
+      <w:rPr>
+        <w:rFonts w:ascii="Times New Roman" w:hAnsi="Times New Roman" w:cs="Times New Roman"/>
+        <w:b/>
+        <w:noProof/>
+        <w:sz w:val="32"/>
+        <w:szCs w:val="32"/>
+      </w:rPr>
+      <w:instrText xml:space="preserve"> SECTION   \* MERGEFORMAT </w:instrText>
+    </w:r>
+    <w:r>
+      <w:rPr>
+        <w:rFonts w:ascii="Times New Roman" w:hAnsi="Times New Roman" w:cs="Times New Roman"/>
+        <w:b/>
+        <w:noProof/>
+        <w:sz w:val="32"/>
+        <w:szCs w:val="32"/>
+      </w:rPr>
+      <w:fldChar w:fldCharType="separate"/>
+    </w:r>
+    <w:r>
+      <w:rPr>
+        <w:rFonts w:ascii="Times New Roman" w:hAnsi="Times New Roman" w:cs="Times New Roman"/>
+        <w:b/>
+        <w:noProof/>
+        <w:sz w:val="32"/>
+        <w:szCs w:val="32"/>
+      </w:rPr>
+      <w:t>11</w:t>
+    </w:r>
+    <w:r>
+      <w:rPr>
+        <w:rFonts w:ascii="Times New Roman" w:hAnsi="Times New Roman" w:cs="Times New Roman"/>
+        <w:b/>
+        <w:noProof/>
+        <w:sz w:val="32"/>
+        <w:szCs w:val="32"/>
+      </w:rPr>
+      <w:fldChar w:fldCharType="end"/>
+    </w:r>
     <w:r>
       <w:rPr>
         <w:rFonts w:ascii="Times New Roman" w:hAnsi="Times New Roman" w:cs="Times New Roman"/>
@@ -20835,7 +21166,7 @@
 </file>
 
 <file path=word/header33.xml><?xml version="1.0" encoding="utf-8"?>
-<w:hdr xmlns:wpc="http://schemas.microsoft.com/office/word/2010/wordprocessingCanvas" xmlns:mc="http://schemas.openxmlformats.org/markup-compatibility/2006" xmlns:o="urn:schemas-microsoft-com:office:office" xmlns:r="http://schemas.openxmlformats.org/officeDocument/2006/relationships" xmlns:m="http://schemas.openxmlformats.org/officeDocument/2006/math" xmlns:v="urn:schemas-microsoft-com:vml" xmlns:wp14="http://schemas.microsoft.com/office/word/2010/wordprocessingDrawing" xmlns:wp="http://schemas.openxmlformats.org/drawingml/2006/wordprocessingDrawing" xmlns:w10="urn:schemas-microsoft-com:office:word" xmlns:w="http://schemas.openxmlformats.org/wordprocessingml/2006/main" xmlns:w14="http://schemas.microsoft.com/office/word/2010/wordml" xmlns:w15="http://schemas.microsoft.com/office/word/2012/wordml" xmlns:wpg="http://schemas.microsoft.com/office/word/2010/wordprocessingGroup" xmlns:wpi="http://schemas.microsoft.com/office/word/2010/wordprocessingInk" xmlns:wne="http://schemas.microsoft.com/office/word/2006/wordml" xmlns:wps="http://schemas.microsoft.com/office/word/2010/wordprocessingShape" mc:Ignorable="w14 w15 wp14">
+<w:hdr xmlns:wpc="http://schemas.microsoft.com/office/word/2010/wordprocessingCanvas" xmlns:cx="http://schemas.microsoft.com/office/drawing/2014/chartex" xmlns:cx1="http://schemas.microsoft.com/office/drawing/2015/9/8/chartex" xmlns:mc="http://schemas.openxmlformats.org/markup-compatibility/2006" xmlns:o="urn:schemas-microsoft-com:office:office" xmlns:r="http://schemas.openxmlformats.org/officeDocument/2006/relationships" xmlns:m="http://schemas.openxmlformats.org/officeDocument/2006/math" xmlns:v="urn:schemas-microsoft-com:vml" xmlns:wp14="http://schemas.microsoft.com/office/word/2010/wordprocessingDrawing" xmlns:wp="http://schemas.openxmlformats.org/drawingml/2006/wordprocessingDrawing" xmlns:w10="urn:schemas-microsoft-com:office:word" xmlns:w="http://schemas.openxmlformats.org/wordprocessingml/2006/main" xmlns:w14="http://schemas.microsoft.com/office/word/2010/wordml" xmlns:w15="http://schemas.microsoft.com/office/word/2012/wordml" xmlns:w16se="http://schemas.microsoft.com/office/word/2015/wordml/symex" xmlns:wpg="http://schemas.microsoft.com/office/word/2010/wordprocessingGroup" xmlns:wpi="http://schemas.microsoft.com/office/word/2010/wordprocessingInk" xmlns:wne="http://schemas.microsoft.com/office/word/2006/wordml" xmlns:wps="http://schemas.microsoft.com/office/word/2010/wordprocessingShape" mc:Ignorable="w14 w15 w16se wp14">
   <w:p>
     <w:pPr>
       <w:pStyle w:val="Header"/>
@@ -20857,7 +21188,7 @@
 </file>
 
 <file path=word/header34.xml><?xml version="1.0" encoding="utf-8"?>
-<w:hdr xmlns:wpc="http://schemas.microsoft.com/office/word/2010/wordprocessingCanvas" xmlns:mc="http://schemas.openxmlformats.org/markup-compatibility/2006" xmlns:o="urn:schemas-microsoft-com:office:office" xmlns:r="http://schemas.openxmlformats.org/officeDocument/2006/relationships" xmlns:m="http://schemas.openxmlformats.org/officeDocument/2006/math" xmlns:v="urn:schemas-microsoft-com:vml" xmlns:wp14="http://schemas.microsoft.com/office/word/2010/wordprocessingDrawing" xmlns:wp="http://schemas.openxmlformats.org/drawingml/2006/wordprocessingDrawing" xmlns:w10="urn:schemas-microsoft-com:office:word" xmlns:w="http://schemas.openxmlformats.org/wordprocessingml/2006/main" xmlns:w14="http://schemas.microsoft.com/office/word/2010/wordml" xmlns:w15="http://schemas.microsoft.com/office/word/2012/wordml" xmlns:wpg="http://schemas.microsoft.com/office/word/2010/wordprocessingGroup" xmlns:wpi="http://schemas.microsoft.com/office/word/2010/wordprocessingInk" xmlns:wne="http://schemas.microsoft.com/office/word/2006/wordml" xmlns:wps="http://schemas.microsoft.com/office/word/2010/wordprocessingShape" mc:Ignorable="w14 w15 wp14">
+<w:hdr xmlns:wpc="http://schemas.microsoft.com/office/word/2010/wordprocessingCanvas" xmlns:cx="http://schemas.microsoft.com/office/drawing/2014/chartex" xmlns:cx1="http://schemas.microsoft.com/office/drawing/2015/9/8/chartex" xmlns:mc="http://schemas.openxmlformats.org/markup-compatibility/2006" xmlns:o="urn:schemas-microsoft-com:office:office" xmlns:r="http://schemas.openxmlformats.org/officeDocument/2006/relationships" xmlns:m="http://schemas.openxmlformats.org/officeDocument/2006/math" xmlns:v="urn:schemas-microsoft-com:vml" xmlns:wp14="http://schemas.microsoft.com/office/word/2010/wordprocessingDrawing" xmlns:wp="http://schemas.openxmlformats.org/drawingml/2006/wordprocessingDrawing" xmlns:w10="urn:schemas-microsoft-com:office:word" xmlns:w="http://schemas.openxmlformats.org/wordprocessingml/2006/main" xmlns:w14="http://schemas.microsoft.com/office/word/2010/wordml" xmlns:w15="http://schemas.microsoft.com/office/word/2012/wordml" xmlns:w16se="http://schemas.microsoft.com/office/word/2015/wordml/symex" xmlns:wpg="http://schemas.microsoft.com/office/word/2010/wordprocessingGroup" xmlns:wpi="http://schemas.microsoft.com/office/word/2010/wordprocessingInk" xmlns:wne="http://schemas.microsoft.com/office/word/2006/wordml" xmlns:wps="http://schemas.microsoft.com/office/word/2010/wordprocessingShape" mc:Ignorable="w14 w15 w16se wp14">
   <w:p>
     <w:pPr>
       <w:pStyle w:val="Header"/>
@@ -20879,7 +21210,7 @@
 </file>
 
 <file path=word/header35.xml><?xml version="1.0" encoding="utf-8"?>
-<w:hdr xmlns:wpc="http://schemas.microsoft.com/office/word/2010/wordprocessingCanvas" xmlns:mc="http://schemas.openxmlformats.org/markup-compatibility/2006" xmlns:o="urn:schemas-microsoft-com:office:office" xmlns:r="http://schemas.openxmlformats.org/officeDocument/2006/relationships" xmlns:m="http://schemas.openxmlformats.org/officeDocument/2006/math" xmlns:v="urn:schemas-microsoft-com:vml" xmlns:wp14="http://schemas.microsoft.com/office/word/2010/wordprocessingDrawing" xmlns:wp="http://schemas.openxmlformats.org/drawingml/2006/wordprocessingDrawing" xmlns:w10="urn:schemas-microsoft-com:office:word" xmlns:w="http://schemas.openxmlformats.org/wordprocessingml/2006/main" xmlns:w14="http://schemas.microsoft.com/office/word/2010/wordml" xmlns:w15="http://schemas.microsoft.com/office/word/2012/wordml" xmlns:wpg="http://schemas.microsoft.com/office/word/2010/wordprocessingGroup" xmlns:wpi="http://schemas.microsoft.com/office/word/2010/wordprocessingInk" xmlns:wne="http://schemas.microsoft.com/office/word/2006/wordml" xmlns:wps="http://schemas.microsoft.com/office/word/2010/wordprocessingShape" mc:Ignorable="w14 w15 wp14">
+<w:hdr xmlns:wpc="http://schemas.microsoft.com/office/word/2010/wordprocessingCanvas" xmlns:cx="http://schemas.microsoft.com/office/drawing/2014/chartex" xmlns:cx1="http://schemas.microsoft.com/office/drawing/2015/9/8/chartex" xmlns:mc="http://schemas.openxmlformats.org/markup-compatibility/2006" xmlns:o="urn:schemas-microsoft-com:office:office" xmlns:r="http://schemas.openxmlformats.org/officeDocument/2006/relationships" xmlns:m="http://schemas.openxmlformats.org/officeDocument/2006/math" xmlns:v="urn:schemas-microsoft-com:vml" xmlns:wp14="http://schemas.microsoft.com/office/word/2010/wordprocessingDrawing" xmlns:wp="http://schemas.openxmlformats.org/drawingml/2006/wordprocessingDrawing" xmlns:w10="urn:schemas-microsoft-com:office:word" xmlns:w="http://schemas.openxmlformats.org/wordprocessingml/2006/main" xmlns:w14="http://schemas.microsoft.com/office/word/2010/wordml" xmlns:w15="http://schemas.microsoft.com/office/word/2012/wordml" xmlns:w16se="http://schemas.microsoft.com/office/word/2015/wordml/symex" xmlns:wpg="http://schemas.microsoft.com/office/word/2010/wordprocessingGroup" xmlns:wpi="http://schemas.microsoft.com/office/word/2010/wordprocessingInk" xmlns:wne="http://schemas.microsoft.com/office/word/2006/wordml" xmlns:wps="http://schemas.microsoft.com/office/word/2010/wordprocessingShape" mc:Ignorable="w14 w15 w16se wp14">
   <w:p>
     <w:pPr>
       <w:pStyle w:val="Header"/>
@@ -20974,18 +21305,56 @@
       </w:rPr>
       <w:t xml:space="preserve">Problem </w:t>
     </w:r>
-    <w:fldSimple w:instr=" SECTION   \* MERGEFORMAT ">
-      <w:r>
-        <w:rPr>
-          <w:rFonts w:ascii="Times New Roman" w:hAnsi="Times New Roman" w:cs="Times New Roman"/>
-          <w:b/>
-          <w:noProof/>
-          <w:sz w:val="32"/>
-          <w:szCs w:val="32"/>
-        </w:rPr>
-        <w:t>12</w:t>
-      </w:r>
-    </w:fldSimple>
+    <w:r>
+      <w:rPr>
+        <w:rFonts w:ascii="Times New Roman" w:hAnsi="Times New Roman" w:cs="Times New Roman"/>
+        <w:b/>
+        <w:noProof/>
+        <w:sz w:val="32"/>
+        <w:szCs w:val="32"/>
+      </w:rPr>
+      <w:fldChar w:fldCharType="begin"/>
+    </w:r>
+    <w:r>
+      <w:rPr>
+        <w:rFonts w:ascii="Times New Roman" w:hAnsi="Times New Roman" w:cs="Times New Roman"/>
+        <w:b/>
+        <w:noProof/>
+        <w:sz w:val="32"/>
+        <w:szCs w:val="32"/>
+      </w:rPr>
+      <w:instrText xml:space="preserve"> SECTION   \* MERGEFORMAT </w:instrText>
+    </w:r>
+    <w:r>
+      <w:rPr>
+        <w:rFonts w:ascii="Times New Roman" w:hAnsi="Times New Roman" w:cs="Times New Roman"/>
+        <w:b/>
+        <w:noProof/>
+        <w:sz w:val="32"/>
+        <w:szCs w:val="32"/>
+      </w:rPr>
+      <w:fldChar w:fldCharType="separate"/>
+    </w:r>
+    <w:r>
+      <w:rPr>
+        <w:rFonts w:ascii="Times New Roman" w:hAnsi="Times New Roman" w:cs="Times New Roman"/>
+        <w:b/>
+        <w:noProof/>
+        <w:sz w:val="32"/>
+        <w:szCs w:val="32"/>
+      </w:rPr>
+      <w:t>12</w:t>
+    </w:r>
+    <w:r>
+      <w:rPr>
+        <w:rFonts w:ascii="Times New Roman" w:hAnsi="Times New Roman" w:cs="Times New Roman"/>
+        <w:b/>
+        <w:noProof/>
+        <w:sz w:val="32"/>
+        <w:szCs w:val="32"/>
+      </w:rPr>
+      <w:fldChar w:fldCharType="end"/>
+    </w:r>
     <w:r>
       <w:rPr>
         <w:rFonts w:ascii="Times New Roman" w:hAnsi="Times New Roman" w:cs="Times New Roman"/>
@@ -21096,7 +21465,7 @@
 </file>
 
 <file path=word/header36.xml><?xml version="1.0" encoding="utf-8"?>
-<w:hdr xmlns:wpc="http://schemas.microsoft.com/office/word/2010/wordprocessingCanvas" xmlns:mc="http://schemas.openxmlformats.org/markup-compatibility/2006" xmlns:o="urn:schemas-microsoft-com:office:office" xmlns:r="http://schemas.openxmlformats.org/officeDocument/2006/relationships" xmlns:m="http://schemas.openxmlformats.org/officeDocument/2006/math" xmlns:v="urn:schemas-microsoft-com:vml" xmlns:wp14="http://schemas.microsoft.com/office/word/2010/wordprocessingDrawing" xmlns:wp="http://schemas.openxmlformats.org/drawingml/2006/wordprocessingDrawing" xmlns:w10="urn:schemas-microsoft-com:office:word" xmlns:w="http://schemas.openxmlformats.org/wordprocessingml/2006/main" xmlns:w14="http://schemas.microsoft.com/office/word/2010/wordml" xmlns:w15="http://schemas.microsoft.com/office/word/2012/wordml" xmlns:wpg="http://schemas.microsoft.com/office/word/2010/wordprocessingGroup" xmlns:wpi="http://schemas.microsoft.com/office/word/2010/wordprocessingInk" xmlns:wne="http://schemas.microsoft.com/office/word/2006/wordml" xmlns:wps="http://schemas.microsoft.com/office/word/2010/wordprocessingShape" mc:Ignorable="w14 w15 wp14">
+<w:hdr xmlns:wpc="http://schemas.microsoft.com/office/word/2010/wordprocessingCanvas" xmlns:cx="http://schemas.microsoft.com/office/drawing/2014/chartex" xmlns:cx1="http://schemas.microsoft.com/office/drawing/2015/9/8/chartex" xmlns:mc="http://schemas.openxmlformats.org/markup-compatibility/2006" xmlns:o="urn:schemas-microsoft-com:office:office" xmlns:r="http://schemas.openxmlformats.org/officeDocument/2006/relationships" xmlns:m="http://schemas.openxmlformats.org/officeDocument/2006/math" xmlns:v="urn:schemas-microsoft-com:vml" xmlns:wp14="http://schemas.microsoft.com/office/word/2010/wordprocessingDrawing" xmlns:wp="http://schemas.openxmlformats.org/drawingml/2006/wordprocessingDrawing" xmlns:w10="urn:schemas-microsoft-com:office:word" xmlns:w="http://schemas.openxmlformats.org/wordprocessingml/2006/main" xmlns:w14="http://schemas.microsoft.com/office/word/2010/wordml" xmlns:w15="http://schemas.microsoft.com/office/word/2012/wordml" xmlns:w16se="http://schemas.microsoft.com/office/word/2015/wordml/symex" xmlns:wpg="http://schemas.microsoft.com/office/word/2010/wordprocessingGroup" xmlns:wpi="http://schemas.microsoft.com/office/word/2010/wordprocessingInk" xmlns:wne="http://schemas.microsoft.com/office/word/2006/wordml" xmlns:wps="http://schemas.microsoft.com/office/word/2010/wordprocessingShape" mc:Ignorable="w14 w15 w16se wp14">
   <w:p>
     <w:pPr>
       <w:pStyle w:val="Header"/>
@@ -21118,7 +21487,7 @@
 </file>
 
 <file path=word/header37.xml><?xml version="1.0" encoding="utf-8"?>
-<w:hdr xmlns:wpc="http://schemas.microsoft.com/office/word/2010/wordprocessingCanvas" xmlns:mc="http://schemas.openxmlformats.org/markup-compatibility/2006" xmlns:o="urn:schemas-microsoft-com:office:office" xmlns:r="http://schemas.openxmlformats.org/officeDocument/2006/relationships" xmlns:m="http://schemas.openxmlformats.org/officeDocument/2006/math" xmlns:v="urn:schemas-microsoft-com:vml" xmlns:wp14="http://schemas.microsoft.com/office/word/2010/wordprocessingDrawing" xmlns:wp="http://schemas.openxmlformats.org/drawingml/2006/wordprocessingDrawing" xmlns:w10="urn:schemas-microsoft-com:office:word" xmlns:w="http://schemas.openxmlformats.org/wordprocessingml/2006/main" xmlns:w14="http://schemas.microsoft.com/office/word/2010/wordml" xmlns:w15="http://schemas.microsoft.com/office/word/2012/wordml" xmlns:wpg="http://schemas.microsoft.com/office/word/2010/wordprocessingGroup" xmlns:wpi="http://schemas.microsoft.com/office/word/2010/wordprocessingInk" xmlns:wne="http://schemas.microsoft.com/office/word/2006/wordml" xmlns:wps="http://schemas.microsoft.com/office/word/2010/wordprocessingShape" mc:Ignorable="w14 w15 wp14">
+<w:hdr xmlns:wpc="http://schemas.microsoft.com/office/word/2010/wordprocessingCanvas" xmlns:cx="http://schemas.microsoft.com/office/drawing/2014/chartex" xmlns:cx1="http://schemas.microsoft.com/office/drawing/2015/9/8/chartex" xmlns:mc="http://schemas.openxmlformats.org/markup-compatibility/2006" xmlns:o="urn:schemas-microsoft-com:office:office" xmlns:r="http://schemas.openxmlformats.org/officeDocument/2006/relationships" xmlns:m="http://schemas.openxmlformats.org/officeDocument/2006/math" xmlns:v="urn:schemas-microsoft-com:vml" xmlns:wp14="http://schemas.microsoft.com/office/word/2010/wordprocessingDrawing" xmlns:wp="http://schemas.openxmlformats.org/drawingml/2006/wordprocessingDrawing" xmlns:w10="urn:schemas-microsoft-com:office:word" xmlns:w="http://schemas.openxmlformats.org/wordprocessingml/2006/main" xmlns:w14="http://schemas.microsoft.com/office/word/2010/wordml" xmlns:w15="http://schemas.microsoft.com/office/word/2012/wordml" xmlns:w16se="http://schemas.microsoft.com/office/word/2015/wordml/symex" xmlns:wpg="http://schemas.microsoft.com/office/word/2010/wordprocessingGroup" xmlns:wpi="http://schemas.microsoft.com/office/word/2010/wordprocessingInk" xmlns:wne="http://schemas.microsoft.com/office/word/2006/wordml" xmlns:wps="http://schemas.microsoft.com/office/word/2010/wordprocessingShape" mc:Ignorable="w14 w15 w16se wp14">
   <w:p>
     <w:pPr>
       <w:pStyle w:val="Header"/>
@@ -21140,7 +21509,7 @@
 </file>
 
 <file path=word/header38.xml><?xml version="1.0" encoding="utf-8"?>
-<w:hdr xmlns:wpc="http://schemas.microsoft.com/office/word/2010/wordprocessingCanvas" xmlns:mc="http://schemas.openxmlformats.org/markup-compatibility/2006" xmlns:o="urn:schemas-microsoft-com:office:office" xmlns:r="http://schemas.openxmlformats.org/officeDocument/2006/relationships" xmlns:m="http://schemas.openxmlformats.org/officeDocument/2006/math" xmlns:v="urn:schemas-microsoft-com:vml" xmlns:wp14="http://schemas.microsoft.com/office/word/2010/wordprocessingDrawing" xmlns:wp="http://schemas.openxmlformats.org/drawingml/2006/wordprocessingDrawing" xmlns:w10="urn:schemas-microsoft-com:office:word" xmlns:w="http://schemas.openxmlformats.org/wordprocessingml/2006/main" xmlns:w14="http://schemas.microsoft.com/office/word/2010/wordml" xmlns:w15="http://schemas.microsoft.com/office/word/2012/wordml" xmlns:wpg="http://schemas.microsoft.com/office/word/2010/wordprocessingGroup" xmlns:wpi="http://schemas.microsoft.com/office/word/2010/wordprocessingInk" xmlns:wne="http://schemas.microsoft.com/office/word/2006/wordml" xmlns:wps="http://schemas.microsoft.com/office/word/2010/wordprocessingShape" mc:Ignorable="w14 w15 wp14">
+<w:hdr xmlns:wpc="http://schemas.microsoft.com/office/word/2010/wordprocessingCanvas" xmlns:cx="http://schemas.microsoft.com/office/drawing/2014/chartex" xmlns:cx1="http://schemas.microsoft.com/office/drawing/2015/9/8/chartex" xmlns:mc="http://schemas.openxmlformats.org/markup-compatibility/2006" xmlns:o="urn:schemas-microsoft-com:office:office" xmlns:r="http://schemas.openxmlformats.org/officeDocument/2006/relationships" xmlns:m="http://schemas.openxmlformats.org/officeDocument/2006/math" xmlns:v="urn:schemas-microsoft-com:vml" xmlns:wp14="http://schemas.microsoft.com/office/word/2010/wordprocessingDrawing" xmlns:wp="http://schemas.openxmlformats.org/drawingml/2006/wordprocessingDrawing" xmlns:w10="urn:schemas-microsoft-com:office:word" xmlns:w="http://schemas.openxmlformats.org/wordprocessingml/2006/main" xmlns:w14="http://schemas.microsoft.com/office/word/2010/wordml" xmlns:w15="http://schemas.microsoft.com/office/word/2012/wordml" xmlns:w16se="http://schemas.microsoft.com/office/word/2015/wordml/symex" xmlns:wpg="http://schemas.microsoft.com/office/word/2010/wordprocessingGroup" xmlns:wpi="http://schemas.microsoft.com/office/word/2010/wordprocessingInk" xmlns:wne="http://schemas.microsoft.com/office/word/2006/wordml" xmlns:wps="http://schemas.microsoft.com/office/word/2010/wordprocessingShape" mc:Ignorable="w14 w15 w16se wp14">
   <w:p>
     <w:pPr>
       <w:pStyle w:val="Header"/>
@@ -21235,18 +21604,56 @@
       </w:rPr>
       <w:t xml:space="preserve">Problem </w:t>
     </w:r>
-    <w:fldSimple w:instr=" SECTION   \* MERGEFORMAT ">
-      <w:r>
-        <w:rPr>
-          <w:rFonts w:ascii="Times New Roman" w:hAnsi="Times New Roman" w:cs="Times New Roman"/>
-          <w:b/>
-          <w:noProof/>
-          <w:sz w:val="32"/>
-          <w:szCs w:val="32"/>
-        </w:rPr>
-        <w:t>13</w:t>
-      </w:r>
-    </w:fldSimple>
+    <w:r>
+      <w:rPr>
+        <w:rFonts w:ascii="Times New Roman" w:hAnsi="Times New Roman" w:cs="Times New Roman"/>
+        <w:b/>
+        <w:noProof/>
+        <w:sz w:val="32"/>
+        <w:szCs w:val="32"/>
+      </w:rPr>
+      <w:fldChar w:fldCharType="begin"/>
+    </w:r>
+    <w:r>
+      <w:rPr>
+        <w:rFonts w:ascii="Times New Roman" w:hAnsi="Times New Roman" w:cs="Times New Roman"/>
+        <w:b/>
+        <w:noProof/>
+        <w:sz w:val="32"/>
+        <w:szCs w:val="32"/>
+      </w:rPr>
+      <w:instrText xml:space="preserve"> SECTION   \* MERGEFORMAT </w:instrText>
+    </w:r>
+    <w:r>
+      <w:rPr>
+        <w:rFonts w:ascii="Times New Roman" w:hAnsi="Times New Roman" w:cs="Times New Roman"/>
+        <w:b/>
+        <w:noProof/>
+        <w:sz w:val="32"/>
+        <w:szCs w:val="32"/>
+      </w:rPr>
+      <w:fldChar w:fldCharType="separate"/>
+    </w:r>
+    <w:r>
+      <w:rPr>
+        <w:rFonts w:ascii="Times New Roman" w:hAnsi="Times New Roman" w:cs="Times New Roman"/>
+        <w:b/>
+        <w:noProof/>
+        <w:sz w:val="32"/>
+        <w:szCs w:val="32"/>
+      </w:rPr>
+      <w:t>13</w:t>
+    </w:r>
+    <w:r>
+      <w:rPr>
+        <w:rFonts w:ascii="Times New Roman" w:hAnsi="Times New Roman" w:cs="Times New Roman"/>
+        <w:b/>
+        <w:noProof/>
+        <w:sz w:val="32"/>
+        <w:szCs w:val="32"/>
+      </w:rPr>
+      <w:fldChar w:fldCharType="end"/>
+    </w:r>
     <w:r>
       <w:rPr>
         <w:rFonts w:ascii="Times New Roman" w:hAnsi="Times New Roman" w:cs="Times New Roman"/>
@@ -21357,7 +21764,7 @@
 </file>
 
 <file path=word/header39.xml><?xml version="1.0" encoding="utf-8"?>
-<w:hdr xmlns:wpc="http://schemas.microsoft.com/office/word/2010/wordprocessingCanvas" xmlns:mc="http://schemas.openxmlformats.org/markup-compatibility/2006" xmlns:o="urn:schemas-microsoft-com:office:office" xmlns:r="http://schemas.openxmlformats.org/officeDocument/2006/relationships" xmlns:m="http://schemas.openxmlformats.org/officeDocument/2006/math" xmlns:v="urn:schemas-microsoft-com:vml" xmlns:wp14="http://schemas.microsoft.com/office/word/2010/wordprocessingDrawing" xmlns:wp="http://schemas.openxmlformats.org/drawingml/2006/wordprocessingDrawing" xmlns:w10="urn:schemas-microsoft-com:office:word" xmlns:w="http://schemas.openxmlformats.org/wordprocessingml/2006/main" xmlns:w14="http://schemas.microsoft.com/office/word/2010/wordml" xmlns:w15="http://schemas.microsoft.com/office/word/2012/wordml" xmlns:wpg="http://schemas.microsoft.com/office/word/2010/wordprocessingGroup" xmlns:wpi="http://schemas.microsoft.com/office/word/2010/wordprocessingInk" xmlns:wne="http://schemas.microsoft.com/office/word/2006/wordml" xmlns:wps="http://schemas.microsoft.com/office/word/2010/wordprocessingShape" mc:Ignorable="w14 w15 wp14">
+<w:hdr xmlns:wpc="http://schemas.microsoft.com/office/word/2010/wordprocessingCanvas" xmlns:cx="http://schemas.microsoft.com/office/drawing/2014/chartex" xmlns:cx1="http://schemas.microsoft.com/office/drawing/2015/9/8/chartex" xmlns:mc="http://schemas.openxmlformats.org/markup-compatibility/2006" xmlns:o="urn:schemas-microsoft-com:office:office" xmlns:r="http://schemas.openxmlformats.org/officeDocument/2006/relationships" xmlns:m="http://schemas.openxmlformats.org/officeDocument/2006/math" xmlns:v="urn:schemas-microsoft-com:vml" xmlns:wp14="http://schemas.microsoft.com/office/word/2010/wordprocessingDrawing" xmlns:wp="http://schemas.openxmlformats.org/drawingml/2006/wordprocessingDrawing" xmlns:w10="urn:schemas-microsoft-com:office:word" xmlns:w="http://schemas.openxmlformats.org/wordprocessingml/2006/main" xmlns:w14="http://schemas.microsoft.com/office/word/2010/wordml" xmlns:w15="http://schemas.microsoft.com/office/word/2012/wordml" xmlns:w16se="http://schemas.microsoft.com/office/word/2015/wordml/symex" xmlns:wpg="http://schemas.microsoft.com/office/word/2010/wordprocessingGroup" xmlns:wpi="http://schemas.microsoft.com/office/word/2010/wordprocessingInk" xmlns:wne="http://schemas.microsoft.com/office/word/2006/wordml" xmlns:wps="http://schemas.microsoft.com/office/word/2010/wordprocessingShape" mc:Ignorable="w14 w15 w16se wp14">
   <w:p>
     <w:pPr>
       <w:pStyle w:val="Header"/>
@@ -21379,7 +21786,7 @@
 </file>
 
 <file path=word/header4.xml><?xml version="1.0" encoding="utf-8"?>
-<w:hdr xmlns:wpc="http://schemas.microsoft.com/office/word/2010/wordprocessingCanvas" xmlns:mc="http://schemas.openxmlformats.org/markup-compatibility/2006" xmlns:o="urn:schemas-microsoft-com:office:office" xmlns:r="http://schemas.openxmlformats.org/officeDocument/2006/relationships" xmlns:m="http://schemas.openxmlformats.org/officeDocument/2006/math" xmlns:v="urn:schemas-microsoft-com:vml" xmlns:wp14="http://schemas.microsoft.com/office/word/2010/wordprocessingDrawing" xmlns:wp="http://schemas.openxmlformats.org/drawingml/2006/wordprocessingDrawing" xmlns:w10="urn:schemas-microsoft-com:office:word" xmlns:w="http://schemas.openxmlformats.org/wordprocessingml/2006/main" xmlns:w14="http://schemas.microsoft.com/office/word/2010/wordml" xmlns:w15="http://schemas.microsoft.com/office/word/2012/wordml" xmlns:wpg="http://schemas.microsoft.com/office/word/2010/wordprocessingGroup" xmlns:wpi="http://schemas.microsoft.com/office/word/2010/wordprocessingInk" xmlns:wne="http://schemas.microsoft.com/office/word/2006/wordml" xmlns:wps="http://schemas.microsoft.com/office/word/2010/wordprocessingShape" mc:Ignorable="w14 w15 wp14">
+<w:hdr xmlns:wpc="http://schemas.microsoft.com/office/word/2010/wordprocessingCanvas" xmlns:cx="http://schemas.microsoft.com/office/drawing/2014/chartex" xmlns:cx1="http://schemas.microsoft.com/office/drawing/2015/9/8/chartex" xmlns:mc="http://schemas.openxmlformats.org/markup-compatibility/2006" xmlns:o="urn:schemas-microsoft-com:office:office" xmlns:r="http://schemas.openxmlformats.org/officeDocument/2006/relationships" xmlns:m="http://schemas.openxmlformats.org/officeDocument/2006/math" xmlns:v="urn:schemas-microsoft-com:vml" xmlns:wp14="http://schemas.microsoft.com/office/word/2010/wordprocessingDrawing" xmlns:wp="http://schemas.openxmlformats.org/drawingml/2006/wordprocessingDrawing" xmlns:w10="urn:schemas-microsoft-com:office:word" xmlns:w="http://schemas.openxmlformats.org/wordprocessingml/2006/main" xmlns:w14="http://schemas.microsoft.com/office/word/2010/wordml" xmlns:w15="http://schemas.microsoft.com/office/word/2012/wordml" xmlns:w16se="http://schemas.microsoft.com/office/word/2015/wordml/symex" xmlns:wpg="http://schemas.microsoft.com/office/word/2010/wordprocessingGroup" xmlns:wpi="http://schemas.microsoft.com/office/word/2010/wordprocessingInk" xmlns:wne="http://schemas.microsoft.com/office/word/2006/wordml" xmlns:wps="http://schemas.microsoft.com/office/word/2010/wordprocessingShape" mc:Ignorable="w14 w15 w16se wp14">
   <w:p>
     <w:pPr>
       <w:pStyle w:val="Header"/>
@@ -21401,7 +21808,7 @@
 </file>
 
 <file path=word/header40.xml><?xml version="1.0" encoding="utf-8"?>
-<w:hdr xmlns:wpc="http://schemas.microsoft.com/office/word/2010/wordprocessingCanvas" xmlns:mc="http://schemas.openxmlformats.org/markup-compatibility/2006" xmlns:o="urn:schemas-microsoft-com:office:office" xmlns:r="http://schemas.openxmlformats.org/officeDocument/2006/relationships" xmlns:m="http://schemas.openxmlformats.org/officeDocument/2006/math" xmlns:v="urn:schemas-microsoft-com:vml" xmlns:wp14="http://schemas.microsoft.com/office/word/2010/wordprocessingDrawing" xmlns:wp="http://schemas.openxmlformats.org/drawingml/2006/wordprocessingDrawing" xmlns:w10="urn:schemas-microsoft-com:office:word" xmlns:w="http://schemas.openxmlformats.org/wordprocessingml/2006/main" xmlns:w14="http://schemas.microsoft.com/office/word/2010/wordml" xmlns:w15="http://schemas.microsoft.com/office/word/2012/wordml" xmlns:wpg="http://schemas.microsoft.com/office/word/2010/wordprocessingGroup" xmlns:wpi="http://schemas.microsoft.com/office/word/2010/wordprocessingInk" xmlns:wne="http://schemas.microsoft.com/office/word/2006/wordml" xmlns:wps="http://schemas.microsoft.com/office/word/2010/wordprocessingShape" mc:Ignorable="w14 w15 wp14">
+<w:hdr xmlns:wpc="http://schemas.microsoft.com/office/word/2010/wordprocessingCanvas" xmlns:cx="http://schemas.microsoft.com/office/drawing/2014/chartex" xmlns:cx1="http://schemas.microsoft.com/office/drawing/2015/9/8/chartex" xmlns:mc="http://schemas.openxmlformats.org/markup-compatibility/2006" xmlns:o="urn:schemas-microsoft-com:office:office" xmlns:r="http://schemas.openxmlformats.org/officeDocument/2006/relationships" xmlns:m="http://schemas.openxmlformats.org/officeDocument/2006/math" xmlns:v="urn:schemas-microsoft-com:vml" xmlns:wp14="http://schemas.microsoft.com/office/word/2010/wordprocessingDrawing" xmlns:wp="http://schemas.openxmlformats.org/drawingml/2006/wordprocessingDrawing" xmlns:w10="urn:schemas-microsoft-com:office:word" xmlns:w="http://schemas.openxmlformats.org/wordprocessingml/2006/main" xmlns:w14="http://schemas.microsoft.com/office/word/2010/wordml" xmlns:w15="http://schemas.microsoft.com/office/word/2012/wordml" xmlns:w16se="http://schemas.microsoft.com/office/word/2015/wordml/symex" xmlns:wpg="http://schemas.microsoft.com/office/word/2010/wordprocessingGroup" xmlns:wpi="http://schemas.microsoft.com/office/word/2010/wordprocessingInk" xmlns:wne="http://schemas.microsoft.com/office/word/2006/wordml" xmlns:wps="http://schemas.microsoft.com/office/word/2010/wordprocessingShape" mc:Ignorable="w14 w15 w16se wp14">
   <w:p>
     <w:pPr>
       <w:pStyle w:val="Header"/>
@@ -21423,7 +21830,7 @@
 </file>
 
 <file path=word/header41.xml><?xml version="1.0" encoding="utf-8"?>
-<w:hdr xmlns:wpc="http://schemas.microsoft.com/office/word/2010/wordprocessingCanvas" xmlns:mc="http://schemas.openxmlformats.org/markup-compatibility/2006" xmlns:o="urn:schemas-microsoft-com:office:office" xmlns:r="http://schemas.openxmlformats.org/officeDocument/2006/relationships" xmlns:m="http://schemas.openxmlformats.org/officeDocument/2006/math" xmlns:v="urn:schemas-microsoft-com:vml" xmlns:wp14="http://schemas.microsoft.com/office/word/2010/wordprocessingDrawing" xmlns:wp="http://schemas.openxmlformats.org/drawingml/2006/wordprocessingDrawing" xmlns:w10="urn:schemas-microsoft-com:office:word" xmlns:w="http://schemas.openxmlformats.org/wordprocessingml/2006/main" xmlns:w14="http://schemas.microsoft.com/office/word/2010/wordml" xmlns:w15="http://schemas.microsoft.com/office/word/2012/wordml" xmlns:wpg="http://schemas.microsoft.com/office/word/2010/wordprocessingGroup" xmlns:wpi="http://schemas.microsoft.com/office/word/2010/wordprocessingInk" xmlns:wne="http://schemas.microsoft.com/office/word/2006/wordml" xmlns:wps="http://schemas.microsoft.com/office/word/2010/wordprocessingShape" mc:Ignorable="w14 w15 wp14">
+<w:hdr xmlns:wpc="http://schemas.microsoft.com/office/word/2010/wordprocessingCanvas" xmlns:cx="http://schemas.microsoft.com/office/drawing/2014/chartex" xmlns:cx1="http://schemas.microsoft.com/office/drawing/2015/9/8/chartex" xmlns:mc="http://schemas.openxmlformats.org/markup-compatibility/2006" xmlns:o="urn:schemas-microsoft-com:office:office" xmlns:r="http://schemas.openxmlformats.org/officeDocument/2006/relationships" xmlns:m="http://schemas.openxmlformats.org/officeDocument/2006/math" xmlns:v="urn:schemas-microsoft-com:vml" xmlns:wp14="http://schemas.microsoft.com/office/word/2010/wordprocessingDrawing" xmlns:wp="http://schemas.openxmlformats.org/drawingml/2006/wordprocessingDrawing" xmlns:w10="urn:schemas-microsoft-com:office:word" xmlns:w="http://schemas.openxmlformats.org/wordprocessingml/2006/main" xmlns:w14="http://schemas.microsoft.com/office/word/2010/wordml" xmlns:w15="http://schemas.microsoft.com/office/word/2012/wordml" xmlns:w16se="http://schemas.microsoft.com/office/word/2015/wordml/symex" xmlns:wpg="http://schemas.microsoft.com/office/word/2010/wordprocessingGroup" xmlns:wpi="http://schemas.microsoft.com/office/word/2010/wordprocessingInk" xmlns:wne="http://schemas.microsoft.com/office/word/2006/wordml" xmlns:wps="http://schemas.microsoft.com/office/word/2010/wordprocessingShape" mc:Ignorable="w14 w15 w16se wp14">
   <w:p>
     <w:pPr>
       <w:pStyle w:val="Header"/>
@@ -21518,18 +21925,56 @@
       </w:rPr>
       <w:t xml:space="preserve">Problem </w:t>
     </w:r>
-    <w:fldSimple w:instr=" SECTION   \* MERGEFORMAT ">
-      <w:r>
-        <w:rPr>
-          <w:rFonts w:ascii="Times New Roman" w:hAnsi="Times New Roman" w:cs="Times New Roman"/>
-          <w:b/>
-          <w:noProof/>
-          <w:sz w:val="32"/>
-          <w:szCs w:val="32"/>
-        </w:rPr>
-        <w:t>14</w:t>
-      </w:r>
-    </w:fldSimple>
+    <w:r>
+      <w:rPr>
+        <w:rFonts w:ascii="Times New Roman" w:hAnsi="Times New Roman" w:cs="Times New Roman"/>
+        <w:b/>
+        <w:noProof/>
+        <w:sz w:val="32"/>
+        <w:szCs w:val="32"/>
+      </w:rPr>
+      <w:fldChar w:fldCharType="begin"/>
+    </w:r>
+    <w:r>
+      <w:rPr>
+        <w:rFonts w:ascii="Times New Roman" w:hAnsi="Times New Roman" w:cs="Times New Roman"/>
+        <w:b/>
+        <w:noProof/>
+        <w:sz w:val="32"/>
+        <w:szCs w:val="32"/>
+      </w:rPr>
+      <w:instrText xml:space="preserve"> SECTION   \* MERGEFORMAT </w:instrText>
+    </w:r>
+    <w:r>
+      <w:rPr>
+        <w:rFonts w:ascii="Times New Roman" w:hAnsi="Times New Roman" w:cs="Times New Roman"/>
+        <w:b/>
+        <w:noProof/>
+        <w:sz w:val="32"/>
+        <w:szCs w:val="32"/>
+      </w:rPr>
+      <w:fldChar w:fldCharType="separate"/>
+    </w:r>
+    <w:r>
+      <w:rPr>
+        <w:rFonts w:ascii="Times New Roman" w:hAnsi="Times New Roman" w:cs="Times New Roman"/>
+        <w:b/>
+        <w:noProof/>
+        <w:sz w:val="32"/>
+        <w:szCs w:val="32"/>
+      </w:rPr>
+      <w:t>14</w:t>
+    </w:r>
+    <w:r>
+      <w:rPr>
+        <w:rFonts w:ascii="Times New Roman" w:hAnsi="Times New Roman" w:cs="Times New Roman"/>
+        <w:b/>
+        <w:noProof/>
+        <w:sz w:val="32"/>
+        <w:szCs w:val="32"/>
+      </w:rPr>
+      <w:fldChar w:fldCharType="end"/>
+    </w:r>
     <w:r>
       <w:rPr>
         <w:rFonts w:ascii="Times New Roman" w:hAnsi="Times New Roman" w:cs="Times New Roman"/>
@@ -21640,7 +22085,7 @@
 </file>
 
 <file path=word/header42.xml><?xml version="1.0" encoding="utf-8"?>
-<w:hdr xmlns:wpc="http://schemas.microsoft.com/office/word/2010/wordprocessingCanvas" xmlns:mc="http://schemas.openxmlformats.org/markup-compatibility/2006" xmlns:o="urn:schemas-microsoft-com:office:office" xmlns:r="http://schemas.openxmlformats.org/officeDocument/2006/relationships" xmlns:m="http://schemas.openxmlformats.org/officeDocument/2006/math" xmlns:v="urn:schemas-microsoft-com:vml" xmlns:wp14="http://schemas.microsoft.com/office/word/2010/wordprocessingDrawing" xmlns:wp="http://schemas.openxmlformats.org/drawingml/2006/wordprocessingDrawing" xmlns:w10="urn:schemas-microsoft-com:office:word" xmlns:w="http://schemas.openxmlformats.org/wordprocessingml/2006/main" xmlns:w14="http://schemas.microsoft.com/office/word/2010/wordml" xmlns:w15="http://schemas.microsoft.com/office/word/2012/wordml" xmlns:wpg="http://schemas.microsoft.com/office/word/2010/wordprocessingGroup" xmlns:wpi="http://schemas.microsoft.com/office/word/2010/wordprocessingInk" xmlns:wne="http://schemas.microsoft.com/office/word/2006/wordml" xmlns:wps="http://schemas.microsoft.com/office/word/2010/wordprocessingShape" mc:Ignorable="w14 w15 wp14">
+<w:hdr xmlns:wpc="http://schemas.microsoft.com/office/word/2010/wordprocessingCanvas" xmlns:cx="http://schemas.microsoft.com/office/drawing/2014/chartex" xmlns:cx1="http://schemas.microsoft.com/office/drawing/2015/9/8/chartex" xmlns:mc="http://schemas.openxmlformats.org/markup-compatibility/2006" xmlns:o="urn:schemas-microsoft-com:office:office" xmlns:r="http://schemas.openxmlformats.org/officeDocument/2006/relationships" xmlns:m="http://schemas.openxmlformats.org/officeDocument/2006/math" xmlns:v="urn:schemas-microsoft-com:vml" xmlns:wp14="http://schemas.microsoft.com/office/word/2010/wordprocessingDrawing" xmlns:wp="http://schemas.openxmlformats.org/drawingml/2006/wordprocessingDrawing" xmlns:w10="urn:schemas-microsoft-com:office:word" xmlns:w="http://schemas.openxmlformats.org/wordprocessingml/2006/main" xmlns:w14="http://schemas.microsoft.com/office/word/2010/wordml" xmlns:w15="http://schemas.microsoft.com/office/word/2012/wordml" xmlns:w16se="http://schemas.microsoft.com/office/word/2015/wordml/symex" xmlns:wpg="http://schemas.microsoft.com/office/word/2010/wordprocessingGroup" xmlns:wpi="http://schemas.microsoft.com/office/word/2010/wordprocessingInk" xmlns:wne="http://schemas.microsoft.com/office/word/2006/wordml" xmlns:wps="http://schemas.microsoft.com/office/word/2010/wordprocessingShape" mc:Ignorable="w14 w15 w16se wp14">
   <w:p>
     <w:pPr>
       <w:pStyle w:val="Header"/>
@@ -21662,7 +22107,7 @@
 </file>
 
 <file path=word/header43.xml><?xml version="1.0" encoding="utf-8"?>
-<w:hdr xmlns:wpc="http://schemas.microsoft.com/office/word/2010/wordprocessingCanvas" xmlns:mc="http://schemas.openxmlformats.org/markup-compatibility/2006" xmlns:o="urn:schemas-microsoft-com:office:office" xmlns:r="http://schemas.openxmlformats.org/officeDocument/2006/relationships" xmlns:m="http://schemas.openxmlformats.org/officeDocument/2006/math" xmlns:v="urn:schemas-microsoft-com:vml" xmlns:wp14="http://schemas.microsoft.com/office/word/2010/wordprocessingDrawing" xmlns:wp="http://schemas.openxmlformats.org/drawingml/2006/wordprocessingDrawing" xmlns:w10="urn:schemas-microsoft-com:office:word" xmlns:w="http://schemas.openxmlformats.org/wordprocessingml/2006/main" xmlns:w14="http://schemas.microsoft.com/office/word/2010/wordml" xmlns:w15="http://schemas.microsoft.com/office/word/2012/wordml" xmlns:wpg="http://schemas.microsoft.com/office/word/2010/wordprocessingGroup" xmlns:wpi="http://schemas.microsoft.com/office/word/2010/wordprocessingInk" xmlns:wne="http://schemas.microsoft.com/office/word/2006/wordml" xmlns:wps="http://schemas.microsoft.com/office/word/2010/wordprocessingShape" mc:Ignorable="w14 w15 wp14">
+<w:hdr xmlns:wpc="http://schemas.microsoft.com/office/word/2010/wordprocessingCanvas" xmlns:cx="http://schemas.microsoft.com/office/drawing/2014/chartex" xmlns:cx1="http://schemas.microsoft.com/office/drawing/2015/9/8/chartex" xmlns:mc="http://schemas.openxmlformats.org/markup-compatibility/2006" xmlns:o="urn:schemas-microsoft-com:office:office" xmlns:r="http://schemas.openxmlformats.org/officeDocument/2006/relationships" xmlns:m="http://schemas.openxmlformats.org/officeDocument/2006/math" xmlns:v="urn:schemas-microsoft-com:vml" xmlns:wp14="http://schemas.microsoft.com/office/word/2010/wordprocessingDrawing" xmlns:wp="http://schemas.openxmlformats.org/drawingml/2006/wordprocessingDrawing" xmlns:w10="urn:schemas-microsoft-com:office:word" xmlns:w="http://schemas.openxmlformats.org/wordprocessingml/2006/main" xmlns:w14="http://schemas.microsoft.com/office/word/2010/wordml" xmlns:w15="http://schemas.microsoft.com/office/word/2012/wordml" xmlns:w16se="http://schemas.microsoft.com/office/word/2015/wordml/symex" xmlns:wpg="http://schemas.microsoft.com/office/word/2010/wordprocessingGroup" xmlns:wpi="http://schemas.microsoft.com/office/word/2010/wordprocessingInk" xmlns:wne="http://schemas.microsoft.com/office/word/2006/wordml" xmlns:wps="http://schemas.microsoft.com/office/word/2010/wordprocessingShape" mc:Ignorable="w14 w15 w16se wp14">
   <w:p>
     <w:pPr>
       <w:pStyle w:val="Header"/>
@@ -21685,7 +22130,7 @@
 </file>
 
 <file path=word/header44.xml><?xml version="1.0" encoding="utf-8"?>
-<w:hdr xmlns:wpc="http://schemas.microsoft.com/office/word/2010/wordprocessingCanvas" xmlns:mc="http://schemas.openxmlformats.org/markup-compatibility/2006" xmlns:o="urn:schemas-microsoft-com:office:office" xmlns:r="http://schemas.openxmlformats.org/officeDocument/2006/relationships" xmlns:m="http://schemas.openxmlformats.org/officeDocument/2006/math" xmlns:v="urn:schemas-microsoft-com:vml" xmlns:wp14="http://schemas.microsoft.com/office/word/2010/wordprocessingDrawing" xmlns:wp="http://schemas.openxmlformats.org/drawingml/2006/wordprocessingDrawing" xmlns:w10="urn:schemas-microsoft-com:office:word" xmlns:w="http://schemas.openxmlformats.org/wordprocessingml/2006/main" xmlns:w14="http://schemas.microsoft.com/office/word/2010/wordml" xmlns:w15="http://schemas.microsoft.com/office/word/2012/wordml" xmlns:wpg="http://schemas.microsoft.com/office/word/2010/wordprocessingGroup" xmlns:wpi="http://schemas.microsoft.com/office/word/2010/wordprocessingInk" xmlns:wne="http://schemas.microsoft.com/office/word/2006/wordml" xmlns:wps="http://schemas.microsoft.com/office/word/2010/wordprocessingShape" mc:Ignorable="w14 w15 wp14">
+<w:hdr xmlns:wpc="http://schemas.microsoft.com/office/word/2010/wordprocessingCanvas" xmlns:cx="http://schemas.microsoft.com/office/drawing/2014/chartex" xmlns:cx1="http://schemas.microsoft.com/office/drawing/2015/9/8/chartex" xmlns:mc="http://schemas.openxmlformats.org/markup-compatibility/2006" xmlns:o="urn:schemas-microsoft-com:office:office" xmlns:r="http://schemas.openxmlformats.org/officeDocument/2006/relationships" xmlns:m="http://schemas.openxmlformats.org/officeDocument/2006/math" xmlns:v="urn:schemas-microsoft-com:vml" xmlns:wp14="http://schemas.microsoft.com/office/word/2010/wordprocessingDrawing" xmlns:wp="http://schemas.openxmlformats.org/drawingml/2006/wordprocessingDrawing" xmlns:w10="urn:schemas-microsoft-com:office:word" xmlns:w="http://schemas.openxmlformats.org/wordprocessingml/2006/main" xmlns:w14="http://schemas.microsoft.com/office/word/2010/wordml" xmlns:w15="http://schemas.microsoft.com/office/word/2012/wordml" xmlns:w16se="http://schemas.microsoft.com/office/word/2015/wordml/symex" xmlns:wpg="http://schemas.microsoft.com/office/word/2010/wordprocessingGroup" xmlns:wpi="http://schemas.microsoft.com/office/word/2010/wordprocessingInk" xmlns:wne="http://schemas.microsoft.com/office/word/2006/wordml" xmlns:wps="http://schemas.microsoft.com/office/word/2010/wordprocessingShape" mc:Ignorable="w14 w15 w16se wp14">
   <w:p>
     <w:pPr>
       <w:pStyle w:val="Header"/>
@@ -21780,18 +22225,56 @@
       </w:rPr>
       <w:t xml:space="preserve">Problem </w:t>
     </w:r>
-    <w:fldSimple w:instr=" SECTION   \* MERGEFORMAT ">
-      <w:r>
-        <w:rPr>
-          <w:rFonts w:ascii="Times New Roman" w:hAnsi="Times New Roman" w:cs="Times New Roman"/>
-          <w:b/>
-          <w:noProof/>
-          <w:sz w:val="32"/>
-          <w:szCs w:val="32"/>
-        </w:rPr>
-        <w:t>15</w:t>
-      </w:r>
-    </w:fldSimple>
+    <w:r>
+      <w:rPr>
+        <w:rFonts w:ascii="Times New Roman" w:hAnsi="Times New Roman" w:cs="Times New Roman"/>
+        <w:b/>
+        <w:noProof/>
+        <w:sz w:val="32"/>
+        <w:szCs w:val="32"/>
+      </w:rPr>
+      <w:fldChar w:fldCharType="begin"/>
+    </w:r>
+    <w:r>
+      <w:rPr>
+        <w:rFonts w:ascii="Times New Roman" w:hAnsi="Times New Roman" w:cs="Times New Roman"/>
+        <w:b/>
+        <w:noProof/>
+        <w:sz w:val="32"/>
+        <w:szCs w:val="32"/>
+      </w:rPr>
+      <w:instrText xml:space="preserve"> SECTION   \* MERGEFORMAT </w:instrText>
+    </w:r>
+    <w:r>
+      <w:rPr>
+        <w:rFonts w:ascii="Times New Roman" w:hAnsi="Times New Roman" w:cs="Times New Roman"/>
+        <w:b/>
+        <w:noProof/>
+        <w:sz w:val="32"/>
+        <w:szCs w:val="32"/>
+      </w:rPr>
+      <w:fldChar w:fldCharType="separate"/>
+    </w:r>
+    <w:r>
+      <w:rPr>
+        <w:rFonts w:ascii="Times New Roman" w:hAnsi="Times New Roman" w:cs="Times New Roman"/>
+        <w:b/>
+        <w:noProof/>
+        <w:sz w:val="32"/>
+        <w:szCs w:val="32"/>
+      </w:rPr>
+      <w:t>15</w:t>
+    </w:r>
+    <w:r>
+      <w:rPr>
+        <w:rFonts w:ascii="Times New Roman" w:hAnsi="Times New Roman" w:cs="Times New Roman"/>
+        <w:b/>
+        <w:noProof/>
+        <w:sz w:val="32"/>
+        <w:szCs w:val="32"/>
+      </w:rPr>
+      <w:fldChar w:fldCharType="end"/>
+    </w:r>
     <w:r>
       <w:rPr>
         <w:rFonts w:ascii="Times New Roman" w:hAnsi="Times New Roman" w:cs="Times New Roman"/>
@@ -21902,7 +22385,7 @@
 </file>
 
 <file path=word/header45.xml><?xml version="1.0" encoding="utf-8"?>
-<w:hdr xmlns:wpc="http://schemas.microsoft.com/office/word/2010/wordprocessingCanvas" xmlns:mc="http://schemas.openxmlformats.org/markup-compatibility/2006" xmlns:o="urn:schemas-microsoft-com:office:office" xmlns:r="http://schemas.openxmlformats.org/officeDocument/2006/relationships" xmlns:m="http://schemas.openxmlformats.org/officeDocument/2006/math" xmlns:v="urn:schemas-microsoft-com:vml" xmlns:wp14="http://schemas.microsoft.com/office/word/2010/wordprocessingDrawing" xmlns:wp="http://schemas.openxmlformats.org/drawingml/2006/wordprocessingDrawing" xmlns:w10="urn:schemas-microsoft-com:office:word" xmlns:w="http://schemas.openxmlformats.org/wordprocessingml/2006/main" xmlns:w14="http://schemas.microsoft.com/office/word/2010/wordml" xmlns:w15="http://schemas.microsoft.com/office/word/2012/wordml" xmlns:wpg="http://schemas.microsoft.com/office/word/2010/wordprocessingGroup" xmlns:wpi="http://schemas.microsoft.com/office/word/2010/wordprocessingInk" xmlns:wne="http://schemas.microsoft.com/office/word/2006/wordml" xmlns:wps="http://schemas.microsoft.com/office/word/2010/wordprocessingShape" mc:Ignorable="w14 w15 wp14">
+<w:hdr xmlns:wpc="http://schemas.microsoft.com/office/word/2010/wordprocessingCanvas" xmlns:cx="http://schemas.microsoft.com/office/drawing/2014/chartex" xmlns:cx1="http://schemas.microsoft.com/office/drawing/2015/9/8/chartex" xmlns:mc="http://schemas.openxmlformats.org/markup-compatibility/2006" xmlns:o="urn:schemas-microsoft-com:office:office" xmlns:r="http://schemas.openxmlformats.org/officeDocument/2006/relationships" xmlns:m="http://schemas.openxmlformats.org/officeDocument/2006/math" xmlns:v="urn:schemas-microsoft-com:vml" xmlns:wp14="http://schemas.microsoft.com/office/word/2010/wordprocessingDrawing" xmlns:wp="http://schemas.openxmlformats.org/drawingml/2006/wordprocessingDrawing" xmlns:w10="urn:schemas-microsoft-com:office:word" xmlns:w="http://schemas.openxmlformats.org/wordprocessingml/2006/main" xmlns:w14="http://schemas.microsoft.com/office/word/2010/wordml" xmlns:w15="http://schemas.microsoft.com/office/word/2012/wordml" xmlns:w16se="http://schemas.microsoft.com/office/word/2015/wordml/symex" xmlns:wpg="http://schemas.microsoft.com/office/word/2010/wordprocessingGroup" xmlns:wpi="http://schemas.microsoft.com/office/word/2010/wordprocessingInk" xmlns:wne="http://schemas.microsoft.com/office/word/2006/wordml" xmlns:wps="http://schemas.microsoft.com/office/word/2010/wordprocessingShape" mc:Ignorable="w14 w15 w16se wp14">
   <w:p>
     <w:pPr>
       <w:pStyle w:val="Header"/>
@@ -21924,7 +22407,7 @@
 </file>
 
 <file path=word/header46.xml><?xml version="1.0" encoding="utf-8"?>
-<w:hdr xmlns:wpc="http://schemas.microsoft.com/office/word/2010/wordprocessingCanvas" xmlns:mc="http://schemas.openxmlformats.org/markup-compatibility/2006" xmlns:o="urn:schemas-microsoft-com:office:office" xmlns:r="http://schemas.openxmlformats.org/officeDocument/2006/relationships" xmlns:m="http://schemas.openxmlformats.org/officeDocument/2006/math" xmlns:v="urn:schemas-microsoft-com:vml" xmlns:wp14="http://schemas.microsoft.com/office/word/2010/wordprocessingDrawing" xmlns:wp="http://schemas.openxmlformats.org/drawingml/2006/wordprocessingDrawing" xmlns:w10="urn:schemas-microsoft-com:office:word" xmlns:w="http://schemas.openxmlformats.org/wordprocessingml/2006/main" xmlns:w14="http://schemas.microsoft.com/office/word/2010/wordml" xmlns:w15="http://schemas.microsoft.com/office/word/2012/wordml" xmlns:wpg="http://schemas.microsoft.com/office/word/2010/wordprocessingGroup" xmlns:wpi="http://schemas.microsoft.com/office/word/2010/wordprocessingInk" xmlns:wne="http://schemas.microsoft.com/office/word/2006/wordml" xmlns:wps="http://schemas.microsoft.com/office/word/2010/wordprocessingShape" mc:Ignorable="w14 w15 wp14">
+<w:hdr xmlns:wpc="http://schemas.microsoft.com/office/word/2010/wordprocessingCanvas" xmlns:cx="http://schemas.microsoft.com/office/drawing/2014/chartex" xmlns:cx1="http://schemas.microsoft.com/office/drawing/2015/9/8/chartex" xmlns:mc="http://schemas.openxmlformats.org/markup-compatibility/2006" xmlns:o="urn:schemas-microsoft-com:office:office" xmlns:r="http://schemas.openxmlformats.org/officeDocument/2006/relationships" xmlns:m="http://schemas.openxmlformats.org/officeDocument/2006/math" xmlns:v="urn:schemas-microsoft-com:vml" xmlns:wp14="http://schemas.microsoft.com/office/word/2010/wordprocessingDrawing" xmlns:wp="http://schemas.openxmlformats.org/drawingml/2006/wordprocessingDrawing" xmlns:w10="urn:schemas-microsoft-com:office:word" xmlns:w="http://schemas.openxmlformats.org/wordprocessingml/2006/main" xmlns:w14="http://schemas.microsoft.com/office/word/2010/wordml" xmlns:w15="http://schemas.microsoft.com/office/word/2012/wordml" xmlns:w16se="http://schemas.microsoft.com/office/word/2015/wordml/symex" xmlns:wpg="http://schemas.microsoft.com/office/word/2010/wordprocessingGroup" xmlns:wpi="http://schemas.microsoft.com/office/word/2010/wordprocessingInk" xmlns:wne="http://schemas.microsoft.com/office/word/2006/wordml" xmlns:wps="http://schemas.microsoft.com/office/word/2010/wordprocessingShape" mc:Ignorable="w14 w15 w16se wp14">
   <w:p>
     <w:pPr>
       <w:pStyle w:val="Header"/>
@@ -21947,7 +22430,7 @@
 </file>
 
 <file path=word/header47.xml><?xml version="1.0" encoding="utf-8"?>
-<w:hdr xmlns:wpc="http://schemas.microsoft.com/office/word/2010/wordprocessingCanvas" xmlns:mc="http://schemas.openxmlformats.org/markup-compatibility/2006" xmlns:o="urn:schemas-microsoft-com:office:office" xmlns:r="http://schemas.openxmlformats.org/officeDocument/2006/relationships" xmlns:m="http://schemas.openxmlformats.org/officeDocument/2006/math" xmlns:v="urn:schemas-microsoft-com:vml" xmlns:wp14="http://schemas.microsoft.com/office/word/2010/wordprocessingDrawing" xmlns:wp="http://schemas.openxmlformats.org/drawingml/2006/wordprocessingDrawing" xmlns:w10="urn:schemas-microsoft-com:office:word" xmlns:w="http://schemas.openxmlformats.org/wordprocessingml/2006/main" xmlns:w14="http://schemas.microsoft.com/office/word/2010/wordml" xmlns:w15="http://schemas.microsoft.com/office/word/2012/wordml" xmlns:wpg="http://schemas.microsoft.com/office/word/2010/wordprocessingGroup" xmlns:wpi="http://schemas.microsoft.com/office/word/2010/wordprocessingInk" xmlns:wne="http://schemas.microsoft.com/office/word/2006/wordml" xmlns:wps="http://schemas.microsoft.com/office/word/2010/wordprocessingShape" mc:Ignorable="w14 w15 wp14">
+<w:hdr xmlns:wpc="http://schemas.microsoft.com/office/word/2010/wordprocessingCanvas" xmlns:cx="http://schemas.microsoft.com/office/drawing/2014/chartex" xmlns:cx1="http://schemas.microsoft.com/office/drawing/2015/9/8/chartex" xmlns:mc="http://schemas.openxmlformats.org/markup-compatibility/2006" xmlns:o="urn:schemas-microsoft-com:office:office" xmlns:r="http://schemas.openxmlformats.org/officeDocument/2006/relationships" xmlns:m="http://schemas.openxmlformats.org/officeDocument/2006/math" xmlns:v="urn:schemas-microsoft-com:vml" xmlns:wp14="http://schemas.microsoft.com/office/word/2010/wordprocessingDrawing" xmlns:wp="http://schemas.openxmlformats.org/drawingml/2006/wordprocessingDrawing" xmlns:w10="urn:schemas-microsoft-com:office:word" xmlns:w="http://schemas.openxmlformats.org/wordprocessingml/2006/main" xmlns:w14="http://schemas.microsoft.com/office/word/2010/wordml" xmlns:w15="http://schemas.microsoft.com/office/word/2012/wordml" xmlns:w16se="http://schemas.microsoft.com/office/word/2015/wordml/symex" xmlns:wpg="http://schemas.microsoft.com/office/word/2010/wordprocessingGroup" xmlns:wpi="http://schemas.microsoft.com/office/word/2010/wordprocessingInk" xmlns:wne="http://schemas.microsoft.com/office/word/2006/wordml" xmlns:wps="http://schemas.microsoft.com/office/word/2010/wordprocessingShape" mc:Ignorable="w14 w15 w16se wp14">
   <w:p>
     <w:pPr>
       <w:pStyle w:val="Header"/>
@@ -22042,18 +22525,56 @@
       </w:rPr>
       <w:t xml:space="preserve">Problem </w:t>
     </w:r>
-    <w:fldSimple w:instr=" SECTION   \* MERGEFORMAT ">
-      <w:r>
-        <w:rPr>
-          <w:rFonts w:ascii="Times New Roman" w:hAnsi="Times New Roman" w:cs="Times New Roman"/>
-          <w:b/>
-          <w:noProof/>
-          <w:sz w:val="32"/>
-          <w:szCs w:val="32"/>
-        </w:rPr>
-        <w:t>16</w:t>
-      </w:r>
-    </w:fldSimple>
+    <w:r>
+      <w:rPr>
+        <w:rFonts w:ascii="Times New Roman" w:hAnsi="Times New Roman" w:cs="Times New Roman"/>
+        <w:b/>
+        <w:noProof/>
+        <w:sz w:val="32"/>
+        <w:szCs w:val="32"/>
+      </w:rPr>
+      <w:fldChar w:fldCharType="begin"/>
+    </w:r>
+    <w:r>
+      <w:rPr>
+        <w:rFonts w:ascii="Times New Roman" w:hAnsi="Times New Roman" w:cs="Times New Roman"/>
+        <w:b/>
+        <w:noProof/>
+        <w:sz w:val="32"/>
+        <w:szCs w:val="32"/>
+      </w:rPr>
+      <w:instrText xml:space="preserve"> SECTION   \* MERGEFORMAT </w:instrText>
+    </w:r>
+    <w:r>
+      <w:rPr>
+        <w:rFonts w:ascii="Times New Roman" w:hAnsi="Times New Roman" w:cs="Times New Roman"/>
+        <w:b/>
+        <w:noProof/>
+        <w:sz w:val="32"/>
+        <w:szCs w:val="32"/>
+      </w:rPr>
+      <w:fldChar w:fldCharType="separate"/>
+    </w:r>
+    <w:r>
+      <w:rPr>
+        <w:rFonts w:ascii="Times New Roman" w:hAnsi="Times New Roman" w:cs="Times New Roman"/>
+        <w:b/>
+        <w:noProof/>
+        <w:sz w:val="32"/>
+        <w:szCs w:val="32"/>
+      </w:rPr>
+      <w:t>16</w:t>
+    </w:r>
+    <w:r>
+      <w:rPr>
+        <w:rFonts w:ascii="Times New Roman" w:hAnsi="Times New Roman" w:cs="Times New Roman"/>
+        <w:b/>
+        <w:noProof/>
+        <w:sz w:val="32"/>
+        <w:szCs w:val="32"/>
+      </w:rPr>
+      <w:fldChar w:fldCharType="end"/>
+    </w:r>
     <w:r>
       <w:rPr>
         <w:rFonts w:ascii="Times New Roman" w:hAnsi="Times New Roman" w:cs="Times New Roman"/>
@@ -22164,7 +22685,7 @@
 </file>
 
 <file path=word/header48.xml><?xml version="1.0" encoding="utf-8"?>
-<w:hdr xmlns:wpc="http://schemas.microsoft.com/office/word/2010/wordprocessingCanvas" xmlns:mc="http://schemas.openxmlformats.org/markup-compatibility/2006" xmlns:o="urn:schemas-microsoft-com:office:office" xmlns:r="http://schemas.openxmlformats.org/officeDocument/2006/relationships" xmlns:m="http://schemas.openxmlformats.org/officeDocument/2006/math" xmlns:v="urn:schemas-microsoft-com:vml" xmlns:wp14="http://schemas.microsoft.com/office/word/2010/wordprocessingDrawing" xmlns:wp="http://schemas.openxmlformats.org/drawingml/2006/wordprocessingDrawing" xmlns:w10="urn:schemas-microsoft-com:office:word" xmlns:w="http://schemas.openxmlformats.org/wordprocessingml/2006/main" xmlns:w14="http://schemas.microsoft.com/office/word/2010/wordml" xmlns:w15="http://schemas.microsoft.com/office/word/2012/wordml" xmlns:wpg="http://schemas.microsoft.com/office/word/2010/wordprocessingGroup" xmlns:wpi="http://schemas.microsoft.com/office/word/2010/wordprocessingInk" xmlns:wne="http://schemas.microsoft.com/office/word/2006/wordml" xmlns:wps="http://schemas.microsoft.com/office/word/2010/wordprocessingShape" mc:Ignorable="w14 w15 wp14">
+<w:hdr xmlns:wpc="http://schemas.microsoft.com/office/word/2010/wordprocessingCanvas" xmlns:cx="http://schemas.microsoft.com/office/drawing/2014/chartex" xmlns:cx1="http://schemas.microsoft.com/office/drawing/2015/9/8/chartex" xmlns:mc="http://schemas.openxmlformats.org/markup-compatibility/2006" xmlns:o="urn:schemas-microsoft-com:office:office" xmlns:r="http://schemas.openxmlformats.org/officeDocument/2006/relationships" xmlns:m="http://schemas.openxmlformats.org/officeDocument/2006/math" xmlns:v="urn:schemas-microsoft-com:vml" xmlns:wp14="http://schemas.microsoft.com/office/word/2010/wordprocessingDrawing" xmlns:wp="http://schemas.openxmlformats.org/drawingml/2006/wordprocessingDrawing" xmlns:w10="urn:schemas-microsoft-com:office:word" xmlns:w="http://schemas.openxmlformats.org/wordprocessingml/2006/main" xmlns:w14="http://schemas.microsoft.com/office/word/2010/wordml" xmlns:w15="http://schemas.microsoft.com/office/word/2012/wordml" xmlns:w16se="http://schemas.microsoft.com/office/word/2015/wordml/symex" xmlns:wpg="http://schemas.microsoft.com/office/word/2010/wordprocessingGroup" xmlns:wpi="http://schemas.microsoft.com/office/word/2010/wordprocessingInk" xmlns:wne="http://schemas.microsoft.com/office/word/2006/wordml" xmlns:wps="http://schemas.microsoft.com/office/word/2010/wordprocessingShape" mc:Ignorable="w14 w15 w16se wp14">
   <w:p>
     <w:pPr>
       <w:pStyle w:val="Header"/>
@@ -22186,7 +22707,7 @@
 </file>
 
 <file path=word/header49.xml><?xml version="1.0" encoding="utf-8"?>
-<w:hdr xmlns:wpc="http://schemas.microsoft.com/office/word/2010/wordprocessingCanvas" xmlns:mc="http://schemas.openxmlformats.org/markup-compatibility/2006" xmlns:o="urn:schemas-microsoft-com:office:office" xmlns:r="http://schemas.openxmlformats.org/officeDocument/2006/relationships" xmlns:m="http://schemas.openxmlformats.org/officeDocument/2006/math" xmlns:v="urn:schemas-microsoft-com:vml" xmlns:wp14="http://schemas.microsoft.com/office/word/2010/wordprocessingDrawing" xmlns:wp="http://schemas.openxmlformats.org/drawingml/2006/wordprocessingDrawing" xmlns:w10="urn:schemas-microsoft-com:office:word" xmlns:w="http://schemas.openxmlformats.org/wordprocessingml/2006/main" xmlns:w14="http://schemas.microsoft.com/office/word/2010/wordml" xmlns:w15="http://schemas.microsoft.com/office/word/2012/wordml" xmlns:wpg="http://schemas.microsoft.com/office/word/2010/wordprocessingGroup" xmlns:wpi="http://schemas.microsoft.com/office/word/2010/wordprocessingInk" xmlns:wne="http://schemas.microsoft.com/office/word/2006/wordml" xmlns:wps="http://schemas.microsoft.com/office/word/2010/wordprocessingShape" mc:Ignorable="w14 w15 wp14">
+<w:hdr xmlns:wpc="http://schemas.microsoft.com/office/word/2010/wordprocessingCanvas" xmlns:cx="http://schemas.microsoft.com/office/drawing/2014/chartex" xmlns:cx1="http://schemas.microsoft.com/office/drawing/2015/9/8/chartex" xmlns:mc="http://schemas.openxmlformats.org/markup-compatibility/2006" xmlns:o="urn:schemas-microsoft-com:office:office" xmlns:r="http://schemas.openxmlformats.org/officeDocument/2006/relationships" xmlns:m="http://schemas.openxmlformats.org/officeDocument/2006/math" xmlns:v="urn:schemas-microsoft-com:vml" xmlns:wp14="http://schemas.microsoft.com/office/word/2010/wordprocessingDrawing" xmlns:wp="http://schemas.openxmlformats.org/drawingml/2006/wordprocessingDrawing" xmlns:w10="urn:schemas-microsoft-com:office:word" xmlns:w="http://schemas.openxmlformats.org/wordprocessingml/2006/main" xmlns:w14="http://schemas.microsoft.com/office/word/2010/wordml" xmlns:w15="http://schemas.microsoft.com/office/word/2012/wordml" xmlns:w16se="http://schemas.microsoft.com/office/word/2015/wordml/symex" xmlns:wpg="http://schemas.microsoft.com/office/word/2010/wordprocessingGroup" xmlns:wpi="http://schemas.microsoft.com/office/word/2010/wordprocessingInk" xmlns:wne="http://schemas.microsoft.com/office/word/2006/wordml" xmlns:wps="http://schemas.microsoft.com/office/word/2010/wordprocessingShape" mc:Ignorable="w14 w15 w16se wp14">
   <w:p>
     <w:pPr>
       <w:pStyle w:val="Header"/>
@@ -22209,7 +22730,7 @@
 </file>
 
 <file path=word/header5.xml><?xml version="1.0" encoding="utf-8"?>
-<w:hdr xmlns:wpc="http://schemas.microsoft.com/office/word/2010/wordprocessingCanvas" xmlns:mc="http://schemas.openxmlformats.org/markup-compatibility/2006" xmlns:o="urn:schemas-microsoft-com:office:office" xmlns:r="http://schemas.openxmlformats.org/officeDocument/2006/relationships" xmlns:m="http://schemas.openxmlformats.org/officeDocument/2006/math" xmlns:v="urn:schemas-microsoft-com:vml" xmlns:wp14="http://schemas.microsoft.com/office/word/2010/wordprocessingDrawing" xmlns:wp="http://schemas.openxmlformats.org/drawingml/2006/wordprocessingDrawing" xmlns:w10="urn:schemas-microsoft-com:office:word" xmlns:w="http://schemas.openxmlformats.org/wordprocessingml/2006/main" xmlns:w14="http://schemas.microsoft.com/office/word/2010/wordml" xmlns:w15="http://schemas.microsoft.com/office/word/2012/wordml" xmlns:wpg="http://schemas.microsoft.com/office/word/2010/wordprocessingGroup" xmlns:wpi="http://schemas.microsoft.com/office/word/2010/wordprocessingInk" xmlns:wne="http://schemas.microsoft.com/office/word/2006/wordml" xmlns:wps="http://schemas.microsoft.com/office/word/2010/wordprocessingShape" mc:Ignorable="w14 w15 wp14">
+<w:hdr xmlns:wpc="http://schemas.microsoft.com/office/word/2010/wordprocessingCanvas" xmlns:cx="http://schemas.microsoft.com/office/drawing/2014/chartex" xmlns:cx1="http://schemas.microsoft.com/office/drawing/2015/9/8/chartex" xmlns:mc="http://schemas.openxmlformats.org/markup-compatibility/2006" xmlns:o="urn:schemas-microsoft-com:office:office" xmlns:r="http://schemas.openxmlformats.org/officeDocument/2006/relationships" xmlns:m="http://schemas.openxmlformats.org/officeDocument/2006/math" xmlns:v="urn:schemas-microsoft-com:vml" xmlns:wp14="http://schemas.microsoft.com/office/word/2010/wordprocessingDrawing" xmlns:wp="http://schemas.openxmlformats.org/drawingml/2006/wordprocessingDrawing" xmlns:w10="urn:schemas-microsoft-com:office:word" xmlns:w="http://schemas.openxmlformats.org/wordprocessingml/2006/main" xmlns:w14="http://schemas.microsoft.com/office/word/2010/wordml" xmlns:w15="http://schemas.microsoft.com/office/word/2012/wordml" xmlns:w16se="http://schemas.microsoft.com/office/word/2015/wordml/symex" xmlns:wpg="http://schemas.microsoft.com/office/word/2010/wordprocessingGroup" xmlns:wpi="http://schemas.microsoft.com/office/word/2010/wordprocessingInk" xmlns:wne="http://schemas.microsoft.com/office/word/2006/wordml" xmlns:wps="http://schemas.microsoft.com/office/word/2010/wordprocessingShape" mc:Ignorable="w14 w15 w16se wp14">
   <w:p>
     <w:pPr>
       <w:pStyle w:val="Header"/>
@@ -22304,18 +22825,56 @@
       </w:rPr>
       <w:t xml:space="preserve">Problem </w:t>
     </w:r>
-    <w:fldSimple w:instr=" SECTION   \* MERGEFORMAT ">
-      <w:r>
-        <w:rPr>
-          <w:rFonts w:ascii="Times New Roman" w:hAnsi="Times New Roman" w:cs="Times New Roman"/>
-          <w:b/>
-          <w:noProof/>
-          <w:sz w:val="32"/>
-          <w:szCs w:val="32"/>
-        </w:rPr>
-        <w:t>2</w:t>
-      </w:r>
-    </w:fldSimple>
+    <w:r>
+      <w:rPr>
+        <w:rFonts w:ascii="Times New Roman" w:hAnsi="Times New Roman" w:cs="Times New Roman"/>
+        <w:b/>
+        <w:noProof/>
+        <w:sz w:val="32"/>
+        <w:szCs w:val="32"/>
+      </w:rPr>
+      <w:fldChar w:fldCharType="begin"/>
+    </w:r>
+    <w:r>
+      <w:rPr>
+        <w:rFonts w:ascii="Times New Roman" w:hAnsi="Times New Roman" w:cs="Times New Roman"/>
+        <w:b/>
+        <w:noProof/>
+        <w:sz w:val="32"/>
+        <w:szCs w:val="32"/>
+      </w:rPr>
+      <w:instrText xml:space="preserve"> SECTION   \* MERGEFORMAT </w:instrText>
+    </w:r>
+    <w:r>
+      <w:rPr>
+        <w:rFonts w:ascii="Times New Roman" w:hAnsi="Times New Roman" w:cs="Times New Roman"/>
+        <w:b/>
+        <w:noProof/>
+        <w:sz w:val="32"/>
+        <w:szCs w:val="32"/>
+      </w:rPr>
+      <w:fldChar w:fldCharType="separate"/>
+    </w:r>
+    <w:r>
+      <w:rPr>
+        <w:rFonts w:ascii="Times New Roman" w:hAnsi="Times New Roman" w:cs="Times New Roman"/>
+        <w:b/>
+        <w:noProof/>
+        <w:sz w:val="32"/>
+        <w:szCs w:val="32"/>
+      </w:rPr>
+      <w:t>2</w:t>
+    </w:r>
+    <w:r>
+      <w:rPr>
+        <w:rFonts w:ascii="Times New Roman" w:hAnsi="Times New Roman" w:cs="Times New Roman"/>
+        <w:b/>
+        <w:noProof/>
+        <w:sz w:val="32"/>
+        <w:szCs w:val="32"/>
+      </w:rPr>
+      <w:fldChar w:fldCharType="end"/>
+    </w:r>
     <w:r>
       <w:rPr>
         <w:rFonts w:ascii="Times New Roman" w:hAnsi="Times New Roman" w:cs="Times New Roman"/>
@@ -22426,7 +22985,7 @@
 </file>
 
 <file path=word/header50.xml><?xml version="1.0" encoding="utf-8"?>
-<w:hdr xmlns:wpc="http://schemas.microsoft.com/office/word/2010/wordprocessingCanvas" xmlns:mc="http://schemas.openxmlformats.org/markup-compatibility/2006" xmlns:o="urn:schemas-microsoft-com:office:office" xmlns:r="http://schemas.openxmlformats.org/officeDocument/2006/relationships" xmlns:m="http://schemas.openxmlformats.org/officeDocument/2006/math" xmlns:v="urn:schemas-microsoft-com:vml" xmlns:wp14="http://schemas.microsoft.com/office/word/2010/wordprocessingDrawing" xmlns:wp="http://schemas.openxmlformats.org/drawingml/2006/wordprocessingDrawing" xmlns:w10="urn:schemas-microsoft-com:office:word" xmlns:w="http://schemas.openxmlformats.org/wordprocessingml/2006/main" xmlns:w14="http://schemas.microsoft.com/office/word/2010/wordml" xmlns:w15="http://schemas.microsoft.com/office/word/2012/wordml" xmlns:wpg="http://schemas.microsoft.com/office/word/2010/wordprocessingGroup" xmlns:wpi="http://schemas.microsoft.com/office/word/2010/wordprocessingInk" xmlns:wne="http://schemas.microsoft.com/office/word/2006/wordml" xmlns:wps="http://schemas.microsoft.com/office/word/2010/wordprocessingShape" mc:Ignorable="w14 w15 wp14">
+<w:hdr xmlns:wpc="http://schemas.microsoft.com/office/word/2010/wordprocessingCanvas" xmlns:cx="http://schemas.microsoft.com/office/drawing/2014/chartex" xmlns:cx1="http://schemas.microsoft.com/office/drawing/2015/9/8/chartex" xmlns:mc="http://schemas.openxmlformats.org/markup-compatibility/2006" xmlns:o="urn:schemas-microsoft-com:office:office" xmlns:r="http://schemas.openxmlformats.org/officeDocument/2006/relationships" xmlns:m="http://schemas.openxmlformats.org/officeDocument/2006/math" xmlns:v="urn:schemas-microsoft-com:vml" xmlns:wp14="http://schemas.microsoft.com/office/word/2010/wordprocessingDrawing" xmlns:wp="http://schemas.openxmlformats.org/drawingml/2006/wordprocessingDrawing" xmlns:w10="urn:schemas-microsoft-com:office:word" xmlns:w="http://schemas.openxmlformats.org/wordprocessingml/2006/main" xmlns:w14="http://schemas.microsoft.com/office/word/2010/wordml" xmlns:w15="http://schemas.microsoft.com/office/word/2012/wordml" xmlns:w16se="http://schemas.microsoft.com/office/word/2015/wordml/symex" xmlns:wpg="http://schemas.microsoft.com/office/word/2010/wordprocessingGroup" xmlns:wpi="http://schemas.microsoft.com/office/word/2010/wordprocessingInk" xmlns:wne="http://schemas.microsoft.com/office/word/2006/wordml" xmlns:wps="http://schemas.microsoft.com/office/word/2010/wordprocessingShape" mc:Ignorable="w14 w15 w16se wp14">
   <w:p>
     <w:pPr>
       <w:pStyle w:val="Header"/>
@@ -22521,35 +23080,18 @@
       </w:rPr>
       <w:t xml:space="preserve">Problem </w:t>
     </w:r>
-    <w:r>
-      <w:fldChar w:fldCharType="begin"/>
-    </w:r>
-    <w:r>
-      <w:instrText xml:space="preserve"> SECTION   \* MERGEFORMAT </w:instrText>
-    </w:r>
-    <w:r>
-      <w:fldChar w:fldCharType="separate"/>
-    </w:r>
-    <w:r>
-      <w:rPr>
-        <w:rFonts w:ascii="Times New Roman" w:hAnsi="Times New Roman" w:cs="Times New Roman"/>
-        <w:b/>
-        <w:noProof/>
-        <w:sz w:val="32"/>
-        <w:szCs w:val="32"/>
-      </w:rPr>
-      <w:t>17</w:t>
-    </w:r>
-    <w:r>
-      <w:rPr>
-        <w:rFonts w:ascii="Times New Roman" w:hAnsi="Times New Roman" w:cs="Times New Roman"/>
-        <w:b/>
-        <w:noProof/>
-        <w:sz w:val="32"/>
-        <w:szCs w:val="32"/>
-      </w:rPr>
-      <w:fldChar w:fldCharType="end"/>
-    </w:r>
+    <w:fldSimple w:instr=" SECTION   \* MERGEFORMAT ">
+      <w:r>
+        <w:rPr>
+          <w:rFonts w:ascii="Times New Roman" w:hAnsi="Times New Roman" w:cs="Times New Roman"/>
+          <w:b/>
+          <w:noProof/>
+          <w:sz w:val="32"/>
+          <w:szCs w:val="32"/>
+        </w:rPr>
+        <w:t>17</w:t>
+      </w:r>
+    </w:fldSimple>
     <w:r>
       <w:rPr>
         <w:rFonts w:ascii="Times New Roman" w:hAnsi="Times New Roman" w:cs="Times New Roman"/>
@@ -22660,7 +23202,7 @@
 </file>
 
 <file path=word/header51.xml><?xml version="1.0" encoding="utf-8"?>
-<w:hdr xmlns:wpc="http://schemas.microsoft.com/office/word/2010/wordprocessingCanvas" xmlns:mc="http://schemas.openxmlformats.org/markup-compatibility/2006" xmlns:o="urn:schemas-microsoft-com:office:office" xmlns:r="http://schemas.openxmlformats.org/officeDocument/2006/relationships" xmlns:m="http://schemas.openxmlformats.org/officeDocument/2006/math" xmlns:v="urn:schemas-microsoft-com:vml" xmlns:wp14="http://schemas.microsoft.com/office/word/2010/wordprocessingDrawing" xmlns:wp="http://schemas.openxmlformats.org/drawingml/2006/wordprocessingDrawing" xmlns:w10="urn:schemas-microsoft-com:office:word" xmlns:w="http://schemas.openxmlformats.org/wordprocessingml/2006/main" xmlns:w14="http://schemas.microsoft.com/office/word/2010/wordml" xmlns:w15="http://schemas.microsoft.com/office/word/2012/wordml" xmlns:wpg="http://schemas.microsoft.com/office/word/2010/wordprocessingGroup" xmlns:wpi="http://schemas.microsoft.com/office/word/2010/wordprocessingInk" xmlns:wne="http://schemas.microsoft.com/office/word/2006/wordml" xmlns:wps="http://schemas.microsoft.com/office/word/2010/wordprocessingShape" mc:Ignorable="w14 w15 wp14">
+<w:hdr xmlns:wpc="http://schemas.microsoft.com/office/word/2010/wordprocessingCanvas" xmlns:cx="http://schemas.microsoft.com/office/drawing/2014/chartex" xmlns:cx1="http://schemas.microsoft.com/office/drawing/2015/9/8/chartex" xmlns:mc="http://schemas.openxmlformats.org/markup-compatibility/2006" xmlns:o="urn:schemas-microsoft-com:office:office" xmlns:r="http://schemas.openxmlformats.org/officeDocument/2006/relationships" xmlns:m="http://schemas.openxmlformats.org/officeDocument/2006/math" xmlns:v="urn:schemas-microsoft-com:vml" xmlns:wp14="http://schemas.microsoft.com/office/word/2010/wordprocessingDrawing" xmlns:wp="http://schemas.openxmlformats.org/drawingml/2006/wordprocessingDrawing" xmlns:w10="urn:schemas-microsoft-com:office:word" xmlns:w="http://schemas.openxmlformats.org/wordprocessingml/2006/main" xmlns:w14="http://schemas.microsoft.com/office/word/2010/wordml" xmlns:w15="http://schemas.microsoft.com/office/word/2012/wordml" xmlns:w16se="http://schemas.microsoft.com/office/word/2015/wordml/symex" xmlns:wpg="http://schemas.microsoft.com/office/word/2010/wordprocessingGroup" xmlns:wpi="http://schemas.microsoft.com/office/word/2010/wordprocessingInk" xmlns:wne="http://schemas.microsoft.com/office/word/2006/wordml" xmlns:wps="http://schemas.microsoft.com/office/word/2010/wordprocessingShape" mc:Ignorable="w14 w15 w16se wp14">
   <w:p>
     <w:pPr>
       <w:pStyle w:val="Header"/>
@@ -22682,7 +23224,7 @@
 </file>
 
 <file path=word/header52.xml><?xml version="1.0" encoding="utf-8"?>
-<w:hdr xmlns:wpc="http://schemas.microsoft.com/office/word/2010/wordprocessingCanvas" xmlns:mc="http://schemas.openxmlformats.org/markup-compatibility/2006" xmlns:o="urn:schemas-microsoft-com:office:office" xmlns:r="http://schemas.openxmlformats.org/officeDocument/2006/relationships" xmlns:m="http://schemas.openxmlformats.org/officeDocument/2006/math" xmlns:v="urn:schemas-microsoft-com:vml" xmlns:wp14="http://schemas.microsoft.com/office/word/2010/wordprocessingDrawing" xmlns:wp="http://schemas.openxmlformats.org/drawingml/2006/wordprocessingDrawing" xmlns:w10="urn:schemas-microsoft-com:office:word" xmlns:w="http://schemas.openxmlformats.org/wordprocessingml/2006/main" xmlns:w14="http://schemas.microsoft.com/office/word/2010/wordml" xmlns:w15="http://schemas.microsoft.com/office/word/2012/wordml" xmlns:wpg="http://schemas.microsoft.com/office/word/2010/wordprocessingGroup" xmlns:wpi="http://schemas.microsoft.com/office/word/2010/wordprocessingInk" xmlns:wne="http://schemas.microsoft.com/office/word/2006/wordml" xmlns:wps="http://schemas.microsoft.com/office/word/2010/wordprocessingShape" mc:Ignorable="w14 w15 wp14">
+<w:hdr xmlns:wpc="http://schemas.microsoft.com/office/word/2010/wordprocessingCanvas" xmlns:cx="http://schemas.microsoft.com/office/drawing/2014/chartex" xmlns:cx1="http://schemas.microsoft.com/office/drawing/2015/9/8/chartex" xmlns:mc="http://schemas.openxmlformats.org/markup-compatibility/2006" xmlns:o="urn:schemas-microsoft-com:office:office" xmlns:r="http://schemas.openxmlformats.org/officeDocument/2006/relationships" xmlns:m="http://schemas.openxmlformats.org/officeDocument/2006/math" xmlns:v="urn:schemas-microsoft-com:vml" xmlns:wp14="http://schemas.microsoft.com/office/word/2010/wordprocessingDrawing" xmlns:wp="http://schemas.openxmlformats.org/drawingml/2006/wordprocessingDrawing" xmlns:w10="urn:schemas-microsoft-com:office:word" xmlns:w="http://schemas.openxmlformats.org/wordprocessingml/2006/main" xmlns:w14="http://schemas.microsoft.com/office/word/2010/wordml" xmlns:w15="http://schemas.microsoft.com/office/word/2012/wordml" xmlns:w16se="http://schemas.microsoft.com/office/word/2015/wordml/symex" xmlns:wpg="http://schemas.microsoft.com/office/word/2010/wordprocessingGroup" xmlns:wpi="http://schemas.microsoft.com/office/word/2010/wordprocessingInk" xmlns:wne="http://schemas.microsoft.com/office/word/2006/wordml" xmlns:wps="http://schemas.microsoft.com/office/word/2010/wordprocessingShape" mc:Ignorable="w14 w15 w16se wp14">
   <w:p>
     <w:pPr>
       <w:pStyle w:val="Header"/>
@@ -22705,7 +23247,7 @@
 </file>
 
 <file path=word/header53.xml><?xml version="1.0" encoding="utf-8"?>
-<w:hdr xmlns:wpc="http://schemas.microsoft.com/office/word/2010/wordprocessingCanvas" xmlns:mc="http://schemas.openxmlformats.org/markup-compatibility/2006" xmlns:o="urn:schemas-microsoft-com:office:office" xmlns:r="http://schemas.openxmlformats.org/officeDocument/2006/relationships" xmlns:m="http://schemas.openxmlformats.org/officeDocument/2006/math" xmlns:v="urn:schemas-microsoft-com:vml" xmlns:wp14="http://schemas.microsoft.com/office/word/2010/wordprocessingDrawing" xmlns:wp="http://schemas.openxmlformats.org/drawingml/2006/wordprocessingDrawing" xmlns:w10="urn:schemas-microsoft-com:office:word" xmlns:w="http://schemas.openxmlformats.org/wordprocessingml/2006/main" xmlns:w14="http://schemas.microsoft.com/office/word/2010/wordml" xmlns:w15="http://schemas.microsoft.com/office/word/2012/wordml" xmlns:wpg="http://schemas.microsoft.com/office/word/2010/wordprocessingGroup" xmlns:wpi="http://schemas.microsoft.com/office/word/2010/wordprocessingInk" xmlns:wne="http://schemas.microsoft.com/office/word/2006/wordml" xmlns:wps="http://schemas.microsoft.com/office/word/2010/wordprocessingShape" mc:Ignorable="w14 w15 wp14">
+<w:hdr xmlns:wpc="http://schemas.microsoft.com/office/word/2010/wordprocessingCanvas" xmlns:cx="http://schemas.microsoft.com/office/drawing/2014/chartex" xmlns:cx1="http://schemas.microsoft.com/office/drawing/2015/9/8/chartex" xmlns:mc="http://schemas.openxmlformats.org/markup-compatibility/2006" xmlns:o="urn:schemas-microsoft-com:office:office" xmlns:r="http://schemas.openxmlformats.org/officeDocument/2006/relationships" xmlns:m="http://schemas.openxmlformats.org/officeDocument/2006/math" xmlns:v="urn:schemas-microsoft-com:vml" xmlns:wp14="http://schemas.microsoft.com/office/word/2010/wordprocessingDrawing" xmlns:wp="http://schemas.openxmlformats.org/drawingml/2006/wordprocessingDrawing" xmlns:w10="urn:schemas-microsoft-com:office:word" xmlns:w="http://schemas.openxmlformats.org/wordprocessingml/2006/main" xmlns:w14="http://schemas.microsoft.com/office/word/2010/wordml" xmlns:w15="http://schemas.microsoft.com/office/word/2012/wordml" xmlns:w16se="http://schemas.microsoft.com/office/word/2015/wordml/symex" xmlns:wpg="http://schemas.microsoft.com/office/word/2010/wordprocessingGroup" xmlns:wpi="http://schemas.microsoft.com/office/word/2010/wordprocessingInk" xmlns:wne="http://schemas.microsoft.com/office/word/2006/wordml" xmlns:wps="http://schemas.microsoft.com/office/word/2010/wordprocessingShape" mc:Ignorable="w14 w15 w16se wp14">
   <w:p>
     <w:pPr>
       <w:pStyle w:val="Header"/>
@@ -22800,15 +23342,18 @@
       </w:rPr>
       <w:t xml:space="preserve">Problem </w:t>
     </w:r>
-    <w:r>
-      <w:fldChar w:fldCharType="begin"/>
-    </w:r>
-    <w:r>
-      <w:instrText xml:space="preserve"> SECTION   \* MERGEFORMAT </w:instrText>
-    </w:r>
-    <w:r>
-      <w:fldChar w:fldCharType="separate"/>
-    </w:r>
+    <w:fldSimple w:instr=" SECTION   \* MERGEFORMAT ">
+      <w:r>
+        <w:rPr>
+          <w:rFonts w:ascii="Times New Roman" w:hAnsi="Times New Roman" w:cs="Times New Roman"/>
+          <w:b/>
+          <w:noProof/>
+          <w:sz w:val="32"/>
+          <w:szCs w:val="32"/>
+        </w:rPr>
+        <w:t>18</w:t>
+      </w:r>
+    </w:fldSimple>
     <w:r>
       <w:rPr>
         <w:rFonts w:ascii="Times New Roman" w:hAnsi="Times New Roman" w:cs="Times New Roman"/>
@@ -22817,7 +23362,7 @@
         <w:sz w:val="32"/>
         <w:szCs w:val="32"/>
       </w:rPr>
-      <w:t>18</w:t>
+      <w:t>:</w:t>
     </w:r>
     <w:r>
       <w:rPr>
@@ -22827,7 +23372,7 @@
         <w:sz w:val="32"/>
         <w:szCs w:val="32"/>
       </w:rPr>
-      <w:fldChar w:fldCharType="end"/>
+      <w:t xml:space="preserve"> </w:t>
     </w:r>
     <w:r>
       <w:rPr>
@@ -22837,7 +23382,7 @@
         <w:sz w:val="32"/>
         <w:szCs w:val="32"/>
       </w:rPr>
-      <w:t>:</w:t>
+      <w:t>Dominating Disney</w:t>
     </w:r>
     <w:r>
       <w:rPr>
@@ -22847,9 +23392,12 @@
         <w:sz w:val="32"/>
         <w:szCs w:val="32"/>
       </w:rPr>
-      <w:t xml:space="preserve"> </w:t>
-    </w:r>
-    <w:r>
+      <w:tab/>
+    </w:r>
+  </w:p>
+  <w:p>
+    <w:pPr>
+      <w:pStyle w:val="Header"/>
       <w:rPr>
         <w:rFonts w:ascii="Times New Roman" w:hAnsi="Times New Roman" w:cs="Times New Roman"/>
         <w:b/>
@@ -22857,8 +23405,7 @@
         <w:sz w:val="32"/>
         <w:szCs w:val="32"/>
       </w:rPr>
-      <w:t>Dominating Disney</w:t>
-    </w:r>
+    </w:pPr>
     <w:r>
       <w:rPr>
         <w:rFonts w:ascii="Times New Roman" w:hAnsi="Times New Roman" w:cs="Times New Roman"/>
@@ -22867,39 +23414,7 @@
         <w:sz w:val="32"/>
         <w:szCs w:val="32"/>
       </w:rPr>
-      <w:tab/>
-    </w:r>
-  </w:p>
-  <w:p>
-    <w:pPr>
-      <w:pStyle w:val="Header"/>
-      <w:rPr>
-        <w:rFonts w:ascii="Times New Roman" w:hAnsi="Times New Roman" w:cs="Times New Roman"/>
-        <w:b/>
-        <w:noProof/>
-        <w:sz w:val="32"/>
-        <w:szCs w:val="32"/>
-      </w:rPr>
-    </w:pPr>
-    <w:r>
-      <w:rPr>
-        <w:rFonts w:ascii="Times New Roman" w:hAnsi="Times New Roman" w:cs="Times New Roman"/>
-        <w:b/>
-        <w:noProof/>
-        <w:sz w:val="32"/>
-        <w:szCs w:val="32"/>
-      </w:rPr>
-      <w:t>60</w:t>
-    </w:r>
-    <w:r>
-      <w:rPr>
-        <w:rFonts w:ascii="Times New Roman" w:hAnsi="Times New Roman" w:cs="Times New Roman"/>
-        <w:b/>
-        <w:noProof/>
-        <w:sz w:val="32"/>
-        <w:szCs w:val="32"/>
-      </w:rPr>
-      <w:t xml:space="preserve"> points</w:t>
+      <w:t>60 points</w:t>
     </w:r>
     <w:r>
       <w:rPr>
@@ -22949,7 +23464,7 @@
 </file>
 
 <file path=word/header54.xml><?xml version="1.0" encoding="utf-8"?>
-<w:hdr xmlns:wpc="http://schemas.microsoft.com/office/word/2010/wordprocessingCanvas" xmlns:mc="http://schemas.openxmlformats.org/markup-compatibility/2006" xmlns:o="urn:schemas-microsoft-com:office:office" xmlns:r="http://schemas.openxmlformats.org/officeDocument/2006/relationships" xmlns:m="http://schemas.openxmlformats.org/officeDocument/2006/math" xmlns:v="urn:schemas-microsoft-com:vml" xmlns:wp14="http://schemas.microsoft.com/office/word/2010/wordprocessingDrawing" xmlns:wp="http://schemas.openxmlformats.org/drawingml/2006/wordprocessingDrawing" xmlns:w10="urn:schemas-microsoft-com:office:word" xmlns:w="http://schemas.openxmlformats.org/wordprocessingml/2006/main" xmlns:w14="http://schemas.microsoft.com/office/word/2010/wordml" xmlns:w15="http://schemas.microsoft.com/office/word/2012/wordml" xmlns:wpg="http://schemas.microsoft.com/office/word/2010/wordprocessingGroup" xmlns:wpi="http://schemas.microsoft.com/office/word/2010/wordprocessingInk" xmlns:wne="http://schemas.microsoft.com/office/word/2006/wordml" xmlns:wps="http://schemas.microsoft.com/office/word/2010/wordprocessingShape" mc:Ignorable="w14 w15 wp14">
+<w:hdr xmlns:wpc="http://schemas.microsoft.com/office/word/2010/wordprocessingCanvas" xmlns:cx="http://schemas.microsoft.com/office/drawing/2014/chartex" xmlns:cx1="http://schemas.microsoft.com/office/drawing/2015/9/8/chartex" xmlns:mc="http://schemas.openxmlformats.org/markup-compatibility/2006" xmlns:o="urn:schemas-microsoft-com:office:office" xmlns:r="http://schemas.openxmlformats.org/officeDocument/2006/relationships" xmlns:m="http://schemas.openxmlformats.org/officeDocument/2006/math" xmlns:v="urn:schemas-microsoft-com:vml" xmlns:wp14="http://schemas.microsoft.com/office/word/2010/wordprocessingDrawing" xmlns:wp="http://schemas.openxmlformats.org/drawingml/2006/wordprocessingDrawing" xmlns:w10="urn:schemas-microsoft-com:office:word" xmlns:w="http://schemas.openxmlformats.org/wordprocessingml/2006/main" xmlns:w14="http://schemas.microsoft.com/office/word/2010/wordml" xmlns:w15="http://schemas.microsoft.com/office/word/2012/wordml" xmlns:w16se="http://schemas.microsoft.com/office/word/2015/wordml/symex" xmlns:wpg="http://schemas.microsoft.com/office/word/2010/wordprocessingGroup" xmlns:wpi="http://schemas.microsoft.com/office/word/2010/wordprocessingInk" xmlns:wne="http://schemas.microsoft.com/office/word/2006/wordml" xmlns:wps="http://schemas.microsoft.com/office/word/2010/wordprocessingShape" mc:Ignorable="w14 w15 w16se wp14">
   <w:p>
     <w:pPr>
       <w:pStyle w:val="Header"/>
@@ -22971,7 +23486,7 @@
 </file>
 
 <file path=word/header55.xml><?xml version="1.0" encoding="utf-8"?>
-<w:hdr xmlns:wpc="http://schemas.microsoft.com/office/word/2010/wordprocessingCanvas" xmlns:mc="http://schemas.openxmlformats.org/markup-compatibility/2006" xmlns:o="urn:schemas-microsoft-com:office:office" xmlns:r="http://schemas.openxmlformats.org/officeDocument/2006/relationships" xmlns:m="http://schemas.openxmlformats.org/officeDocument/2006/math" xmlns:v="urn:schemas-microsoft-com:vml" xmlns:wp14="http://schemas.microsoft.com/office/word/2010/wordprocessingDrawing" xmlns:wp="http://schemas.openxmlformats.org/drawingml/2006/wordprocessingDrawing" xmlns:w10="urn:schemas-microsoft-com:office:word" xmlns:w="http://schemas.openxmlformats.org/wordprocessingml/2006/main" xmlns:w14="http://schemas.microsoft.com/office/word/2010/wordml" xmlns:w15="http://schemas.microsoft.com/office/word/2012/wordml" xmlns:wpg="http://schemas.microsoft.com/office/word/2010/wordprocessingGroup" xmlns:wpi="http://schemas.microsoft.com/office/word/2010/wordprocessingInk" xmlns:wne="http://schemas.microsoft.com/office/word/2006/wordml" xmlns:wps="http://schemas.microsoft.com/office/word/2010/wordprocessingShape" mc:Ignorable="w14 w15 wp14">
+<w:hdr xmlns:wpc="http://schemas.microsoft.com/office/word/2010/wordprocessingCanvas" xmlns:cx="http://schemas.microsoft.com/office/drawing/2014/chartex" xmlns:cx1="http://schemas.microsoft.com/office/drawing/2015/9/8/chartex" xmlns:mc="http://schemas.openxmlformats.org/markup-compatibility/2006" xmlns:o="urn:schemas-microsoft-com:office:office" xmlns:r="http://schemas.openxmlformats.org/officeDocument/2006/relationships" xmlns:m="http://schemas.openxmlformats.org/officeDocument/2006/math" xmlns:v="urn:schemas-microsoft-com:vml" xmlns:wp14="http://schemas.microsoft.com/office/word/2010/wordprocessingDrawing" xmlns:wp="http://schemas.openxmlformats.org/drawingml/2006/wordprocessingDrawing" xmlns:w10="urn:schemas-microsoft-com:office:word" xmlns:w="http://schemas.openxmlformats.org/wordprocessingml/2006/main" xmlns:w14="http://schemas.microsoft.com/office/word/2010/wordml" xmlns:w15="http://schemas.microsoft.com/office/word/2012/wordml" xmlns:w16se="http://schemas.microsoft.com/office/word/2015/wordml/symex" xmlns:wpg="http://schemas.microsoft.com/office/word/2010/wordprocessingGroup" xmlns:wpi="http://schemas.microsoft.com/office/word/2010/wordprocessingInk" xmlns:wne="http://schemas.microsoft.com/office/word/2006/wordml" xmlns:wps="http://schemas.microsoft.com/office/word/2010/wordprocessingShape" mc:Ignorable="w14 w15 w16se wp14">
   <w:p>
     <w:pPr>
       <w:pStyle w:val="Header"/>
@@ -22994,7 +23509,7 @@
 </file>
 
 <file path=word/header56.xml><?xml version="1.0" encoding="utf-8"?>
-<w:hdr xmlns:wpc="http://schemas.microsoft.com/office/word/2010/wordprocessingCanvas" xmlns:mc="http://schemas.openxmlformats.org/markup-compatibility/2006" xmlns:o="urn:schemas-microsoft-com:office:office" xmlns:r="http://schemas.openxmlformats.org/officeDocument/2006/relationships" xmlns:m="http://schemas.openxmlformats.org/officeDocument/2006/math" xmlns:v="urn:schemas-microsoft-com:vml" xmlns:wp14="http://schemas.microsoft.com/office/word/2010/wordprocessingDrawing" xmlns:wp="http://schemas.openxmlformats.org/drawingml/2006/wordprocessingDrawing" xmlns:w10="urn:schemas-microsoft-com:office:word" xmlns:w="http://schemas.openxmlformats.org/wordprocessingml/2006/main" xmlns:w14="http://schemas.microsoft.com/office/word/2010/wordml" xmlns:w15="http://schemas.microsoft.com/office/word/2012/wordml" xmlns:wpg="http://schemas.microsoft.com/office/word/2010/wordprocessingGroup" xmlns:wpi="http://schemas.microsoft.com/office/word/2010/wordprocessingInk" xmlns:wne="http://schemas.microsoft.com/office/word/2006/wordml" xmlns:wps="http://schemas.microsoft.com/office/word/2010/wordprocessingShape" mc:Ignorable="w14 w15 wp14">
+<w:hdr xmlns:wpc="http://schemas.microsoft.com/office/word/2010/wordprocessingCanvas" xmlns:cx="http://schemas.microsoft.com/office/drawing/2014/chartex" xmlns:cx1="http://schemas.microsoft.com/office/drawing/2015/9/8/chartex" xmlns:mc="http://schemas.openxmlformats.org/markup-compatibility/2006" xmlns:o="urn:schemas-microsoft-com:office:office" xmlns:r="http://schemas.openxmlformats.org/officeDocument/2006/relationships" xmlns:m="http://schemas.openxmlformats.org/officeDocument/2006/math" xmlns:v="urn:schemas-microsoft-com:vml" xmlns:wp14="http://schemas.microsoft.com/office/word/2010/wordprocessingDrawing" xmlns:wp="http://schemas.openxmlformats.org/drawingml/2006/wordprocessingDrawing" xmlns:w10="urn:schemas-microsoft-com:office:word" xmlns:w="http://schemas.openxmlformats.org/wordprocessingml/2006/main" xmlns:w14="http://schemas.microsoft.com/office/word/2010/wordml" xmlns:w15="http://schemas.microsoft.com/office/word/2012/wordml" xmlns:w16se="http://schemas.microsoft.com/office/word/2015/wordml/symex" xmlns:wpg="http://schemas.microsoft.com/office/word/2010/wordprocessingGroup" xmlns:wpi="http://schemas.microsoft.com/office/word/2010/wordprocessingInk" xmlns:wne="http://schemas.microsoft.com/office/word/2006/wordml" xmlns:wps="http://schemas.microsoft.com/office/word/2010/wordprocessingShape" mc:Ignorable="w14 w15 w16se wp14">
   <w:p>
     <w:pPr>
       <w:pStyle w:val="Header"/>
@@ -23089,15 +23604,18 @@
       </w:rPr>
       <w:t xml:space="preserve">Problem </w:t>
     </w:r>
-    <w:r>
-      <w:fldChar w:fldCharType="begin"/>
-    </w:r>
-    <w:r>
-      <w:instrText xml:space="preserve"> SECTION   \* MERGEFORMAT </w:instrText>
-    </w:r>
-    <w:r>
-      <w:fldChar w:fldCharType="separate"/>
-    </w:r>
+    <w:fldSimple w:instr=" SECTION   \* MERGEFORMAT ">
+      <w:r>
+        <w:rPr>
+          <w:rFonts w:ascii="Times New Roman" w:hAnsi="Times New Roman" w:cs="Times New Roman"/>
+          <w:b/>
+          <w:noProof/>
+          <w:sz w:val="32"/>
+          <w:szCs w:val="32"/>
+        </w:rPr>
+        <w:t>19</w:t>
+      </w:r>
+    </w:fldSimple>
     <w:r>
       <w:rPr>
         <w:rFonts w:ascii="Times New Roman" w:hAnsi="Times New Roman" w:cs="Times New Roman"/>
@@ -23106,7 +23624,7 @@
         <w:sz w:val="32"/>
         <w:szCs w:val="32"/>
       </w:rPr>
-      <w:t>19</w:t>
+      <w:t>:</w:t>
     </w:r>
     <w:r>
       <w:rPr>
@@ -23116,7 +23634,7 @@
         <w:sz w:val="32"/>
         <w:szCs w:val="32"/>
       </w:rPr>
-      <w:fldChar w:fldCharType="end"/>
+      <w:t xml:space="preserve"> </w:t>
     </w:r>
     <w:r>
       <w:rPr>
@@ -23126,7 +23644,7 @@
         <w:sz w:val="32"/>
         <w:szCs w:val="32"/>
       </w:rPr>
-      <w:t>:</w:t>
+      <w:t>It’s an Enigma!</w:t>
     </w:r>
     <w:r>
       <w:rPr>
@@ -23136,9 +23654,12 @@
         <w:sz w:val="32"/>
         <w:szCs w:val="32"/>
       </w:rPr>
-      <w:t xml:space="preserve"> </w:t>
-    </w:r>
-    <w:r>
+      <w:tab/>
+    </w:r>
+  </w:p>
+  <w:p>
+    <w:pPr>
+      <w:pStyle w:val="Header"/>
       <w:rPr>
         <w:rFonts w:ascii="Times New Roman" w:hAnsi="Times New Roman" w:cs="Times New Roman"/>
         <w:b/>
@@ -23146,8 +23667,7 @@
         <w:sz w:val="32"/>
         <w:szCs w:val="32"/>
       </w:rPr>
-      <w:t>It’s an Enigma!</w:t>
-    </w:r>
+    </w:pPr>
     <w:r>
       <w:rPr>
         <w:rFonts w:ascii="Times New Roman" w:hAnsi="Times New Roman" w:cs="Times New Roman"/>
@@ -23156,39 +23676,7 @@
         <w:sz w:val="32"/>
         <w:szCs w:val="32"/>
       </w:rPr>
-      <w:tab/>
-    </w:r>
-  </w:p>
-  <w:p>
-    <w:pPr>
-      <w:pStyle w:val="Header"/>
-      <w:rPr>
-        <w:rFonts w:ascii="Times New Roman" w:hAnsi="Times New Roman" w:cs="Times New Roman"/>
-        <w:b/>
-        <w:noProof/>
-        <w:sz w:val="32"/>
-        <w:szCs w:val="32"/>
-      </w:rPr>
-    </w:pPr>
-    <w:r>
-      <w:rPr>
-        <w:rFonts w:ascii="Times New Roman" w:hAnsi="Times New Roman" w:cs="Times New Roman"/>
-        <w:b/>
-        <w:noProof/>
-        <w:sz w:val="32"/>
-        <w:szCs w:val="32"/>
-      </w:rPr>
-      <w:t>7</w:t>
-    </w:r>
-    <w:r>
-      <w:rPr>
-        <w:rFonts w:ascii="Times New Roman" w:hAnsi="Times New Roman" w:cs="Times New Roman"/>
-        <w:b/>
-        <w:noProof/>
-        <w:sz w:val="32"/>
-        <w:szCs w:val="32"/>
-      </w:rPr>
-      <w:t>0 points</w:t>
+      <w:t>70 points</w:t>
     </w:r>
     <w:r>
       <w:rPr>
@@ -23238,7 +23726,7 @@
 </file>
 
 <file path=word/header57.xml><?xml version="1.0" encoding="utf-8"?>
-<w:hdr xmlns:wpc="http://schemas.microsoft.com/office/word/2010/wordprocessingCanvas" xmlns:mc="http://schemas.openxmlformats.org/markup-compatibility/2006" xmlns:o="urn:schemas-microsoft-com:office:office" xmlns:r="http://schemas.openxmlformats.org/officeDocument/2006/relationships" xmlns:m="http://schemas.openxmlformats.org/officeDocument/2006/math" xmlns:v="urn:schemas-microsoft-com:vml" xmlns:wp14="http://schemas.microsoft.com/office/word/2010/wordprocessingDrawing" xmlns:wp="http://schemas.openxmlformats.org/drawingml/2006/wordprocessingDrawing" xmlns:w10="urn:schemas-microsoft-com:office:word" xmlns:w="http://schemas.openxmlformats.org/wordprocessingml/2006/main" xmlns:w14="http://schemas.microsoft.com/office/word/2010/wordml" xmlns:w15="http://schemas.microsoft.com/office/word/2012/wordml" xmlns:wpg="http://schemas.microsoft.com/office/word/2010/wordprocessingGroup" xmlns:wpi="http://schemas.microsoft.com/office/word/2010/wordprocessingInk" xmlns:wne="http://schemas.microsoft.com/office/word/2006/wordml" xmlns:wps="http://schemas.microsoft.com/office/word/2010/wordprocessingShape" mc:Ignorable="w14 w15 wp14">
+<w:hdr xmlns:wpc="http://schemas.microsoft.com/office/word/2010/wordprocessingCanvas" xmlns:cx="http://schemas.microsoft.com/office/drawing/2014/chartex" xmlns:cx1="http://schemas.microsoft.com/office/drawing/2015/9/8/chartex" xmlns:mc="http://schemas.openxmlformats.org/markup-compatibility/2006" xmlns:o="urn:schemas-microsoft-com:office:office" xmlns:r="http://schemas.openxmlformats.org/officeDocument/2006/relationships" xmlns:m="http://schemas.openxmlformats.org/officeDocument/2006/math" xmlns:v="urn:schemas-microsoft-com:vml" xmlns:wp14="http://schemas.microsoft.com/office/word/2010/wordprocessingDrawing" xmlns:wp="http://schemas.openxmlformats.org/drawingml/2006/wordprocessingDrawing" xmlns:w10="urn:schemas-microsoft-com:office:word" xmlns:w="http://schemas.openxmlformats.org/wordprocessingml/2006/main" xmlns:w14="http://schemas.microsoft.com/office/word/2010/wordml" xmlns:w15="http://schemas.microsoft.com/office/word/2012/wordml" xmlns:w16se="http://schemas.microsoft.com/office/word/2015/wordml/symex" xmlns:wpg="http://schemas.microsoft.com/office/word/2010/wordprocessingGroup" xmlns:wpi="http://schemas.microsoft.com/office/word/2010/wordprocessingInk" xmlns:wne="http://schemas.microsoft.com/office/word/2006/wordml" xmlns:wps="http://schemas.microsoft.com/office/word/2010/wordprocessingShape" mc:Ignorable="w14 w15 w16se wp14">
   <w:p>
     <w:pPr>
       <w:pStyle w:val="Header"/>
@@ -23260,7 +23748,7 @@
 </file>
 
 <file path=word/header58.xml><?xml version="1.0" encoding="utf-8"?>
-<w:hdr xmlns:wpc="http://schemas.microsoft.com/office/word/2010/wordprocessingCanvas" xmlns:mc="http://schemas.openxmlformats.org/markup-compatibility/2006" xmlns:o="urn:schemas-microsoft-com:office:office" xmlns:r="http://schemas.openxmlformats.org/officeDocument/2006/relationships" xmlns:m="http://schemas.openxmlformats.org/officeDocument/2006/math" xmlns:v="urn:schemas-microsoft-com:vml" xmlns:wp14="http://schemas.microsoft.com/office/word/2010/wordprocessingDrawing" xmlns:wp="http://schemas.openxmlformats.org/drawingml/2006/wordprocessingDrawing" xmlns:w10="urn:schemas-microsoft-com:office:word" xmlns:w="http://schemas.openxmlformats.org/wordprocessingml/2006/main" xmlns:w14="http://schemas.microsoft.com/office/word/2010/wordml" xmlns:w15="http://schemas.microsoft.com/office/word/2012/wordml" xmlns:wpg="http://schemas.microsoft.com/office/word/2010/wordprocessingGroup" xmlns:wpi="http://schemas.microsoft.com/office/word/2010/wordprocessingInk" xmlns:wne="http://schemas.microsoft.com/office/word/2006/wordml" xmlns:wps="http://schemas.microsoft.com/office/word/2010/wordprocessingShape" mc:Ignorable="w14 w15 wp14">
+<w:hdr xmlns:wpc="http://schemas.microsoft.com/office/word/2010/wordprocessingCanvas" xmlns:cx="http://schemas.microsoft.com/office/drawing/2014/chartex" xmlns:cx1="http://schemas.microsoft.com/office/drawing/2015/9/8/chartex" xmlns:mc="http://schemas.openxmlformats.org/markup-compatibility/2006" xmlns:o="urn:schemas-microsoft-com:office:office" xmlns:r="http://schemas.openxmlformats.org/officeDocument/2006/relationships" xmlns:m="http://schemas.openxmlformats.org/officeDocument/2006/math" xmlns:v="urn:schemas-microsoft-com:vml" xmlns:wp14="http://schemas.microsoft.com/office/word/2010/wordprocessingDrawing" xmlns:wp="http://schemas.openxmlformats.org/drawingml/2006/wordprocessingDrawing" xmlns:w10="urn:schemas-microsoft-com:office:word" xmlns:w="http://schemas.openxmlformats.org/wordprocessingml/2006/main" xmlns:w14="http://schemas.microsoft.com/office/word/2010/wordml" xmlns:w15="http://schemas.microsoft.com/office/word/2012/wordml" xmlns:w16se="http://schemas.microsoft.com/office/word/2015/wordml/symex" xmlns:wpg="http://schemas.microsoft.com/office/word/2010/wordprocessingGroup" xmlns:wpi="http://schemas.microsoft.com/office/word/2010/wordprocessingInk" xmlns:wne="http://schemas.microsoft.com/office/word/2006/wordml" xmlns:wps="http://schemas.microsoft.com/office/word/2010/wordprocessingShape" mc:Ignorable="w14 w15 w16se wp14">
   <w:p>
     <w:pPr>
       <w:pStyle w:val="Header"/>
@@ -23425,7 +23913,7 @@
 </file>
 
 <file path=word/header6.xml><?xml version="1.0" encoding="utf-8"?>
-<w:hdr xmlns:wpc="http://schemas.microsoft.com/office/word/2010/wordprocessingCanvas" xmlns:mc="http://schemas.openxmlformats.org/markup-compatibility/2006" xmlns:o="urn:schemas-microsoft-com:office:office" xmlns:r="http://schemas.openxmlformats.org/officeDocument/2006/relationships" xmlns:m="http://schemas.openxmlformats.org/officeDocument/2006/math" xmlns:v="urn:schemas-microsoft-com:vml" xmlns:wp14="http://schemas.microsoft.com/office/word/2010/wordprocessingDrawing" xmlns:wp="http://schemas.openxmlformats.org/drawingml/2006/wordprocessingDrawing" xmlns:w10="urn:schemas-microsoft-com:office:word" xmlns:w="http://schemas.openxmlformats.org/wordprocessingml/2006/main" xmlns:w14="http://schemas.microsoft.com/office/word/2010/wordml" xmlns:w15="http://schemas.microsoft.com/office/word/2012/wordml" xmlns:wpg="http://schemas.microsoft.com/office/word/2010/wordprocessingGroup" xmlns:wpi="http://schemas.microsoft.com/office/word/2010/wordprocessingInk" xmlns:wne="http://schemas.microsoft.com/office/word/2006/wordml" xmlns:wps="http://schemas.microsoft.com/office/word/2010/wordprocessingShape" mc:Ignorable="w14 w15 wp14">
+<w:hdr xmlns:wpc="http://schemas.microsoft.com/office/word/2010/wordprocessingCanvas" xmlns:cx="http://schemas.microsoft.com/office/drawing/2014/chartex" xmlns:cx1="http://schemas.microsoft.com/office/drawing/2015/9/8/chartex" xmlns:mc="http://schemas.openxmlformats.org/markup-compatibility/2006" xmlns:o="urn:schemas-microsoft-com:office:office" xmlns:r="http://schemas.openxmlformats.org/officeDocument/2006/relationships" xmlns:m="http://schemas.openxmlformats.org/officeDocument/2006/math" xmlns:v="urn:schemas-microsoft-com:vml" xmlns:wp14="http://schemas.microsoft.com/office/word/2010/wordprocessingDrawing" xmlns:wp="http://schemas.openxmlformats.org/drawingml/2006/wordprocessingDrawing" xmlns:w10="urn:schemas-microsoft-com:office:word" xmlns:w="http://schemas.openxmlformats.org/wordprocessingml/2006/main" xmlns:w14="http://schemas.microsoft.com/office/word/2010/wordml" xmlns:w15="http://schemas.microsoft.com/office/word/2012/wordml" xmlns:w16se="http://schemas.microsoft.com/office/word/2015/wordml/symex" xmlns:wpg="http://schemas.microsoft.com/office/word/2010/wordprocessingGroup" xmlns:wpi="http://schemas.microsoft.com/office/word/2010/wordprocessingInk" xmlns:wne="http://schemas.microsoft.com/office/word/2006/wordml" xmlns:wps="http://schemas.microsoft.com/office/word/2010/wordprocessingShape" mc:Ignorable="w14 w15 w16se wp14">
   <w:p>
     <w:pPr>
       <w:pStyle w:val="Header"/>
@@ -23447,7 +23935,7 @@
 </file>
 
 <file path=word/header7.xml><?xml version="1.0" encoding="utf-8"?>
-<w:hdr xmlns:wpc="http://schemas.microsoft.com/office/word/2010/wordprocessingCanvas" xmlns:mc="http://schemas.openxmlformats.org/markup-compatibility/2006" xmlns:o="urn:schemas-microsoft-com:office:office" xmlns:r="http://schemas.openxmlformats.org/officeDocument/2006/relationships" xmlns:m="http://schemas.openxmlformats.org/officeDocument/2006/math" xmlns:v="urn:schemas-microsoft-com:vml" xmlns:wp14="http://schemas.microsoft.com/office/word/2010/wordprocessingDrawing" xmlns:wp="http://schemas.openxmlformats.org/drawingml/2006/wordprocessingDrawing" xmlns:w10="urn:schemas-microsoft-com:office:word" xmlns:w="http://schemas.openxmlformats.org/wordprocessingml/2006/main" xmlns:w14="http://schemas.microsoft.com/office/word/2010/wordml" xmlns:w15="http://schemas.microsoft.com/office/word/2012/wordml" xmlns:wpg="http://schemas.microsoft.com/office/word/2010/wordprocessingGroup" xmlns:wpi="http://schemas.microsoft.com/office/word/2010/wordprocessingInk" xmlns:wne="http://schemas.microsoft.com/office/word/2006/wordml" xmlns:wps="http://schemas.microsoft.com/office/word/2010/wordprocessingShape" mc:Ignorable="w14 w15 wp14">
+<w:hdr xmlns:wpc="http://schemas.microsoft.com/office/word/2010/wordprocessingCanvas" xmlns:cx="http://schemas.microsoft.com/office/drawing/2014/chartex" xmlns:cx1="http://schemas.microsoft.com/office/drawing/2015/9/8/chartex" xmlns:mc="http://schemas.openxmlformats.org/markup-compatibility/2006" xmlns:o="urn:schemas-microsoft-com:office:office" xmlns:r="http://schemas.openxmlformats.org/officeDocument/2006/relationships" xmlns:m="http://schemas.openxmlformats.org/officeDocument/2006/math" xmlns:v="urn:schemas-microsoft-com:vml" xmlns:wp14="http://schemas.microsoft.com/office/word/2010/wordprocessingDrawing" xmlns:wp="http://schemas.openxmlformats.org/drawingml/2006/wordprocessingDrawing" xmlns:w10="urn:schemas-microsoft-com:office:word" xmlns:w="http://schemas.openxmlformats.org/wordprocessingml/2006/main" xmlns:w14="http://schemas.microsoft.com/office/word/2010/wordml" xmlns:w15="http://schemas.microsoft.com/office/word/2012/wordml" xmlns:w16se="http://schemas.microsoft.com/office/word/2015/wordml/symex" xmlns:wpg="http://schemas.microsoft.com/office/word/2010/wordprocessingGroup" xmlns:wpi="http://schemas.microsoft.com/office/word/2010/wordprocessingInk" xmlns:wne="http://schemas.microsoft.com/office/word/2006/wordml" xmlns:wps="http://schemas.microsoft.com/office/word/2010/wordprocessingShape" mc:Ignorable="w14 w15 w16se wp14">
   <w:p>
     <w:pPr>
       <w:pStyle w:val="Header"/>
@@ -23469,7 +23957,7 @@
 </file>
 
 <file path=word/header8.xml><?xml version="1.0" encoding="utf-8"?>
-<w:hdr xmlns:wpc="http://schemas.microsoft.com/office/word/2010/wordprocessingCanvas" xmlns:mc="http://schemas.openxmlformats.org/markup-compatibility/2006" xmlns:o="urn:schemas-microsoft-com:office:office" xmlns:r="http://schemas.openxmlformats.org/officeDocument/2006/relationships" xmlns:m="http://schemas.openxmlformats.org/officeDocument/2006/math" xmlns:v="urn:schemas-microsoft-com:vml" xmlns:wp14="http://schemas.microsoft.com/office/word/2010/wordprocessingDrawing" xmlns:wp="http://schemas.openxmlformats.org/drawingml/2006/wordprocessingDrawing" xmlns:w10="urn:schemas-microsoft-com:office:word" xmlns:w="http://schemas.openxmlformats.org/wordprocessingml/2006/main" xmlns:w14="http://schemas.microsoft.com/office/word/2010/wordml" xmlns:w15="http://schemas.microsoft.com/office/word/2012/wordml" xmlns:wpg="http://schemas.microsoft.com/office/word/2010/wordprocessingGroup" xmlns:wpi="http://schemas.microsoft.com/office/word/2010/wordprocessingInk" xmlns:wne="http://schemas.microsoft.com/office/word/2006/wordml" xmlns:wps="http://schemas.microsoft.com/office/word/2010/wordprocessingShape" mc:Ignorable="w14 w15 wp14">
+<w:hdr xmlns:wpc="http://schemas.microsoft.com/office/word/2010/wordprocessingCanvas" xmlns:cx="http://schemas.microsoft.com/office/drawing/2014/chartex" xmlns:cx1="http://schemas.microsoft.com/office/drawing/2015/9/8/chartex" xmlns:mc="http://schemas.openxmlformats.org/markup-compatibility/2006" xmlns:o="urn:schemas-microsoft-com:office:office" xmlns:r="http://schemas.openxmlformats.org/officeDocument/2006/relationships" xmlns:m="http://schemas.openxmlformats.org/officeDocument/2006/math" xmlns:v="urn:schemas-microsoft-com:vml" xmlns:wp14="http://schemas.microsoft.com/office/word/2010/wordprocessingDrawing" xmlns:wp="http://schemas.openxmlformats.org/drawingml/2006/wordprocessingDrawing" xmlns:w10="urn:schemas-microsoft-com:office:word" xmlns:w="http://schemas.openxmlformats.org/wordprocessingml/2006/main" xmlns:w14="http://schemas.microsoft.com/office/word/2010/wordml" xmlns:w15="http://schemas.microsoft.com/office/word/2012/wordml" xmlns:w16se="http://schemas.microsoft.com/office/word/2015/wordml/symex" xmlns:wpg="http://schemas.microsoft.com/office/word/2010/wordprocessingGroup" xmlns:wpi="http://schemas.microsoft.com/office/word/2010/wordprocessingInk" xmlns:wne="http://schemas.microsoft.com/office/word/2006/wordml" xmlns:wps="http://schemas.microsoft.com/office/word/2010/wordprocessingShape" mc:Ignorable="w14 w15 w16se wp14">
   <w:p>
     <w:pPr>
       <w:pStyle w:val="Header"/>
@@ -23564,18 +24052,56 @@
       </w:rPr>
       <w:t xml:space="preserve">Problem </w:t>
     </w:r>
-    <w:fldSimple w:instr=" SECTION   \* MERGEFORMAT ">
-      <w:r>
-        <w:rPr>
-          <w:rFonts w:ascii="Times New Roman" w:hAnsi="Times New Roman" w:cs="Times New Roman"/>
-          <w:b/>
-          <w:noProof/>
-          <w:sz w:val="32"/>
-          <w:szCs w:val="32"/>
-        </w:rPr>
-        <w:t>3</w:t>
-      </w:r>
-    </w:fldSimple>
+    <w:r>
+      <w:rPr>
+        <w:rFonts w:ascii="Times New Roman" w:hAnsi="Times New Roman" w:cs="Times New Roman"/>
+        <w:b/>
+        <w:noProof/>
+        <w:sz w:val="32"/>
+        <w:szCs w:val="32"/>
+      </w:rPr>
+      <w:fldChar w:fldCharType="begin"/>
+    </w:r>
+    <w:r>
+      <w:rPr>
+        <w:rFonts w:ascii="Times New Roman" w:hAnsi="Times New Roman" w:cs="Times New Roman"/>
+        <w:b/>
+        <w:noProof/>
+        <w:sz w:val="32"/>
+        <w:szCs w:val="32"/>
+      </w:rPr>
+      <w:instrText xml:space="preserve"> SECTION   \* MERGEFORMAT </w:instrText>
+    </w:r>
+    <w:r>
+      <w:rPr>
+        <w:rFonts w:ascii="Times New Roman" w:hAnsi="Times New Roman" w:cs="Times New Roman"/>
+        <w:b/>
+        <w:noProof/>
+        <w:sz w:val="32"/>
+        <w:szCs w:val="32"/>
+      </w:rPr>
+      <w:fldChar w:fldCharType="separate"/>
+    </w:r>
+    <w:r>
+      <w:rPr>
+        <w:rFonts w:ascii="Times New Roman" w:hAnsi="Times New Roman" w:cs="Times New Roman"/>
+        <w:b/>
+        <w:noProof/>
+        <w:sz w:val="32"/>
+        <w:szCs w:val="32"/>
+      </w:rPr>
+      <w:t>3</w:t>
+    </w:r>
+    <w:r>
+      <w:rPr>
+        <w:rFonts w:ascii="Times New Roman" w:hAnsi="Times New Roman" w:cs="Times New Roman"/>
+        <w:b/>
+        <w:noProof/>
+        <w:sz w:val="32"/>
+        <w:szCs w:val="32"/>
+      </w:rPr>
+      <w:fldChar w:fldCharType="end"/>
+    </w:r>
     <w:r>
       <w:rPr>
         <w:rFonts w:ascii="Times New Roman" w:hAnsi="Times New Roman" w:cs="Times New Roman"/>
@@ -23686,7 +24212,7 @@
 </file>
 
 <file path=word/header9.xml><?xml version="1.0" encoding="utf-8"?>
-<w:hdr xmlns:wpc="http://schemas.microsoft.com/office/word/2010/wordprocessingCanvas" xmlns:mc="http://schemas.openxmlformats.org/markup-compatibility/2006" xmlns:o="urn:schemas-microsoft-com:office:office" xmlns:r="http://schemas.openxmlformats.org/officeDocument/2006/relationships" xmlns:m="http://schemas.openxmlformats.org/officeDocument/2006/math" xmlns:v="urn:schemas-microsoft-com:vml" xmlns:wp14="http://schemas.microsoft.com/office/word/2010/wordprocessingDrawing" xmlns:wp="http://schemas.openxmlformats.org/drawingml/2006/wordprocessingDrawing" xmlns:w10="urn:schemas-microsoft-com:office:word" xmlns:w="http://schemas.openxmlformats.org/wordprocessingml/2006/main" xmlns:w14="http://schemas.microsoft.com/office/word/2010/wordml" xmlns:w15="http://schemas.microsoft.com/office/word/2012/wordml" xmlns:wpg="http://schemas.microsoft.com/office/word/2010/wordprocessingGroup" xmlns:wpi="http://schemas.microsoft.com/office/word/2010/wordprocessingInk" xmlns:wne="http://schemas.microsoft.com/office/word/2006/wordml" xmlns:wps="http://schemas.microsoft.com/office/word/2010/wordprocessingShape" mc:Ignorable="w14 w15 wp14">
+<w:hdr xmlns:wpc="http://schemas.microsoft.com/office/word/2010/wordprocessingCanvas" xmlns:cx="http://schemas.microsoft.com/office/drawing/2014/chartex" xmlns:cx1="http://schemas.microsoft.com/office/drawing/2015/9/8/chartex" xmlns:mc="http://schemas.openxmlformats.org/markup-compatibility/2006" xmlns:o="urn:schemas-microsoft-com:office:office" xmlns:r="http://schemas.openxmlformats.org/officeDocument/2006/relationships" xmlns:m="http://schemas.openxmlformats.org/officeDocument/2006/math" xmlns:v="urn:schemas-microsoft-com:vml" xmlns:wp14="http://schemas.microsoft.com/office/word/2010/wordprocessingDrawing" xmlns:wp="http://schemas.openxmlformats.org/drawingml/2006/wordprocessingDrawing" xmlns:w10="urn:schemas-microsoft-com:office:word" xmlns:w="http://schemas.openxmlformats.org/wordprocessingml/2006/main" xmlns:w14="http://schemas.microsoft.com/office/word/2010/wordml" xmlns:w15="http://schemas.microsoft.com/office/word/2012/wordml" xmlns:w16se="http://schemas.microsoft.com/office/word/2015/wordml/symex" xmlns:wpg="http://schemas.microsoft.com/office/word/2010/wordprocessingGroup" xmlns:wpi="http://schemas.microsoft.com/office/word/2010/wordprocessingInk" xmlns:wne="http://schemas.microsoft.com/office/word/2006/wordml" xmlns:wps="http://schemas.microsoft.com/office/word/2010/wordprocessingShape" mc:Ignorable="w14 w15 w16se wp14">
   <w:p>
     <w:pPr>
       <w:pStyle w:val="Header"/>
@@ -23708,7 +24234,7 @@
 </file>
 
 <file path=word/numbering.xml><?xml version="1.0" encoding="utf-8"?>
-<w:numbering xmlns:wpc="http://schemas.microsoft.com/office/word/2010/wordprocessingCanvas" xmlns:mc="http://schemas.openxmlformats.org/markup-compatibility/2006" xmlns:o="urn:schemas-microsoft-com:office:office" xmlns:r="http://schemas.openxmlformats.org/officeDocument/2006/relationships" xmlns:m="http://schemas.openxmlformats.org/officeDocument/2006/math" xmlns:v="urn:schemas-microsoft-com:vml" xmlns:wp14="http://schemas.microsoft.com/office/word/2010/wordprocessingDrawing" xmlns:wp="http://schemas.openxmlformats.org/drawingml/2006/wordprocessingDrawing" xmlns:w10="urn:schemas-microsoft-com:office:word" xmlns:w="http://schemas.openxmlformats.org/wordprocessingml/2006/main" xmlns:w14="http://schemas.microsoft.com/office/word/2010/wordml" xmlns:w15="http://schemas.microsoft.com/office/word/2012/wordml" xmlns:wpg="http://schemas.microsoft.com/office/word/2010/wordprocessingGroup" xmlns:wpi="http://schemas.microsoft.com/office/word/2010/wordprocessingInk" xmlns:wne="http://schemas.microsoft.com/office/word/2006/wordml" xmlns:wps="http://schemas.microsoft.com/office/word/2010/wordprocessingShape" mc:Ignorable="w14 w15 wp14">
+<w:numbering xmlns:wpc="http://schemas.microsoft.com/office/word/2010/wordprocessingCanvas" xmlns:cx="http://schemas.microsoft.com/office/drawing/2014/chartex" xmlns:cx1="http://schemas.microsoft.com/office/drawing/2015/9/8/chartex" xmlns:mc="http://schemas.openxmlformats.org/markup-compatibility/2006" xmlns:o="urn:schemas-microsoft-com:office:office" xmlns:r="http://schemas.openxmlformats.org/officeDocument/2006/relationships" xmlns:m="http://schemas.openxmlformats.org/officeDocument/2006/math" xmlns:v="urn:schemas-microsoft-com:vml" xmlns:wp14="http://schemas.microsoft.com/office/word/2010/wordprocessingDrawing" xmlns:wp="http://schemas.openxmlformats.org/drawingml/2006/wordprocessingDrawing" xmlns:w10="urn:schemas-microsoft-com:office:word" xmlns:w="http://schemas.openxmlformats.org/wordprocessingml/2006/main" xmlns:w14="http://schemas.microsoft.com/office/word/2010/wordml" xmlns:w15="http://schemas.microsoft.com/office/word/2012/wordml" xmlns:w16se="http://schemas.microsoft.com/office/word/2015/wordml/symex" xmlns:wpg="http://schemas.microsoft.com/office/word/2010/wordprocessingGroup" xmlns:wpi="http://schemas.microsoft.com/office/word/2010/wordprocessingInk" xmlns:wne="http://schemas.microsoft.com/office/word/2006/wordml" xmlns:wps="http://schemas.microsoft.com/office/word/2010/wordprocessingShape" mc:Ignorable="w14 w15 w16se wp14">
   <w:abstractNum w:abstractNumId="0" w15:restartNumberingAfterBreak="0">
     <w:nsid w:val="09135CAB"/>
     <w:multiLevelType w:val="hybridMultilevel"/>
@@ -28713,7 +29239,7 @@
 </file>
 
 <file path=word/styles.xml><?xml version="1.0" encoding="utf-8"?>
-<w:styles xmlns:mc="http://schemas.openxmlformats.org/markup-compatibility/2006" xmlns:r="http://schemas.openxmlformats.org/officeDocument/2006/relationships" xmlns:w="http://schemas.openxmlformats.org/wordprocessingml/2006/main" xmlns:w14="http://schemas.microsoft.com/office/word/2010/wordml" xmlns:w15="http://schemas.microsoft.com/office/word/2012/wordml" mc:Ignorable="w14 w15">
+<w:styles xmlns:mc="http://schemas.openxmlformats.org/markup-compatibility/2006" xmlns:r="http://schemas.openxmlformats.org/officeDocument/2006/relationships" xmlns:w="http://schemas.openxmlformats.org/wordprocessingml/2006/main" xmlns:w14="http://schemas.microsoft.com/office/word/2010/wordml" xmlns:w15="http://schemas.microsoft.com/office/word/2012/wordml" xmlns:w16se="http://schemas.microsoft.com/office/word/2015/wordml/symex" mc:Ignorable="w14 w15 w16se">
   <w:docDefaults>
     <w:rPrDefault>
       <w:rPr>
@@ -30021,14 +30547,8 @@
 <ds:datastoreItem xmlns:ds="http://schemas.openxmlformats.org/officeDocument/2006/customXml" ds:itemID="{55CC0F03-C8C4-45E3-82DD-553C3007144A}">
   <ds:schemaRefs>
     <ds:schemaRef ds:uri="http://schemas.microsoft.com/office/2006/metadata/properties"/>
-    <ds:schemaRef ds:uri="http://schemas.microsoft.com/office/2006/documentManagement/types"/>
-    <ds:schemaRef ds:uri="http://purl.org/dc/terms/"/>
-    <ds:schemaRef ds:uri="http://www.w3.org/XML/1998/namespace"/>
+    <ds:schemaRef ds:uri="http://schemas.microsoft.com/office/infopath/2007/PartnerControls"/>
     <ds:schemaRef ds:uri="ca1ee809-fe31-4552-ad78-974ae7dfa253"/>
-    <ds:schemaRef ds:uri="http://schemas.microsoft.com/office/infopath/2007/PartnerControls"/>
-    <ds:schemaRef ds:uri="http://schemas.openxmlformats.org/package/2006/metadata/core-properties"/>
-    <ds:schemaRef ds:uri="http://purl.org/dc/dcmitype/"/>
-    <ds:schemaRef ds:uri="http://purl.org/dc/elements/1.1/"/>
   </ds:schemaRefs>
 </ds:datastoreItem>
 </file>
@@ -30042,7 +30562,7 @@
 </file>
 
 <file path=customXml/itemProps4.xml><?xml version="1.0" encoding="utf-8"?>
-<ds:datastoreItem xmlns:ds="http://schemas.openxmlformats.org/officeDocument/2006/customXml" ds:itemID="{744CA6B3-8707-4D5C-ACCC-52E0296C590A}">
+<ds:datastoreItem xmlns:ds="http://schemas.openxmlformats.org/officeDocument/2006/customXml" ds:itemID="{9AC44459-8DF3-4454-A2FF-39E5B1E07CE9}">
   <ds:schemaRefs>
     <ds:schemaRef ds:uri="http://schemas.openxmlformats.org/officeDocument/2006/bibliography"/>
   </ds:schemaRefs>

</xml_diff>